<commit_message>
Linkedin from 2005-2020 added for question #2
</commit_message>
<xml_diff>
--- a/Elshadai_Kassu_Section_2_Assignment1.docx
+++ b/Elshadai_Kassu_Section_2_Assignment1.docx
@@ -20,25 +20,7 @@
           <w:sz w:val="36"/>
           <w:szCs w:val="36"/>
         </w:rPr>
-        <w:t xml:space="preserve">History </w:t>
-      </w:r>
-      <w:r>
-        <w:rPr>
-          <w:rFonts w:ascii="Times New Roman" w:hAnsi="Times New Roman" w:cs="Times New Roman"/>
-          <w:color w:val="auto"/>
-          <w:sz w:val="36"/>
-          <w:szCs w:val="36"/>
-        </w:rPr>
-        <w:t xml:space="preserve">(Evolution) </w:t>
-      </w:r>
-      <w:r>
-        <w:rPr>
-          <w:rFonts w:ascii="Times New Roman" w:hAnsi="Times New Roman" w:cs="Times New Roman"/>
-          <w:color w:val="auto"/>
-          <w:sz w:val="36"/>
-          <w:szCs w:val="36"/>
-        </w:rPr>
-        <w:t>of the internet</w:t>
+        <w:t>History (Evolution) of the internet</w:t>
       </w:r>
     </w:p>
     <w:p>
@@ -1159,71 +1141,1207 @@
           <w:sz w:val="22"/>
           <w:szCs w:val="22"/>
         </w:rPr>
-        <w:t>In 2008 NASA successfully tests the first deep space communications network modeled on the Internet. Using software called Disruption-Tolerant Networking, or DTN</w:t>
+        <w:t>In 2008 NASA successfully tests the first deep space communications network modeled on the Internet. Using software called Disruption-Tolerant Networking, or DTN, dozens of space images are transmitted to and from a NASA science spacecraft located about more than 32 million kilometers from Earth</w:t>
+      </w:r>
+    </w:p>
+    <w:p>
+      <w:pPr>
+        <w:pStyle w:val="NormalWeb"/>
+        <w:numPr>
+          <w:ilvl w:val="0"/>
+          <w:numId w:val="2"/>
+        </w:numPr>
+        <w:shd w:val="clear" w:color="auto" w:fill="FCFCFC"/>
+        <w:spacing w:before="0" w:beforeAutospacing="0" w:afterAutospacing="0"/>
+        <w:ind w:left="720"/>
+        <w:jc w:val="both"/>
+        <w:rPr>
+          <w:sz w:val="22"/>
+          <w:szCs w:val="22"/>
+        </w:rPr>
+      </w:pPr>
+      <w:r>
+        <w:rPr>
+          <w:sz w:val="22"/>
+          <w:szCs w:val="22"/>
+        </w:rPr>
+        <w:t>In 2009 ICANN gains autonomy from the U.S government</w:t>
+      </w:r>
+    </w:p>
+    <w:p>
+      <w:pPr>
+        <w:pStyle w:val="NormalWeb"/>
+        <w:numPr>
+          <w:ilvl w:val="0"/>
+          <w:numId w:val="2"/>
+        </w:numPr>
+        <w:shd w:val="clear" w:color="auto" w:fill="FCFCFC"/>
+        <w:spacing w:before="0" w:beforeAutospacing="0" w:afterAutospacing="0"/>
+        <w:ind w:left="720"/>
+        <w:jc w:val="both"/>
+        <w:rPr>
+          <w:sz w:val="22"/>
+          <w:szCs w:val="22"/>
+        </w:rPr>
+      </w:pPr>
+      <w:r>
+        <w:rPr>
+          <w:sz w:val="22"/>
+          <w:szCs w:val="22"/>
+        </w:rPr>
+        <w:t>In 2010 Facebook announces in February that it has 400 million active users.</w:t>
+      </w:r>
+    </w:p>
+    <w:p>
+      <w:pPr>
+        <w:rPr>
+          <w:rFonts w:ascii="Times New Roman" w:hAnsi="Times New Roman" w:cs="Times New Roman"/>
+        </w:rPr>
+      </w:pPr>
+    </w:p>
+    <w:p>
+      <w:pPr>
+        <w:rPr>
+          <w:rFonts w:ascii="Times New Roman" w:hAnsi="Times New Roman" w:cs="Times New Roman"/>
+        </w:rPr>
+      </w:pPr>
+    </w:p>
+    <w:p>
+      <w:pPr>
+        <w:rPr>
+          <w:rFonts w:ascii="Times New Roman" w:hAnsi="Times New Roman" w:cs="Times New Roman"/>
+        </w:rPr>
+      </w:pPr>
+    </w:p>
+    <w:p>
+      <w:pPr>
+        <w:rPr>
+          <w:rFonts w:ascii="Times New Roman" w:hAnsi="Times New Roman" w:cs="Times New Roman"/>
+        </w:rPr>
+      </w:pPr>
+    </w:p>
+    <w:p>
+      <w:pPr>
+        <w:rPr>
+          <w:rFonts w:ascii="Times New Roman" w:hAnsi="Times New Roman" w:cs="Times New Roman"/>
+        </w:rPr>
+      </w:pPr>
+    </w:p>
+    <w:p>
+      <w:pPr>
+        <w:pStyle w:val="Heading1"/>
+        <w:rPr>
+          <w:color w:val="auto"/>
+        </w:rPr>
+      </w:pPr>
+      <w:r>
+        <w:rPr>
+          <w:color w:val="auto"/>
+        </w:rPr>
+        <w:lastRenderedPageBreak/>
+        <w:t>Popular websites from Web Archive</w:t>
+      </w:r>
+    </w:p>
+    <w:p>
+      <w:pPr>
+        <w:pStyle w:val="ListParagraph"/>
+        <w:numPr>
+          <w:ilvl w:val="0"/>
+          <w:numId w:val="3"/>
+        </w:numPr>
+      </w:pPr>
+      <w:r>
+        <w:t>LinkedIn (</w:t>
+      </w:r>
+      <w:hyperlink r:id="rId6" w:history="1">
+        <w:r>
+          <w:rPr>
+            <w:rStyle w:val="Hyperlink"/>
+          </w:rPr>
+          <w:t>www.linkedin.com</w:t>
+        </w:r>
+      </w:hyperlink>
+      <w:r>
+        <w:t>)</w:t>
+      </w:r>
+    </w:p>
+    <w:p>
+      <w:pPr>
+        <w:pStyle w:val="ListParagraph"/>
+        <w:spacing w:after="100" w:line="276" w:lineRule="auto"/>
+        <w:rPr>
+          <w:rFonts w:ascii="Times New Roman" w:hAnsi="Times New Roman" w:cs="Times New Roman"/>
+        </w:rPr>
+      </w:pPr>
+      <w:r>
+        <w:rPr>
+          <w:rFonts w:ascii="Times New Roman" w:hAnsi="Times New Roman" w:cs="Times New Roman"/>
+        </w:rPr>
+        <w:t>On 2005,</w:t>
+      </w:r>
+    </w:p>
+    <w:p>
+      <w:pPr>
+        <w:pStyle w:val="ListParagraph"/>
+        <w:numPr>
+          <w:ilvl w:val="0"/>
+          <w:numId w:val="4"/>
+        </w:numPr>
+        <w:spacing w:after="100" w:line="276" w:lineRule="auto"/>
+        <w:rPr>
+          <w:rFonts w:ascii="Times New Roman" w:hAnsi="Times New Roman" w:cs="Times New Roman"/>
+        </w:rPr>
+      </w:pPr>
+      <w:r>
+        <w:rPr>
+          <w:rFonts w:ascii="Times New Roman" w:hAnsi="Times New Roman" w:cs="Times New Roman"/>
+        </w:rPr>
+        <w:t xml:space="preserve">The welcome page had so much writings, </w:t>
+      </w:r>
+    </w:p>
+    <w:p>
+      <w:pPr>
+        <w:pStyle w:val="ListParagraph"/>
+        <w:numPr>
+          <w:ilvl w:val="0"/>
+          <w:numId w:val="4"/>
+        </w:numPr>
+        <w:spacing w:after="100" w:line="276" w:lineRule="auto"/>
+        <w:rPr>
+          <w:rFonts w:ascii="Times New Roman" w:hAnsi="Times New Roman" w:cs="Times New Roman"/>
+        </w:rPr>
+      </w:pPr>
+      <w:r>
+        <w:rPr>
+          <w:rFonts w:ascii="Times New Roman" w:hAnsi="Times New Roman" w:cs="Times New Roman"/>
+        </w:rPr>
+        <w:t>It was center aligned</w:t>
+      </w:r>
+    </w:p>
+    <w:p>
+      <w:pPr>
+        <w:pStyle w:val="ListParagraph"/>
+        <w:spacing w:after="100" w:line="276" w:lineRule="auto"/>
+        <w:rPr>
+          <w:rFonts w:ascii="Times New Roman" w:hAnsi="Times New Roman" w:cs="Times New Roman"/>
+        </w:rPr>
+      </w:pPr>
+      <w:r>
+        <w:rPr>
+          <w:rFonts w:ascii="Times New Roman" w:hAnsi="Times New Roman" w:cs="Times New Roman"/>
+        </w:rPr>
+        <w:t>On June, 2006,</w:t>
+      </w:r>
+    </w:p>
+    <w:p>
+      <w:pPr>
+        <w:pStyle w:val="ListParagraph"/>
+        <w:numPr>
+          <w:ilvl w:val="0"/>
+          <w:numId w:val="4"/>
+        </w:numPr>
+        <w:spacing w:after="100" w:line="276" w:lineRule="auto"/>
+        <w:rPr>
+          <w:rFonts w:ascii="Times New Roman" w:hAnsi="Times New Roman" w:cs="Times New Roman"/>
+        </w:rPr>
+      </w:pPr>
+      <w:r>
+        <w:rPr>
+          <w:rFonts w:ascii="Times New Roman" w:hAnsi="Times New Roman" w:cs="Times New Roman"/>
+        </w:rPr>
+        <w:t xml:space="preserve">It was still center aligned </w:t>
+      </w:r>
+    </w:p>
+    <w:p>
+      <w:pPr>
+        <w:pStyle w:val="ListParagraph"/>
+        <w:numPr>
+          <w:ilvl w:val="0"/>
+          <w:numId w:val="4"/>
+        </w:numPr>
+        <w:spacing w:after="100" w:line="276" w:lineRule="auto"/>
+        <w:rPr>
+          <w:rFonts w:ascii="Times New Roman" w:hAnsi="Times New Roman" w:cs="Times New Roman"/>
+        </w:rPr>
+      </w:pPr>
+      <w:r>
+        <w:rPr>
+          <w:rFonts w:ascii="Times New Roman" w:hAnsi="Times New Roman" w:cs="Times New Roman"/>
+        </w:rPr>
+        <w:t>There wasn’t much use of scroll so the page was in a way stuffed</w:t>
+      </w:r>
+    </w:p>
+    <w:p>
+      <w:pPr>
+        <w:pStyle w:val="ListParagraph"/>
+        <w:spacing w:after="100" w:line="276" w:lineRule="auto"/>
+        <w:rPr>
+          <w:rFonts w:ascii="Times New Roman" w:hAnsi="Times New Roman" w:cs="Times New Roman"/>
+        </w:rPr>
+      </w:pPr>
+      <w:r>
+        <w:rPr>
+          <w:rFonts w:ascii="Times New Roman" w:hAnsi="Times New Roman" w:cs="Times New Roman"/>
+        </w:rPr>
+        <w:t xml:space="preserve">On July 2007, </w:t>
+      </w:r>
+    </w:p>
+    <w:p>
+      <w:pPr>
+        <w:pStyle w:val="ListParagraph"/>
+        <w:numPr>
+          <w:ilvl w:val="0"/>
+          <w:numId w:val="4"/>
+        </w:numPr>
+        <w:spacing w:after="100" w:line="276" w:lineRule="auto"/>
+        <w:rPr>
+          <w:rFonts w:ascii="Times New Roman" w:hAnsi="Times New Roman" w:cs="Times New Roman"/>
+        </w:rPr>
+      </w:pPr>
+      <w:r>
+        <w:rPr>
+          <w:rFonts w:ascii="Times New Roman" w:hAnsi="Times New Roman" w:cs="Times New Roman"/>
+        </w:rPr>
+        <w:t>It became less stuffed</w:t>
+      </w:r>
+    </w:p>
+    <w:p>
+      <w:pPr>
+        <w:pStyle w:val="ListParagraph"/>
+        <w:numPr>
+          <w:ilvl w:val="0"/>
+          <w:numId w:val="4"/>
+        </w:numPr>
+        <w:spacing w:after="100" w:line="276" w:lineRule="auto"/>
+        <w:rPr>
+          <w:rFonts w:ascii="Times New Roman" w:hAnsi="Times New Roman" w:cs="Times New Roman"/>
+        </w:rPr>
+      </w:pPr>
+      <w:r>
+        <w:rPr>
+          <w:rFonts w:ascii="Times New Roman" w:hAnsi="Times New Roman" w:cs="Times New Roman"/>
+        </w:rPr>
+        <w:t>Still center aligned</w:t>
+      </w:r>
+    </w:p>
+    <w:p>
+      <w:pPr>
+        <w:pStyle w:val="ListParagraph"/>
+        <w:numPr>
+          <w:ilvl w:val="0"/>
+          <w:numId w:val="4"/>
+        </w:numPr>
+        <w:spacing w:after="100" w:line="276" w:lineRule="auto"/>
+        <w:rPr>
+          <w:rFonts w:ascii="Times New Roman" w:hAnsi="Times New Roman" w:cs="Times New Roman"/>
+        </w:rPr>
+      </w:pPr>
+      <w:r>
+        <w:rPr>
+          <w:rFonts w:ascii="Times New Roman" w:hAnsi="Times New Roman" w:cs="Times New Roman"/>
+        </w:rPr>
+        <w:t>Still didn’t make much use of the scroll feature</w:t>
+      </w:r>
+    </w:p>
+    <w:p>
+      <w:pPr>
+        <w:pStyle w:val="ListParagraph"/>
+        <w:numPr>
+          <w:ilvl w:val="0"/>
+          <w:numId w:val="4"/>
+        </w:numPr>
+        <w:spacing w:after="100" w:line="276" w:lineRule="auto"/>
+        <w:rPr>
+          <w:rFonts w:ascii="Times New Roman" w:hAnsi="Times New Roman" w:cs="Times New Roman"/>
+        </w:rPr>
+      </w:pPr>
+      <w:r>
+        <w:rPr>
+          <w:rFonts w:ascii="Times New Roman" w:hAnsi="Times New Roman" w:cs="Times New Roman"/>
+        </w:rPr>
+        <w:t>Search bar was moved to the bottom making the page less stuffed</w:t>
+      </w:r>
+    </w:p>
+    <w:p>
+      <w:pPr>
+        <w:pStyle w:val="ListParagraph"/>
+        <w:numPr>
+          <w:ilvl w:val="0"/>
+          <w:numId w:val="4"/>
+        </w:numPr>
+        <w:spacing w:after="100" w:line="276" w:lineRule="auto"/>
+        <w:rPr>
+          <w:rFonts w:ascii="Times New Roman" w:hAnsi="Times New Roman" w:cs="Times New Roman"/>
+        </w:rPr>
+      </w:pPr>
+      <w:r>
+        <w:rPr>
+          <w:rFonts w:ascii="Times New Roman" w:hAnsi="Times New Roman" w:cs="Times New Roman"/>
+        </w:rPr>
+        <w:t>But another feature, searching by alphabet was added vertically, which made the page less attractive, but they arranged this feature horizontally on the August release.</w:t>
+      </w:r>
+    </w:p>
+    <w:p>
+      <w:pPr>
+        <w:pStyle w:val="ListParagraph"/>
+        <w:spacing w:after="100" w:line="276" w:lineRule="auto"/>
+        <w:rPr>
+          <w:rFonts w:ascii="Times New Roman" w:hAnsi="Times New Roman" w:cs="Times New Roman"/>
+        </w:rPr>
+      </w:pPr>
+      <w:r>
+        <w:rPr>
+          <w:rFonts w:ascii="Times New Roman" w:hAnsi="Times New Roman" w:cs="Times New Roman"/>
+        </w:rPr>
+        <w:t>On August 2008,</w:t>
+      </w:r>
+    </w:p>
+    <w:p>
+      <w:pPr>
+        <w:pStyle w:val="ListParagraph"/>
+        <w:numPr>
+          <w:ilvl w:val="0"/>
+          <w:numId w:val="4"/>
+        </w:numPr>
+        <w:spacing w:after="100" w:line="276" w:lineRule="auto"/>
+        <w:rPr>
+          <w:rFonts w:ascii="Times New Roman" w:hAnsi="Times New Roman" w:cs="Times New Roman"/>
+        </w:rPr>
+      </w:pPr>
+      <w:r>
+        <w:rPr>
+          <w:rFonts w:ascii="Times New Roman" w:hAnsi="Times New Roman" w:cs="Times New Roman"/>
+        </w:rPr>
+        <w:t>It was still center aligned but it broadened making it more attractive</w:t>
+      </w:r>
+    </w:p>
+    <w:p>
+      <w:pPr>
+        <w:pStyle w:val="ListParagraph"/>
+        <w:numPr>
+          <w:ilvl w:val="0"/>
+          <w:numId w:val="4"/>
+        </w:numPr>
+        <w:spacing w:after="100" w:line="276" w:lineRule="auto"/>
+        <w:rPr>
+          <w:rFonts w:ascii="Times New Roman" w:hAnsi="Times New Roman" w:cs="Times New Roman"/>
+        </w:rPr>
+      </w:pPr>
+      <w:r>
+        <w:rPr>
+          <w:rFonts w:ascii="Times New Roman" w:hAnsi="Times New Roman" w:cs="Times New Roman"/>
+        </w:rPr>
+        <w:t>The login text inputs and buttons were moved aside of the description of LinkedIn</w:t>
+      </w:r>
+    </w:p>
+    <w:p>
+      <w:pPr>
+        <w:pStyle w:val="ListParagraph"/>
+        <w:numPr>
+          <w:ilvl w:val="0"/>
+          <w:numId w:val="4"/>
+        </w:numPr>
+        <w:spacing w:after="100" w:line="276" w:lineRule="auto"/>
+        <w:rPr>
+          <w:rFonts w:ascii="Times New Roman" w:hAnsi="Times New Roman" w:cs="Times New Roman"/>
+        </w:rPr>
+      </w:pPr>
+      <w:r>
+        <w:rPr>
+          <w:rFonts w:ascii="Times New Roman" w:hAnsi="Times New Roman" w:cs="Times New Roman"/>
+        </w:rPr>
+        <w:t xml:space="preserve">The repetition of alphabets (to represent and the link containing) were made one alphabet. </w:t>
+      </w:r>
+    </w:p>
+    <w:p>
+      <w:pPr>
+        <w:pStyle w:val="ListParagraph"/>
+        <w:spacing w:after="100" w:line="276" w:lineRule="auto"/>
+        <w:rPr>
+          <w:rFonts w:ascii="Times New Roman" w:hAnsi="Times New Roman" w:cs="Times New Roman"/>
+        </w:rPr>
+      </w:pPr>
+      <w:r>
+        <w:rPr>
+          <w:rFonts w:ascii="Times New Roman" w:hAnsi="Times New Roman" w:cs="Times New Roman"/>
+        </w:rPr>
+        <w:t>On March 2009,</w:t>
+      </w:r>
+    </w:p>
+    <w:p>
+      <w:pPr>
+        <w:pStyle w:val="ListParagraph"/>
+        <w:numPr>
+          <w:ilvl w:val="0"/>
+          <w:numId w:val="4"/>
+        </w:numPr>
+        <w:spacing w:after="100" w:line="276" w:lineRule="auto"/>
+        <w:rPr>
+          <w:rFonts w:ascii="Times New Roman" w:hAnsi="Times New Roman" w:cs="Times New Roman"/>
+        </w:rPr>
+      </w:pPr>
+      <w:r>
+        <w:rPr>
+          <w:rFonts w:ascii="Times New Roman" w:hAnsi="Times New Roman" w:cs="Times New Roman"/>
+        </w:rPr>
+        <w:t>It has become a center aligned more precise form which doesn’t need scroll</w:t>
+      </w:r>
+    </w:p>
+    <w:p>
+      <w:pPr>
+        <w:pStyle w:val="ListParagraph"/>
+        <w:spacing w:after="100" w:line="276" w:lineRule="auto"/>
+        <w:rPr>
+          <w:rFonts w:ascii="Times New Roman" w:hAnsi="Times New Roman" w:cs="Times New Roman"/>
+        </w:rPr>
+      </w:pPr>
+      <w:r>
+        <w:rPr>
+          <w:rFonts w:ascii="Times New Roman" w:hAnsi="Times New Roman" w:cs="Times New Roman"/>
+        </w:rPr>
+        <w:t>On March 2010,</w:t>
+      </w:r>
+    </w:p>
+    <w:p>
+      <w:pPr>
+        <w:pStyle w:val="ListParagraph"/>
+        <w:numPr>
+          <w:ilvl w:val="0"/>
+          <w:numId w:val="4"/>
+        </w:numPr>
+        <w:spacing w:after="100" w:line="276" w:lineRule="auto"/>
+        <w:rPr>
+          <w:rFonts w:ascii="Times New Roman" w:hAnsi="Times New Roman" w:cs="Times New Roman"/>
+        </w:rPr>
+      </w:pPr>
+      <w:r>
+        <w:rPr>
+          <w:rFonts w:ascii="Times New Roman" w:hAnsi="Times New Roman" w:cs="Times New Roman"/>
+        </w:rPr>
+        <w:t>They have moved the navigation of the form from the left to the right of the form</w:t>
+      </w:r>
+    </w:p>
+    <w:p>
+      <w:pPr>
+        <w:pStyle w:val="ListParagraph"/>
+        <w:numPr>
+          <w:ilvl w:val="0"/>
+          <w:numId w:val="4"/>
+        </w:numPr>
+        <w:spacing w:after="100" w:line="276" w:lineRule="auto"/>
+        <w:rPr>
+          <w:rFonts w:ascii="Times New Roman" w:hAnsi="Times New Roman" w:cs="Times New Roman"/>
+        </w:rPr>
+      </w:pPr>
+      <w:r>
+        <w:rPr>
+          <w:rFonts w:ascii="Times New Roman" w:hAnsi="Times New Roman" w:cs="Times New Roman"/>
+        </w:rPr>
+        <w:t>The font for browsing others by name initials feature has been reduced so the page seemed cleaner</w:t>
+      </w:r>
+    </w:p>
+    <w:p>
+      <w:pPr>
+        <w:pStyle w:val="ListParagraph"/>
+        <w:spacing w:after="100" w:line="276" w:lineRule="auto"/>
+        <w:rPr>
+          <w:rFonts w:ascii="Times New Roman" w:hAnsi="Times New Roman" w:cs="Times New Roman"/>
+        </w:rPr>
+      </w:pPr>
+      <w:r>
+        <w:rPr>
+          <w:rFonts w:ascii="Times New Roman" w:hAnsi="Times New Roman" w:cs="Times New Roman"/>
+        </w:rPr>
+        <w:t>On July 2010,</w:t>
+      </w:r>
+    </w:p>
+    <w:p>
+      <w:pPr>
+        <w:pStyle w:val="ListParagraph"/>
+        <w:numPr>
+          <w:ilvl w:val="0"/>
+          <w:numId w:val="4"/>
+        </w:numPr>
+        <w:spacing w:after="100" w:line="276" w:lineRule="auto"/>
+        <w:rPr>
+          <w:rFonts w:ascii="Times New Roman" w:hAnsi="Times New Roman" w:cs="Times New Roman"/>
+        </w:rPr>
+      </w:pPr>
+      <w:r>
+        <w:rPr>
+          <w:rFonts w:ascii="Times New Roman" w:hAnsi="Times New Roman" w:cs="Times New Roman"/>
+        </w:rPr>
+        <w:t>The central alignment containing all the information become more broadened.</w:t>
+      </w:r>
+    </w:p>
+    <w:p>
+      <w:pPr>
+        <w:pStyle w:val="ListParagraph"/>
+        <w:numPr>
+          <w:ilvl w:val="0"/>
+          <w:numId w:val="4"/>
+        </w:numPr>
+        <w:spacing w:after="100" w:line="276" w:lineRule="auto"/>
+        <w:rPr>
+          <w:rFonts w:ascii="Times New Roman" w:hAnsi="Times New Roman" w:cs="Times New Roman"/>
+        </w:rPr>
+      </w:pPr>
+      <w:r>
+        <w:rPr>
+          <w:rFonts w:ascii="Times New Roman" w:hAnsi="Times New Roman" w:cs="Times New Roman"/>
+        </w:rPr>
+        <w:t>Browsing members through country was added as a new feature</w:t>
+      </w:r>
+    </w:p>
+    <w:p>
+      <w:pPr>
+        <w:pStyle w:val="ListParagraph"/>
+        <w:spacing w:after="100" w:line="276" w:lineRule="auto"/>
+        <w:rPr>
+          <w:rFonts w:ascii="Times New Roman" w:hAnsi="Times New Roman" w:cs="Times New Roman"/>
+        </w:rPr>
+      </w:pPr>
+      <w:r>
+        <w:rPr>
+          <w:rFonts w:ascii="Times New Roman" w:hAnsi="Times New Roman" w:cs="Times New Roman"/>
+        </w:rPr>
+        <w:t>On November 2011,</w:t>
+      </w:r>
+    </w:p>
+    <w:p>
+      <w:pPr>
+        <w:pStyle w:val="ListParagraph"/>
+        <w:numPr>
+          <w:ilvl w:val="0"/>
+          <w:numId w:val="4"/>
+        </w:numPr>
+        <w:spacing w:after="100" w:line="276" w:lineRule="auto"/>
+        <w:rPr>
+          <w:rFonts w:ascii="Times New Roman" w:hAnsi="Times New Roman" w:cs="Times New Roman"/>
+        </w:rPr>
+      </w:pPr>
+      <w:r>
+        <w:rPr>
+          <w:rFonts w:ascii="Times New Roman" w:hAnsi="Times New Roman" w:cs="Times New Roman"/>
+        </w:rPr>
+        <w:t>They added a signing in bar at the top of the contents and signup in the middle of the contents</w:t>
+      </w:r>
+    </w:p>
+    <w:p>
+      <w:pPr>
+        <w:pStyle w:val="ListParagraph"/>
+        <w:numPr>
+          <w:ilvl w:val="0"/>
+          <w:numId w:val="4"/>
+        </w:numPr>
+        <w:spacing w:after="100" w:line="276" w:lineRule="auto"/>
+        <w:rPr>
+          <w:rFonts w:ascii="Times New Roman" w:hAnsi="Times New Roman" w:cs="Times New Roman"/>
+        </w:rPr>
+      </w:pPr>
+      <w:r>
+        <w:rPr>
+          <w:rFonts w:ascii="Times New Roman" w:hAnsi="Times New Roman" w:cs="Times New Roman"/>
+        </w:rPr>
+        <w:t>They used the keyword more in substitution of search by country, which will help to filter search results</w:t>
+      </w:r>
+    </w:p>
+    <w:p>
+      <w:pPr>
+        <w:pStyle w:val="ListParagraph"/>
+        <w:numPr>
+          <w:ilvl w:val="0"/>
+          <w:numId w:val="4"/>
+        </w:numPr>
+        <w:spacing w:after="100" w:line="276" w:lineRule="auto"/>
+        <w:rPr>
+          <w:rFonts w:ascii="Times New Roman" w:hAnsi="Times New Roman" w:cs="Times New Roman"/>
+        </w:rPr>
+      </w:pPr>
+      <w:r>
+        <w:rPr>
+          <w:rFonts w:ascii="Times New Roman" w:hAnsi="Times New Roman" w:cs="Times New Roman"/>
+        </w:rPr>
+        <w:t>The page become less stuffed and more broadened</w:t>
+      </w:r>
+    </w:p>
+    <w:p>
+      <w:pPr>
+        <w:pStyle w:val="ListParagraph"/>
+        <w:spacing w:after="100" w:line="276" w:lineRule="auto"/>
+        <w:rPr>
+          <w:rFonts w:ascii="Times New Roman" w:hAnsi="Times New Roman" w:cs="Times New Roman"/>
+        </w:rPr>
+      </w:pPr>
+      <w:r>
+        <w:rPr>
+          <w:rFonts w:ascii="Times New Roman" w:hAnsi="Times New Roman" w:cs="Times New Roman"/>
+        </w:rPr>
+        <w:t>On June 2012,</w:t>
+      </w:r>
+    </w:p>
+    <w:p>
+      <w:pPr>
+        <w:pStyle w:val="ListParagraph"/>
+        <w:numPr>
+          <w:ilvl w:val="0"/>
+          <w:numId w:val="4"/>
+        </w:numPr>
+        <w:spacing w:after="100" w:line="276" w:lineRule="auto"/>
+        <w:rPr>
+          <w:rFonts w:ascii="Times New Roman" w:hAnsi="Times New Roman" w:cs="Times New Roman"/>
+        </w:rPr>
+      </w:pPr>
+      <w:r>
+        <w:rPr>
+          <w:rFonts w:ascii="Times New Roman" w:hAnsi="Times New Roman" w:cs="Times New Roman"/>
+        </w:rPr>
+        <w:t>The contents went out of the box and now on the page.</w:t>
+      </w:r>
+    </w:p>
+    <w:p>
+      <w:pPr>
+        <w:pStyle w:val="ListParagraph"/>
+        <w:numPr>
+          <w:ilvl w:val="0"/>
+          <w:numId w:val="4"/>
+        </w:numPr>
+        <w:spacing w:after="100" w:line="276" w:lineRule="auto"/>
+        <w:rPr>
+          <w:rFonts w:ascii="Times New Roman" w:hAnsi="Times New Roman" w:cs="Times New Roman"/>
+        </w:rPr>
+      </w:pPr>
+      <w:r>
+        <w:rPr>
+          <w:rFonts w:ascii="Times New Roman" w:hAnsi="Times New Roman" w:cs="Times New Roman"/>
+        </w:rPr>
+        <w:t xml:space="preserve">They used image of users and citation of their experience of LinkedIn </w:t>
+      </w:r>
+      <w:r>
+        <w:rPr>
+          <w:rFonts w:ascii="Times New Roman" w:hAnsi="Times New Roman" w:cs="Times New Roman"/>
+        </w:rPr>
+        <w:t>in a tilted rectangle aside to the login box</w:t>
+      </w:r>
+    </w:p>
+    <w:p>
+      <w:pPr>
+        <w:pStyle w:val="ListParagraph"/>
+        <w:numPr>
+          <w:ilvl w:val="0"/>
+          <w:numId w:val="4"/>
+        </w:numPr>
+        <w:spacing w:after="100" w:line="276" w:lineRule="auto"/>
+        <w:rPr>
+          <w:rFonts w:ascii="Times New Roman" w:hAnsi="Times New Roman" w:cs="Times New Roman"/>
+        </w:rPr>
+      </w:pPr>
+      <w:r>
+        <w:rPr>
+          <w:rFonts w:ascii="Times New Roman" w:hAnsi="Times New Roman" w:cs="Times New Roman"/>
+        </w:rPr>
+        <w:t xml:space="preserve">They used the header </w:t>
+      </w:r>
+      <w:r>
+        <w:rPr>
+          <w:rFonts w:ascii="Times New Roman" w:hAnsi="Times New Roman" w:cs="Times New Roman"/>
+        </w:rPr>
+        <w:t>for the LinkedIn description</w:t>
+      </w:r>
+      <w:r>
+        <w:rPr>
+          <w:rFonts w:ascii="Times New Roman" w:hAnsi="Times New Roman" w:cs="Times New Roman"/>
+        </w:rPr>
+        <w:t xml:space="preserve"> </w:t>
+      </w:r>
+    </w:p>
+    <w:p>
+      <w:pPr>
+        <w:pStyle w:val="ListParagraph"/>
+        <w:numPr>
+          <w:ilvl w:val="0"/>
+          <w:numId w:val="4"/>
+        </w:numPr>
+        <w:spacing w:after="100" w:line="276" w:lineRule="auto"/>
+        <w:rPr>
+          <w:rFonts w:ascii="Times New Roman" w:hAnsi="Times New Roman" w:cs="Times New Roman"/>
+        </w:rPr>
+      </w:pPr>
+      <w:r>
+        <w:rPr>
+          <w:rFonts w:ascii="Times New Roman" w:hAnsi="Times New Roman" w:cs="Times New Roman"/>
+        </w:rPr>
+        <w:t>And the page has become much simpler and beautiful</w:t>
+      </w:r>
+    </w:p>
+    <w:p>
+      <w:pPr>
+        <w:pStyle w:val="ListParagraph"/>
+        <w:spacing w:after="100" w:line="276" w:lineRule="auto"/>
+        <w:rPr>
+          <w:rFonts w:ascii="Times New Roman" w:hAnsi="Times New Roman" w:cs="Times New Roman"/>
+        </w:rPr>
+      </w:pPr>
+      <w:r>
+        <w:rPr>
+          <w:rFonts w:ascii="Times New Roman" w:hAnsi="Times New Roman" w:cs="Times New Roman"/>
+        </w:rPr>
+        <w:t>On October 2013,</w:t>
+      </w:r>
+    </w:p>
+    <w:p>
+      <w:pPr>
+        <w:pStyle w:val="ListParagraph"/>
+        <w:numPr>
+          <w:ilvl w:val="0"/>
+          <w:numId w:val="4"/>
+        </w:numPr>
+        <w:spacing w:after="100" w:line="276" w:lineRule="auto"/>
+        <w:rPr>
+          <w:rFonts w:ascii="Times New Roman" w:hAnsi="Times New Roman" w:cs="Times New Roman"/>
+        </w:rPr>
+      </w:pPr>
+      <w:r>
+        <w:rPr>
+          <w:rFonts w:ascii="Times New Roman" w:hAnsi="Times New Roman" w:cs="Times New Roman"/>
+        </w:rPr>
+        <w:t>They made it more attractive by adding more spaces</w:t>
+      </w:r>
+    </w:p>
+    <w:p>
+      <w:pPr>
+        <w:pStyle w:val="ListParagraph"/>
+        <w:numPr>
+          <w:ilvl w:val="0"/>
+          <w:numId w:val="4"/>
+        </w:numPr>
+        <w:spacing w:after="100" w:line="276" w:lineRule="auto"/>
+        <w:rPr>
+          <w:rFonts w:ascii="Times New Roman" w:hAnsi="Times New Roman" w:cs="Times New Roman"/>
+        </w:rPr>
+      </w:pPr>
+      <w:r>
+        <w:rPr>
+          <w:rFonts w:ascii="Times New Roman" w:hAnsi="Times New Roman" w:cs="Times New Roman"/>
+        </w:rPr>
+        <w:t>The login/register button color has changed to yellow</w:t>
+      </w:r>
+    </w:p>
+    <w:p>
+      <w:pPr>
+        <w:pStyle w:val="ListParagraph"/>
+        <w:spacing w:after="100" w:line="276" w:lineRule="auto"/>
+        <w:rPr>
+          <w:rFonts w:ascii="Times New Roman" w:hAnsi="Times New Roman" w:cs="Times New Roman"/>
+        </w:rPr>
+      </w:pPr>
+      <w:r>
+        <w:rPr>
+          <w:rFonts w:ascii="Times New Roman" w:hAnsi="Times New Roman" w:cs="Times New Roman"/>
+        </w:rPr>
+        <w:lastRenderedPageBreak/>
+        <w:t xml:space="preserve">On </w:t>
+      </w:r>
+      <w:r>
+        <w:rPr>
+          <w:rFonts w:ascii="Times New Roman" w:hAnsi="Times New Roman" w:cs="Times New Roman"/>
+        </w:rPr>
+        <w:t>September</w:t>
+      </w:r>
+      <w:r>
+        <w:rPr>
+          <w:rFonts w:ascii="Times New Roman" w:hAnsi="Times New Roman" w:cs="Times New Roman"/>
+        </w:rPr>
+        <w:t xml:space="preserve"> 2014,</w:t>
+      </w:r>
+    </w:p>
+    <w:p>
+      <w:pPr>
+        <w:pStyle w:val="ListParagraph"/>
+        <w:numPr>
+          <w:ilvl w:val="0"/>
+          <w:numId w:val="4"/>
+        </w:numPr>
+        <w:spacing w:after="100" w:line="276" w:lineRule="auto"/>
+        <w:rPr>
+          <w:rFonts w:ascii="Times New Roman" w:hAnsi="Times New Roman" w:cs="Times New Roman"/>
+        </w:rPr>
+      </w:pPr>
+      <w:r>
+        <w:rPr>
+          <w:rFonts w:ascii="Times New Roman" w:hAnsi="Times New Roman" w:cs="Times New Roman"/>
+        </w:rPr>
+        <w:t>They used several squares for users pictures</w:t>
+      </w:r>
+    </w:p>
+    <w:p>
+      <w:pPr>
+        <w:pStyle w:val="ListParagraph"/>
+        <w:numPr>
+          <w:ilvl w:val="0"/>
+          <w:numId w:val="4"/>
+        </w:numPr>
+        <w:spacing w:after="100" w:line="276" w:lineRule="auto"/>
+        <w:rPr>
+          <w:rFonts w:ascii="Times New Roman" w:hAnsi="Times New Roman" w:cs="Times New Roman"/>
+        </w:rPr>
+      </w:pPr>
+      <w:r>
+        <w:rPr>
+          <w:rFonts w:ascii="Times New Roman" w:hAnsi="Times New Roman" w:cs="Times New Roman"/>
+        </w:rPr>
+        <w:t xml:space="preserve">They used other international languages other than English such as German </w:t>
+      </w:r>
+    </w:p>
+    <w:p>
+      <w:pPr>
+        <w:pStyle w:val="ListParagraph"/>
+        <w:spacing w:after="100" w:line="276" w:lineRule="auto"/>
+        <w:rPr>
+          <w:rFonts w:ascii="Times New Roman" w:hAnsi="Times New Roman" w:cs="Times New Roman"/>
+        </w:rPr>
+      </w:pPr>
+      <w:r>
+        <w:rPr>
+          <w:rFonts w:ascii="Times New Roman" w:hAnsi="Times New Roman" w:cs="Times New Roman"/>
+        </w:rPr>
+        <w:t xml:space="preserve">On </w:t>
+      </w:r>
+      <w:r>
+        <w:rPr>
+          <w:rFonts w:ascii="Times New Roman" w:hAnsi="Times New Roman" w:cs="Times New Roman"/>
+        </w:rPr>
+        <w:t xml:space="preserve">November </w:t>
+      </w:r>
+      <w:r>
+        <w:rPr>
+          <w:rFonts w:ascii="Times New Roman" w:hAnsi="Times New Roman" w:cs="Times New Roman"/>
+        </w:rPr>
+        <w:t>2015,</w:t>
+      </w:r>
+    </w:p>
+    <w:p>
+      <w:pPr>
+        <w:pStyle w:val="ListParagraph"/>
+        <w:numPr>
+          <w:ilvl w:val="0"/>
+          <w:numId w:val="4"/>
+        </w:numPr>
+        <w:spacing w:after="100" w:line="276" w:lineRule="auto"/>
+        <w:rPr>
+          <w:rFonts w:ascii="Times New Roman" w:hAnsi="Times New Roman" w:cs="Times New Roman"/>
+        </w:rPr>
+      </w:pPr>
+      <w:r>
+        <w:rPr>
+          <w:rFonts w:ascii="Times New Roman" w:hAnsi="Times New Roman" w:cs="Times New Roman"/>
+        </w:rPr>
+        <w:t>They used signing in box at the header of the page and signing up form on the page aligned at the center</w:t>
+      </w:r>
+    </w:p>
+    <w:p>
+      <w:pPr>
+        <w:pStyle w:val="ListParagraph"/>
+        <w:numPr>
+          <w:ilvl w:val="0"/>
+          <w:numId w:val="4"/>
+        </w:numPr>
+        <w:spacing w:after="100" w:line="276" w:lineRule="auto"/>
+        <w:rPr>
+          <w:rFonts w:ascii="Times New Roman" w:hAnsi="Times New Roman" w:cs="Times New Roman"/>
+        </w:rPr>
+      </w:pPr>
+      <w:r>
+        <w:rPr>
+          <w:rFonts w:ascii="Times New Roman" w:hAnsi="Times New Roman" w:cs="Times New Roman"/>
+        </w:rPr>
+        <w:t xml:space="preserve">The background has become pictures of users in grid </w:t>
+      </w:r>
+      <w:r>
+        <w:rPr>
+          <w:rFonts w:ascii="Times New Roman" w:hAnsi="Times New Roman" w:cs="Times New Roman"/>
+        </w:rPr>
+        <w:t xml:space="preserve">for the page and it required </w:t>
+      </w:r>
+      <w:r>
+        <w:rPr>
+          <w:rFonts w:ascii="Times New Roman" w:hAnsi="Times New Roman" w:cs="Times New Roman"/>
+        </w:rPr>
+        <w:t>a little</w:t>
+      </w:r>
+      <w:r>
+        <w:rPr>
+          <w:rFonts w:ascii="Times New Roman" w:hAnsi="Times New Roman" w:cs="Times New Roman"/>
+        </w:rPr>
+        <w:t xml:space="preserve"> scrolling</w:t>
+      </w:r>
+    </w:p>
+    <w:p>
+      <w:pPr>
+        <w:pStyle w:val="ListParagraph"/>
+        <w:numPr>
+          <w:ilvl w:val="0"/>
+          <w:numId w:val="4"/>
+        </w:numPr>
+        <w:spacing w:after="100" w:line="276" w:lineRule="auto"/>
+        <w:rPr>
+          <w:rFonts w:ascii="Times New Roman" w:hAnsi="Times New Roman" w:cs="Times New Roman"/>
+        </w:rPr>
+      </w:pPr>
+      <w:r>
+        <w:rPr>
+          <w:rFonts w:ascii="Times New Roman" w:hAnsi="Times New Roman" w:cs="Times New Roman"/>
+        </w:rPr>
+        <w:t>The search label was changed to ‘find a colleague’</w:t>
+      </w:r>
+    </w:p>
+    <w:p>
+      <w:pPr>
+        <w:pStyle w:val="ListParagraph"/>
+        <w:numPr>
+          <w:ilvl w:val="0"/>
+          <w:numId w:val="4"/>
+        </w:numPr>
+        <w:spacing w:after="100" w:line="276" w:lineRule="auto"/>
+        <w:rPr>
+          <w:rFonts w:ascii="Times New Roman" w:hAnsi="Times New Roman" w:cs="Times New Roman"/>
+        </w:rPr>
+      </w:pPr>
+      <w:r>
+        <w:rPr>
+          <w:rFonts w:ascii="Times New Roman" w:hAnsi="Times New Roman" w:cs="Times New Roman"/>
+        </w:rPr>
+        <w:t>They used a footer and specified all the navigation in both horizontally and vertically which made it pretty attractive</w:t>
+      </w:r>
+    </w:p>
+    <w:p>
+      <w:pPr>
+        <w:pStyle w:val="ListParagraph"/>
+        <w:spacing w:after="100" w:line="276" w:lineRule="auto"/>
+        <w:rPr>
+          <w:rFonts w:ascii="Times New Roman" w:hAnsi="Times New Roman" w:cs="Times New Roman"/>
+        </w:rPr>
+      </w:pPr>
+      <w:r>
+        <w:rPr>
+          <w:rFonts w:ascii="Times New Roman" w:hAnsi="Times New Roman" w:cs="Times New Roman"/>
+        </w:rPr>
+        <w:t>On 2016,</w:t>
+      </w:r>
+    </w:p>
+    <w:p>
+      <w:pPr>
+        <w:pStyle w:val="ListParagraph"/>
+        <w:numPr>
+          <w:ilvl w:val="0"/>
+          <w:numId w:val="4"/>
+        </w:numPr>
+        <w:spacing w:after="100" w:line="276" w:lineRule="auto"/>
+        <w:rPr>
+          <w:rFonts w:ascii="Times New Roman" w:hAnsi="Times New Roman" w:cs="Times New Roman"/>
+        </w:rPr>
+      </w:pPr>
+      <w:r>
+        <w:rPr>
+          <w:rFonts w:ascii="Times New Roman" w:hAnsi="Times New Roman" w:cs="Times New Roman"/>
+        </w:rPr>
+        <w:t xml:space="preserve">The box containing the signing up info has broadened </w:t>
+      </w:r>
+    </w:p>
+    <w:p>
+      <w:pPr>
+        <w:pStyle w:val="ListParagraph"/>
+        <w:spacing w:after="100" w:line="276" w:lineRule="auto"/>
+        <w:rPr>
+          <w:rFonts w:ascii="Times New Roman" w:hAnsi="Times New Roman" w:cs="Times New Roman"/>
+        </w:rPr>
+      </w:pPr>
+      <w:r>
+        <w:rPr>
+          <w:rFonts w:ascii="Times New Roman" w:hAnsi="Times New Roman" w:cs="Times New Roman"/>
+        </w:rPr>
+        <w:t>On February 2017,</w:t>
+      </w:r>
+    </w:p>
+    <w:p>
+      <w:pPr>
+        <w:pStyle w:val="ListParagraph"/>
+        <w:numPr>
+          <w:ilvl w:val="0"/>
+          <w:numId w:val="4"/>
+        </w:numPr>
+        <w:spacing w:after="100" w:line="276" w:lineRule="auto"/>
+        <w:rPr>
+          <w:rFonts w:ascii="Times New Roman" w:hAnsi="Times New Roman" w:cs="Times New Roman"/>
+        </w:rPr>
+      </w:pPr>
+      <w:r>
+        <w:rPr>
+          <w:rFonts w:ascii="Times New Roman" w:hAnsi="Times New Roman" w:cs="Times New Roman"/>
+        </w:rPr>
+        <w:t>The sign in bar has become on the header and there were no written descriptions</w:t>
+      </w:r>
+    </w:p>
+    <w:p>
+      <w:pPr>
+        <w:pStyle w:val="ListParagraph"/>
+        <w:spacing w:after="100" w:line="276" w:lineRule="auto"/>
+        <w:rPr>
+          <w:rFonts w:ascii="Times New Roman" w:hAnsi="Times New Roman" w:cs="Times New Roman"/>
+        </w:rPr>
+      </w:pPr>
+      <w:r>
+        <w:rPr>
+          <w:rFonts w:ascii="Times New Roman" w:hAnsi="Times New Roman" w:cs="Times New Roman"/>
+        </w:rPr>
+        <w:t>On October 2018,</w:t>
+      </w:r>
+    </w:p>
+    <w:p>
+      <w:pPr>
+        <w:pStyle w:val="ListParagraph"/>
+        <w:numPr>
+          <w:ilvl w:val="0"/>
+          <w:numId w:val="4"/>
+        </w:numPr>
+        <w:spacing w:after="100" w:line="276" w:lineRule="auto"/>
+        <w:rPr>
+          <w:rFonts w:ascii="Times New Roman" w:hAnsi="Times New Roman" w:cs="Times New Roman"/>
+        </w:rPr>
+      </w:pPr>
+      <w:r>
+        <w:rPr>
+          <w:rFonts w:ascii="Times New Roman" w:hAnsi="Times New Roman" w:cs="Times New Roman"/>
+        </w:rPr>
+        <w:t>The color for the signup button was changed into blue</w:t>
+      </w:r>
+    </w:p>
+    <w:p>
+      <w:pPr>
+        <w:pStyle w:val="ListParagraph"/>
+        <w:numPr>
+          <w:ilvl w:val="0"/>
+          <w:numId w:val="4"/>
+        </w:numPr>
+        <w:spacing w:after="100" w:line="276" w:lineRule="auto"/>
+        <w:rPr>
+          <w:rFonts w:ascii="Times New Roman" w:hAnsi="Times New Roman" w:cs="Times New Roman"/>
+        </w:rPr>
+      </w:pPr>
+      <w:r>
+        <w:rPr>
+          <w:rFonts w:ascii="Times New Roman" w:hAnsi="Times New Roman" w:cs="Times New Roman"/>
+        </w:rPr>
+        <w:t xml:space="preserve">The box containing the signing up info has </w:t>
+      </w:r>
+      <w:r>
+        <w:rPr>
+          <w:rFonts w:ascii="Times New Roman" w:hAnsi="Times New Roman" w:cs="Times New Roman"/>
+        </w:rPr>
+        <w:t xml:space="preserve">narrowed </w:t>
       </w:r>
       <w:bookmarkStart w:id="0" w:name="_GoBack"/>
       <w:bookmarkEnd w:id="0"/>
       <w:r>
         <w:rPr>
-          <w:sz w:val="22"/>
-          <w:szCs w:val="22"/>
-        </w:rPr>
-        <w:t>, dozens of space images are transmitted to and from a NASA science spacecraft located about more than 32 million kilometers from Earth</w:t>
-      </w:r>
-    </w:p>
-    <w:p>
-      <w:pPr>
-        <w:pStyle w:val="NormalWeb"/>
-        <w:numPr>
-          <w:ilvl w:val="0"/>
-          <w:numId w:val="2"/>
-        </w:numPr>
-        <w:shd w:val="clear" w:color="auto" w:fill="FCFCFC"/>
-        <w:spacing w:before="0" w:beforeAutospacing="0" w:afterAutospacing="0"/>
-        <w:ind w:left="720"/>
-        <w:jc w:val="both"/>
-        <w:rPr>
-          <w:sz w:val="22"/>
-          <w:szCs w:val="22"/>
-        </w:rPr>
-      </w:pPr>
-      <w:r>
-        <w:rPr>
-          <w:sz w:val="22"/>
-          <w:szCs w:val="22"/>
-        </w:rPr>
-        <w:t>In 2009 ICANN gains autonomy from the U.S government</w:t>
-      </w:r>
-    </w:p>
-    <w:p>
-      <w:pPr>
-        <w:pStyle w:val="NormalWeb"/>
-        <w:numPr>
-          <w:ilvl w:val="0"/>
-          <w:numId w:val="2"/>
-        </w:numPr>
-        <w:shd w:val="clear" w:color="auto" w:fill="FCFCFC"/>
-        <w:spacing w:before="0" w:beforeAutospacing="0" w:afterAutospacing="0"/>
-        <w:ind w:left="720"/>
-        <w:jc w:val="both"/>
-        <w:rPr>
-          <w:sz w:val="22"/>
-          <w:szCs w:val="22"/>
-        </w:rPr>
-      </w:pPr>
-      <w:r>
-        <w:rPr>
-          <w:sz w:val="22"/>
-          <w:szCs w:val="22"/>
-        </w:rPr>
-        <w:t>In 2010 Facebook announces in February that it has 400 million active users.</w:t>
-      </w:r>
-    </w:p>
-    <w:p>
-      <w:pPr>
-        <w:rPr>
-          <w:rFonts w:ascii="Times New Roman" w:hAnsi="Times New Roman" w:cs="Times New Roman"/>
-        </w:rPr>
+          <w:rFonts w:ascii="Times New Roman" w:hAnsi="Times New Roman" w:cs="Times New Roman"/>
+        </w:rPr>
+        <w:t xml:space="preserve"> </w:t>
+      </w:r>
+    </w:p>
+    <w:p>
+      <w:pPr>
+        <w:pStyle w:val="ListParagraph"/>
+        <w:spacing w:after="100" w:line="276" w:lineRule="auto"/>
+        <w:rPr>
+          <w:rFonts w:ascii="Times New Roman" w:hAnsi="Times New Roman" w:cs="Times New Roman"/>
+        </w:rPr>
+      </w:pPr>
+      <w:r>
+        <w:rPr>
+          <w:rFonts w:ascii="Times New Roman" w:hAnsi="Times New Roman" w:cs="Times New Roman"/>
+        </w:rPr>
+        <w:t>On 2019,</w:t>
+      </w:r>
+    </w:p>
+    <w:p>
+      <w:pPr>
+        <w:pStyle w:val="ListParagraph"/>
+        <w:numPr>
+          <w:ilvl w:val="0"/>
+          <w:numId w:val="4"/>
+        </w:numPr>
+        <w:spacing w:after="100" w:line="276" w:lineRule="auto"/>
+        <w:rPr>
+          <w:rFonts w:ascii="Times New Roman" w:hAnsi="Times New Roman" w:cs="Times New Roman"/>
+        </w:rPr>
+      </w:pPr>
+    </w:p>
+    <w:p>
+      <w:pPr>
+        <w:pStyle w:val="ListParagraph"/>
+        <w:spacing w:after="100" w:line="276" w:lineRule="auto"/>
+        <w:rPr>
+          <w:rFonts w:ascii="Times New Roman" w:hAnsi="Times New Roman" w:cs="Times New Roman"/>
+        </w:rPr>
+      </w:pPr>
+      <w:r>
+        <w:rPr>
+          <w:rFonts w:ascii="Times New Roman" w:hAnsi="Times New Roman" w:cs="Times New Roman"/>
+        </w:rPr>
+        <w:t>On 2020,</w:t>
+      </w:r>
+    </w:p>
+    <w:p>
+      <w:pPr>
+        <w:pStyle w:val="ListParagraph"/>
+        <w:numPr>
+          <w:ilvl w:val="0"/>
+          <w:numId w:val="4"/>
+        </w:numPr>
+        <w:spacing w:after="100" w:line="276" w:lineRule="auto"/>
+        <w:rPr>
+          <w:rFonts w:ascii="Times New Roman" w:hAnsi="Times New Roman" w:cs="Times New Roman"/>
+        </w:rPr>
+      </w:pPr>
+      <w:r>
+        <w:rPr>
+          <w:rFonts w:ascii="Times New Roman" w:hAnsi="Times New Roman" w:cs="Times New Roman"/>
+        </w:rPr>
+        <w:t>It has become a scrollable page with its description and functions throughout the page and easily readable</w:t>
+      </w:r>
+    </w:p>
+    <w:p>
+      <w:pPr>
+        <w:pStyle w:val="ListParagraph"/>
+        <w:numPr>
+          <w:ilvl w:val="0"/>
+          <w:numId w:val="4"/>
+        </w:numPr>
+        <w:spacing w:after="100" w:line="276" w:lineRule="auto"/>
+        <w:rPr>
+          <w:rFonts w:ascii="Times New Roman" w:hAnsi="Times New Roman" w:cs="Times New Roman"/>
+        </w:rPr>
+      </w:pPr>
+      <w:r>
+        <w:rPr>
+          <w:rFonts w:ascii="Times New Roman" w:hAnsi="Times New Roman" w:cs="Times New Roman"/>
+        </w:rPr>
+        <w:t xml:space="preserve">The login box has become very small and positioned at the top of the page </w:t>
+      </w:r>
+    </w:p>
+    <w:p>
+      <w:pPr>
+        <w:pStyle w:val="ListParagraph"/>
+        <w:spacing w:after="100" w:line="276" w:lineRule="auto"/>
+        <w:rPr>
+          <w:rFonts w:ascii="Times New Roman" w:hAnsi="Times New Roman" w:cs="Times New Roman"/>
+        </w:rPr>
+      </w:pPr>
+    </w:p>
+    <w:p>
+      <w:pPr>
+        <w:pStyle w:val="ListParagraph"/>
       </w:pPr>
     </w:p>
     <w:sectPr>
@@ -1239,6 +2357,181 @@
 <file path=word/numbering.xml><?xml version="1.0" encoding="utf-8"?>
 <w:numbering xmlns:wpc="http://schemas.microsoft.com/office/word/2010/wordprocessingCanvas" xmlns:mc="http://schemas.openxmlformats.org/markup-compatibility/2006" xmlns:o="urn:schemas-microsoft-com:office:office" xmlns:r="http://schemas.openxmlformats.org/officeDocument/2006/relationships" xmlns:m="http://schemas.openxmlformats.org/officeDocument/2006/math" xmlns:v="urn:schemas-microsoft-com:vml" xmlns:wp14="http://schemas.microsoft.com/office/word/2010/wordprocessingDrawing" xmlns:wp="http://schemas.openxmlformats.org/drawingml/2006/wordprocessingDrawing" xmlns:w10="urn:schemas-microsoft-com:office:word" xmlns:w="http://schemas.openxmlformats.org/wordprocessingml/2006/main" xmlns:w14="http://schemas.microsoft.com/office/word/2010/wordml" xmlns:w15="http://schemas.microsoft.com/office/word/2012/wordml" xmlns:wpg="http://schemas.microsoft.com/office/word/2010/wordprocessingGroup" xmlns:wpi="http://schemas.microsoft.com/office/word/2010/wordprocessingInk" xmlns:wne="http://schemas.microsoft.com/office/word/2006/wordml" xmlns:wps="http://schemas.microsoft.com/office/word/2010/wordprocessingShape" mc:Ignorable="w14 w15 wp14">
   <w:abstractNum w:abstractNumId="0" w15:restartNumberingAfterBreak="0">
+    <w:nsid w:val="4DC846FD"/>
+    <w:multiLevelType w:val="hybridMultilevel"/>
+    <w:tmpl w:val="FCFE5206"/>
+    <w:lvl w:ilvl="0" w:tplc="04090001">
+      <w:start w:val="1"/>
+      <w:numFmt w:val="bullet"/>
+      <w:lvlText w:val=""/>
+      <w:lvlJc w:val="left"/>
+      <w:pPr>
+        <w:ind w:left="720" w:hanging="360"/>
+      </w:pPr>
+      <w:rPr>
+        <w:rFonts w:ascii="Symbol" w:hAnsi="Symbol" w:hint="default"/>
+      </w:rPr>
+    </w:lvl>
+    <w:lvl w:ilvl="1" w:tplc="04090019" w:tentative="1">
+      <w:start w:val="1"/>
+      <w:numFmt w:val="lowerLetter"/>
+      <w:lvlText w:val="%2."/>
+      <w:lvlJc w:val="left"/>
+      <w:pPr>
+        <w:ind w:left="1440" w:hanging="360"/>
+      </w:pPr>
+    </w:lvl>
+    <w:lvl w:ilvl="2" w:tplc="0409001B" w:tentative="1">
+      <w:start w:val="1"/>
+      <w:numFmt w:val="lowerRoman"/>
+      <w:lvlText w:val="%3."/>
+      <w:lvlJc w:val="right"/>
+      <w:pPr>
+        <w:ind w:left="2160" w:hanging="180"/>
+      </w:pPr>
+    </w:lvl>
+    <w:lvl w:ilvl="3" w:tplc="0409000F" w:tentative="1">
+      <w:start w:val="1"/>
+      <w:numFmt w:val="decimal"/>
+      <w:lvlText w:val="%4."/>
+      <w:lvlJc w:val="left"/>
+      <w:pPr>
+        <w:ind w:left="2880" w:hanging="360"/>
+      </w:pPr>
+    </w:lvl>
+    <w:lvl w:ilvl="4" w:tplc="04090019" w:tentative="1">
+      <w:start w:val="1"/>
+      <w:numFmt w:val="lowerLetter"/>
+      <w:lvlText w:val="%5."/>
+      <w:lvlJc w:val="left"/>
+      <w:pPr>
+        <w:ind w:left="3600" w:hanging="360"/>
+      </w:pPr>
+    </w:lvl>
+    <w:lvl w:ilvl="5" w:tplc="0409001B" w:tentative="1">
+      <w:start w:val="1"/>
+      <w:numFmt w:val="lowerRoman"/>
+      <w:lvlText w:val="%6."/>
+      <w:lvlJc w:val="right"/>
+      <w:pPr>
+        <w:ind w:left="4320" w:hanging="180"/>
+      </w:pPr>
+    </w:lvl>
+    <w:lvl w:ilvl="6" w:tplc="0409000F" w:tentative="1">
+      <w:start w:val="1"/>
+      <w:numFmt w:val="decimal"/>
+      <w:lvlText w:val="%7."/>
+      <w:lvlJc w:val="left"/>
+      <w:pPr>
+        <w:ind w:left="5040" w:hanging="360"/>
+      </w:pPr>
+    </w:lvl>
+    <w:lvl w:ilvl="7" w:tplc="04090019" w:tentative="1">
+      <w:start w:val="1"/>
+      <w:numFmt w:val="lowerLetter"/>
+      <w:lvlText w:val="%8."/>
+      <w:lvlJc w:val="left"/>
+      <w:pPr>
+        <w:ind w:left="5760" w:hanging="360"/>
+      </w:pPr>
+    </w:lvl>
+    <w:lvl w:ilvl="8" w:tplc="0409001B" w:tentative="1">
+      <w:start w:val="1"/>
+      <w:numFmt w:val="lowerRoman"/>
+      <w:lvlText w:val="%9."/>
+      <w:lvlJc w:val="right"/>
+      <w:pPr>
+        <w:ind w:left="6480" w:hanging="180"/>
+      </w:pPr>
+    </w:lvl>
+  </w:abstractNum>
+  <w:abstractNum w:abstractNumId="1" w15:restartNumberingAfterBreak="0">
+    <w:nsid w:val="4E7D5783"/>
+    <w:multiLevelType w:val="hybridMultilevel"/>
+    <w:tmpl w:val="25220D80"/>
+    <w:lvl w:ilvl="0" w:tplc="0409000F">
+      <w:start w:val="1"/>
+      <w:numFmt w:val="decimal"/>
+      <w:lvlText w:val="%1."/>
+      <w:lvlJc w:val="left"/>
+      <w:pPr>
+        <w:ind w:left="720" w:hanging="360"/>
+      </w:pPr>
+    </w:lvl>
+    <w:lvl w:ilvl="1" w:tplc="04090019" w:tentative="1">
+      <w:start w:val="1"/>
+      <w:numFmt w:val="lowerLetter"/>
+      <w:lvlText w:val="%2."/>
+      <w:lvlJc w:val="left"/>
+      <w:pPr>
+        <w:ind w:left="1440" w:hanging="360"/>
+      </w:pPr>
+    </w:lvl>
+    <w:lvl w:ilvl="2" w:tplc="0409001B" w:tentative="1">
+      <w:start w:val="1"/>
+      <w:numFmt w:val="lowerRoman"/>
+      <w:lvlText w:val="%3."/>
+      <w:lvlJc w:val="right"/>
+      <w:pPr>
+        <w:ind w:left="2160" w:hanging="180"/>
+      </w:pPr>
+    </w:lvl>
+    <w:lvl w:ilvl="3" w:tplc="0409000F" w:tentative="1">
+      <w:start w:val="1"/>
+      <w:numFmt w:val="decimal"/>
+      <w:lvlText w:val="%4."/>
+      <w:lvlJc w:val="left"/>
+      <w:pPr>
+        <w:ind w:left="2880" w:hanging="360"/>
+      </w:pPr>
+    </w:lvl>
+    <w:lvl w:ilvl="4" w:tplc="04090019" w:tentative="1">
+      <w:start w:val="1"/>
+      <w:numFmt w:val="lowerLetter"/>
+      <w:lvlText w:val="%5."/>
+      <w:lvlJc w:val="left"/>
+      <w:pPr>
+        <w:ind w:left="3600" w:hanging="360"/>
+      </w:pPr>
+    </w:lvl>
+    <w:lvl w:ilvl="5" w:tplc="0409001B" w:tentative="1">
+      <w:start w:val="1"/>
+      <w:numFmt w:val="lowerRoman"/>
+      <w:lvlText w:val="%6."/>
+      <w:lvlJc w:val="right"/>
+      <w:pPr>
+        <w:ind w:left="4320" w:hanging="180"/>
+      </w:pPr>
+    </w:lvl>
+    <w:lvl w:ilvl="6" w:tplc="0409000F" w:tentative="1">
+      <w:start w:val="1"/>
+      <w:numFmt w:val="decimal"/>
+      <w:lvlText w:val="%7."/>
+      <w:lvlJc w:val="left"/>
+      <w:pPr>
+        <w:ind w:left="5040" w:hanging="360"/>
+      </w:pPr>
+    </w:lvl>
+    <w:lvl w:ilvl="7" w:tplc="04090019" w:tentative="1">
+      <w:start w:val="1"/>
+      <w:numFmt w:val="lowerLetter"/>
+      <w:lvlText w:val="%8."/>
+      <w:lvlJc w:val="left"/>
+      <w:pPr>
+        <w:ind w:left="5760" w:hanging="360"/>
+      </w:pPr>
+    </w:lvl>
+    <w:lvl w:ilvl="8" w:tplc="0409001B" w:tentative="1">
+      <w:start w:val="1"/>
+      <w:numFmt w:val="lowerRoman"/>
+      <w:lvlText w:val="%9."/>
+      <w:lvlJc w:val="right"/>
+      <w:pPr>
+        <w:ind w:left="6480" w:hanging="180"/>
+      </w:pPr>
+    </w:lvl>
+  </w:abstractNum>
+  <w:abstractNum w:abstractNumId="2" w15:restartNumberingAfterBreak="0">
     <w:nsid w:val="63A45634"/>
     <w:multiLevelType w:val="hybridMultilevel"/>
     <w:tmpl w:val="3E606CFE"/>
@@ -1327,7 +2620,7 @@
       </w:pPr>
     </w:lvl>
   </w:abstractNum>
-  <w:abstractNum w:abstractNumId="1" w15:restartNumberingAfterBreak="0">
+  <w:abstractNum w:abstractNumId="3" w15:restartNumberingAfterBreak="0">
     <w:nsid w:val="7C47719F"/>
     <w:multiLevelType w:val="hybridMultilevel"/>
     <w:tmpl w:val="67B4CB4E"/>
@@ -1441,10 +2734,16 @@
     </w:lvl>
   </w:abstractNum>
   <w:num w:numId="1">
-    <w:abstractNumId w:val="0"/>
+    <w:abstractNumId w:val="2"/>
   </w:num>
   <w:num w:numId="2">
+    <w:abstractNumId w:val="3"/>
+  </w:num>
+  <w:num w:numId="3">
     <w:abstractNumId w:val="1"/>
+  </w:num>
+  <w:num w:numId="4">
+    <w:abstractNumId w:val="0"/>
   </w:num>
 </w:numbering>
 </file>
@@ -1932,6 +3231,17 @@
       <w:szCs w:val="32"/>
     </w:rPr>
   </w:style>
+  <w:style w:type="character" w:styleId="Hyperlink">
+    <w:name w:val="Hyperlink"/>
+    <w:basedOn w:val="DefaultParagraphFont"/>
+    <w:uiPriority w:val="99"/>
+    <w:unhideWhenUsed/>
+    <w:rsid w:val="00A94208"/>
+    <w:rPr>
+      <w:color w:val="0563C1" w:themeColor="hyperlink"/>
+      <w:u w:val="single"/>
+    </w:rPr>
+  </w:style>
 </w:styles>
 </file>
 
@@ -2201,7 +3511,7 @@
 </file>
 
 <file path=customXml/itemProps1.xml><?xml version="1.0" encoding="utf-8"?>
-<ds:datastoreItem xmlns:ds="http://schemas.openxmlformats.org/officeDocument/2006/customXml" ds:itemID="{5C9B4A3B-97AF-4C8D-894C-86238BBE2BE6}">
+<ds:datastoreItem xmlns:ds="http://schemas.openxmlformats.org/officeDocument/2006/customXml" ds:itemID="{1B55A73B-99D5-4DE3-A06A-34B43893460B}">
   <ds:schemaRefs>
     <ds:schemaRef ds:uri="http://schemas.openxmlformats.org/officeDocument/2006/bibliography"/>
   </ds:schemaRefs>

</xml_diff>

<commit_message>
LinkedIn edited, finished, and the typography adjusted
</commit_message>
<xml_diff>
--- a/Elshadai_Kassu_Section_2_Assignment1.docx
+++ b/Elshadai_Kassu_Section_2_Assignment1.docx
@@ -5,7 +5,7 @@
     <w:p>
       <w:pPr>
         <w:pStyle w:val="Heading1"/>
-        <w:spacing w:before="360" w:after="120"/>
+        <w:spacing w:before="0" w:after="360"/>
         <w:rPr>
           <w:rFonts w:ascii="Times New Roman" w:hAnsi="Times New Roman" w:cs="Times New Roman"/>
           <w:color w:val="auto"/>
@@ -646,7 +646,6 @@
           <w:sz w:val="22"/>
           <w:szCs w:val="22"/>
         </w:rPr>
-        <w:lastRenderedPageBreak/>
         <w:t>In 1995- Registration of domains is no longer free.</w:t>
       </w:r>
     </w:p>
@@ -671,6 +670,7 @@
           <w:sz w:val="22"/>
           <w:szCs w:val="22"/>
         </w:rPr>
+        <w:lastRenderedPageBreak/>
         <w:t>In 1996 The WWW browser wars are waged mainly between Microsoft and Netscape. New versions are released quarterly with the aid of internet users eager to test new (beta) versions.</w:t>
       </w:r>
     </w:p>
@@ -1230,13 +1230,20 @@
     <w:p>
       <w:pPr>
         <w:pStyle w:val="Heading1"/>
-        <w:rPr>
+        <w:spacing w:before="0" w:after="360"/>
+        <w:rPr>
+          <w:rFonts w:ascii="Times New Roman" w:hAnsi="Times New Roman" w:cs="Times New Roman"/>
           <w:color w:val="auto"/>
-        </w:rPr>
-      </w:pPr>
-      <w:r>
-        <w:rPr>
+          <w:sz w:val="36"/>
+          <w:szCs w:val="36"/>
+        </w:rPr>
+      </w:pPr>
+      <w:r>
+        <w:rPr>
+          <w:rFonts w:ascii="Times New Roman" w:hAnsi="Times New Roman" w:cs="Times New Roman"/>
           <w:color w:val="auto"/>
+          <w:sz w:val="36"/>
+          <w:szCs w:val="36"/>
         </w:rPr>
         <w:lastRenderedPageBreak/>
         <w:t>Popular websites from Web Archive</w:t>
@@ -1249,19 +1256,29 @@
           <w:ilvl w:val="0"/>
           <w:numId w:val="3"/>
         </w:numPr>
-      </w:pPr>
-      <w:r>
+        <w:rPr>
+          <w:rFonts w:ascii="Times New Roman" w:hAnsi="Times New Roman" w:cs="Times New Roman"/>
+        </w:rPr>
+      </w:pPr>
+      <w:r>
+        <w:rPr>
+          <w:rFonts w:ascii="Times New Roman" w:hAnsi="Times New Roman" w:cs="Times New Roman"/>
+        </w:rPr>
         <w:t>LinkedIn (</w:t>
       </w:r>
       <w:hyperlink r:id="rId6" w:history="1">
         <w:r>
           <w:rPr>
             <w:rStyle w:val="Hyperlink"/>
+            <w:rFonts w:ascii="Times New Roman" w:hAnsi="Times New Roman" w:cs="Times New Roman"/>
           </w:rPr>
           <w:t>www.linkedin.com</w:t>
         </w:r>
       </w:hyperlink>
       <w:r>
+        <w:rPr>
+          <w:rFonts w:ascii="Times New Roman" w:hAnsi="Times New Roman" w:cs="Times New Roman"/>
+        </w:rPr>
         <w:t>)</w:t>
       </w:r>
     </w:p>
@@ -1924,6 +1941,7 @@
         <w:rPr>
           <w:rFonts w:ascii="Times New Roman" w:hAnsi="Times New Roman" w:cs="Times New Roman"/>
         </w:rPr>
+        <w:lastRenderedPageBreak/>
         <w:t>The login/register button color has changed to yellow</w:t>
       </w:r>
     </w:p>
@@ -1939,7 +1957,6 @@
         <w:rPr>
           <w:rFonts w:ascii="Times New Roman" w:hAnsi="Times New Roman" w:cs="Times New Roman"/>
         </w:rPr>
-        <w:lastRenderedPageBreak/>
         <w:t xml:space="preserve">On </w:t>
       </w:r>
       <w:r>
@@ -2240,109 +2257,321 @@
         </w:rPr>
         <w:t xml:space="preserve">narrowed </w:t>
       </w:r>
+      <w:r>
+        <w:rPr>
+          <w:rFonts w:ascii="Times New Roman" w:hAnsi="Times New Roman" w:cs="Times New Roman"/>
+        </w:rPr>
+        <w:t xml:space="preserve"> </w:t>
+      </w:r>
+    </w:p>
+    <w:p>
+      <w:pPr>
+        <w:pStyle w:val="ListParagraph"/>
+        <w:spacing w:after="100" w:line="276" w:lineRule="auto"/>
+        <w:rPr>
+          <w:rFonts w:ascii="Times New Roman" w:hAnsi="Times New Roman" w:cs="Times New Roman"/>
+        </w:rPr>
+      </w:pPr>
+      <w:r>
+        <w:rPr>
+          <w:rFonts w:ascii="Times New Roman" w:hAnsi="Times New Roman" w:cs="Times New Roman"/>
+        </w:rPr>
+        <w:t xml:space="preserve">On </w:t>
+      </w:r>
+      <w:r>
+        <w:rPr>
+          <w:rFonts w:ascii="Times New Roman" w:hAnsi="Times New Roman" w:cs="Times New Roman"/>
+        </w:rPr>
+        <w:t>April</w:t>
+      </w:r>
+      <w:r>
+        <w:rPr>
+          <w:rFonts w:ascii="Times New Roman" w:hAnsi="Times New Roman" w:cs="Times New Roman"/>
+        </w:rPr>
+        <w:t xml:space="preserve"> </w:t>
+      </w:r>
+      <w:r>
+        <w:rPr>
+          <w:rFonts w:ascii="Times New Roman" w:hAnsi="Times New Roman" w:cs="Times New Roman"/>
+        </w:rPr>
+        <w:t>2019,</w:t>
+      </w:r>
+    </w:p>
+    <w:p>
+      <w:pPr>
+        <w:pStyle w:val="ListParagraph"/>
+        <w:numPr>
+          <w:ilvl w:val="0"/>
+          <w:numId w:val="4"/>
+        </w:numPr>
+        <w:spacing w:after="100" w:line="276" w:lineRule="auto"/>
+        <w:rPr>
+          <w:rFonts w:ascii="Times New Roman" w:hAnsi="Times New Roman" w:cs="Times New Roman"/>
+        </w:rPr>
+      </w:pPr>
+      <w:r>
+        <w:rPr>
+          <w:rFonts w:ascii="Times New Roman" w:hAnsi="Times New Roman" w:cs="Times New Roman"/>
+        </w:rPr>
+        <w:t xml:space="preserve">The footer font was increased </w:t>
+      </w:r>
+    </w:p>
+    <w:p>
+      <w:pPr>
+        <w:pStyle w:val="ListParagraph"/>
+        <w:numPr>
+          <w:ilvl w:val="0"/>
+          <w:numId w:val="4"/>
+        </w:numPr>
+        <w:spacing w:after="100" w:line="276" w:lineRule="auto"/>
+        <w:rPr>
+          <w:rFonts w:ascii="Times New Roman" w:hAnsi="Times New Roman" w:cs="Times New Roman"/>
+        </w:rPr>
+      </w:pPr>
+      <w:r>
+        <w:rPr>
+          <w:rFonts w:ascii="Times New Roman" w:hAnsi="Times New Roman" w:cs="Times New Roman"/>
+        </w:rPr>
+        <w:t>Alphabets for member searching through name initials were changed to uppercase</w:t>
+      </w:r>
+    </w:p>
+    <w:p>
+      <w:pPr>
+        <w:pStyle w:val="ListParagraph"/>
+        <w:spacing w:after="100" w:line="276" w:lineRule="auto"/>
+        <w:rPr>
+          <w:rFonts w:ascii="Times New Roman" w:hAnsi="Times New Roman" w:cs="Times New Roman"/>
+        </w:rPr>
+      </w:pPr>
+      <w:r>
+        <w:rPr>
+          <w:rFonts w:ascii="Times New Roman" w:hAnsi="Times New Roman" w:cs="Times New Roman"/>
+        </w:rPr>
+        <w:t xml:space="preserve">On </w:t>
+      </w:r>
+      <w:r>
+        <w:rPr>
+          <w:rFonts w:ascii="Times New Roman" w:hAnsi="Times New Roman" w:cs="Times New Roman"/>
+        </w:rPr>
+        <w:t xml:space="preserve">February </w:t>
+      </w:r>
+      <w:r>
+        <w:rPr>
+          <w:rFonts w:ascii="Times New Roman" w:hAnsi="Times New Roman" w:cs="Times New Roman"/>
+        </w:rPr>
+        <w:t>2020,</w:t>
+      </w:r>
+    </w:p>
+    <w:p>
+      <w:pPr>
+        <w:pStyle w:val="ListParagraph"/>
+        <w:numPr>
+          <w:ilvl w:val="0"/>
+          <w:numId w:val="4"/>
+        </w:numPr>
+        <w:spacing w:after="100" w:line="276" w:lineRule="auto"/>
+        <w:rPr>
+          <w:rFonts w:ascii="Times New Roman" w:hAnsi="Times New Roman" w:cs="Times New Roman"/>
+        </w:rPr>
+      </w:pPr>
+      <w:r>
+        <w:rPr>
+          <w:rFonts w:ascii="Times New Roman" w:hAnsi="Times New Roman" w:cs="Times New Roman"/>
+        </w:rPr>
+        <w:t>It has become a scrollable page with its description and functions throughout the page and easily readable</w:t>
+      </w:r>
+    </w:p>
+    <w:p>
+      <w:pPr>
+        <w:pStyle w:val="ListParagraph"/>
+        <w:numPr>
+          <w:ilvl w:val="0"/>
+          <w:numId w:val="4"/>
+        </w:numPr>
+        <w:spacing w:after="100" w:line="276" w:lineRule="auto"/>
+        <w:rPr>
+          <w:rFonts w:ascii="Times New Roman" w:hAnsi="Times New Roman" w:cs="Times New Roman"/>
+        </w:rPr>
+      </w:pPr>
+      <w:r>
+        <w:rPr>
+          <w:rFonts w:ascii="Times New Roman" w:hAnsi="Times New Roman" w:cs="Times New Roman"/>
+        </w:rPr>
+        <w:t xml:space="preserve">The login box has become very small and positioned at the top of the page </w:t>
+      </w:r>
+    </w:p>
+    <w:p>
+      <w:pPr>
+        <w:pStyle w:val="ListParagraph"/>
+        <w:spacing w:after="100" w:line="276" w:lineRule="auto"/>
+        <w:rPr>
+          <w:rFonts w:ascii="Times New Roman" w:hAnsi="Times New Roman" w:cs="Times New Roman"/>
+        </w:rPr>
+      </w:pPr>
+    </w:p>
+    <w:p>
+      <w:pPr>
+        <w:pStyle w:val="ListParagraph"/>
+        <w:spacing w:after="100" w:line="276" w:lineRule="auto"/>
+        <w:rPr>
+          <w:rFonts w:ascii="Times New Roman" w:hAnsi="Times New Roman" w:cs="Times New Roman"/>
+        </w:rPr>
+      </w:pPr>
+    </w:p>
+    <w:p>
+      <w:pPr>
+        <w:pStyle w:val="ListParagraph"/>
+        <w:spacing w:after="100" w:line="276" w:lineRule="auto"/>
+        <w:rPr>
+          <w:rFonts w:ascii="Times New Roman" w:hAnsi="Times New Roman" w:cs="Times New Roman"/>
+        </w:rPr>
+      </w:pPr>
+    </w:p>
+    <w:p>
+      <w:pPr>
+        <w:pStyle w:val="ListParagraph"/>
+        <w:spacing w:after="100" w:line="276" w:lineRule="auto"/>
+        <w:rPr>
+          <w:rFonts w:ascii="Times New Roman" w:hAnsi="Times New Roman" w:cs="Times New Roman"/>
+        </w:rPr>
+      </w:pPr>
+    </w:p>
+    <w:p>
+      <w:pPr>
+        <w:pStyle w:val="ListParagraph"/>
+        <w:spacing w:after="100" w:line="276" w:lineRule="auto"/>
+        <w:rPr>
+          <w:rFonts w:ascii="Times New Roman" w:hAnsi="Times New Roman" w:cs="Times New Roman"/>
+        </w:rPr>
+      </w:pPr>
+    </w:p>
+    <w:p>
+      <w:pPr>
+        <w:pStyle w:val="ListParagraph"/>
+        <w:spacing w:after="100" w:line="276" w:lineRule="auto"/>
+        <w:rPr>
+          <w:rFonts w:ascii="Times New Roman" w:hAnsi="Times New Roman" w:cs="Times New Roman"/>
+        </w:rPr>
+      </w:pPr>
+    </w:p>
+    <w:p>
+      <w:pPr>
+        <w:pStyle w:val="ListParagraph"/>
+        <w:spacing w:after="100" w:line="276" w:lineRule="auto"/>
+        <w:rPr>
+          <w:rFonts w:ascii="Times New Roman" w:hAnsi="Times New Roman" w:cs="Times New Roman"/>
+        </w:rPr>
+      </w:pPr>
+    </w:p>
+    <w:p>
+      <w:pPr>
+        <w:pStyle w:val="ListParagraph"/>
+        <w:spacing w:after="100" w:line="276" w:lineRule="auto"/>
+        <w:rPr>
+          <w:rFonts w:ascii="Times New Roman" w:hAnsi="Times New Roman" w:cs="Times New Roman"/>
+        </w:rPr>
+      </w:pPr>
+    </w:p>
+    <w:p>
+      <w:pPr>
+        <w:pStyle w:val="ListParagraph"/>
+        <w:spacing w:after="100" w:line="276" w:lineRule="auto"/>
+        <w:rPr>
+          <w:rFonts w:ascii="Times New Roman" w:hAnsi="Times New Roman" w:cs="Times New Roman"/>
+        </w:rPr>
+      </w:pPr>
+    </w:p>
+    <w:p>
+      <w:pPr>
+        <w:pStyle w:val="ListParagraph"/>
+        <w:spacing w:after="100" w:line="276" w:lineRule="auto"/>
+        <w:rPr>
+          <w:rFonts w:ascii="Times New Roman" w:hAnsi="Times New Roman" w:cs="Times New Roman"/>
+        </w:rPr>
+      </w:pPr>
+    </w:p>
+    <w:p>
+      <w:pPr>
+        <w:pStyle w:val="ListParagraph"/>
+        <w:spacing w:after="100" w:line="276" w:lineRule="auto"/>
+        <w:rPr>
+          <w:rFonts w:ascii="Times New Roman" w:hAnsi="Times New Roman" w:cs="Times New Roman"/>
+        </w:rPr>
+      </w:pPr>
+    </w:p>
+    <w:p>
+      <w:pPr>
+        <w:pStyle w:val="ListParagraph"/>
+        <w:spacing w:after="100" w:line="276" w:lineRule="auto"/>
+        <w:rPr>
+          <w:rFonts w:ascii="Times New Roman" w:hAnsi="Times New Roman" w:cs="Times New Roman"/>
+        </w:rPr>
+      </w:pPr>
+    </w:p>
+    <w:p>
+      <w:pPr>
+        <w:pStyle w:val="ListParagraph"/>
+        <w:spacing w:after="100" w:line="276" w:lineRule="auto"/>
+        <w:rPr>
+          <w:rFonts w:ascii="Times New Roman" w:hAnsi="Times New Roman" w:cs="Times New Roman"/>
+        </w:rPr>
+      </w:pPr>
+    </w:p>
+    <w:p>
+      <w:pPr>
+        <w:pStyle w:val="ListParagraph"/>
+        <w:spacing w:after="100" w:line="276" w:lineRule="auto"/>
+        <w:rPr>
+          <w:rFonts w:ascii="Times New Roman" w:hAnsi="Times New Roman" w:cs="Times New Roman"/>
+        </w:rPr>
+      </w:pPr>
+    </w:p>
+    <w:p>
+      <w:pPr>
+        <w:pStyle w:val="ListParagraph"/>
+        <w:spacing w:after="100" w:line="276" w:lineRule="auto"/>
+        <w:rPr>
+          <w:rFonts w:ascii="Times New Roman" w:hAnsi="Times New Roman" w:cs="Times New Roman"/>
+        </w:rPr>
+      </w:pPr>
+    </w:p>
+    <w:p>
+      <w:pPr>
+        <w:pStyle w:val="ListParagraph"/>
+        <w:spacing w:after="100" w:line="276" w:lineRule="auto"/>
+        <w:rPr>
+          <w:rFonts w:ascii="Times New Roman" w:hAnsi="Times New Roman" w:cs="Times New Roman"/>
+        </w:rPr>
+      </w:pPr>
+    </w:p>
+    <w:p>
+      <w:pPr>
+        <w:pStyle w:val="ListParagraph"/>
+        <w:spacing w:after="100" w:line="276" w:lineRule="auto"/>
+        <w:rPr>
+          <w:rFonts w:ascii="Times New Roman" w:hAnsi="Times New Roman" w:cs="Times New Roman"/>
+        </w:rPr>
+      </w:pPr>
+    </w:p>
+    <w:p>
+      <w:pPr>
+        <w:pStyle w:val="ListParagraph"/>
+        <w:spacing w:after="100" w:line="276" w:lineRule="auto"/>
+        <w:rPr>
+          <w:rFonts w:ascii="Times New Roman" w:hAnsi="Times New Roman" w:cs="Times New Roman"/>
+        </w:rPr>
+      </w:pPr>
+    </w:p>
+    <w:p>
+      <w:pPr>
+        <w:pStyle w:val="ListParagraph"/>
+        <w:spacing w:after="100" w:line="276" w:lineRule="auto"/>
+        <w:rPr>
+          <w:rFonts w:ascii="Times New Roman" w:hAnsi="Times New Roman" w:cs="Times New Roman"/>
+        </w:rPr>
+      </w:pPr>
       <w:bookmarkStart w:id="0" w:name="_GoBack"/>
       <w:bookmarkEnd w:id="0"/>
-      <w:r>
-        <w:rPr>
-          <w:rFonts w:ascii="Times New Roman" w:hAnsi="Times New Roman" w:cs="Times New Roman"/>
-        </w:rPr>
-        <w:t xml:space="preserve"> </w:t>
-      </w:r>
-    </w:p>
-    <w:p>
-      <w:pPr>
-        <w:pStyle w:val="ListParagraph"/>
-        <w:spacing w:after="100" w:line="276" w:lineRule="auto"/>
-        <w:rPr>
-          <w:rFonts w:ascii="Times New Roman" w:hAnsi="Times New Roman" w:cs="Times New Roman"/>
-        </w:rPr>
-      </w:pPr>
-      <w:r>
-        <w:rPr>
-          <w:rFonts w:ascii="Times New Roman" w:hAnsi="Times New Roman" w:cs="Times New Roman"/>
-        </w:rPr>
-        <w:t>On 2019,</w:t>
-      </w:r>
-    </w:p>
-    <w:p>
-      <w:pPr>
-        <w:pStyle w:val="ListParagraph"/>
-        <w:numPr>
-          <w:ilvl w:val="0"/>
-          <w:numId w:val="4"/>
-        </w:numPr>
-        <w:spacing w:after="100" w:line="276" w:lineRule="auto"/>
-        <w:rPr>
-          <w:rFonts w:ascii="Times New Roman" w:hAnsi="Times New Roman" w:cs="Times New Roman"/>
-        </w:rPr>
-      </w:pPr>
-    </w:p>
-    <w:p>
-      <w:pPr>
-        <w:pStyle w:val="ListParagraph"/>
-        <w:spacing w:after="100" w:line="276" w:lineRule="auto"/>
-        <w:rPr>
-          <w:rFonts w:ascii="Times New Roman" w:hAnsi="Times New Roman" w:cs="Times New Roman"/>
-        </w:rPr>
-      </w:pPr>
-      <w:r>
-        <w:rPr>
-          <w:rFonts w:ascii="Times New Roman" w:hAnsi="Times New Roman" w:cs="Times New Roman"/>
-        </w:rPr>
-        <w:t>On 2020,</w:t>
-      </w:r>
-    </w:p>
-    <w:p>
-      <w:pPr>
-        <w:pStyle w:val="ListParagraph"/>
-        <w:numPr>
-          <w:ilvl w:val="0"/>
-          <w:numId w:val="4"/>
-        </w:numPr>
-        <w:spacing w:after="100" w:line="276" w:lineRule="auto"/>
-        <w:rPr>
-          <w:rFonts w:ascii="Times New Roman" w:hAnsi="Times New Roman" w:cs="Times New Roman"/>
-        </w:rPr>
-      </w:pPr>
-      <w:r>
-        <w:rPr>
-          <w:rFonts w:ascii="Times New Roman" w:hAnsi="Times New Roman" w:cs="Times New Roman"/>
-        </w:rPr>
-        <w:t>It has become a scrollable page with its description and functions throughout the page and easily readable</w:t>
-      </w:r>
-    </w:p>
-    <w:p>
-      <w:pPr>
-        <w:pStyle w:val="ListParagraph"/>
-        <w:numPr>
-          <w:ilvl w:val="0"/>
-          <w:numId w:val="4"/>
-        </w:numPr>
-        <w:spacing w:after="100" w:line="276" w:lineRule="auto"/>
-        <w:rPr>
-          <w:rFonts w:ascii="Times New Roman" w:hAnsi="Times New Roman" w:cs="Times New Roman"/>
-        </w:rPr>
-      </w:pPr>
-      <w:r>
-        <w:rPr>
-          <w:rFonts w:ascii="Times New Roman" w:hAnsi="Times New Roman" w:cs="Times New Roman"/>
-        </w:rPr>
-        <w:t xml:space="preserve">The login box has become very small and positioned at the top of the page </w:t>
-      </w:r>
-    </w:p>
-    <w:p>
-      <w:pPr>
-        <w:pStyle w:val="ListParagraph"/>
-        <w:spacing w:after="100" w:line="276" w:lineRule="auto"/>
-        <w:rPr>
-          <w:rFonts w:ascii="Times New Roman" w:hAnsi="Times New Roman" w:cs="Times New Roman"/>
-        </w:rPr>
-      </w:pPr>
-    </w:p>
-    <w:p>
-      <w:pPr>
-        <w:pStyle w:val="ListParagraph"/>
-      </w:pPr>
     </w:p>
     <w:sectPr>
       <w:pgSz w:w="12240" w:h="15840"/>
@@ -2357,6 +2586,887 @@
 <file path=word/numbering.xml><?xml version="1.0" encoding="utf-8"?>
 <w:numbering xmlns:wpc="http://schemas.microsoft.com/office/word/2010/wordprocessingCanvas" xmlns:mc="http://schemas.openxmlformats.org/markup-compatibility/2006" xmlns:o="urn:schemas-microsoft-com:office:office" xmlns:r="http://schemas.openxmlformats.org/officeDocument/2006/relationships" xmlns:m="http://schemas.openxmlformats.org/officeDocument/2006/math" xmlns:v="urn:schemas-microsoft-com:vml" xmlns:wp14="http://schemas.microsoft.com/office/word/2010/wordprocessingDrawing" xmlns:wp="http://schemas.openxmlformats.org/drawingml/2006/wordprocessingDrawing" xmlns:w10="urn:schemas-microsoft-com:office:word" xmlns:w="http://schemas.openxmlformats.org/wordprocessingml/2006/main" xmlns:w14="http://schemas.microsoft.com/office/word/2010/wordml" xmlns:w15="http://schemas.microsoft.com/office/word/2012/wordml" xmlns:wpg="http://schemas.microsoft.com/office/word/2010/wordprocessingGroup" xmlns:wpi="http://schemas.microsoft.com/office/word/2010/wordprocessingInk" xmlns:wne="http://schemas.microsoft.com/office/word/2006/wordml" xmlns:wps="http://schemas.microsoft.com/office/word/2010/wordprocessingShape" mc:Ignorable="w14 w15 wp14">
   <w:abstractNum w:abstractNumId="0" w15:restartNumberingAfterBreak="0">
+    <w:nsid w:val="01832D93"/>
+    <w:multiLevelType w:val="hybridMultilevel"/>
+    <w:tmpl w:val="715A2DD8"/>
+    <w:lvl w:ilvl="0" w:tplc="04090001">
+      <w:start w:val="1"/>
+      <w:numFmt w:val="bullet"/>
+      <w:lvlText w:val=""/>
+      <w:lvlJc w:val="left"/>
+      <w:pPr>
+        <w:ind w:left="810" w:hanging="360"/>
+      </w:pPr>
+      <w:rPr>
+        <w:rFonts w:ascii="Symbol" w:hAnsi="Symbol" w:hint="default"/>
+      </w:rPr>
+    </w:lvl>
+    <w:lvl w:ilvl="1" w:tplc="04090003" w:tentative="1">
+      <w:start w:val="1"/>
+      <w:numFmt w:val="bullet"/>
+      <w:lvlText w:val="o"/>
+      <w:lvlJc w:val="left"/>
+      <w:pPr>
+        <w:ind w:left="1530" w:hanging="360"/>
+      </w:pPr>
+      <w:rPr>
+        <w:rFonts w:ascii="Courier New" w:hAnsi="Courier New" w:cs="Courier New" w:hint="default"/>
+      </w:rPr>
+    </w:lvl>
+    <w:lvl w:ilvl="2" w:tplc="04090005" w:tentative="1">
+      <w:start w:val="1"/>
+      <w:numFmt w:val="bullet"/>
+      <w:lvlText w:val=""/>
+      <w:lvlJc w:val="left"/>
+      <w:pPr>
+        <w:ind w:left="2250" w:hanging="360"/>
+      </w:pPr>
+      <w:rPr>
+        <w:rFonts w:ascii="Wingdings" w:hAnsi="Wingdings" w:hint="default"/>
+      </w:rPr>
+    </w:lvl>
+    <w:lvl w:ilvl="3" w:tplc="04090001" w:tentative="1">
+      <w:start w:val="1"/>
+      <w:numFmt w:val="bullet"/>
+      <w:lvlText w:val=""/>
+      <w:lvlJc w:val="left"/>
+      <w:pPr>
+        <w:ind w:left="2970" w:hanging="360"/>
+      </w:pPr>
+      <w:rPr>
+        <w:rFonts w:ascii="Symbol" w:hAnsi="Symbol" w:hint="default"/>
+      </w:rPr>
+    </w:lvl>
+    <w:lvl w:ilvl="4" w:tplc="04090003" w:tentative="1">
+      <w:start w:val="1"/>
+      <w:numFmt w:val="bullet"/>
+      <w:lvlText w:val="o"/>
+      <w:lvlJc w:val="left"/>
+      <w:pPr>
+        <w:ind w:left="3690" w:hanging="360"/>
+      </w:pPr>
+      <w:rPr>
+        <w:rFonts w:ascii="Courier New" w:hAnsi="Courier New" w:cs="Courier New" w:hint="default"/>
+      </w:rPr>
+    </w:lvl>
+    <w:lvl w:ilvl="5" w:tplc="04090005" w:tentative="1">
+      <w:start w:val="1"/>
+      <w:numFmt w:val="bullet"/>
+      <w:lvlText w:val=""/>
+      <w:lvlJc w:val="left"/>
+      <w:pPr>
+        <w:ind w:left="4410" w:hanging="360"/>
+      </w:pPr>
+      <w:rPr>
+        <w:rFonts w:ascii="Wingdings" w:hAnsi="Wingdings" w:hint="default"/>
+      </w:rPr>
+    </w:lvl>
+    <w:lvl w:ilvl="6" w:tplc="04090001" w:tentative="1">
+      <w:start w:val="1"/>
+      <w:numFmt w:val="bullet"/>
+      <w:lvlText w:val=""/>
+      <w:lvlJc w:val="left"/>
+      <w:pPr>
+        <w:ind w:left="5130" w:hanging="360"/>
+      </w:pPr>
+      <w:rPr>
+        <w:rFonts w:ascii="Symbol" w:hAnsi="Symbol" w:hint="default"/>
+      </w:rPr>
+    </w:lvl>
+    <w:lvl w:ilvl="7" w:tplc="04090003" w:tentative="1">
+      <w:start w:val="1"/>
+      <w:numFmt w:val="bullet"/>
+      <w:lvlText w:val="o"/>
+      <w:lvlJc w:val="left"/>
+      <w:pPr>
+        <w:ind w:left="5850" w:hanging="360"/>
+      </w:pPr>
+      <w:rPr>
+        <w:rFonts w:ascii="Courier New" w:hAnsi="Courier New" w:cs="Courier New" w:hint="default"/>
+      </w:rPr>
+    </w:lvl>
+    <w:lvl w:ilvl="8" w:tplc="04090005" w:tentative="1">
+      <w:start w:val="1"/>
+      <w:numFmt w:val="bullet"/>
+      <w:lvlText w:val=""/>
+      <w:lvlJc w:val="left"/>
+      <w:pPr>
+        <w:ind w:left="6570" w:hanging="360"/>
+      </w:pPr>
+      <w:rPr>
+        <w:rFonts w:ascii="Wingdings" w:hAnsi="Wingdings" w:hint="default"/>
+      </w:rPr>
+    </w:lvl>
+  </w:abstractNum>
+  <w:abstractNum w:abstractNumId="1" w15:restartNumberingAfterBreak="0">
+    <w:nsid w:val="08D87DB6"/>
+    <w:multiLevelType w:val="hybridMultilevel"/>
+    <w:tmpl w:val="22207B90"/>
+    <w:lvl w:ilvl="0" w:tplc="04090001">
+      <w:start w:val="1"/>
+      <w:numFmt w:val="bullet"/>
+      <w:lvlText w:val=""/>
+      <w:lvlJc w:val="left"/>
+      <w:pPr>
+        <w:ind w:left="810" w:hanging="360"/>
+      </w:pPr>
+      <w:rPr>
+        <w:rFonts w:ascii="Symbol" w:hAnsi="Symbol" w:hint="default"/>
+      </w:rPr>
+    </w:lvl>
+    <w:lvl w:ilvl="1" w:tplc="04090003" w:tentative="1">
+      <w:start w:val="1"/>
+      <w:numFmt w:val="bullet"/>
+      <w:lvlText w:val="o"/>
+      <w:lvlJc w:val="left"/>
+      <w:pPr>
+        <w:ind w:left="1530" w:hanging="360"/>
+      </w:pPr>
+      <w:rPr>
+        <w:rFonts w:ascii="Courier New" w:hAnsi="Courier New" w:cs="Courier New" w:hint="default"/>
+      </w:rPr>
+    </w:lvl>
+    <w:lvl w:ilvl="2" w:tplc="04090005" w:tentative="1">
+      <w:start w:val="1"/>
+      <w:numFmt w:val="bullet"/>
+      <w:lvlText w:val=""/>
+      <w:lvlJc w:val="left"/>
+      <w:pPr>
+        <w:ind w:left="2250" w:hanging="360"/>
+      </w:pPr>
+      <w:rPr>
+        <w:rFonts w:ascii="Wingdings" w:hAnsi="Wingdings" w:hint="default"/>
+      </w:rPr>
+    </w:lvl>
+    <w:lvl w:ilvl="3" w:tplc="04090001" w:tentative="1">
+      <w:start w:val="1"/>
+      <w:numFmt w:val="bullet"/>
+      <w:lvlText w:val=""/>
+      <w:lvlJc w:val="left"/>
+      <w:pPr>
+        <w:ind w:left="2970" w:hanging="360"/>
+      </w:pPr>
+      <w:rPr>
+        <w:rFonts w:ascii="Symbol" w:hAnsi="Symbol" w:hint="default"/>
+      </w:rPr>
+    </w:lvl>
+    <w:lvl w:ilvl="4" w:tplc="04090003" w:tentative="1">
+      <w:start w:val="1"/>
+      <w:numFmt w:val="bullet"/>
+      <w:lvlText w:val="o"/>
+      <w:lvlJc w:val="left"/>
+      <w:pPr>
+        <w:ind w:left="3690" w:hanging="360"/>
+      </w:pPr>
+      <w:rPr>
+        <w:rFonts w:ascii="Courier New" w:hAnsi="Courier New" w:cs="Courier New" w:hint="default"/>
+      </w:rPr>
+    </w:lvl>
+    <w:lvl w:ilvl="5" w:tplc="04090005" w:tentative="1">
+      <w:start w:val="1"/>
+      <w:numFmt w:val="bullet"/>
+      <w:lvlText w:val=""/>
+      <w:lvlJc w:val="left"/>
+      <w:pPr>
+        <w:ind w:left="4410" w:hanging="360"/>
+      </w:pPr>
+      <w:rPr>
+        <w:rFonts w:ascii="Wingdings" w:hAnsi="Wingdings" w:hint="default"/>
+      </w:rPr>
+    </w:lvl>
+    <w:lvl w:ilvl="6" w:tplc="04090001" w:tentative="1">
+      <w:start w:val="1"/>
+      <w:numFmt w:val="bullet"/>
+      <w:lvlText w:val=""/>
+      <w:lvlJc w:val="left"/>
+      <w:pPr>
+        <w:ind w:left="5130" w:hanging="360"/>
+      </w:pPr>
+      <w:rPr>
+        <w:rFonts w:ascii="Symbol" w:hAnsi="Symbol" w:hint="default"/>
+      </w:rPr>
+    </w:lvl>
+    <w:lvl w:ilvl="7" w:tplc="04090003" w:tentative="1">
+      <w:start w:val="1"/>
+      <w:numFmt w:val="bullet"/>
+      <w:lvlText w:val="o"/>
+      <w:lvlJc w:val="left"/>
+      <w:pPr>
+        <w:ind w:left="5850" w:hanging="360"/>
+      </w:pPr>
+      <w:rPr>
+        <w:rFonts w:ascii="Courier New" w:hAnsi="Courier New" w:cs="Courier New" w:hint="default"/>
+      </w:rPr>
+    </w:lvl>
+    <w:lvl w:ilvl="8" w:tplc="04090005" w:tentative="1">
+      <w:start w:val="1"/>
+      <w:numFmt w:val="bullet"/>
+      <w:lvlText w:val=""/>
+      <w:lvlJc w:val="left"/>
+      <w:pPr>
+        <w:ind w:left="6570" w:hanging="360"/>
+      </w:pPr>
+      <w:rPr>
+        <w:rFonts w:ascii="Wingdings" w:hAnsi="Wingdings" w:hint="default"/>
+      </w:rPr>
+    </w:lvl>
+  </w:abstractNum>
+  <w:abstractNum w:abstractNumId="2" w15:restartNumberingAfterBreak="0">
+    <w:nsid w:val="36AF06C2"/>
+    <w:multiLevelType w:val="hybridMultilevel"/>
+    <w:tmpl w:val="EA2A047C"/>
+    <w:lvl w:ilvl="0" w:tplc="04090001">
+      <w:start w:val="1"/>
+      <w:numFmt w:val="bullet"/>
+      <w:lvlText w:val=""/>
+      <w:lvlJc w:val="left"/>
+      <w:pPr>
+        <w:ind w:left="810" w:hanging="360"/>
+      </w:pPr>
+      <w:rPr>
+        <w:rFonts w:ascii="Symbol" w:hAnsi="Symbol" w:hint="default"/>
+      </w:rPr>
+    </w:lvl>
+    <w:lvl w:ilvl="1" w:tplc="04090003" w:tentative="1">
+      <w:start w:val="1"/>
+      <w:numFmt w:val="bullet"/>
+      <w:lvlText w:val="o"/>
+      <w:lvlJc w:val="left"/>
+      <w:pPr>
+        <w:ind w:left="1620" w:hanging="360"/>
+      </w:pPr>
+      <w:rPr>
+        <w:rFonts w:ascii="Courier New" w:hAnsi="Courier New" w:cs="Courier New" w:hint="default"/>
+      </w:rPr>
+    </w:lvl>
+    <w:lvl w:ilvl="2" w:tplc="04090005" w:tentative="1">
+      <w:start w:val="1"/>
+      <w:numFmt w:val="bullet"/>
+      <w:lvlText w:val=""/>
+      <w:lvlJc w:val="left"/>
+      <w:pPr>
+        <w:ind w:left="2340" w:hanging="360"/>
+      </w:pPr>
+      <w:rPr>
+        <w:rFonts w:ascii="Wingdings" w:hAnsi="Wingdings" w:hint="default"/>
+      </w:rPr>
+    </w:lvl>
+    <w:lvl w:ilvl="3" w:tplc="04090001" w:tentative="1">
+      <w:start w:val="1"/>
+      <w:numFmt w:val="bullet"/>
+      <w:lvlText w:val=""/>
+      <w:lvlJc w:val="left"/>
+      <w:pPr>
+        <w:ind w:left="3060" w:hanging="360"/>
+      </w:pPr>
+      <w:rPr>
+        <w:rFonts w:ascii="Symbol" w:hAnsi="Symbol" w:hint="default"/>
+      </w:rPr>
+    </w:lvl>
+    <w:lvl w:ilvl="4" w:tplc="04090003" w:tentative="1">
+      <w:start w:val="1"/>
+      <w:numFmt w:val="bullet"/>
+      <w:lvlText w:val="o"/>
+      <w:lvlJc w:val="left"/>
+      <w:pPr>
+        <w:ind w:left="3780" w:hanging="360"/>
+      </w:pPr>
+      <w:rPr>
+        <w:rFonts w:ascii="Courier New" w:hAnsi="Courier New" w:cs="Courier New" w:hint="default"/>
+      </w:rPr>
+    </w:lvl>
+    <w:lvl w:ilvl="5" w:tplc="04090005" w:tentative="1">
+      <w:start w:val="1"/>
+      <w:numFmt w:val="bullet"/>
+      <w:lvlText w:val=""/>
+      <w:lvlJc w:val="left"/>
+      <w:pPr>
+        <w:ind w:left="4500" w:hanging="360"/>
+      </w:pPr>
+      <w:rPr>
+        <w:rFonts w:ascii="Wingdings" w:hAnsi="Wingdings" w:hint="default"/>
+      </w:rPr>
+    </w:lvl>
+    <w:lvl w:ilvl="6" w:tplc="04090001" w:tentative="1">
+      <w:start w:val="1"/>
+      <w:numFmt w:val="bullet"/>
+      <w:lvlText w:val=""/>
+      <w:lvlJc w:val="left"/>
+      <w:pPr>
+        <w:ind w:left="5220" w:hanging="360"/>
+      </w:pPr>
+      <w:rPr>
+        <w:rFonts w:ascii="Symbol" w:hAnsi="Symbol" w:hint="default"/>
+      </w:rPr>
+    </w:lvl>
+    <w:lvl w:ilvl="7" w:tplc="04090003" w:tentative="1">
+      <w:start w:val="1"/>
+      <w:numFmt w:val="bullet"/>
+      <w:lvlText w:val="o"/>
+      <w:lvlJc w:val="left"/>
+      <w:pPr>
+        <w:ind w:left="5940" w:hanging="360"/>
+      </w:pPr>
+      <w:rPr>
+        <w:rFonts w:ascii="Courier New" w:hAnsi="Courier New" w:cs="Courier New" w:hint="default"/>
+      </w:rPr>
+    </w:lvl>
+    <w:lvl w:ilvl="8" w:tplc="04090005" w:tentative="1">
+      <w:start w:val="1"/>
+      <w:numFmt w:val="bullet"/>
+      <w:lvlText w:val=""/>
+      <w:lvlJc w:val="left"/>
+      <w:pPr>
+        <w:ind w:left="6660" w:hanging="360"/>
+      </w:pPr>
+      <w:rPr>
+        <w:rFonts w:ascii="Wingdings" w:hAnsi="Wingdings" w:hint="default"/>
+      </w:rPr>
+    </w:lvl>
+  </w:abstractNum>
+  <w:abstractNum w:abstractNumId="3" w15:restartNumberingAfterBreak="0">
+    <w:nsid w:val="37050279"/>
+    <w:multiLevelType w:val="hybridMultilevel"/>
+    <w:tmpl w:val="243461F6"/>
+    <w:lvl w:ilvl="0" w:tplc="04090001">
+      <w:start w:val="1"/>
+      <w:numFmt w:val="bullet"/>
+      <w:lvlText w:val=""/>
+      <w:lvlJc w:val="left"/>
+      <w:pPr>
+        <w:ind w:left="810" w:hanging="360"/>
+      </w:pPr>
+      <w:rPr>
+        <w:rFonts w:ascii="Symbol" w:hAnsi="Symbol" w:hint="default"/>
+      </w:rPr>
+    </w:lvl>
+    <w:lvl w:ilvl="1" w:tplc="04090003" w:tentative="1">
+      <w:start w:val="1"/>
+      <w:numFmt w:val="bullet"/>
+      <w:lvlText w:val="o"/>
+      <w:lvlJc w:val="left"/>
+      <w:pPr>
+        <w:ind w:left="1530" w:hanging="360"/>
+      </w:pPr>
+      <w:rPr>
+        <w:rFonts w:ascii="Courier New" w:hAnsi="Courier New" w:cs="Courier New" w:hint="default"/>
+      </w:rPr>
+    </w:lvl>
+    <w:lvl w:ilvl="2" w:tplc="04090005" w:tentative="1">
+      <w:start w:val="1"/>
+      <w:numFmt w:val="bullet"/>
+      <w:lvlText w:val=""/>
+      <w:lvlJc w:val="left"/>
+      <w:pPr>
+        <w:ind w:left="2250" w:hanging="360"/>
+      </w:pPr>
+      <w:rPr>
+        <w:rFonts w:ascii="Wingdings" w:hAnsi="Wingdings" w:hint="default"/>
+      </w:rPr>
+    </w:lvl>
+    <w:lvl w:ilvl="3" w:tplc="04090001" w:tentative="1">
+      <w:start w:val="1"/>
+      <w:numFmt w:val="bullet"/>
+      <w:lvlText w:val=""/>
+      <w:lvlJc w:val="left"/>
+      <w:pPr>
+        <w:ind w:left="2970" w:hanging="360"/>
+      </w:pPr>
+      <w:rPr>
+        <w:rFonts w:ascii="Symbol" w:hAnsi="Symbol" w:hint="default"/>
+      </w:rPr>
+    </w:lvl>
+    <w:lvl w:ilvl="4" w:tplc="04090003" w:tentative="1">
+      <w:start w:val="1"/>
+      <w:numFmt w:val="bullet"/>
+      <w:lvlText w:val="o"/>
+      <w:lvlJc w:val="left"/>
+      <w:pPr>
+        <w:ind w:left="3690" w:hanging="360"/>
+      </w:pPr>
+      <w:rPr>
+        <w:rFonts w:ascii="Courier New" w:hAnsi="Courier New" w:cs="Courier New" w:hint="default"/>
+      </w:rPr>
+    </w:lvl>
+    <w:lvl w:ilvl="5" w:tplc="04090005" w:tentative="1">
+      <w:start w:val="1"/>
+      <w:numFmt w:val="bullet"/>
+      <w:lvlText w:val=""/>
+      <w:lvlJc w:val="left"/>
+      <w:pPr>
+        <w:ind w:left="4410" w:hanging="360"/>
+      </w:pPr>
+      <w:rPr>
+        <w:rFonts w:ascii="Wingdings" w:hAnsi="Wingdings" w:hint="default"/>
+      </w:rPr>
+    </w:lvl>
+    <w:lvl w:ilvl="6" w:tplc="04090001" w:tentative="1">
+      <w:start w:val="1"/>
+      <w:numFmt w:val="bullet"/>
+      <w:lvlText w:val=""/>
+      <w:lvlJc w:val="left"/>
+      <w:pPr>
+        <w:ind w:left="5130" w:hanging="360"/>
+      </w:pPr>
+      <w:rPr>
+        <w:rFonts w:ascii="Symbol" w:hAnsi="Symbol" w:hint="default"/>
+      </w:rPr>
+    </w:lvl>
+    <w:lvl w:ilvl="7" w:tplc="04090003" w:tentative="1">
+      <w:start w:val="1"/>
+      <w:numFmt w:val="bullet"/>
+      <w:lvlText w:val="o"/>
+      <w:lvlJc w:val="left"/>
+      <w:pPr>
+        <w:ind w:left="5850" w:hanging="360"/>
+      </w:pPr>
+      <w:rPr>
+        <w:rFonts w:ascii="Courier New" w:hAnsi="Courier New" w:cs="Courier New" w:hint="default"/>
+      </w:rPr>
+    </w:lvl>
+    <w:lvl w:ilvl="8" w:tplc="04090005" w:tentative="1">
+      <w:start w:val="1"/>
+      <w:numFmt w:val="bullet"/>
+      <w:lvlText w:val=""/>
+      <w:lvlJc w:val="left"/>
+      <w:pPr>
+        <w:ind w:left="6570" w:hanging="360"/>
+      </w:pPr>
+      <w:rPr>
+        <w:rFonts w:ascii="Wingdings" w:hAnsi="Wingdings" w:hint="default"/>
+      </w:rPr>
+    </w:lvl>
+  </w:abstractNum>
+  <w:abstractNum w:abstractNumId="4" w15:restartNumberingAfterBreak="0">
+    <w:nsid w:val="41034277"/>
+    <w:multiLevelType w:val="hybridMultilevel"/>
+    <w:tmpl w:val="37CCE3FE"/>
+    <w:lvl w:ilvl="0" w:tplc="04090001">
+      <w:start w:val="1"/>
+      <w:numFmt w:val="bullet"/>
+      <w:lvlText w:val=""/>
+      <w:lvlJc w:val="left"/>
+      <w:pPr>
+        <w:ind w:left="720" w:hanging="360"/>
+      </w:pPr>
+      <w:rPr>
+        <w:rFonts w:ascii="Symbol" w:hAnsi="Symbol" w:hint="default"/>
+      </w:rPr>
+    </w:lvl>
+    <w:lvl w:ilvl="1" w:tplc="04090003" w:tentative="1">
+      <w:start w:val="1"/>
+      <w:numFmt w:val="bullet"/>
+      <w:lvlText w:val="o"/>
+      <w:lvlJc w:val="left"/>
+      <w:pPr>
+        <w:ind w:left="1440" w:hanging="360"/>
+      </w:pPr>
+      <w:rPr>
+        <w:rFonts w:ascii="Courier New" w:hAnsi="Courier New" w:cs="Courier New" w:hint="default"/>
+      </w:rPr>
+    </w:lvl>
+    <w:lvl w:ilvl="2" w:tplc="04090005" w:tentative="1">
+      <w:start w:val="1"/>
+      <w:numFmt w:val="bullet"/>
+      <w:lvlText w:val=""/>
+      <w:lvlJc w:val="left"/>
+      <w:pPr>
+        <w:ind w:left="2160" w:hanging="360"/>
+      </w:pPr>
+      <w:rPr>
+        <w:rFonts w:ascii="Wingdings" w:hAnsi="Wingdings" w:hint="default"/>
+      </w:rPr>
+    </w:lvl>
+    <w:lvl w:ilvl="3" w:tplc="04090001" w:tentative="1">
+      <w:start w:val="1"/>
+      <w:numFmt w:val="bullet"/>
+      <w:lvlText w:val=""/>
+      <w:lvlJc w:val="left"/>
+      <w:pPr>
+        <w:ind w:left="2880" w:hanging="360"/>
+      </w:pPr>
+      <w:rPr>
+        <w:rFonts w:ascii="Symbol" w:hAnsi="Symbol" w:hint="default"/>
+      </w:rPr>
+    </w:lvl>
+    <w:lvl w:ilvl="4" w:tplc="04090003" w:tentative="1">
+      <w:start w:val="1"/>
+      <w:numFmt w:val="bullet"/>
+      <w:lvlText w:val="o"/>
+      <w:lvlJc w:val="left"/>
+      <w:pPr>
+        <w:ind w:left="3600" w:hanging="360"/>
+      </w:pPr>
+      <w:rPr>
+        <w:rFonts w:ascii="Courier New" w:hAnsi="Courier New" w:cs="Courier New" w:hint="default"/>
+      </w:rPr>
+    </w:lvl>
+    <w:lvl w:ilvl="5" w:tplc="04090005" w:tentative="1">
+      <w:start w:val="1"/>
+      <w:numFmt w:val="bullet"/>
+      <w:lvlText w:val=""/>
+      <w:lvlJc w:val="left"/>
+      <w:pPr>
+        <w:ind w:left="4320" w:hanging="360"/>
+      </w:pPr>
+      <w:rPr>
+        <w:rFonts w:ascii="Wingdings" w:hAnsi="Wingdings" w:hint="default"/>
+      </w:rPr>
+    </w:lvl>
+    <w:lvl w:ilvl="6" w:tplc="04090001" w:tentative="1">
+      <w:start w:val="1"/>
+      <w:numFmt w:val="bullet"/>
+      <w:lvlText w:val=""/>
+      <w:lvlJc w:val="left"/>
+      <w:pPr>
+        <w:ind w:left="5040" w:hanging="360"/>
+      </w:pPr>
+      <w:rPr>
+        <w:rFonts w:ascii="Symbol" w:hAnsi="Symbol" w:hint="default"/>
+      </w:rPr>
+    </w:lvl>
+    <w:lvl w:ilvl="7" w:tplc="04090003" w:tentative="1">
+      <w:start w:val="1"/>
+      <w:numFmt w:val="bullet"/>
+      <w:lvlText w:val="o"/>
+      <w:lvlJc w:val="left"/>
+      <w:pPr>
+        <w:ind w:left="5760" w:hanging="360"/>
+      </w:pPr>
+      <w:rPr>
+        <w:rFonts w:ascii="Courier New" w:hAnsi="Courier New" w:cs="Courier New" w:hint="default"/>
+      </w:rPr>
+    </w:lvl>
+    <w:lvl w:ilvl="8" w:tplc="04090005" w:tentative="1">
+      <w:start w:val="1"/>
+      <w:numFmt w:val="bullet"/>
+      <w:lvlText w:val=""/>
+      <w:lvlJc w:val="left"/>
+      <w:pPr>
+        <w:ind w:left="6480" w:hanging="360"/>
+      </w:pPr>
+      <w:rPr>
+        <w:rFonts w:ascii="Wingdings" w:hAnsi="Wingdings" w:hint="default"/>
+      </w:rPr>
+    </w:lvl>
+  </w:abstractNum>
+  <w:abstractNum w:abstractNumId="5" w15:restartNumberingAfterBreak="0">
+    <w:nsid w:val="461715AD"/>
+    <w:multiLevelType w:val="hybridMultilevel"/>
+    <w:tmpl w:val="798C86E8"/>
+    <w:lvl w:ilvl="0" w:tplc="04090001">
+      <w:start w:val="1"/>
+      <w:numFmt w:val="bullet"/>
+      <w:lvlText w:val=""/>
+      <w:lvlJc w:val="left"/>
+      <w:pPr>
+        <w:ind w:left="810" w:hanging="360"/>
+      </w:pPr>
+      <w:rPr>
+        <w:rFonts w:ascii="Symbol" w:hAnsi="Symbol" w:hint="default"/>
+      </w:rPr>
+    </w:lvl>
+    <w:lvl w:ilvl="1" w:tplc="04090003" w:tentative="1">
+      <w:start w:val="1"/>
+      <w:numFmt w:val="bullet"/>
+      <w:lvlText w:val="o"/>
+      <w:lvlJc w:val="left"/>
+      <w:pPr>
+        <w:ind w:left="1620" w:hanging="360"/>
+      </w:pPr>
+      <w:rPr>
+        <w:rFonts w:ascii="Courier New" w:hAnsi="Courier New" w:cs="Courier New" w:hint="default"/>
+      </w:rPr>
+    </w:lvl>
+    <w:lvl w:ilvl="2" w:tplc="04090005" w:tentative="1">
+      <w:start w:val="1"/>
+      <w:numFmt w:val="bullet"/>
+      <w:lvlText w:val=""/>
+      <w:lvlJc w:val="left"/>
+      <w:pPr>
+        <w:ind w:left="2340" w:hanging="360"/>
+      </w:pPr>
+      <w:rPr>
+        <w:rFonts w:ascii="Wingdings" w:hAnsi="Wingdings" w:hint="default"/>
+      </w:rPr>
+    </w:lvl>
+    <w:lvl w:ilvl="3" w:tplc="04090001" w:tentative="1">
+      <w:start w:val="1"/>
+      <w:numFmt w:val="bullet"/>
+      <w:lvlText w:val=""/>
+      <w:lvlJc w:val="left"/>
+      <w:pPr>
+        <w:ind w:left="3060" w:hanging="360"/>
+      </w:pPr>
+      <w:rPr>
+        <w:rFonts w:ascii="Symbol" w:hAnsi="Symbol" w:hint="default"/>
+      </w:rPr>
+    </w:lvl>
+    <w:lvl w:ilvl="4" w:tplc="04090003" w:tentative="1">
+      <w:start w:val="1"/>
+      <w:numFmt w:val="bullet"/>
+      <w:lvlText w:val="o"/>
+      <w:lvlJc w:val="left"/>
+      <w:pPr>
+        <w:ind w:left="3780" w:hanging="360"/>
+      </w:pPr>
+      <w:rPr>
+        <w:rFonts w:ascii="Courier New" w:hAnsi="Courier New" w:cs="Courier New" w:hint="default"/>
+      </w:rPr>
+    </w:lvl>
+    <w:lvl w:ilvl="5" w:tplc="04090005" w:tentative="1">
+      <w:start w:val="1"/>
+      <w:numFmt w:val="bullet"/>
+      <w:lvlText w:val=""/>
+      <w:lvlJc w:val="left"/>
+      <w:pPr>
+        <w:ind w:left="4500" w:hanging="360"/>
+      </w:pPr>
+      <w:rPr>
+        <w:rFonts w:ascii="Wingdings" w:hAnsi="Wingdings" w:hint="default"/>
+      </w:rPr>
+    </w:lvl>
+    <w:lvl w:ilvl="6" w:tplc="04090001" w:tentative="1">
+      <w:start w:val="1"/>
+      <w:numFmt w:val="bullet"/>
+      <w:lvlText w:val=""/>
+      <w:lvlJc w:val="left"/>
+      <w:pPr>
+        <w:ind w:left="5220" w:hanging="360"/>
+      </w:pPr>
+      <w:rPr>
+        <w:rFonts w:ascii="Symbol" w:hAnsi="Symbol" w:hint="default"/>
+      </w:rPr>
+    </w:lvl>
+    <w:lvl w:ilvl="7" w:tplc="04090003" w:tentative="1">
+      <w:start w:val="1"/>
+      <w:numFmt w:val="bullet"/>
+      <w:lvlText w:val="o"/>
+      <w:lvlJc w:val="left"/>
+      <w:pPr>
+        <w:ind w:left="5940" w:hanging="360"/>
+      </w:pPr>
+      <w:rPr>
+        <w:rFonts w:ascii="Courier New" w:hAnsi="Courier New" w:cs="Courier New" w:hint="default"/>
+      </w:rPr>
+    </w:lvl>
+    <w:lvl w:ilvl="8" w:tplc="04090005" w:tentative="1">
+      <w:start w:val="1"/>
+      <w:numFmt w:val="bullet"/>
+      <w:lvlText w:val=""/>
+      <w:lvlJc w:val="left"/>
+      <w:pPr>
+        <w:ind w:left="6660" w:hanging="360"/>
+      </w:pPr>
+      <w:rPr>
+        <w:rFonts w:ascii="Wingdings" w:hAnsi="Wingdings" w:hint="default"/>
+      </w:rPr>
+    </w:lvl>
+  </w:abstractNum>
+  <w:abstractNum w:abstractNumId="6" w15:restartNumberingAfterBreak="0">
+    <w:nsid w:val="47EF5CEC"/>
+    <w:multiLevelType w:val="hybridMultilevel"/>
+    <w:tmpl w:val="90801452"/>
+    <w:lvl w:ilvl="0" w:tplc="F2BA88F4">
+      <w:start w:val="1"/>
+      <w:numFmt w:val="decimal"/>
+      <w:lvlText w:val="%1."/>
+      <w:lvlJc w:val="left"/>
+      <w:pPr>
+        <w:ind w:left="1080" w:hanging="360"/>
+      </w:pPr>
+      <w:rPr>
+        <w:rFonts w:ascii="Arial" w:hAnsi="Arial" w:cs="Arial" w:hint="default"/>
+        <w:color w:val="auto"/>
+      </w:rPr>
+    </w:lvl>
+    <w:lvl w:ilvl="1" w:tplc="04090019" w:tentative="1">
+      <w:start w:val="1"/>
+      <w:numFmt w:val="lowerLetter"/>
+      <w:lvlText w:val="%2."/>
+      <w:lvlJc w:val="left"/>
+      <w:pPr>
+        <w:ind w:left="1800" w:hanging="360"/>
+      </w:pPr>
+    </w:lvl>
+    <w:lvl w:ilvl="2" w:tplc="0409001B" w:tentative="1">
+      <w:start w:val="1"/>
+      <w:numFmt w:val="lowerRoman"/>
+      <w:lvlText w:val="%3."/>
+      <w:lvlJc w:val="right"/>
+      <w:pPr>
+        <w:ind w:left="2520" w:hanging="180"/>
+      </w:pPr>
+    </w:lvl>
+    <w:lvl w:ilvl="3" w:tplc="0409000F" w:tentative="1">
+      <w:start w:val="1"/>
+      <w:numFmt w:val="decimal"/>
+      <w:lvlText w:val="%4."/>
+      <w:lvlJc w:val="left"/>
+      <w:pPr>
+        <w:ind w:left="3240" w:hanging="360"/>
+      </w:pPr>
+    </w:lvl>
+    <w:lvl w:ilvl="4" w:tplc="04090019" w:tentative="1">
+      <w:start w:val="1"/>
+      <w:numFmt w:val="lowerLetter"/>
+      <w:lvlText w:val="%5."/>
+      <w:lvlJc w:val="left"/>
+      <w:pPr>
+        <w:ind w:left="3960" w:hanging="360"/>
+      </w:pPr>
+    </w:lvl>
+    <w:lvl w:ilvl="5" w:tplc="0409001B" w:tentative="1">
+      <w:start w:val="1"/>
+      <w:numFmt w:val="lowerRoman"/>
+      <w:lvlText w:val="%6."/>
+      <w:lvlJc w:val="right"/>
+      <w:pPr>
+        <w:ind w:left="4680" w:hanging="180"/>
+      </w:pPr>
+    </w:lvl>
+    <w:lvl w:ilvl="6" w:tplc="0409000F" w:tentative="1">
+      <w:start w:val="1"/>
+      <w:numFmt w:val="decimal"/>
+      <w:lvlText w:val="%7."/>
+      <w:lvlJc w:val="left"/>
+      <w:pPr>
+        <w:ind w:left="5400" w:hanging="360"/>
+      </w:pPr>
+    </w:lvl>
+    <w:lvl w:ilvl="7" w:tplc="04090019" w:tentative="1">
+      <w:start w:val="1"/>
+      <w:numFmt w:val="lowerLetter"/>
+      <w:lvlText w:val="%8."/>
+      <w:lvlJc w:val="left"/>
+      <w:pPr>
+        <w:ind w:left="6120" w:hanging="360"/>
+      </w:pPr>
+    </w:lvl>
+    <w:lvl w:ilvl="8" w:tplc="0409001B" w:tentative="1">
+      <w:start w:val="1"/>
+      <w:numFmt w:val="lowerRoman"/>
+      <w:lvlText w:val="%9."/>
+      <w:lvlJc w:val="right"/>
+      <w:pPr>
+        <w:ind w:left="6840" w:hanging="180"/>
+      </w:pPr>
+    </w:lvl>
+  </w:abstractNum>
+  <w:abstractNum w:abstractNumId="7" w15:restartNumberingAfterBreak="0">
+    <w:nsid w:val="4A927F21"/>
+    <w:multiLevelType w:val="hybridMultilevel"/>
+    <w:tmpl w:val="D6BA4E72"/>
+    <w:lvl w:ilvl="0" w:tplc="04090001">
+      <w:start w:val="1"/>
+      <w:numFmt w:val="bullet"/>
+      <w:lvlText w:val=""/>
+      <w:lvlJc w:val="left"/>
+      <w:pPr>
+        <w:ind w:left="774" w:hanging="360"/>
+      </w:pPr>
+      <w:rPr>
+        <w:rFonts w:ascii="Symbol" w:hAnsi="Symbol" w:hint="default"/>
+      </w:rPr>
+    </w:lvl>
+    <w:lvl w:ilvl="1" w:tplc="04090003" w:tentative="1">
+      <w:start w:val="1"/>
+      <w:numFmt w:val="bullet"/>
+      <w:lvlText w:val="o"/>
+      <w:lvlJc w:val="left"/>
+      <w:pPr>
+        <w:ind w:left="1494" w:hanging="360"/>
+      </w:pPr>
+      <w:rPr>
+        <w:rFonts w:ascii="Courier New" w:hAnsi="Courier New" w:cs="Courier New" w:hint="default"/>
+      </w:rPr>
+    </w:lvl>
+    <w:lvl w:ilvl="2" w:tplc="04090005" w:tentative="1">
+      <w:start w:val="1"/>
+      <w:numFmt w:val="bullet"/>
+      <w:lvlText w:val=""/>
+      <w:lvlJc w:val="left"/>
+      <w:pPr>
+        <w:ind w:left="2214" w:hanging="360"/>
+      </w:pPr>
+      <w:rPr>
+        <w:rFonts w:ascii="Wingdings" w:hAnsi="Wingdings" w:hint="default"/>
+      </w:rPr>
+    </w:lvl>
+    <w:lvl w:ilvl="3" w:tplc="04090001" w:tentative="1">
+      <w:start w:val="1"/>
+      <w:numFmt w:val="bullet"/>
+      <w:lvlText w:val=""/>
+      <w:lvlJc w:val="left"/>
+      <w:pPr>
+        <w:ind w:left="2934" w:hanging="360"/>
+      </w:pPr>
+      <w:rPr>
+        <w:rFonts w:ascii="Symbol" w:hAnsi="Symbol" w:hint="default"/>
+      </w:rPr>
+    </w:lvl>
+    <w:lvl w:ilvl="4" w:tplc="04090003" w:tentative="1">
+      <w:start w:val="1"/>
+      <w:numFmt w:val="bullet"/>
+      <w:lvlText w:val="o"/>
+      <w:lvlJc w:val="left"/>
+      <w:pPr>
+        <w:ind w:left="3654" w:hanging="360"/>
+      </w:pPr>
+      <w:rPr>
+        <w:rFonts w:ascii="Courier New" w:hAnsi="Courier New" w:cs="Courier New" w:hint="default"/>
+      </w:rPr>
+    </w:lvl>
+    <w:lvl w:ilvl="5" w:tplc="04090005" w:tentative="1">
+      <w:start w:val="1"/>
+      <w:numFmt w:val="bullet"/>
+      <w:lvlText w:val=""/>
+      <w:lvlJc w:val="left"/>
+      <w:pPr>
+        <w:ind w:left="4374" w:hanging="360"/>
+      </w:pPr>
+      <w:rPr>
+        <w:rFonts w:ascii="Wingdings" w:hAnsi="Wingdings" w:hint="default"/>
+      </w:rPr>
+    </w:lvl>
+    <w:lvl w:ilvl="6" w:tplc="04090001" w:tentative="1">
+      <w:start w:val="1"/>
+      <w:numFmt w:val="bullet"/>
+      <w:lvlText w:val=""/>
+      <w:lvlJc w:val="left"/>
+      <w:pPr>
+        <w:ind w:left="5094" w:hanging="360"/>
+      </w:pPr>
+      <w:rPr>
+        <w:rFonts w:ascii="Symbol" w:hAnsi="Symbol" w:hint="default"/>
+      </w:rPr>
+    </w:lvl>
+    <w:lvl w:ilvl="7" w:tplc="04090003" w:tentative="1">
+      <w:start w:val="1"/>
+      <w:numFmt w:val="bullet"/>
+      <w:lvlText w:val="o"/>
+      <w:lvlJc w:val="left"/>
+      <w:pPr>
+        <w:ind w:left="5814" w:hanging="360"/>
+      </w:pPr>
+      <w:rPr>
+        <w:rFonts w:ascii="Courier New" w:hAnsi="Courier New" w:cs="Courier New" w:hint="default"/>
+      </w:rPr>
+    </w:lvl>
+    <w:lvl w:ilvl="8" w:tplc="04090005" w:tentative="1">
+      <w:start w:val="1"/>
+      <w:numFmt w:val="bullet"/>
+      <w:lvlText w:val=""/>
+      <w:lvlJc w:val="left"/>
+      <w:pPr>
+        <w:ind w:left="6534" w:hanging="360"/>
+      </w:pPr>
+      <w:rPr>
+        <w:rFonts w:ascii="Wingdings" w:hAnsi="Wingdings" w:hint="default"/>
+      </w:rPr>
+    </w:lvl>
+  </w:abstractNum>
+  <w:abstractNum w:abstractNumId="8" w15:restartNumberingAfterBreak="0">
     <w:nsid w:val="4DC846FD"/>
     <w:multiLevelType w:val="hybridMultilevel"/>
     <w:tmpl w:val="FCFE5206"/>
@@ -2445,7 +3555,7 @@
       </w:pPr>
     </w:lvl>
   </w:abstractNum>
-  <w:abstractNum w:abstractNumId="1" w15:restartNumberingAfterBreak="0">
+  <w:abstractNum w:abstractNumId="9" w15:restartNumberingAfterBreak="0">
     <w:nsid w:val="4E7D5783"/>
     <w:multiLevelType w:val="hybridMultilevel"/>
     <w:tmpl w:val="25220D80"/>
@@ -2531,7 +3641,346 @@
       </w:pPr>
     </w:lvl>
   </w:abstractNum>
-  <w:abstractNum w:abstractNumId="2" w15:restartNumberingAfterBreak="0">
+  <w:abstractNum w:abstractNumId="10" w15:restartNumberingAfterBreak="0">
+    <w:nsid w:val="521F2711"/>
+    <w:multiLevelType w:val="hybridMultilevel"/>
+    <w:tmpl w:val="ECCA9250"/>
+    <w:lvl w:ilvl="0" w:tplc="04090001">
+      <w:start w:val="1"/>
+      <w:numFmt w:val="bullet"/>
+      <w:lvlText w:val=""/>
+      <w:lvlJc w:val="left"/>
+      <w:pPr>
+        <w:ind w:left="720" w:hanging="360"/>
+      </w:pPr>
+      <w:rPr>
+        <w:rFonts w:ascii="Symbol" w:hAnsi="Symbol" w:hint="default"/>
+      </w:rPr>
+    </w:lvl>
+    <w:lvl w:ilvl="1" w:tplc="04090003" w:tentative="1">
+      <w:start w:val="1"/>
+      <w:numFmt w:val="bullet"/>
+      <w:lvlText w:val="o"/>
+      <w:lvlJc w:val="left"/>
+      <w:pPr>
+        <w:ind w:left="1440" w:hanging="360"/>
+      </w:pPr>
+      <w:rPr>
+        <w:rFonts w:ascii="Courier New" w:hAnsi="Courier New" w:cs="Courier New" w:hint="default"/>
+      </w:rPr>
+    </w:lvl>
+    <w:lvl w:ilvl="2" w:tplc="04090005" w:tentative="1">
+      <w:start w:val="1"/>
+      <w:numFmt w:val="bullet"/>
+      <w:lvlText w:val=""/>
+      <w:lvlJc w:val="left"/>
+      <w:pPr>
+        <w:ind w:left="2160" w:hanging="360"/>
+      </w:pPr>
+      <w:rPr>
+        <w:rFonts w:ascii="Wingdings" w:hAnsi="Wingdings" w:hint="default"/>
+      </w:rPr>
+    </w:lvl>
+    <w:lvl w:ilvl="3" w:tplc="04090001" w:tentative="1">
+      <w:start w:val="1"/>
+      <w:numFmt w:val="bullet"/>
+      <w:lvlText w:val=""/>
+      <w:lvlJc w:val="left"/>
+      <w:pPr>
+        <w:ind w:left="2880" w:hanging="360"/>
+      </w:pPr>
+      <w:rPr>
+        <w:rFonts w:ascii="Symbol" w:hAnsi="Symbol" w:hint="default"/>
+      </w:rPr>
+    </w:lvl>
+    <w:lvl w:ilvl="4" w:tplc="04090003" w:tentative="1">
+      <w:start w:val="1"/>
+      <w:numFmt w:val="bullet"/>
+      <w:lvlText w:val="o"/>
+      <w:lvlJc w:val="left"/>
+      <w:pPr>
+        <w:ind w:left="3600" w:hanging="360"/>
+      </w:pPr>
+      <w:rPr>
+        <w:rFonts w:ascii="Courier New" w:hAnsi="Courier New" w:cs="Courier New" w:hint="default"/>
+      </w:rPr>
+    </w:lvl>
+    <w:lvl w:ilvl="5" w:tplc="04090005" w:tentative="1">
+      <w:start w:val="1"/>
+      <w:numFmt w:val="bullet"/>
+      <w:lvlText w:val=""/>
+      <w:lvlJc w:val="left"/>
+      <w:pPr>
+        <w:ind w:left="4320" w:hanging="360"/>
+      </w:pPr>
+      <w:rPr>
+        <w:rFonts w:ascii="Wingdings" w:hAnsi="Wingdings" w:hint="default"/>
+      </w:rPr>
+    </w:lvl>
+    <w:lvl w:ilvl="6" w:tplc="04090001" w:tentative="1">
+      <w:start w:val="1"/>
+      <w:numFmt w:val="bullet"/>
+      <w:lvlText w:val=""/>
+      <w:lvlJc w:val="left"/>
+      <w:pPr>
+        <w:ind w:left="5040" w:hanging="360"/>
+      </w:pPr>
+      <w:rPr>
+        <w:rFonts w:ascii="Symbol" w:hAnsi="Symbol" w:hint="default"/>
+      </w:rPr>
+    </w:lvl>
+    <w:lvl w:ilvl="7" w:tplc="04090003" w:tentative="1">
+      <w:start w:val="1"/>
+      <w:numFmt w:val="bullet"/>
+      <w:lvlText w:val="o"/>
+      <w:lvlJc w:val="left"/>
+      <w:pPr>
+        <w:ind w:left="5760" w:hanging="360"/>
+      </w:pPr>
+      <w:rPr>
+        <w:rFonts w:ascii="Courier New" w:hAnsi="Courier New" w:cs="Courier New" w:hint="default"/>
+      </w:rPr>
+    </w:lvl>
+    <w:lvl w:ilvl="8" w:tplc="04090005" w:tentative="1">
+      <w:start w:val="1"/>
+      <w:numFmt w:val="bullet"/>
+      <w:lvlText w:val=""/>
+      <w:lvlJc w:val="left"/>
+      <w:pPr>
+        <w:ind w:left="6480" w:hanging="360"/>
+      </w:pPr>
+      <w:rPr>
+        <w:rFonts w:ascii="Wingdings" w:hAnsi="Wingdings" w:hint="default"/>
+      </w:rPr>
+    </w:lvl>
+  </w:abstractNum>
+  <w:abstractNum w:abstractNumId="11" w15:restartNumberingAfterBreak="0">
+    <w:nsid w:val="5EB4620E"/>
+    <w:multiLevelType w:val="hybridMultilevel"/>
+    <w:tmpl w:val="E0C0A62A"/>
+    <w:lvl w:ilvl="0" w:tplc="04090001">
+      <w:start w:val="1"/>
+      <w:numFmt w:val="bullet"/>
+      <w:lvlText w:val=""/>
+      <w:lvlJc w:val="left"/>
+      <w:pPr>
+        <w:ind w:left="720" w:hanging="360"/>
+      </w:pPr>
+      <w:rPr>
+        <w:rFonts w:ascii="Symbol" w:hAnsi="Symbol" w:hint="default"/>
+      </w:rPr>
+    </w:lvl>
+    <w:lvl w:ilvl="1" w:tplc="04090003" w:tentative="1">
+      <w:start w:val="1"/>
+      <w:numFmt w:val="bullet"/>
+      <w:lvlText w:val="o"/>
+      <w:lvlJc w:val="left"/>
+      <w:pPr>
+        <w:ind w:left="1440" w:hanging="360"/>
+      </w:pPr>
+      <w:rPr>
+        <w:rFonts w:ascii="Courier New" w:hAnsi="Courier New" w:cs="Courier New" w:hint="default"/>
+      </w:rPr>
+    </w:lvl>
+    <w:lvl w:ilvl="2" w:tplc="04090005" w:tentative="1">
+      <w:start w:val="1"/>
+      <w:numFmt w:val="bullet"/>
+      <w:lvlText w:val=""/>
+      <w:lvlJc w:val="left"/>
+      <w:pPr>
+        <w:ind w:left="2160" w:hanging="360"/>
+      </w:pPr>
+      <w:rPr>
+        <w:rFonts w:ascii="Wingdings" w:hAnsi="Wingdings" w:hint="default"/>
+      </w:rPr>
+    </w:lvl>
+    <w:lvl w:ilvl="3" w:tplc="04090001" w:tentative="1">
+      <w:start w:val="1"/>
+      <w:numFmt w:val="bullet"/>
+      <w:lvlText w:val=""/>
+      <w:lvlJc w:val="left"/>
+      <w:pPr>
+        <w:ind w:left="2880" w:hanging="360"/>
+      </w:pPr>
+      <w:rPr>
+        <w:rFonts w:ascii="Symbol" w:hAnsi="Symbol" w:hint="default"/>
+      </w:rPr>
+    </w:lvl>
+    <w:lvl w:ilvl="4" w:tplc="04090003" w:tentative="1">
+      <w:start w:val="1"/>
+      <w:numFmt w:val="bullet"/>
+      <w:lvlText w:val="o"/>
+      <w:lvlJc w:val="left"/>
+      <w:pPr>
+        <w:ind w:left="3600" w:hanging="360"/>
+      </w:pPr>
+      <w:rPr>
+        <w:rFonts w:ascii="Courier New" w:hAnsi="Courier New" w:cs="Courier New" w:hint="default"/>
+      </w:rPr>
+    </w:lvl>
+    <w:lvl w:ilvl="5" w:tplc="04090005" w:tentative="1">
+      <w:start w:val="1"/>
+      <w:numFmt w:val="bullet"/>
+      <w:lvlText w:val=""/>
+      <w:lvlJc w:val="left"/>
+      <w:pPr>
+        <w:ind w:left="4320" w:hanging="360"/>
+      </w:pPr>
+      <w:rPr>
+        <w:rFonts w:ascii="Wingdings" w:hAnsi="Wingdings" w:hint="default"/>
+      </w:rPr>
+    </w:lvl>
+    <w:lvl w:ilvl="6" w:tplc="04090001" w:tentative="1">
+      <w:start w:val="1"/>
+      <w:numFmt w:val="bullet"/>
+      <w:lvlText w:val=""/>
+      <w:lvlJc w:val="left"/>
+      <w:pPr>
+        <w:ind w:left="5040" w:hanging="360"/>
+      </w:pPr>
+      <w:rPr>
+        <w:rFonts w:ascii="Symbol" w:hAnsi="Symbol" w:hint="default"/>
+      </w:rPr>
+    </w:lvl>
+    <w:lvl w:ilvl="7" w:tplc="04090003" w:tentative="1">
+      <w:start w:val="1"/>
+      <w:numFmt w:val="bullet"/>
+      <w:lvlText w:val="o"/>
+      <w:lvlJc w:val="left"/>
+      <w:pPr>
+        <w:ind w:left="5760" w:hanging="360"/>
+      </w:pPr>
+      <w:rPr>
+        <w:rFonts w:ascii="Courier New" w:hAnsi="Courier New" w:cs="Courier New" w:hint="default"/>
+      </w:rPr>
+    </w:lvl>
+    <w:lvl w:ilvl="8" w:tplc="04090005" w:tentative="1">
+      <w:start w:val="1"/>
+      <w:numFmt w:val="bullet"/>
+      <w:lvlText w:val=""/>
+      <w:lvlJc w:val="left"/>
+      <w:pPr>
+        <w:ind w:left="6480" w:hanging="360"/>
+      </w:pPr>
+      <w:rPr>
+        <w:rFonts w:ascii="Wingdings" w:hAnsi="Wingdings" w:hint="default"/>
+      </w:rPr>
+    </w:lvl>
+  </w:abstractNum>
+  <w:abstractNum w:abstractNumId="12" w15:restartNumberingAfterBreak="0">
+    <w:nsid w:val="61BE77E6"/>
+    <w:multiLevelType w:val="hybridMultilevel"/>
+    <w:tmpl w:val="E8F6E730"/>
+    <w:lvl w:ilvl="0" w:tplc="04090001">
+      <w:start w:val="1"/>
+      <w:numFmt w:val="bullet"/>
+      <w:lvlText w:val=""/>
+      <w:lvlJc w:val="left"/>
+      <w:pPr>
+        <w:ind w:left="720" w:hanging="360"/>
+      </w:pPr>
+      <w:rPr>
+        <w:rFonts w:ascii="Symbol" w:hAnsi="Symbol" w:hint="default"/>
+      </w:rPr>
+    </w:lvl>
+    <w:lvl w:ilvl="1" w:tplc="04090003" w:tentative="1">
+      <w:start w:val="1"/>
+      <w:numFmt w:val="bullet"/>
+      <w:lvlText w:val="o"/>
+      <w:lvlJc w:val="left"/>
+      <w:pPr>
+        <w:ind w:left="1440" w:hanging="360"/>
+      </w:pPr>
+      <w:rPr>
+        <w:rFonts w:ascii="Courier New" w:hAnsi="Courier New" w:cs="Courier New" w:hint="default"/>
+      </w:rPr>
+    </w:lvl>
+    <w:lvl w:ilvl="2" w:tplc="04090005" w:tentative="1">
+      <w:start w:val="1"/>
+      <w:numFmt w:val="bullet"/>
+      <w:lvlText w:val=""/>
+      <w:lvlJc w:val="left"/>
+      <w:pPr>
+        <w:ind w:left="2160" w:hanging="360"/>
+      </w:pPr>
+      <w:rPr>
+        <w:rFonts w:ascii="Wingdings" w:hAnsi="Wingdings" w:hint="default"/>
+      </w:rPr>
+    </w:lvl>
+    <w:lvl w:ilvl="3" w:tplc="04090001" w:tentative="1">
+      <w:start w:val="1"/>
+      <w:numFmt w:val="bullet"/>
+      <w:lvlText w:val=""/>
+      <w:lvlJc w:val="left"/>
+      <w:pPr>
+        <w:ind w:left="2880" w:hanging="360"/>
+      </w:pPr>
+      <w:rPr>
+        <w:rFonts w:ascii="Symbol" w:hAnsi="Symbol" w:hint="default"/>
+      </w:rPr>
+    </w:lvl>
+    <w:lvl w:ilvl="4" w:tplc="04090003" w:tentative="1">
+      <w:start w:val="1"/>
+      <w:numFmt w:val="bullet"/>
+      <w:lvlText w:val="o"/>
+      <w:lvlJc w:val="left"/>
+      <w:pPr>
+        <w:ind w:left="3600" w:hanging="360"/>
+      </w:pPr>
+      <w:rPr>
+        <w:rFonts w:ascii="Courier New" w:hAnsi="Courier New" w:cs="Courier New" w:hint="default"/>
+      </w:rPr>
+    </w:lvl>
+    <w:lvl w:ilvl="5" w:tplc="04090005" w:tentative="1">
+      <w:start w:val="1"/>
+      <w:numFmt w:val="bullet"/>
+      <w:lvlText w:val=""/>
+      <w:lvlJc w:val="left"/>
+      <w:pPr>
+        <w:ind w:left="4320" w:hanging="360"/>
+      </w:pPr>
+      <w:rPr>
+        <w:rFonts w:ascii="Wingdings" w:hAnsi="Wingdings" w:hint="default"/>
+      </w:rPr>
+    </w:lvl>
+    <w:lvl w:ilvl="6" w:tplc="04090001" w:tentative="1">
+      <w:start w:val="1"/>
+      <w:numFmt w:val="bullet"/>
+      <w:lvlText w:val=""/>
+      <w:lvlJc w:val="left"/>
+      <w:pPr>
+        <w:ind w:left="5040" w:hanging="360"/>
+      </w:pPr>
+      <w:rPr>
+        <w:rFonts w:ascii="Symbol" w:hAnsi="Symbol" w:hint="default"/>
+      </w:rPr>
+    </w:lvl>
+    <w:lvl w:ilvl="7" w:tplc="04090003" w:tentative="1">
+      <w:start w:val="1"/>
+      <w:numFmt w:val="bullet"/>
+      <w:lvlText w:val="o"/>
+      <w:lvlJc w:val="left"/>
+      <w:pPr>
+        <w:ind w:left="5760" w:hanging="360"/>
+      </w:pPr>
+      <w:rPr>
+        <w:rFonts w:ascii="Courier New" w:hAnsi="Courier New" w:cs="Courier New" w:hint="default"/>
+      </w:rPr>
+    </w:lvl>
+    <w:lvl w:ilvl="8" w:tplc="04090005" w:tentative="1">
+      <w:start w:val="1"/>
+      <w:numFmt w:val="bullet"/>
+      <w:lvlText w:val=""/>
+      <w:lvlJc w:val="left"/>
+      <w:pPr>
+        <w:ind w:left="6480" w:hanging="360"/>
+      </w:pPr>
+      <w:rPr>
+        <w:rFonts w:ascii="Wingdings" w:hAnsi="Wingdings" w:hint="default"/>
+      </w:rPr>
+    </w:lvl>
+  </w:abstractNum>
+  <w:abstractNum w:abstractNumId="13" w15:restartNumberingAfterBreak="0">
     <w:nsid w:val="63A45634"/>
     <w:multiLevelType w:val="hybridMultilevel"/>
     <w:tmpl w:val="3E606CFE"/>
@@ -2541,7 +3990,7 @@
       <w:lvlText w:val="%1."/>
       <w:lvlJc w:val="left"/>
       <w:pPr>
-        <w:ind w:left="720" w:hanging="360"/>
+        <w:ind w:left="630" w:hanging="360"/>
       </w:pPr>
       <w:rPr>
         <w:rFonts w:hint="default"/>
@@ -2553,7 +4002,7 @@
       <w:lvlText w:val="%2."/>
       <w:lvlJc w:val="left"/>
       <w:pPr>
-        <w:ind w:left="1440" w:hanging="360"/>
+        <w:ind w:left="1350" w:hanging="360"/>
       </w:pPr>
     </w:lvl>
     <w:lvl w:ilvl="2" w:tplc="0409001B" w:tentative="1">
@@ -2562,7 +4011,7 @@
       <w:lvlText w:val="%3."/>
       <w:lvlJc w:val="right"/>
       <w:pPr>
-        <w:ind w:left="2160" w:hanging="180"/>
+        <w:ind w:left="2070" w:hanging="180"/>
       </w:pPr>
     </w:lvl>
     <w:lvl w:ilvl="3" w:tplc="0409000F" w:tentative="1">
@@ -2571,7 +4020,7 @@
       <w:lvlText w:val="%4."/>
       <w:lvlJc w:val="left"/>
       <w:pPr>
-        <w:ind w:left="2880" w:hanging="360"/>
+        <w:ind w:left="2790" w:hanging="360"/>
       </w:pPr>
     </w:lvl>
     <w:lvl w:ilvl="4" w:tplc="04090019" w:tentative="1">
@@ -2580,7 +4029,7 @@
       <w:lvlText w:val="%5."/>
       <w:lvlJc w:val="left"/>
       <w:pPr>
-        <w:ind w:left="3600" w:hanging="360"/>
+        <w:ind w:left="3510" w:hanging="360"/>
       </w:pPr>
     </w:lvl>
     <w:lvl w:ilvl="5" w:tplc="0409001B" w:tentative="1">
@@ -2589,7 +4038,7 @@
       <w:lvlText w:val="%6."/>
       <w:lvlJc w:val="right"/>
       <w:pPr>
-        <w:ind w:left="4320" w:hanging="180"/>
+        <w:ind w:left="4230" w:hanging="180"/>
       </w:pPr>
     </w:lvl>
     <w:lvl w:ilvl="6" w:tplc="0409000F" w:tentative="1">
@@ -2598,7 +4047,7 @@
       <w:lvlText w:val="%7."/>
       <w:lvlJc w:val="left"/>
       <w:pPr>
-        <w:ind w:left="5040" w:hanging="360"/>
+        <w:ind w:left="4950" w:hanging="360"/>
       </w:pPr>
     </w:lvl>
     <w:lvl w:ilvl="7" w:tplc="04090019" w:tentative="1">
@@ -2607,7 +4056,7 @@
       <w:lvlText w:val="%8."/>
       <w:lvlJc w:val="left"/>
       <w:pPr>
-        <w:ind w:left="5760" w:hanging="360"/>
+        <w:ind w:left="5670" w:hanging="360"/>
       </w:pPr>
     </w:lvl>
     <w:lvl w:ilvl="8" w:tplc="0409001B" w:tentative="1">
@@ -2616,11 +4065,124 @@
       <w:lvlText w:val="%9."/>
       <w:lvlJc w:val="right"/>
       <w:pPr>
-        <w:ind w:left="6480" w:hanging="180"/>
+        <w:ind w:left="6390" w:hanging="180"/>
       </w:pPr>
     </w:lvl>
   </w:abstractNum>
-  <w:abstractNum w:abstractNumId="3" w15:restartNumberingAfterBreak="0">
+  <w:abstractNum w:abstractNumId="14" w15:restartNumberingAfterBreak="0">
+    <w:nsid w:val="736B16E3"/>
+    <w:multiLevelType w:val="hybridMultilevel"/>
+    <w:tmpl w:val="438E1E72"/>
+    <w:lvl w:ilvl="0" w:tplc="04090001">
+      <w:start w:val="1"/>
+      <w:numFmt w:val="bullet"/>
+      <w:lvlText w:val=""/>
+      <w:lvlJc w:val="left"/>
+      <w:pPr>
+        <w:ind w:left="774" w:hanging="360"/>
+      </w:pPr>
+      <w:rPr>
+        <w:rFonts w:ascii="Symbol" w:hAnsi="Symbol" w:hint="default"/>
+      </w:rPr>
+    </w:lvl>
+    <w:lvl w:ilvl="1" w:tplc="04090003" w:tentative="1">
+      <w:start w:val="1"/>
+      <w:numFmt w:val="bullet"/>
+      <w:lvlText w:val="o"/>
+      <w:lvlJc w:val="left"/>
+      <w:pPr>
+        <w:ind w:left="1494" w:hanging="360"/>
+      </w:pPr>
+      <w:rPr>
+        <w:rFonts w:ascii="Courier New" w:hAnsi="Courier New" w:cs="Courier New" w:hint="default"/>
+      </w:rPr>
+    </w:lvl>
+    <w:lvl w:ilvl="2" w:tplc="04090005" w:tentative="1">
+      <w:start w:val="1"/>
+      <w:numFmt w:val="bullet"/>
+      <w:lvlText w:val=""/>
+      <w:lvlJc w:val="left"/>
+      <w:pPr>
+        <w:ind w:left="2214" w:hanging="360"/>
+      </w:pPr>
+      <w:rPr>
+        <w:rFonts w:ascii="Wingdings" w:hAnsi="Wingdings" w:hint="default"/>
+      </w:rPr>
+    </w:lvl>
+    <w:lvl w:ilvl="3" w:tplc="04090001" w:tentative="1">
+      <w:start w:val="1"/>
+      <w:numFmt w:val="bullet"/>
+      <w:lvlText w:val=""/>
+      <w:lvlJc w:val="left"/>
+      <w:pPr>
+        <w:ind w:left="2934" w:hanging="360"/>
+      </w:pPr>
+      <w:rPr>
+        <w:rFonts w:ascii="Symbol" w:hAnsi="Symbol" w:hint="default"/>
+      </w:rPr>
+    </w:lvl>
+    <w:lvl w:ilvl="4" w:tplc="04090003" w:tentative="1">
+      <w:start w:val="1"/>
+      <w:numFmt w:val="bullet"/>
+      <w:lvlText w:val="o"/>
+      <w:lvlJc w:val="left"/>
+      <w:pPr>
+        <w:ind w:left="3654" w:hanging="360"/>
+      </w:pPr>
+      <w:rPr>
+        <w:rFonts w:ascii="Courier New" w:hAnsi="Courier New" w:cs="Courier New" w:hint="default"/>
+      </w:rPr>
+    </w:lvl>
+    <w:lvl w:ilvl="5" w:tplc="04090005" w:tentative="1">
+      <w:start w:val="1"/>
+      <w:numFmt w:val="bullet"/>
+      <w:lvlText w:val=""/>
+      <w:lvlJc w:val="left"/>
+      <w:pPr>
+        <w:ind w:left="4374" w:hanging="360"/>
+      </w:pPr>
+      <w:rPr>
+        <w:rFonts w:ascii="Wingdings" w:hAnsi="Wingdings" w:hint="default"/>
+      </w:rPr>
+    </w:lvl>
+    <w:lvl w:ilvl="6" w:tplc="04090001" w:tentative="1">
+      <w:start w:val="1"/>
+      <w:numFmt w:val="bullet"/>
+      <w:lvlText w:val=""/>
+      <w:lvlJc w:val="left"/>
+      <w:pPr>
+        <w:ind w:left="5094" w:hanging="360"/>
+      </w:pPr>
+      <w:rPr>
+        <w:rFonts w:ascii="Symbol" w:hAnsi="Symbol" w:hint="default"/>
+      </w:rPr>
+    </w:lvl>
+    <w:lvl w:ilvl="7" w:tplc="04090003" w:tentative="1">
+      <w:start w:val="1"/>
+      <w:numFmt w:val="bullet"/>
+      <w:lvlText w:val="o"/>
+      <w:lvlJc w:val="left"/>
+      <w:pPr>
+        <w:ind w:left="5814" w:hanging="360"/>
+      </w:pPr>
+      <w:rPr>
+        <w:rFonts w:ascii="Courier New" w:hAnsi="Courier New" w:cs="Courier New" w:hint="default"/>
+      </w:rPr>
+    </w:lvl>
+    <w:lvl w:ilvl="8" w:tplc="04090005" w:tentative="1">
+      <w:start w:val="1"/>
+      <w:numFmt w:val="bullet"/>
+      <w:lvlText w:val=""/>
+      <w:lvlJc w:val="left"/>
+      <w:pPr>
+        <w:ind w:left="6534" w:hanging="360"/>
+      </w:pPr>
+      <w:rPr>
+        <w:rFonts w:ascii="Wingdings" w:hAnsi="Wingdings" w:hint="default"/>
+      </w:rPr>
+    </w:lvl>
+  </w:abstractNum>
+  <w:abstractNum w:abstractNumId="15" w15:restartNumberingAfterBreak="0">
     <w:nsid w:val="7C47719F"/>
     <w:multiLevelType w:val="hybridMultilevel"/>
     <w:tmpl w:val="67B4CB4E"/>
@@ -2734,16 +4296,52 @@
     </w:lvl>
   </w:abstractNum>
   <w:num w:numId="1">
+    <w:abstractNumId w:val="13"/>
+  </w:num>
+  <w:num w:numId="2">
+    <w:abstractNumId w:val="15"/>
+  </w:num>
+  <w:num w:numId="3">
+    <w:abstractNumId w:val="9"/>
+  </w:num>
+  <w:num w:numId="4">
+    <w:abstractNumId w:val="8"/>
+  </w:num>
+  <w:num w:numId="5">
+    <w:abstractNumId w:val="5"/>
+  </w:num>
+  <w:num w:numId="6">
+    <w:abstractNumId w:val="6"/>
+  </w:num>
+  <w:num w:numId="7">
     <w:abstractNumId w:val="2"/>
   </w:num>
-  <w:num w:numId="2">
+  <w:num w:numId="8">
+    <w:abstractNumId w:val="4"/>
+  </w:num>
+  <w:num w:numId="9">
+    <w:abstractNumId w:val="0"/>
+  </w:num>
+  <w:num w:numId="10">
+    <w:abstractNumId w:val="1"/>
+  </w:num>
+  <w:num w:numId="11">
     <w:abstractNumId w:val="3"/>
   </w:num>
-  <w:num w:numId="3">
-    <w:abstractNumId w:val="1"/>
+  <w:num w:numId="12">
+    <w:abstractNumId w:val="11"/>
   </w:num>
-  <w:num w:numId="4">
-    <w:abstractNumId w:val="0"/>
+  <w:num w:numId="13">
+    <w:abstractNumId w:val="7"/>
+  </w:num>
+  <w:num w:numId="14">
+    <w:abstractNumId w:val="10"/>
+  </w:num>
+  <w:num w:numId="15">
+    <w:abstractNumId w:val="14"/>
+  </w:num>
+  <w:num w:numId="16">
+    <w:abstractNumId w:val="12"/>
   </w:num>
 </w:numbering>
 </file>
@@ -3163,6 +4761,29 @@
       <w:szCs w:val="32"/>
     </w:rPr>
   </w:style>
+  <w:style w:type="paragraph" w:styleId="Heading3">
+    <w:name w:val="heading 3"/>
+    <w:basedOn w:val="Normal"/>
+    <w:next w:val="Normal"/>
+    <w:link w:val="Heading3Char"/>
+    <w:uiPriority w:val="9"/>
+    <w:semiHidden/>
+    <w:unhideWhenUsed/>
+    <w:qFormat/>
+    <w:rsid w:val="00374671"/>
+    <w:pPr>
+      <w:keepNext/>
+      <w:keepLines/>
+      <w:spacing w:before="40" w:after="0"/>
+      <w:outlineLvl w:val="2"/>
+    </w:pPr>
+    <w:rPr>
+      <w:rFonts w:asciiTheme="majorHAnsi" w:eastAsiaTheme="majorEastAsia" w:hAnsiTheme="majorHAnsi" w:cstheme="majorBidi"/>
+      <w:color w:val="1F4D78" w:themeColor="accent1" w:themeShade="7F"/>
+      <w:sz w:val="24"/>
+      <w:szCs w:val="24"/>
+    </w:rPr>
+  </w:style>
   <w:style w:type="character" w:default="1" w:styleId="DefaultParagraphFont">
     <w:name w:val="Default Paragraph Font"/>
     <w:uiPriority w:val="1"/>
@@ -3240,6 +4861,20 @@
     <w:rPr>
       <w:color w:val="0563C1" w:themeColor="hyperlink"/>
       <w:u w:val="single"/>
+    </w:rPr>
+  </w:style>
+  <w:style w:type="character" w:customStyle="1" w:styleId="Heading3Char">
+    <w:name w:val="Heading 3 Char"/>
+    <w:basedOn w:val="DefaultParagraphFont"/>
+    <w:link w:val="Heading3"/>
+    <w:uiPriority w:val="9"/>
+    <w:semiHidden/>
+    <w:rsid w:val="00374671"/>
+    <w:rPr>
+      <w:rFonts w:asciiTheme="majorHAnsi" w:eastAsiaTheme="majorEastAsia" w:hAnsiTheme="majorHAnsi" w:cstheme="majorBidi"/>
+      <w:color w:val="1F4D78" w:themeColor="accent1" w:themeShade="7F"/>
+      <w:sz w:val="24"/>
+      <w:szCs w:val="24"/>
     </w:rPr>
   </w:style>
 </w:styles>
@@ -3511,7 +5146,7 @@
 </file>
 
 <file path=customXml/itemProps1.xml><?xml version="1.0" encoding="utf-8"?>
-<ds:datastoreItem xmlns:ds="http://schemas.openxmlformats.org/officeDocument/2006/customXml" ds:itemID="{1B55A73B-99D5-4DE3-A06A-34B43893460B}">
+<ds:datastoreItem xmlns:ds="http://schemas.openxmlformats.org/officeDocument/2006/customXml" ds:itemID="{1EA7D750-CBC5-4BCA-9EC3-A5C90724C8E3}">
   <ds:schemaRefs>
     <ds:schemaRef ds:uri="http://schemas.openxmlformats.org/officeDocument/2006/bibliography"/>
   </ds:schemaRefs>

</xml_diff>

<commit_message>
Question #3 halfway done
</commit_message>
<xml_diff>
--- a/Elshadai_Kassu_Section_2_Assignment1.docx
+++ b/Elshadai_Kassu_Section_2_Assignment1.docx
@@ -2072,13 +2072,7 @@
         <w:rPr>
           <w:rFonts w:ascii="Times New Roman" w:hAnsi="Times New Roman" w:cs="Times New Roman"/>
         </w:rPr>
-        <w:t xml:space="preserve">The background has become pictures of users in grid </w:t>
-      </w:r>
-      <w:r>
-        <w:rPr>
-          <w:rFonts w:ascii="Times New Roman" w:hAnsi="Times New Roman" w:cs="Times New Roman"/>
-        </w:rPr>
-        <w:t xml:space="preserve">for the page and it required </w:t>
+        <w:t xml:space="preserve">The background has become pictures of users in grid for the page and it required </w:t>
       </w:r>
       <w:r>
         <w:rPr>
@@ -2249,13 +2243,28 @@
         <w:rPr>
           <w:rFonts w:ascii="Times New Roman" w:hAnsi="Times New Roman" w:cs="Times New Roman"/>
         </w:rPr>
-        <w:t xml:space="preserve">The box containing the signing up info has </w:t>
-      </w:r>
-      <w:r>
-        <w:rPr>
-          <w:rFonts w:ascii="Times New Roman" w:hAnsi="Times New Roman" w:cs="Times New Roman"/>
-        </w:rPr>
-        <w:t xml:space="preserve">narrowed </w:t>
+        <w:t xml:space="preserve">The box containing the signing up info has narrowed  </w:t>
+      </w:r>
+    </w:p>
+    <w:p>
+      <w:pPr>
+        <w:pStyle w:val="ListParagraph"/>
+        <w:spacing w:after="100" w:line="276" w:lineRule="auto"/>
+        <w:rPr>
+          <w:rFonts w:ascii="Times New Roman" w:hAnsi="Times New Roman" w:cs="Times New Roman"/>
+        </w:rPr>
+      </w:pPr>
+      <w:r>
+        <w:rPr>
+          <w:rFonts w:ascii="Times New Roman" w:hAnsi="Times New Roman" w:cs="Times New Roman"/>
+        </w:rPr>
+        <w:t xml:space="preserve">On </w:t>
+      </w:r>
+      <w:r>
+        <w:rPr>
+          <w:rFonts w:ascii="Times New Roman" w:hAnsi="Times New Roman" w:cs="Times New Roman"/>
+        </w:rPr>
+        <w:t>April</w:t>
       </w:r>
       <w:r>
         <w:rPr>
@@ -2263,6 +2272,50 @@
         </w:rPr>
         <w:t xml:space="preserve"> </w:t>
       </w:r>
+      <w:r>
+        <w:rPr>
+          <w:rFonts w:ascii="Times New Roman" w:hAnsi="Times New Roman" w:cs="Times New Roman"/>
+        </w:rPr>
+        <w:t>2019,</w:t>
+      </w:r>
+    </w:p>
+    <w:p>
+      <w:pPr>
+        <w:pStyle w:val="ListParagraph"/>
+        <w:numPr>
+          <w:ilvl w:val="0"/>
+          <w:numId w:val="4"/>
+        </w:numPr>
+        <w:spacing w:after="100" w:line="276" w:lineRule="auto"/>
+        <w:rPr>
+          <w:rFonts w:ascii="Times New Roman" w:hAnsi="Times New Roman" w:cs="Times New Roman"/>
+        </w:rPr>
+      </w:pPr>
+      <w:r>
+        <w:rPr>
+          <w:rFonts w:ascii="Times New Roman" w:hAnsi="Times New Roman" w:cs="Times New Roman"/>
+        </w:rPr>
+        <w:t xml:space="preserve">The footer font was increased </w:t>
+      </w:r>
+    </w:p>
+    <w:p>
+      <w:pPr>
+        <w:pStyle w:val="ListParagraph"/>
+        <w:numPr>
+          <w:ilvl w:val="0"/>
+          <w:numId w:val="4"/>
+        </w:numPr>
+        <w:spacing w:after="100" w:line="276" w:lineRule="auto"/>
+        <w:rPr>
+          <w:rFonts w:ascii="Times New Roman" w:hAnsi="Times New Roman" w:cs="Times New Roman"/>
+        </w:rPr>
+      </w:pPr>
+      <w:r>
+        <w:rPr>
+          <w:rFonts w:ascii="Times New Roman" w:hAnsi="Times New Roman" w:cs="Times New Roman"/>
+        </w:rPr>
+        <w:t>Alphabets for member searching through name initials were changed to uppercase</w:t>
+      </w:r>
     </w:p>
     <w:p>
       <w:pPr>
@@ -2282,281 +2335,2099 @@
         <w:rPr>
           <w:rFonts w:ascii="Times New Roman" w:hAnsi="Times New Roman" w:cs="Times New Roman"/>
         </w:rPr>
-        <w:t>April</w:t>
-      </w:r>
+        <w:t xml:space="preserve">February </w:t>
+      </w:r>
+      <w:r>
+        <w:rPr>
+          <w:rFonts w:ascii="Times New Roman" w:hAnsi="Times New Roman" w:cs="Times New Roman"/>
+        </w:rPr>
+        <w:t>2020,</w:t>
+      </w:r>
+    </w:p>
+    <w:p>
+      <w:pPr>
+        <w:pStyle w:val="ListParagraph"/>
+        <w:numPr>
+          <w:ilvl w:val="0"/>
+          <w:numId w:val="4"/>
+        </w:numPr>
+        <w:spacing w:after="100" w:line="276" w:lineRule="auto"/>
+        <w:rPr>
+          <w:rFonts w:ascii="Times New Roman" w:hAnsi="Times New Roman" w:cs="Times New Roman"/>
+        </w:rPr>
+      </w:pPr>
+      <w:r>
+        <w:rPr>
+          <w:rFonts w:ascii="Times New Roman" w:hAnsi="Times New Roman" w:cs="Times New Roman"/>
+        </w:rPr>
+        <w:t>It has become a scrollable page with its description and functions throughout the page and easily readable</w:t>
+      </w:r>
+    </w:p>
+    <w:p>
+      <w:pPr>
+        <w:pStyle w:val="ListParagraph"/>
+        <w:numPr>
+          <w:ilvl w:val="0"/>
+          <w:numId w:val="4"/>
+        </w:numPr>
+        <w:spacing w:after="100" w:line="276" w:lineRule="auto"/>
+        <w:rPr>
+          <w:rFonts w:ascii="Times New Roman" w:hAnsi="Times New Roman" w:cs="Times New Roman"/>
+        </w:rPr>
+      </w:pPr>
+      <w:r>
+        <w:rPr>
+          <w:rFonts w:ascii="Times New Roman" w:hAnsi="Times New Roman" w:cs="Times New Roman"/>
+        </w:rPr>
+        <w:t xml:space="preserve">The login box has become very small and positioned at the top of the page </w:t>
+      </w:r>
+    </w:p>
+    <w:p>
+      <w:pPr>
+        <w:pStyle w:val="ListParagraph"/>
+        <w:spacing w:after="100" w:line="276" w:lineRule="auto"/>
+        <w:rPr>
+          <w:rFonts w:ascii="Times New Roman" w:hAnsi="Times New Roman" w:cs="Times New Roman"/>
+        </w:rPr>
+      </w:pPr>
+    </w:p>
+    <w:p>
+      <w:pPr>
+        <w:pStyle w:val="ListParagraph"/>
+        <w:spacing w:after="100" w:line="276" w:lineRule="auto"/>
+        <w:rPr>
+          <w:rFonts w:ascii="Times New Roman" w:hAnsi="Times New Roman" w:cs="Times New Roman"/>
+        </w:rPr>
+      </w:pPr>
+    </w:p>
+    <w:p>
+      <w:pPr>
+        <w:pStyle w:val="ListParagraph"/>
+        <w:spacing w:after="100" w:line="276" w:lineRule="auto"/>
+        <w:rPr>
+          <w:rFonts w:ascii="Times New Roman" w:hAnsi="Times New Roman" w:cs="Times New Roman"/>
+        </w:rPr>
+      </w:pPr>
+    </w:p>
+    <w:p>
+      <w:pPr>
+        <w:pStyle w:val="ListParagraph"/>
+        <w:spacing w:after="100" w:line="276" w:lineRule="auto"/>
+        <w:rPr>
+          <w:rFonts w:ascii="Times New Roman" w:hAnsi="Times New Roman" w:cs="Times New Roman"/>
+        </w:rPr>
+      </w:pPr>
+    </w:p>
+    <w:p>
+      <w:pPr>
+        <w:pStyle w:val="ListParagraph"/>
+        <w:spacing w:after="100" w:line="276" w:lineRule="auto"/>
+        <w:rPr>
+          <w:rFonts w:ascii="Times New Roman" w:hAnsi="Times New Roman" w:cs="Times New Roman"/>
+        </w:rPr>
+      </w:pPr>
+    </w:p>
+    <w:p>
+      <w:pPr>
+        <w:pStyle w:val="ListParagraph"/>
+        <w:spacing w:after="100" w:line="276" w:lineRule="auto"/>
+        <w:rPr>
+          <w:rFonts w:ascii="Times New Roman" w:hAnsi="Times New Roman" w:cs="Times New Roman"/>
+        </w:rPr>
+      </w:pPr>
+    </w:p>
+    <w:p>
+      <w:pPr>
+        <w:pStyle w:val="ListParagraph"/>
+        <w:spacing w:after="100" w:line="276" w:lineRule="auto"/>
+        <w:rPr>
+          <w:rFonts w:ascii="Times New Roman" w:hAnsi="Times New Roman" w:cs="Times New Roman"/>
+        </w:rPr>
+      </w:pPr>
+    </w:p>
+    <w:p>
+      <w:pPr>
+        <w:pStyle w:val="ListParagraph"/>
+        <w:spacing w:after="100" w:line="276" w:lineRule="auto"/>
+        <w:rPr>
+          <w:rFonts w:ascii="Times New Roman" w:hAnsi="Times New Roman" w:cs="Times New Roman"/>
+        </w:rPr>
+      </w:pPr>
+    </w:p>
+    <w:p>
+      <w:pPr>
+        <w:pStyle w:val="ListParagraph"/>
+        <w:spacing w:after="100" w:line="276" w:lineRule="auto"/>
+        <w:rPr>
+          <w:rFonts w:ascii="Times New Roman" w:hAnsi="Times New Roman" w:cs="Times New Roman"/>
+        </w:rPr>
+      </w:pPr>
+    </w:p>
+    <w:p>
+      <w:pPr>
+        <w:pStyle w:val="ListParagraph"/>
+        <w:spacing w:after="100" w:line="276" w:lineRule="auto"/>
+        <w:rPr>
+          <w:rFonts w:ascii="Times New Roman" w:hAnsi="Times New Roman" w:cs="Times New Roman"/>
+        </w:rPr>
+      </w:pPr>
+    </w:p>
+    <w:p>
+      <w:pPr>
+        <w:pStyle w:val="ListParagraph"/>
+        <w:spacing w:after="100" w:line="276" w:lineRule="auto"/>
+        <w:rPr>
+          <w:rFonts w:ascii="Times New Roman" w:hAnsi="Times New Roman" w:cs="Times New Roman"/>
+        </w:rPr>
+      </w:pPr>
+    </w:p>
+    <w:p>
+      <w:pPr>
+        <w:pStyle w:val="ListParagraph"/>
+        <w:spacing w:after="100" w:line="276" w:lineRule="auto"/>
+        <w:rPr>
+          <w:rFonts w:ascii="Times New Roman" w:hAnsi="Times New Roman" w:cs="Times New Roman"/>
+        </w:rPr>
+      </w:pPr>
+    </w:p>
+    <w:p>
+      <w:pPr>
+        <w:pStyle w:val="ListParagraph"/>
+        <w:spacing w:after="100" w:line="276" w:lineRule="auto"/>
+        <w:rPr>
+          <w:rFonts w:ascii="Times New Roman" w:hAnsi="Times New Roman" w:cs="Times New Roman"/>
+        </w:rPr>
+      </w:pPr>
+    </w:p>
+    <w:p>
+      <w:pPr>
+        <w:pStyle w:val="ListParagraph"/>
+        <w:spacing w:after="100" w:line="276" w:lineRule="auto"/>
+        <w:rPr>
+          <w:rFonts w:ascii="Times New Roman" w:hAnsi="Times New Roman" w:cs="Times New Roman"/>
+        </w:rPr>
+      </w:pPr>
+    </w:p>
+    <w:p>
+      <w:pPr>
+        <w:pStyle w:val="ListParagraph"/>
+        <w:spacing w:after="100" w:line="276" w:lineRule="auto"/>
+        <w:rPr>
+          <w:rFonts w:ascii="Times New Roman" w:hAnsi="Times New Roman" w:cs="Times New Roman"/>
+        </w:rPr>
+      </w:pPr>
+    </w:p>
+    <w:p>
+      <w:pPr>
+        <w:pStyle w:val="ListParagraph"/>
+        <w:spacing w:after="100" w:line="276" w:lineRule="auto"/>
+        <w:rPr>
+          <w:rFonts w:ascii="Times New Roman" w:hAnsi="Times New Roman" w:cs="Times New Roman"/>
+        </w:rPr>
+      </w:pPr>
+    </w:p>
+    <w:p>
+      <w:pPr>
+        <w:pStyle w:val="ListParagraph"/>
+        <w:spacing w:after="100" w:line="276" w:lineRule="auto"/>
+        <w:rPr>
+          <w:rFonts w:ascii="Times New Roman" w:hAnsi="Times New Roman" w:cs="Times New Roman"/>
+        </w:rPr>
+      </w:pPr>
+    </w:p>
+    <w:p>
+      <w:pPr>
+        <w:pStyle w:val="ListParagraph"/>
+        <w:spacing w:after="100" w:line="276" w:lineRule="auto"/>
+        <w:rPr>
+          <w:rFonts w:ascii="Times New Roman" w:hAnsi="Times New Roman" w:cs="Times New Roman"/>
+        </w:rPr>
+      </w:pPr>
+    </w:p>
+    <w:p>
+      <w:pPr>
+        <w:pStyle w:val="Heading1"/>
+        <w:spacing w:before="0" w:after="360"/>
+        <w:rPr>
+          <w:rFonts w:ascii="Times New Roman" w:hAnsi="Times New Roman" w:cs="Times New Roman"/>
+          <w:color w:val="auto"/>
+          <w:sz w:val="36"/>
+          <w:szCs w:val="36"/>
+        </w:rPr>
+      </w:pPr>
+      <w:r>
+        <w:rPr>
+          <w:rFonts w:ascii="Times New Roman" w:hAnsi="Times New Roman" w:cs="Times New Roman"/>
+          <w:color w:val="auto"/>
+          <w:sz w:val="36"/>
+          <w:szCs w:val="36"/>
+        </w:rPr>
+        <w:lastRenderedPageBreak/>
+        <w:t>Categories</w:t>
+      </w:r>
+    </w:p>
+    <w:p>
+      <w:pPr>
+        <w:pStyle w:val="ListParagraph"/>
+        <w:numPr>
+          <w:ilvl w:val="0"/>
+          <w:numId w:val="6"/>
+        </w:numPr>
+        <w:rPr>
+          <w:rFonts w:ascii="Times New Roman" w:hAnsi="Times New Roman" w:cs="Times New Roman"/>
+        </w:rPr>
+      </w:pPr>
+      <w:r>
+        <w:rPr>
+          <w:rFonts w:ascii="Times New Roman" w:hAnsi="Times New Roman" w:cs="Times New Roman"/>
+        </w:rPr>
+        <w:t xml:space="preserve">Portal, </w:t>
+      </w:r>
+    </w:p>
+    <w:p>
+      <w:pPr>
+        <w:pStyle w:val="ListParagraph"/>
+        <w:numPr>
+          <w:ilvl w:val="0"/>
+          <w:numId w:val="5"/>
+        </w:numPr>
+        <w:rPr>
+          <w:rFonts w:ascii="Times New Roman" w:hAnsi="Times New Roman" w:cs="Times New Roman"/>
+        </w:rPr>
+      </w:pPr>
       <w:r>
         <w:rPr>
           <w:rFonts w:ascii="Times New Roman" w:hAnsi="Times New Roman" w:cs="Times New Roman"/>
         </w:rPr>
         <w:t xml:space="preserve"> </w:t>
       </w:r>
-      <w:r>
-        <w:rPr>
-          <w:rFonts w:ascii="Times New Roman" w:hAnsi="Times New Roman" w:cs="Times New Roman"/>
-        </w:rPr>
-        <w:t>2019,</w:t>
-      </w:r>
-    </w:p>
-    <w:p>
-      <w:pPr>
-        <w:pStyle w:val="ListParagraph"/>
-        <w:numPr>
-          <w:ilvl w:val="0"/>
-          <w:numId w:val="4"/>
-        </w:numPr>
-        <w:spacing w:after="100" w:line="276" w:lineRule="auto"/>
-        <w:rPr>
-          <w:rFonts w:ascii="Times New Roman" w:hAnsi="Times New Roman" w:cs="Times New Roman"/>
-        </w:rPr>
-      </w:pPr>
-      <w:r>
-        <w:rPr>
-          <w:rFonts w:ascii="Times New Roman" w:hAnsi="Times New Roman" w:cs="Times New Roman"/>
-        </w:rPr>
-        <w:t xml:space="preserve">The footer font was increased </w:t>
-      </w:r>
-    </w:p>
-    <w:p>
-      <w:pPr>
-        <w:pStyle w:val="ListParagraph"/>
-        <w:numPr>
-          <w:ilvl w:val="0"/>
-          <w:numId w:val="4"/>
-        </w:numPr>
-        <w:spacing w:after="100" w:line="276" w:lineRule="auto"/>
-        <w:rPr>
-          <w:rFonts w:ascii="Times New Roman" w:hAnsi="Times New Roman" w:cs="Times New Roman"/>
-        </w:rPr>
-      </w:pPr>
-      <w:r>
-        <w:rPr>
-          <w:rFonts w:ascii="Times New Roman" w:hAnsi="Times New Roman" w:cs="Times New Roman"/>
-        </w:rPr>
-        <w:t>Alphabets for member searching through name initials were changed to uppercase</w:t>
-      </w:r>
-    </w:p>
-    <w:p>
-      <w:pPr>
-        <w:pStyle w:val="ListParagraph"/>
-        <w:spacing w:after="100" w:line="276" w:lineRule="auto"/>
-        <w:rPr>
-          <w:rFonts w:ascii="Times New Roman" w:hAnsi="Times New Roman" w:cs="Times New Roman"/>
-        </w:rPr>
-      </w:pPr>
-      <w:r>
-        <w:rPr>
-          <w:rFonts w:ascii="Times New Roman" w:hAnsi="Times New Roman" w:cs="Times New Roman"/>
-        </w:rPr>
-        <w:t xml:space="preserve">On </w:t>
-      </w:r>
-      <w:r>
-        <w:rPr>
-          <w:rFonts w:ascii="Times New Roman" w:hAnsi="Times New Roman" w:cs="Times New Roman"/>
-        </w:rPr>
-        <w:t xml:space="preserve">February </w:t>
-      </w:r>
-      <w:r>
-        <w:rPr>
-          <w:rFonts w:ascii="Times New Roman" w:hAnsi="Times New Roman" w:cs="Times New Roman"/>
-        </w:rPr>
-        <w:t>2020,</w:t>
-      </w:r>
-    </w:p>
-    <w:p>
-      <w:pPr>
-        <w:pStyle w:val="ListParagraph"/>
-        <w:numPr>
-          <w:ilvl w:val="0"/>
-          <w:numId w:val="4"/>
-        </w:numPr>
-        <w:spacing w:after="100" w:line="276" w:lineRule="auto"/>
-        <w:rPr>
-          <w:rFonts w:ascii="Times New Roman" w:hAnsi="Times New Roman" w:cs="Times New Roman"/>
-        </w:rPr>
-      </w:pPr>
-      <w:r>
-        <w:rPr>
-          <w:rFonts w:ascii="Times New Roman" w:hAnsi="Times New Roman" w:cs="Times New Roman"/>
-        </w:rPr>
-        <w:t>It has become a scrollable page with its description and functions throughout the page and easily readable</w:t>
-      </w:r>
-    </w:p>
-    <w:p>
-      <w:pPr>
-        <w:pStyle w:val="ListParagraph"/>
-        <w:numPr>
-          <w:ilvl w:val="0"/>
-          <w:numId w:val="4"/>
-        </w:numPr>
-        <w:spacing w:after="100" w:line="276" w:lineRule="auto"/>
-        <w:rPr>
-          <w:rFonts w:ascii="Times New Roman" w:hAnsi="Times New Roman" w:cs="Times New Roman"/>
-        </w:rPr>
-      </w:pPr>
-      <w:r>
-        <w:rPr>
-          <w:rFonts w:ascii="Times New Roman" w:hAnsi="Times New Roman" w:cs="Times New Roman"/>
-        </w:rPr>
-        <w:t xml:space="preserve">The login box has become very small and positioned at the top of the page </w:t>
-      </w:r>
-    </w:p>
-    <w:p>
-      <w:pPr>
-        <w:pStyle w:val="ListParagraph"/>
-        <w:spacing w:after="100" w:line="276" w:lineRule="auto"/>
-        <w:rPr>
-          <w:rFonts w:ascii="Times New Roman" w:hAnsi="Times New Roman" w:cs="Times New Roman"/>
-        </w:rPr>
-      </w:pPr>
-    </w:p>
-    <w:p>
-      <w:pPr>
-        <w:pStyle w:val="ListParagraph"/>
-        <w:spacing w:after="100" w:line="276" w:lineRule="auto"/>
-        <w:rPr>
-          <w:rFonts w:ascii="Times New Roman" w:hAnsi="Times New Roman" w:cs="Times New Roman"/>
-        </w:rPr>
-      </w:pPr>
-    </w:p>
-    <w:p>
-      <w:pPr>
-        <w:pStyle w:val="ListParagraph"/>
-        <w:spacing w:after="100" w:line="276" w:lineRule="auto"/>
-        <w:rPr>
-          <w:rFonts w:ascii="Times New Roman" w:hAnsi="Times New Roman" w:cs="Times New Roman"/>
-        </w:rPr>
-      </w:pPr>
-    </w:p>
-    <w:p>
-      <w:pPr>
-        <w:pStyle w:val="ListParagraph"/>
-        <w:spacing w:after="100" w:line="276" w:lineRule="auto"/>
-        <w:rPr>
-          <w:rFonts w:ascii="Times New Roman" w:hAnsi="Times New Roman" w:cs="Times New Roman"/>
-        </w:rPr>
-      </w:pPr>
-    </w:p>
-    <w:p>
-      <w:pPr>
-        <w:pStyle w:val="ListParagraph"/>
-        <w:spacing w:after="100" w:line="276" w:lineRule="auto"/>
-        <w:rPr>
-          <w:rFonts w:ascii="Times New Roman" w:hAnsi="Times New Roman" w:cs="Times New Roman"/>
-        </w:rPr>
-      </w:pPr>
-    </w:p>
-    <w:p>
-      <w:pPr>
-        <w:pStyle w:val="ListParagraph"/>
-        <w:spacing w:after="100" w:line="276" w:lineRule="auto"/>
-        <w:rPr>
-          <w:rFonts w:ascii="Times New Roman" w:hAnsi="Times New Roman" w:cs="Times New Roman"/>
-        </w:rPr>
-      </w:pPr>
-    </w:p>
-    <w:p>
-      <w:pPr>
-        <w:pStyle w:val="ListParagraph"/>
-        <w:spacing w:after="100" w:line="276" w:lineRule="auto"/>
-        <w:rPr>
-          <w:rFonts w:ascii="Times New Roman" w:hAnsi="Times New Roman" w:cs="Times New Roman"/>
-        </w:rPr>
-      </w:pPr>
-    </w:p>
-    <w:p>
-      <w:pPr>
-        <w:pStyle w:val="ListParagraph"/>
-        <w:spacing w:after="100" w:line="276" w:lineRule="auto"/>
-        <w:rPr>
-          <w:rFonts w:ascii="Times New Roman" w:hAnsi="Times New Roman" w:cs="Times New Roman"/>
-        </w:rPr>
-      </w:pPr>
-    </w:p>
-    <w:p>
-      <w:pPr>
-        <w:pStyle w:val="ListParagraph"/>
-        <w:spacing w:after="100" w:line="276" w:lineRule="auto"/>
-        <w:rPr>
-          <w:rFonts w:ascii="Times New Roman" w:hAnsi="Times New Roman" w:cs="Times New Roman"/>
-        </w:rPr>
-      </w:pPr>
-    </w:p>
-    <w:p>
-      <w:pPr>
-        <w:pStyle w:val="ListParagraph"/>
-        <w:spacing w:after="100" w:line="276" w:lineRule="auto"/>
-        <w:rPr>
-          <w:rFonts w:ascii="Times New Roman" w:hAnsi="Times New Roman" w:cs="Times New Roman"/>
-        </w:rPr>
-      </w:pPr>
-    </w:p>
-    <w:p>
-      <w:pPr>
-        <w:pStyle w:val="ListParagraph"/>
-        <w:spacing w:after="100" w:line="276" w:lineRule="auto"/>
-        <w:rPr>
-          <w:rFonts w:ascii="Times New Roman" w:hAnsi="Times New Roman" w:cs="Times New Roman"/>
-        </w:rPr>
-      </w:pPr>
-    </w:p>
-    <w:p>
-      <w:pPr>
-        <w:pStyle w:val="ListParagraph"/>
-        <w:spacing w:after="100" w:line="276" w:lineRule="auto"/>
-        <w:rPr>
-          <w:rFonts w:ascii="Times New Roman" w:hAnsi="Times New Roman" w:cs="Times New Roman"/>
-        </w:rPr>
-      </w:pPr>
-    </w:p>
-    <w:p>
-      <w:pPr>
-        <w:pStyle w:val="ListParagraph"/>
-        <w:spacing w:after="100" w:line="276" w:lineRule="auto"/>
-        <w:rPr>
-          <w:rFonts w:ascii="Times New Roman" w:hAnsi="Times New Roman" w:cs="Times New Roman"/>
-        </w:rPr>
-      </w:pPr>
-    </w:p>
-    <w:p>
-      <w:pPr>
-        <w:pStyle w:val="ListParagraph"/>
-        <w:spacing w:after="100" w:line="276" w:lineRule="auto"/>
-        <w:rPr>
-          <w:rFonts w:ascii="Times New Roman" w:hAnsi="Times New Roman" w:cs="Times New Roman"/>
-        </w:rPr>
-      </w:pPr>
-    </w:p>
-    <w:p>
-      <w:pPr>
-        <w:pStyle w:val="ListParagraph"/>
-        <w:spacing w:after="100" w:line="276" w:lineRule="auto"/>
-        <w:rPr>
-          <w:rFonts w:ascii="Times New Roman" w:hAnsi="Times New Roman" w:cs="Times New Roman"/>
-        </w:rPr>
-      </w:pPr>
-    </w:p>
-    <w:p>
-      <w:pPr>
-        <w:pStyle w:val="ListParagraph"/>
-        <w:spacing w:after="100" w:line="276" w:lineRule="auto"/>
-        <w:rPr>
-          <w:rFonts w:ascii="Times New Roman" w:hAnsi="Times New Roman" w:cs="Times New Roman"/>
-        </w:rPr>
-      </w:pPr>
-    </w:p>
-    <w:p>
-      <w:pPr>
-        <w:pStyle w:val="ListParagraph"/>
-        <w:spacing w:after="100" w:line="276" w:lineRule="auto"/>
-        <w:rPr>
-          <w:rFonts w:ascii="Times New Roman" w:hAnsi="Times New Roman" w:cs="Times New Roman"/>
-        </w:rPr>
-      </w:pPr>
-    </w:p>
-    <w:p>
-      <w:pPr>
-        <w:pStyle w:val="ListParagraph"/>
-        <w:spacing w:after="100" w:line="276" w:lineRule="auto"/>
+    </w:p>
+    <w:p>
+      <w:pPr>
+        <w:pStyle w:val="ListParagraph"/>
+        <w:numPr>
+          <w:ilvl w:val="0"/>
+          <w:numId w:val="5"/>
+        </w:numPr>
+        <w:rPr>
+          <w:rFonts w:ascii="Times New Roman" w:hAnsi="Times New Roman" w:cs="Times New Roman"/>
+        </w:rPr>
+      </w:pPr>
+      <w:r>
+        <w:rPr>
+          <w:rFonts w:ascii="Times New Roman" w:hAnsi="Times New Roman" w:cs="Times New Roman"/>
+        </w:rPr>
+        <w:t xml:space="preserve"> </w:t>
+      </w:r>
+    </w:p>
+    <w:p>
+      <w:pPr>
+        <w:pStyle w:val="ListParagraph"/>
+        <w:numPr>
+          <w:ilvl w:val="0"/>
+          <w:numId w:val="5"/>
+        </w:numPr>
+        <w:rPr>
+          <w:rFonts w:ascii="Times New Roman" w:hAnsi="Times New Roman" w:cs="Times New Roman"/>
+        </w:rPr>
+      </w:pPr>
+      <w:r>
+        <w:rPr>
+          <w:rFonts w:ascii="Times New Roman" w:hAnsi="Times New Roman" w:cs="Times New Roman"/>
+        </w:rPr>
+        <w:t xml:space="preserve"> </w:t>
+      </w:r>
+    </w:p>
+    <w:p>
+      <w:pPr>
+        <w:pStyle w:val="ListParagraph"/>
+        <w:numPr>
+          <w:ilvl w:val="0"/>
+          <w:numId w:val="5"/>
+        </w:numPr>
+        <w:rPr>
+          <w:rFonts w:ascii="Times New Roman" w:hAnsi="Times New Roman" w:cs="Times New Roman"/>
+        </w:rPr>
+      </w:pPr>
+      <w:r>
+        <w:rPr>
+          <w:rFonts w:ascii="Times New Roman" w:hAnsi="Times New Roman" w:cs="Times New Roman"/>
+        </w:rPr>
+        <w:t xml:space="preserve"> </w:t>
+      </w:r>
+    </w:p>
+    <w:p>
+      <w:pPr>
+        <w:pStyle w:val="ListParagraph"/>
+        <w:numPr>
+          <w:ilvl w:val="0"/>
+          <w:numId w:val="5"/>
+        </w:numPr>
+        <w:rPr>
+          <w:rFonts w:ascii="Times New Roman" w:hAnsi="Times New Roman" w:cs="Times New Roman"/>
+        </w:rPr>
+      </w:pPr>
+    </w:p>
+    <w:p>
+      <w:pPr>
+        <w:pStyle w:val="ListParagraph"/>
+        <w:numPr>
+          <w:ilvl w:val="0"/>
+          <w:numId w:val="6"/>
+        </w:numPr>
+        <w:rPr>
+          <w:rFonts w:ascii="Times New Roman" w:hAnsi="Times New Roman" w:cs="Times New Roman"/>
+        </w:rPr>
+      </w:pPr>
+      <w:r>
+        <w:rPr>
+          <w:rFonts w:ascii="Times New Roman" w:hAnsi="Times New Roman" w:cs="Times New Roman"/>
+        </w:rPr>
+        <w:t xml:space="preserve">News, </w:t>
+      </w:r>
+    </w:p>
+    <w:p>
+      <w:pPr>
+        <w:pStyle w:val="ListParagraph"/>
+        <w:numPr>
+          <w:ilvl w:val="0"/>
+          <w:numId w:val="5"/>
+        </w:numPr>
+        <w:rPr>
+          <w:rFonts w:ascii="Times New Roman" w:hAnsi="Times New Roman" w:cs="Times New Roman"/>
+        </w:rPr>
+      </w:pPr>
+      <w:r>
+        <w:rPr>
+          <w:rFonts w:ascii="Times New Roman" w:hAnsi="Times New Roman" w:cs="Times New Roman"/>
+        </w:rPr>
+        <w:t xml:space="preserve">The Wall Street Journal: </w:t>
+      </w:r>
+      <w:hyperlink r:id="rId7" w:history="1">
+        <w:r>
+          <w:rPr>
+            <w:rStyle w:val="Hyperlink"/>
+            <w:rFonts w:ascii="Times New Roman" w:hAnsi="Times New Roman" w:cs="Times New Roman"/>
+          </w:rPr>
+          <w:t>www.wallstreetjournal.com</w:t>
+        </w:r>
+      </w:hyperlink>
+      <w:r>
+        <w:rPr>
+          <w:rFonts w:ascii="Times New Roman" w:hAnsi="Times New Roman" w:cs="Times New Roman"/>
+        </w:rPr>
+        <w:t xml:space="preserve"> </w:t>
+      </w:r>
+    </w:p>
+    <w:p>
+      <w:pPr>
+        <w:pStyle w:val="ListParagraph"/>
+        <w:numPr>
+          <w:ilvl w:val="0"/>
+          <w:numId w:val="5"/>
+        </w:numPr>
+        <w:rPr>
+          <w:rFonts w:ascii="Times New Roman" w:hAnsi="Times New Roman" w:cs="Times New Roman"/>
+        </w:rPr>
+      </w:pPr>
+      <w:r>
+        <w:rPr>
+          <w:rFonts w:ascii="Times New Roman" w:hAnsi="Times New Roman" w:cs="Times New Roman"/>
+        </w:rPr>
+        <w:t>The New York Times</w:t>
+      </w:r>
+      <w:r>
+        <w:rPr>
+          <w:rFonts w:ascii="Times New Roman" w:hAnsi="Times New Roman" w:cs="Times New Roman"/>
+        </w:rPr>
+        <w:t xml:space="preserve">: </w:t>
+      </w:r>
+      <w:hyperlink r:id="rId8" w:history="1">
+        <w:r>
+          <w:rPr>
+            <w:rStyle w:val="Hyperlink"/>
+            <w:rFonts w:ascii="Times New Roman" w:hAnsi="Times New Roman" w:cs="Times New Roman"/>
+          </w:rPr>
+          <w:t>www.nyctimes.com</w:t>
+        </w:r>
+      </w:hyperlink>
+      <w:r>
+        <w:rPr>
+          <w:rFonts w:ascii="Times New Roman" w:hAnsi="Times New Roman" w:cs="Times New Roman"/>
+        </w:rPr>
+        <w:t xml:space="preserve"> </w:t>
+      </w:r>
+    </w:p>
+    <w:p>
+      <w:pPr>
+        <w:pStyle w:val="ListParagraph"/>
+        <w:numPr>
+          <w:ilvl w:val="0"/>
+          <w:numId w:val="5"/>
+        </w:numPr>
+        <w:rPr>
+          <w:rFonts w:ascii="Times New Roman" w:hAnsi="Times New Roman" w:cs="Times New Roman"/>
+        </w:rPr>
+      </w:pPr>
+      <w:r>
+        <w:rPr>
+          <w:rFonts w:ascii="Times New Roman" w:hAnsi="Times New Roman" w:cs="Times New Roman"/>
+        </w:rPr>
+        <w:t xml:space="preserve">NBC news: </w:t>
+      </w:r>
+      <w:hyperlink r:id="rId9" w:history="1">
+        <w:r>
+          <w:rPr>
+            <w:rStyle w:val="Hyperlink"/>
+            <w:rFonts w:ascii="Times New Roman" w:hAnsi="Times New Roman" w:cs="Times New Roman"/>
+          </w:rPr>
+          <w:t>www.nbcnews.com</w:t>
+        </w:r>
+      </w:hyperlink>
+      <w:r>
+        <w:rPr>
+          <w:rFonts w:ascii="Times New Roman" w:hAnsi="Times New Roman" w:cs="Times New Roman"/>
+        </w:rPr>
+        <w:t xml:space="preserve"> </w:t>
+      </w:r>
+    </w:p>
+    <w:p>
+      <w:pPr>
+        <w:pStyle w:val="ListParagraph"/>
+        <w:numPr>
+          <w:ilvl w:val="0"/>
+          <w:numId w:val="5"/>
+        </w:numPr>
+        <w:rPr>
+          <w:rFonts w:ascii="Times New Roman" w:hAnsi="Times New Roman" w:cs="Times New Roman"/>
+        </w:rPr>
+      </w:pPr>
+      <w:r>
+        <w:rPr>
+          <w:rFonts w:ascii="Times New Roman" w:hAnsi="Times New Roman" w:cs="Times New Roman"/>
+        </w:rPr>
+        <w:t>The Washington post</w:t>
+      </w:r>
+      <w:r>
+        <w:rPr>
+          <w:rFonts w:ascii="Times New Roman" w:hAnsi="Times New Roman" w:cs="Times New Roman"/>
+        </w:rPr>
+        <w:t xml:space="preserve">: </w:t>
+      </w:r>
+      <w:hyperlink r:id="rId10" w:history="1">
+        <w:r>
+          <w:rPr>
+            <w:rStyle w:val="Hyperlink"/>
+            <w:rFonts w:ascii="Times New Roman" w:hAnsi="Times New Roman" w:cs="Times New Roman"/>
+          </w:rPr>
+          <w:t>www.washingtonpost.com</w:t>
+        </w:r>
+      </w:hyperlink>
+      <w:r>
+        <w:rPr>
+          <w:rFonts w:ascii="Times New Roman" w:hAnsi="Times New Roman" w:cs="Times New Roman"/>
+        </w:rPr>
+        <w:t xml:space="preserve"> </w:t>
+      </w:r>
+    </w:p>
+    <w:p>
+      <w:pPr>
+        <w:pStyle w:val="ListParagraph"/>
+        <w:numPr>
+          <w:ilvl w:val="0"/>
+          <w:numId w:val="5"/>
+        </w:numPr>
+        <w:rPr>
+          <w:rFonts w:ascii="Times New Roman" w:hAnsi="Times New Roman" w:cs="Times New Roman"/>
+        </w:rPr>
+      </w:pPr>
+      <w:r>
+        <w:rPr>
+          <w:rFonts w:ascii="Times New Roman" w:hAnsi="Times New Roman" w:cs="Times New Roman"/>
+        </w:rPr>
+        <w:t xml:space="preserve">The </w:t>
+      </w:r>
+      <w:r>
+        <w:rPr>
+          <w:rFonts w:ascii="Times New Roman" w:hAnsi="Times New Roman" w:cs="Times New Roman"/>
+        </w:rPr>
+        <w:t>G</w:t>
+      </w:r>
+      <w:r>
+        <w:rPr>
+          <w:rFonts w:ascii="Times New Roman" w:hAnsi="Times New Roman" w:cs="Times New Roman"/>
+        </w:rPr>
+        <w:t>uardian</w:t>
+      </w:r>
+      <w:r>
+        <w:rPr>
+          <w:rFonts w:ascii="Times New Roman" w:hAnsi="Times New Roman" w:cs="Times New Roman"/>
+        </w:rPr>
+        <w:t xml:space="preserve">: </w:t>
+      </w:r>
+      <w:hyperlink r:id="rId11" w:history="1">
+        <w:r>
+          <w:rPr>
+            <w:rStyle w:val="Hyperlink"/>
+            <w:rFonts w:ascii="Times New Roman" w:hAnsi="Times New Roman" w:cs="Times New Roman"/>
+          </w:rPr>
+          <w:t>www.theguardian.com</w:t>
+        </w:r>
+      </w:hyperlink>
+      <w:r>
+        <w:rPr>
+          <w:rFonts w:ascii="Times New Roman" w:hAnsi="Times New Roman" w:cs="Times New Roman"/>
+        </w:rPr>
+        <w:t xml:space="preserve"> </w:t>
+      </w:r>
+    </w:p>
+    <w:p>
+      <w:pPr>
+        <w:pStyle w:val="ListParagraph"/>
+        <w:numPr>
+          <w:ilvl w:val="0"/>
+          <w:numId w:val="6"/>
+        </w:numPr>
+        <w:rPr>
+          <w:rFonts w:ascii="Times New Roman" w:hAnsi="Times New Roman" w:cs="Times New Roman"/>
+        </w:rPr>
+      </w:pPr>
+      <w:r>
+        <w:rPr>
+          <w:rFonts w:ascii="Times New Roman" w:hAnsi="Times New Roman" w:cs="Times New Roman"/>
+        </w:rPr>
+        <w:t xml:space="preserve">Informational,  </w:t>
+      </w:r>
+    </w:p>
+    <w:p>
+      <w:pPr>
+        <w:pStyle w:val="ListParagraph"/>
+        <w:numPr>
+          <w:ilvl w:val="0"/>
+          <w:numId w:val="10"/>
+        </w:numPr>
+        <w:rPr>
+          <w:rFonts w:ascii="Times New Roman" w:hAnsi="Times New Roman" w:cs="Times New Roman"/>
+        </w:rPr>
+      </w:pPr>
+      <w:r>
+        <w:rPr>
+          <w:rFonts w:ascii="Times New Roman" w:hAnsi="Times New Roman" w:cs="Times New Roman"/>
+          <w:shd w:val="clear" w:color="auto" w:fill="FFFFFF"/>
+        </w:rPr>
+        <w:t xml:space="preserve">Guinness World Records: </w:t>
+      </w:r>
+      <w:hyperlink r:id="rId12" w:history="1"/>
+      <w:r>
+        <w:rPr>
+          <w:rFonts w:ascii="Times New Roman" w:hAnsi="Times New Roman" w:cs="Times New Roman"/>
+          <w:shd w:val="clear" w:color="auto" w:fill="FFFFFF"/>
+        </w:rPr>
+        <w:t xml:space="preserve"> </w:t>
+      </w:r>
+      <w:hyperlink r:id="rId13" w:history="1">
+        <w:r>
+          <w:rPr>
+            <w:rStyle w:val="Hyperlink"/>
+            <w:rFonts w:ascii="Times New Roman" w:hAnsi="Times New Roman" w:cs="Times New Roman"/>
+            <w:shd w:val="clear" w:color="auto" w:fill="FFFFFF"/>
+          </w:rPr>
+          <w:t>www.guinenessworldrecords.com</w:t>
+        </w:r>
+      </w:hyperlink>
+      <w:r>
+        <w:rPr>
+          <w:rFonts w:ascii="Times New Roman" w:hAnsi="Times New Roman" w:cs="Times New Roman"/>
+          <w:shd w:val="clear" w:color="auto" w:fill="FFFFFF"/>
+        </w:rPr>
+        <w:t xml:space="preserve"> </w:t>
+      </w:r>
+    </w:p>
+    <w:p>
+      <w:pPr>
+        <w:pStyle w:val="ListParagraph"/>
+        <w:numPr>
+          <w:ilvl w:val="0"/>
+          <w:numId w:val="10"/>
+        </w:numPr>
+        <w:rPr>
+          <w:rFonts w:ascii="Times New Roman" w:hAnsi="Times New Roman" w:cs="Times New Roman"/>
+        </w:rPr>
+      </w:pPr>
+      <w:r>
+        <w:rPr>
+          <w:rFonts w:ascii="Times New Roman" w:hAnsi="Times New Roman" w:cs="Times New Roman"/>
+        </w:rPr>
+        <w:t xml:space="preserve"> </w:t>
+      </w:r>
+    </w:p>
+    <w:p>
+      <w:pPr>
+        <w:pStyle w:val="ListParagraph"/>
+        <w:numPr>
+          <w:ilvl w:val="0"/>
+          <w:numId w:val="10"/>
+        </w:numPr>
+        <w:rPr>
+          <w:rFonts w:ascii="Times New Roman" w:hAnsi="Times New Roman" w:cs="Times New Roman"/>
+        </w:rPr>
+      </w:pPr>
+      <w:r>
+        <w:rPr>
+          <w:rFonts w:ascii="Times New Roman" w:hAnsi="Times New Roman" w:cs="Times New Roman"/>
+        </w:rPr>
+        <w:t xml:space="preserve"> </w:t>
+      </w:r>
+    </w:p>
+    <w:p>
+      <w:pPr>
+        <w:pStyle w:val="ListParagraph"/>
+        <w:numPr>
+          <w:ilvl w:val="0"/>
+          <w:numId w:val="10"/>
+        </w:numPr>
+        <w:rPr>
+          <w:rFonts w:ascii="Times New Roman" w:hAnsi="Times New Roman" w:cs="Times New Roman"/>
+        </w:rPr>
+      </w:pPr>
+      <w:r>
+        <w:rPr>
+          <w:rFonts w:ascii="Times New Roman" w:hAnsi="Times New Roman" w:cs="Times New Roman"/>
+        </w:rPr>
+        <w:t xml:space="preserve"> </w:t>
+      </w:r>
+    </w:p>
+    <w:p>
+      <w:pPr>
+        <w:pStyle w:val="ListParagraph"/>
+        <w:numPr>
+          <w:ilvl w:val="0"/>
+          <w:numId w:val="10"/>
+        </w:numPr>
+        <w:rPr>
+          <w:rFonts w:ascii="Times New Roman" w:hAnsi="Times New Roman" w:cs="Times New Roman"/>
+        </w:rPr>
+      </w:pPr>
+    </w:p>
+    <w:p>
+      <w:pPr>
+        <w:pStyle w:val="ListParagraph"/>
+        <w:numPr>
+          <w:ilvl w:val="0"/>
+          <w:numId w:val="6"/>
+        </w:numPr>
+        <w:rPr>
+          <w:rFonts w:ascii="Times New Roman" w:hAnsi="Times New Roman" w:cs="Times New Roman"/>
+        </w:rPr>
+      </w:pPr>
+      <w:r>
+        <w:rPr>
+          <w:rFonts w:ascii="Times New Roman" w:hAnsi="Times New Roman" w:cs="Times New Roman"/>
+        </w:rPr>
+        <w:t>Business/ Marketing</w:t>
+      </w:r>
+    </w:p>
+    <w:p>
+      <w:pPr>
+        <w:pStyle w:val="ListParagraph"/>
+        <w:numPr>
+          <w:ilvl w:val="0"/>
+          <w:numId w:val="11"/>
+        </w:numPr>
+        <w:rPr>
+          <w:rFonts w:ascii="Times New Roman" w:hAnsi="Times New Roman" w:cs="Times New Roman"/>
+        </w:rPr>
+      </w:pPr>
+      <w:r>
+        <w:rPr>
+          <w:rFonts w:ascii="Times New Roman" w:hAnsi="Times New Roman" w:cs="Times New Roman"/>
+        </w:rPr>
+        <w:t xml:space="preserve">Fortune: </w:t>
+      </w:r>
+      <w:hyperlink r:id="rId14" w:history="1">
+        <w:r>
+          <w:rPr>
+            <w:rStyle w:val="Hyperlink"/>
+            <w:rFonts w:ascii="Times New Roman" w:hAnsi="Times New Roman" w:cs="Times New Roman"/>
+          </w:rPr>
+          <w:t>www.fortune.com</w:t>
+        </w:r>
+      </w:hyperlink>
+      <w:r>
+        <w:rPr>
+          <w:rFonts w:ascii="Times New Roman" w:hAnsi="Times New Roman" w:cs="Times New Roman"/>
+        </w:rPr>
+        <w:t xml:space="preserve"> </w:t>
+      </w:r>
+    </w:p>
+    <w:p>
+      <w:pPr>
+        <w:pStyle w:val="ListParagraph"/>
+        <w:numPr>
+          <w:ilvl w:val="0"/>
+          <w:numId w:val="11"/>
+        </w:numPr>
+        <w:rPr>
+          <w:rFonts w:ascii="Times New Roman" w:hAnsi="Times New Roman" w:cs="Times New Roman"/>
+        </w:rPr>
+      </w:pPr>
+      <w:r>
+        <w:rPr>
+          <w:rFonts w:ascii="Times New Roman" w:hAnsi="Times New Roman" w:cs="Times New Roman"/>
+        </w:rPr>
+        <w:t xml:space="preserve">LinkedIn: </w:t>
+      </w:r>
+      <w:hyperlink r:id="rId15" w:history="1">
+        <w:r>
+          <w:rPr>
+            <w:rStyle w:val="Hyperlink"/>
+            <w:rFonts w:ascii="Times New Roman" w:hAnsi="Times New Roman" w:cs="Times New Roman"/>
+          </w:rPr>
+          <w:t>www.linkedin.com</w:t>
+        </w:r>
+      </w:hyperlink>
+      <w:r>
+        <w:rPr>
+          <w:rFonts w:ascii="Times New Roman" w:hAnsi="Times New Roman" w:cs="Times New Roman"/>
+        </w:rPr>
+        <w:t xml:space="preserve"> </w:t>
+      </w:r>
+    </w:p>
+    <w:p>
+      <w:pPr>
+        <w:pStyle w:val="ListParagraph"/>
+        <w:numPr>
+          <w:ilvl w:val="0"/>
+          <w:numId w:val="11"/>
+        </w:numPr>
+        <w:rPr>
+          <w:rFonts w:ascii="Times New Roman" w:hAnsi="Times New Roman" w:cs="Times New Roman"/>
+        </w:rPr>
+      </w:pPr>
+      <w:r>
+        <w:rPr>
+          <w:rFonts w:ascii="Times New Roman" w:hAnsi="Times New Roman" w:cs="Times New Roman"/>
+        </w:rPr>
+        <w:t xml:space="preserve"> </w:t>
+      </w:r>
+    </w:p>
+    <w:p>
+      <w:pPr>
+        <w:pStyle w:val="ListParagraph"/>
+        <w:numPr>
+          <w:ilvl w:val="0"/>
+          <w:numId w:val="11"/>
+        </w:numPr>
+        <w:rPr>
+          <w:rFonts w:ascii="Times New Roman" w:hAnsi="Times New Roman" w:cs="Times New Roman"/>
+        </w:rPr>
+      </w:pPr>
+      <w:r>
+        <w:rPr>
+          <w:rFonts w:ascii="Times New Roman" w:hAnsi="Times New Roman" w:cs="Times New Roman"/>
+        </w:rPr>
+        <w:t xml:space="preserve"> </w:t>
+      </w:r>
+    </w:p>
+    <w:p>
+      <w:pPr>
+        <w:pStyle w:val="ListParagraph"/>
+        <w:numPr>
+          <w:ilvl w:val="0"/>
+          <w:numId w:val="11"/>
+        </w:numPr>
+        <w:rPr>
+          <w:rFonts w:ascii="Times New Roman" w:hAnsi="Times New Roman" w:cs="Times New Roman"/>
+        </w:rPr>
+      </w:pPr>
+      <w:r>
+        <w:rPr>
+          <w:rFonts w:ascii="Times New Roman" w:hAnsi="Times New Roman" w:cs="Times New Roman"/>
+        </w:rPr>
+        <w:t xml:space="preserve"> </w:t>
+      </w:r>
+    </w:p>
+    <w:p>
+      <w:pPr>
+        <w:pStyle w:val="ListParagraph"/>
+        <w:numPr>
+          <w:ilvl w:val="0"/>
+          <w:numId w:val="6"/>
+        </w:numPr>
+        <w:rPr>
+          <w:rFonts w:ascii="Times New Roman" w:hAnsi="Times New Roman" w:cs="Times New Roman"/>
+        </w:rPr>
+      </w:pPr>
+      <w:r>
+        <w:rPr>
+          <w:rFonts w:ascii="Times New Roman" w:hAnsi="Times New Roman" w:cs="Times New Roman"/>
+        </w:rPr>
+        <w:t xml:space="preserve">Educational, </w:t>
+      </w:r>
+    </w:p>
+    <w:p>
+      <w:pPr>
+        <w:pStyle w:val="ListParagraph"/>
+        <w:numPr>
+          <w:ilvl w:val="0"/>
+          <w:numId w:val="7"/>
+        </w:numPr>
+        <w:rPr>
+          <w:rFonts w:ascii="Times New Roman" w:hAnsi="Times New Roman" w:cs="Times New Roman"/>
+        </w:rPr>
+      </w:pPr>
+      <w:r>
+        <w:rPr>
+          <w:rFonts w:ascii="Times New Roman" w:hAnsi="Times New Roman" w:cs="Times New Roman"/>
+        </w:rPr>
+        <w:t xml:space="preserve">W3.org: </w:t>
+      </w:r>
+      <w:hyperlink r:id="rId16" w:history="1">
+        <w:r>
+          <w:rPr>
+            <w:rStyle w:val="Hyperlink"/>
+            <w:rFonts w:ascii="Times New Roman" w:hAnsi="Times New Roman" w:cs="Times New Roman"/>
+          </w:rPr>
+          <w:t>www.w3.org</w:t>
+        </w:r>
+      </w:hyperlink>
+      <w:r>
+        <w:rPr>
+          <w:rFonts w:ascii="Times New Roman" w:hAnsi="Times New Roman" w:cs="Times New Roman"/>
+        </w:rPr>
+        <w:t xml:space="preserve"> </w:t>
+      </w:r>
+      <w:r>
+        <w:rPr>
+          <w:rFonts w:ascii="Times New Roman" w:hAnsi="Times New Roman" w:cs="Times New Roman"/>
+        </w:rPr>
+        <w:t xml:space="preserve"> </w:t>
+      </w:r>
+    </w:p>
+    <w:p>
+      <w:pPr>
+        <w:pStyle w:val="ListParagraph"/>
+        <w:numPr>
+          <w:ilvl w:val="0"/>
+          <w:numId w:val="7"/>
+        </w:numPr>
+        <w:rPr>
+          <w:rFonts w:ascii="Times New Roman" w:hAnsi="Times New Roman" w:cs="Times New Roman"/>
+        </w:rPr>
+      </w:pPr>
+      <w:proofErr w:type="spellStart"/>
+      <w:r>
+        <w:rPr>
+          <w:rFonts w:ascii="Times New Roman" w:hAnsi="Times New Roman" w:cs="Times New Roman"/>
+        </w:rPr>
+        <w:t>Stackoverflow</w:t>
+      </w:r>
+      <w:proofErr w:type="spellEnd"/>
+      <w:r>
+        <w:rPr>
+          <w:rFonts w:ascii="Times New Roman" w:hAnsi="Times New Roman" w:cs="Times New Roman"/>
+        </w:rPr>
+        <w:t xml:space="preserve">: </w:t>
+      </w:r>
+      <w:hyperlink r:id="rId17" w:history="1">
+        <w:r>
+          <w:rPr>
+            <w:rStyle w:val="Hyperlink"/>
+            <w:rFonts w:ascii="Times New Roman" w:hAnsi="Times New Roman" w:cs="Times New Roman"/>
+          </w:rPr>
+          <w:t>www.stackoverflow.com</w:t>
+        </w:r>
+      </w:hyperlink>
+      <w:r>
+        <w:rPr>
+          <w:rFonts w:ascii="Times New Roman" w:hAnsi="Times New Roman" w:cs="Times New Roman"/>
+        </w:rPr>
+        <w:t xml:space="preserve"> </w:t>
+      </w:r>
+    </w:p>
+    <w:p>
+      <w:pPr>
+        <w:pStyle w:val="ListParagraph"/>
+        <w:numPr>
+          <w:ilvl w:val="0"/>
+          <w:numId w:val="7"/>
+        </w:numPr>
+        <w:rPr>
+          <w:rFonts w:ascii="Times New Roman" w:hAnsi="Times New Roman" w:cs="Times New Roman"/>
+        </w:rPr>
+      </w:pPr>
+      <w:r>
+        <w:rPr>
+          <w:rFonts w:ascii="Times New Roman" w:hAnsi="Times New Roman" w:cs="Times New Roman"/>
+        </w:rPr>
+        <w:t xml:space="preserve"> </w:t>
+      </w:r>
+    </w:p>
+    <w:p>
+      <w:pPr>
+        <w:pStyle w:val="ListParagraph"/>
+        <w:numPr>
+          <w:ilvl w:val="0"/>
+          <w:numId w:val="7"/>
+        </w:numPr>
+        <w:rPr>
+          <w:rFonts w:ascii="Times New Roman" w:hAnsi="Times New Roman" w:cs="Times New Roman"/>
+        </w:rPr>
+      </w:pPr>
+      <w:r>
+        <w:rPr>
+          <w:rFonts w:ascii="Times New Roman" w:hAnsi="Times New Roman" w:cs="Times New Roman"/>
+        </w:rPr>
+        <w:t xml:space="preserve"> </w:t>
+      </w:r>
+    </w:p>
+    <w:p>
+      <w:pPr>
+        <w:pStyle w:val="ListParagraph"/>
+        <w:numPr>
+          <w:ilvl w:val="0"/>
+          <w:numId w:val="7"/>
+        </w:numPr>
+        <w:rPr>
+          <w:rFonts w:ascii="Times New Roman" w:hAnsi="Times New Roman" w:cs="Times New Roman"/>
+        </w:rPr>
+      </w:pPr>
+    </w:p>
+    <w:p>
+      <w:pPr>
+        <w:pStyle w:val="ListParagraph"/>
+        <w:numPr>
+          <w:ilvl w:val="0"/>
+          <w:numId w:val="6"/>
+        </w:numPr>
+        <w:rPr>
+          <w:rFonts w:ascii="Times New Roman" w:hAnsi="Times New Roman" w:cs="Times New Roman"/>
+        </w:rPr>
+      </w:pPr>
+      <w:r>
+        <w:rPr>
+          <w:rFonts w:ascii="Times New Roman" w:hAnsi="Times New Roman" w:cs="Times New Roman"/>
+        </w:rPr>
+        <w:lastRenderedPageBreak/>
+        <w:t xml:space="preserve">Entertainment, </w:t>
+      </w:r>
+    </w:p>
+    <w:p>
+      <w:pPr>
+        <w:pStyle w:val="ListParagraph"/>
+        <w:numPr>
+          <w:ilvl w:val="0"/>
+          <w:numId w:val="8"/>
+        </w:numPr>
+        <w:rPr>
+          <w:rFonts w:ascii="Times New Roman" w:hAnsi="Times New Roman" w:cs="Times New Roman"/>
+        </w:rPr>
+      </w:pPr>
+      <w:r>
+        <w:rPr>
+          <w:rFonts w:ascii="Times New Roman" w:hAnsi="Times New Roman" w:cs="Times New Roman"/>
+        </w:rPr>
+        <w:t>Spotify</w:t>
+      </w:r>
+      <w:r>
+        <w:rPr>
+          <w:rFonts w:ascii="Times New Roman" w:hAnsi="Times New Roman" w:cs="Times New Roman"/>
+        </w:rPr>
+        <w:t xml:space="preserve">: </w:t>
+      </w:r>
+      <w:hyperlink r:id="rId18" w:history="1">
+        <w:r>
+          <w:rPr>
+            <w:rStyle w:val="Hyperlink"/>
+            <w:rFonts w:ascii="Times New Roman" w:hAnsi="Times New Roman" w:cs="Times New Roman"/>
+          </w:rPr>
+          <w:t>www.spotify.com</w:t>
+        </w:r>
+      </w:hyperlink>
+      <w:r>
+        <w:rPr>
+          <w:rFonts w:ascii="Times New Roman" w:hAnsi="Times New Roman" w:cs="Times New Roman"/>
+        </w:rPr>
+        <w:t xml:space="preserve"> </w:t>
+      </w:r>
+    </w:p>
+    <w:p>
+      <w:pPr>
+        <w:pStyle w:val="ListParagraph"/>
+        <w:numPr>
+          <w:ilvl w:val="0"/>
+          <w:numId w:val="8"/>
+        </w:numPr>
+        <w:rPr>
+          <w:rFonts w:ascii="Times New Roman" w:hAnsi="Times New Roman" w:cs="Times New Roman"/>
+        </w:rPr>
+      </w:pPr>
+      <w:r>
+        <w:rPr>
+          <w:rFonts w:ascii="Times New Roman" w:hAnsi="Times New Roman" w:cs="Times New Roman"/>
+        </w:rPr>
+        <w:t>Netflix</w:t>
+      </w:r>
+      <w:r>
+        <w:rPr>
+          <w:rFonts w:ascii="Times New Roman" w:hAnsi="Times New Roman" w:cs="Times New Roman"/>
+        </w:rPr>
+        <w:t xml:space="preserve">: </w:t>
+      </w:r>
+      <w:hyperlink r:id="rId19" w:history="1">
+        <w:r>
+          <w:rPr>
+            <w:rStyle w:val="Hyperlink"/>
+            <w:rFonts w:ascii="Times New Roman" w:hAnsi="Times New Roman" w:cs="Times New Roman"/>
+          </w:rPr>
+          <w:t>www.netflix.com</w:t>
+        </w:r>
+      </w:hyperlink>
+      <w:r>
+        <w:rPr>
+          <w:rFonts w:ascii="Times New Roman" w:hAnsi="Times New Roman" w:cs="Times New Roman"/>
+        </w:rPr>
+        <w:t xml:space="preserve"> </w:t>
+      </w:r>
+    </w:p>
+    <w:p>
+      <w:pPr>
+        <w:pStyle w:val="ListParagraph"/>
+        <w:numPr>
+          <w:ilvl w:val="0"/>
+          <w:numId w:val="8"/>
+        </w:numPr>
+        <w:rPr>
+          <w:rFonts w:ascii="Times New Roman" w:hAnsi="Times New Roman" w:cs="Times New Roman"/>
+        </w:rPr>
+      </w:pPr>
+      <w:r>
+        <w:rPr>
+          <w:rFonts w:ascii="Times New Roman" w:hAnsi="Times New Roman" w:cs="Times New Roman"/>
+        </w:rPr>
+        <w:t>YouTube</w:t>
+      </w:r>
+      <w:r>
+        <w:rPr>
+          <w:rFonts w:ascii="Times New Roman" w:hAnsi="Times New Roman" w:cs="Times New Roman"/>
+        </w:rPr>
+        <w:t xml:space="preserve">: </w:t>
+      </w:r>
+      <w:hyperlink r:id="rId20" w:history="1">
+        <w:r>
+          <w:rPr>
+            <w:rStyle w:val="Hyperlink"/>
+            <w:rFonts w:ascii="Times New Roman" w:hAnsi="Times New Roman" w:cs="Times New Roman"/>
+          </w:rPr>
+          <w:t>www.youtube.com</w:t>
+        </w:r>
+      </w:hyperlink>
+      <w:r>
+        <w:rPr>
+          <w:rFonts w:ascii="Times New Roman" w:hAnsi="Times New Roman" w:cs="Times New Roman"/>
+        </w:rPr>
+        <w:t xml:space="preserve"> </w:t>
+      </w:r>
+    </w:p>
+    <w:p>
+      <w:pPr>
+        <w:pStyle w:val="ListParagraph"/>
+        <w:numPr>
+          <w:ilvl w:val="0"/>
+          <w:numId w:val="8"/>
+        </w:numPr>
+        <w:rPr>
+          <w:rFonts w:ascii="Times New Roman" w:hAnsi="Times New Roman" w:cs="Times New Roman"/>
+        </w:rPr>
+      </w:pPr>
+      <w:r>
+        <w:rPr>
+          <w:rFonts w:ascii="Times New Roman" w:hAnsi="Times New Roman" w:cs="Times New Roman"/>
+        </w:rPr>
+        <w:t>Rotten</w:t>
+      </w:r>
+      <w:r>
+        <w:rPr>
+          <w:rFonts w:ascii="Times New Roman" w:hAnsi="Times New Roman" w:cs="Times New Roman"/>
+        </w:rPr>
+        <w:t xml:space="preserve"> T</w:t>
+      </w:r>
+      <w:r>
+        <w:rPr>
+          <w:rFonts w:ascii="Times New Roman" w:hAnsi="Times New Roman" w:cs="Times New Roman"/>
+        </w:rPr>
+        <w:t>omatoes</w:t>
+      </w:r>
+      <w:r>
+        <w:rPr>
+          <w:rFonts w:ascii="Times New Roman" w:hAnsi="Times New Roman" w:cs="Times New Roman"/>
+        </w:rPr>
+        <w:t xml:space="preserve">: </w:t>
+      </w:r>
+      <w:hyperlink r:id="rId21" w:history="1">
+        <w:r>
+          <w:rPr>
+            <w:rStyle w:val="Hyperlink"/>
+            <w:rFonts w:ascii="Times New Roman" w:hAnsi="Times New Roman" w:cs="Times New Roman"/>
+          </w:rPr>
+          <w:t>www.rottentomatoes.com</w:t>
+        </w:r>
+      </w:hyperlink>
+      <w:r>
+        <w:rPr>
+          <w:rFonts w:ascii="Times New Roman" w:hAnsi="Times New Roman" w:cs="Times New Roman"/>
+        </w:rPr>
+        <w:t xml:space="preserve"> </w:t>
+      </w:r>
+    </w:p>
+    <w:p>
+      <w:pPr>
+        <w:pStyle w:val="ListParagraph"/>
+        <w:numPr>
+          <w:ilvl w:val="0"/>
+          <w:numId w:val="8"/>
+        </w:numPr>
+        <w:rPr>
+          <w:rFonts w:ascii="Times New Roman" w:hAnsi="Times New Roman" w:cs="Times New Roman"/>
+        </w:rPr>
+      </w:pPr>
+      <w:r>
+        <w:rPr>
+          <w:rFonts w:ascii="Times New Roman" w:hAnsi="Times New Roman" w:cs="Times New Roman"/>
+          <w:shd w:val="clear" w:color="auto" w:fill="FFFFFF"/>
+        </w:rPr>
+        <w:t xml:space="preserve">Gawker: </w:t>
+      </w:r>
+      <w:hyperlink r:id="rId22" w:history="1">
+        <w:r>
+          <w:rPr>
+            <w:rStyle w:val="Hyperlink"/>
+            <w:rFonts w:ascii="Times New Roman" w:hAnsi="Times New Roman" w:cs="Times New Roman"/>
+            <w:shd w:val="clear" w:color="auto" w:fill="FFFFFF"/>
+          </w:rPr>
+          <w:t>www.gawker.com</w:t>
+        </w:r>
+      </w:hyperlink>
+      <w:r>
+        <w:rPr>
+          <w:rFonts w:ascii="Times New Roman" w:hAnsi="Times New Roman" w:cs="Times New Roman"/>
+          <w:shd w:val="clear" w:color="auto" w:fill="FFFFFF"/>
+        </w:rPr>
+        <w:t xml:space="preserve"> </w:t>
+      </w:r>
+      <w:r>
+        <w:rPr>
+          <w:rFonts w:ascii="Times New Roman" w:hAnsi="Times New Roman" w:cs="Times New Roman"/>
+          <w:shd w:val="clear" w:color="auto" w:fill="FFFFFF"/>
+        </w:rPr>
+        <w:t xml:space="preserve"> A Manhattan-based site filled with entertainment news and gossip</w:t>
+      </w:r>
+    </w:p>
+    <w:p>
+      <w:pPr>
+        <w:pStyle w:val="ListParagraph"/>
+        <w:numPr>
+          <w:ilvl w:val="0"/>
+          <w:numId w:val="6"/>
+        </w:numPr>
+        <w:rPr>
+          <w:rFonts w:ascii="Times New Roman" w:hAnsi="Times New Roman" w:cs="Times New Roman"/>
+        </w:rPr>
+      </w:pPr>
+      <w:r>
+        <w:rPr>
+          <w:rFonts w:ascii="Times New Roman" w:hAnsi="Times New Roman" w:cs="Times New Roman"/>
+        </w:rPr>
+        <w:t>Advocacy</w:t>
+      </w:r>
+    </w:p>
+    <w:p>
+      <w:pPr>
+        <w:pStyle w:val="ListParagraph"/>
+        <w:numPr>
+          <w:ilvl w:val="0"/>
+          <w:numId w:val="14"/>
+        </w:numPr>
+        <w:rPr>
+          <w:rFonts w:ascii="Times New Roman" w:hAnsi="Times New Roman" w:cs="Times New Roman"/>
+        </w:rPr>
+      </w:pPr>
+      <w:r>
+        <w:rPr>
+          <w:rFonts w:ascii="Times New Roman" w:hAnsi="Times New Roman" w:cs="Times New Roman"/>
+        </w:rPr>
+        <w:t xml:space="preserve"> </w:t>
+      </w:r>
+    </w:p>
+    <w:p>
+      <w:pPr>
+        <w:pStyle w:val="ListParagraph"/>
+        <w:numPr>
+          <w:ilvl w:val="0"/>
+          <w:numId w:val="14"/>
+        </w:numPr>
+        <w:rPr>
+          <w:rFonts w:ascii="Times New Roman" w:hAnsi="Times New Roman" w:cs="Times New Roman"/>
+        </w:rPr>
+      </w:pPr>
+      <w:r>
+        <w:rPr>
+          <w:rFonts w:ascii="Times New Roman" w:hAnsi="Times New Roman" w:cs="Times New Roman"/>
+        </w:rPr>
+        <w:t xml:space="preserve"> </w:t>
+      </w:r>
+    </w:p>
+    <w:p>
+      <w:pPr>
+        <w:pStyle w:val="ListParagraph"/>
+        <w:numPr>
+          <w:ilvl w:val="0"/>
+          <w:numId w:val="14"/>
+        </w:numPr>
+        <w:rPr>
+          <w:rFonts w:ascii="Times New Roman" w:hAnsi="Times New Roman" w:cs="Times New Roman"/>
+        </w:rPr>
+      </w:pPr>
+      <w:r>
+        <w:rPr>
+          <w:rFonts w:ascii="Times New Roman" w:hAnsi="Times New Roman" w:cs="Times New Roman"/>
+        </w:rPr>
+        <w:t xml:space="preserve"> </w:t>
+      </w:r>
+    </w:p>
+    <w:p>
+      <w:pPr>
+        <w:pStyle w:val="ListParagraph"/>
+        <w:numPr>
+          <w:ilvl w:val="0"/>
+          <w:numId w:val="14"/>
+        </w:numPr>
+        <w:rPr>
+          <w:rFonts w:ascii="Times New Roman" w:hAnsi="Times New Roman" w:cs="Times New Roman"/>
+        </w:rPr>
+      </w:pPr>
+      <w:r>
+        <w:rPr>
+          <w:rFonts w:ascii="Times New Roman" w:hAnsi="Times New Roman" w:cs="Times New Roman"/>
+        </w:rPr>
+        <w:t xml:space="preserve"> </w:t>
+      </w:r>
+    </w:p>
+    <w:p>
+      <w:pPr>
+        <w:pStyle w:val="ListParagraph"/>
+        <w:numPr>
+          <w:ilvl w:val="0"/>
+          <w:numId w:val="14"/>
+        </w:numPr>
+        <w:rPr>
+          <w:rFonts w:ascii="Times New Roman" w:hAnsi="Times New Roman" w:cs="Times New Roman"/>
+        </w:rPr>
+      </w:pPr>
+    </w:p>
+    <w:p>
+      <w:pPr>
+        <w:pStyle w:val="ListParagraph"/>
+        <w:numPr>
+          <w:ilvl w:val="0"/>
+          <w:numId w:val="6"/>
+        </w:numPr>
+        <w:rPr>
+          <w:rFonts w:ascii="Times New Roman" w:hAnsi="Times New Roman" w:cs="Times New Roman"/>
+        </w:rPr>
+      </w:pPr>
+      <w:r>
+        <w:rPr>
+          <w:rFonts w:ascii="Times New Roman" w:hAnsi="Times New Roman" w:cs="Times New Roman"/>
+        </w:rPr>
+        <w:t>Blog</w:t>
+      </w:r>
+    </w:p>
+    <w:p>
+      <w:pPr>
+        <w:pStyle w:val="ListParagraph"/>
+        <w:numPr>
+          <w:ilvl w:val="0"/>
+          <w:numId w:val="12"/>
+        </w:numPr>
+        <w:rPr>
+          <w:rFonts w:ascii="Times New Roman" w:hAnsi="Times New Roman" w:cs="Times New Roman"/>
+        </w:rPr>
+      </w:pPr>
+      <w:r>
+        <w:rPr>
+          <w:rFonts w:ascii="Times New Roman" w:hAnsi="Times New Roman" w:cs="Times New Roman"/>
+        </w:rPr>
+        <w:t xml:space="preserve">Know Techie: </w:t>
+      </w:r>
+      <w:hyperlink r:id="rId23" w:history="1">
+        <w:r>
+          <w:rPr>
+            <w:rStyle w:val="Hyperlink"/>
+            <w:rFonts w:ascii="Times New Roman" w:hAnsi="Times New Roman" w:cs="Times New Roman"/>
+          </w:rPr>
+          <w:t>www.knowtechie.com</w:t>
+        </w:r>
+      </w:hyperlink>
+      <w:r>
+        <w:rPr>
+          <w:rFonts w:ascii="Times New Roman" w:hAnsi="Times New Roman" w:cs="Times New Roman"/>
+        </w:rPr>
+        <w:t xml:space="preserve"> </w:t>
+      </w:r>
+    </w:p>
+    <w:p>
+      <w:pPr>
+        <w:pStyle w:val="ListParagraph"/>
+        <w:numPr>
+          <w:ilvl w:val="0"/>
+          <w:numId w:val="12"/>
+        </w:numPr>
+        <w:rPr>
+          <w:rFonts w:ascii="Times New Roman" w:hAnsi="Times New Roman" w:cs="Times New Roman"/>
+        </w:rPr>
+      </w:pPr>
+      <w:r>
+        <w:rPr>
+          <w:rFonts w:ascii="Times New Roman" w:hAnsi="Times New Roman" w:cs="Times New Roman"/>
+        </w:rPr>
+        <w:t xml:space="preserve"> </w:t>
+      </w:r>
+    </w:p>
+    <w:p>
+      <w:pPr>
+        <w:pStyle w:val="ListParagraph"/>
+        <w:numPr>
+          <w:ilvl w:val="0"/>
+          <w:numId w:val="12"/>
+        </w:numPr>
+        <w:rPr>
+          <w:rFonts w:ascii="Times New Roman" w:hAnsi="Times New Roman" w:cs="Times New Roman"/>
+        </w:rPr>
+      </w:pPr>
+      <w:r>
+        <w:rPr>
+          <w:rFonts w:ascii="Times New Roman" w:hAnsi="Times New Roman" w:cs="Times New Roman"/>
+        </w:rPr>
+        <w:t xml:space="preserve"> </w:t>
+      </w:r>
+    </w:p>
+    <w:p>
+      <w:pPr>
+        <w:pStyle w:val="ListParagraph"/>
+        <w:numPr>
+          <w:ilvl w:val="0"/>
+          <w:numId w:val="12"/>
+        </w:numPr>
+        <w:rPr>
+          <w:rFonts w:ascii="Times New Roman" w:hAnsi="Times New Roman" w:cs="Times New Roman"/>
+        </w:rPr>
+      </w:pPr>
+      <w:r>
+        <w:rPr>
+          <w:rFonts w:ascii="Times New Roman" w:hAnsi="Times New Roman" w:cs="Times New Roman"/>
+        </w:rPr>
+        <w:t xml:space="preserve"> </w:t>
+      </w:r>
+    </w:p>
+    <w:p>
+      <w:pPr>
+        <w:pStyle w:val="ListParagraph"/>
+        <w:numPr>
+          <w:ilvl w:val="0"/>
+          <w:numId w:val="12"/>
+        </w:numPr>
+        <w:rPr>
+          <w:rFonts w:ascii="Times New Roman" w:hAnsi="Times New Roman" w:cs="Times New Roman"/>
+        </w:rPr>
+      </w:pPr>
+    </w:p>
+    <w:p>
+      <w:pPr>
+        <w:pStyle w:val="ListParagraph"/>
+        <w:numPr>
+          <w:ilvl w:val="0"/>
+          <w:numId w:val="6"/>
+        </w:numPr>
+        <w:rPr>
+          <w:rFonts w:ascii="Times New Roman" w:hAnsi="Times New Roman" w:cs="Times New Roman"/>
+        </w:rPr>
+      </w:pPr>
+      <w:r>
+        <w:rPr>
+          <w:rFonts w:ascii="Times New Roman" w:hAnsi="Times New Roman" w:cs="Times New Roman"/>
+        </w:rPr>
+        <w:t>Wiki</w:t>
+      </w:r>
+    </w:p>
+    <w:p>
+      <w:pPr>
+        <w:pStyle w:val="ListParagraph"/>
+        <w:numPr>
+          <w:ilvl w:val="0"/>
+          <w:numId w:val="13"/>
+        </w:numPr>
+        <w:rPr>
+          <w:rFonts w:ascii="Times New Roman" w:hAnsi="Times New Roman" w:cs="Times New Roman"/>
+        </w:rPr>
+      </w:pPr>
+      <w:proofErr w:type="spellStart"/>
+      <w:r>
+        <w:rPr>
+          <w:rFonts w:ascii="Times New Roman" w:hAnsi="Times New Roman" w:cs="Times New Roman"/>
+        </w:rPr>
+        <w:t>WikiHow</w:t>
+      </w:r>
+      <w:proofErr w:type="spellEnd"/>
+      <w:r>
+        <w:rPr>
+          <w:rFonts w:ascii="Times New Roman" w:hAnsi="Times New Roman" w:cs="Times New Roman"/>
+        </w:rPr>
+        <w:t xml:space="preserve">: </w:t>
+      </w:r>
+      <w:hyperlink r:id="rId24" w:history="1">
+        <w:r>
+          <w:rPr>
+            <w:rStyle w:val="Hyperlink"/>
+            <w:rFonts w:ascii="Times New Roman" w:hAnsi="Times New Roman" w:cs="Times New Roman"/>
+          </w:rPr>
+          <w:t>www.wikihow.com</w:t>
+        </w:r>
+      </w:hyperlink>
+      <w:r>
+        <w:rPr>
+          <w:rFonts w:ascii="Times New Roman" w:hAnsi="Times New Roman" w:cs="Times New Roman"/>
+        </w:rPr>
+        <w:t xml:space="preserve"> </w:t>
+      </w:r>
+    </w:p>
+    <w:p>
+      <w:pPr>
+        <w:pStyle w:val="ListParagraph"/>
+        <w:numPr>
+          <w:ilvl w:val="0"/>
+          <w:numId w:val="13"/>
+        </w:numPr>
+        <w:rPr>
+          <w:rFonts w:ascii="Times New Roman" w:hAnsi="Times New Roman" w:cs="Times New Roman"/>
+        </w:rPr>
+      </w:pPr>
+      <w:r>
+        <w:rPr>
+          <w:rFonts w:ascii="Times New Roman" w:hAnsi="Times New Roman" w:cs="Times New Roman"/>
+        </w:rPr>
+        <w:t xml:space="preserve">Wikipedia: </w:t>
+      </w:r>
+      <w:hyperlink r:id="rId25" w:history="1">
+        <w:r>
+          <w:rPr>
+            <w:rStyle w:val="Hyperlink"/>
+            <w:rFonts w:ascii="Times New Roman" w:hAnsi="Times New Roman" w:cs="Times New Roman"/>
+          </w:rPr>
+          <w:t>www.wikipedia.com</w:t>
+        </w:r>
+      </w:hyperlink>
+    </w:p>
+    <w:p>
+      <w:pPr>
+        <w:pStyle w:val="ListParagraph"/>
+        <w:numPr>
+          <w:ilvl w:val="0"/>
+          <w:numId w:val="13"/>
+        </w:numPr>
+        <w:rPr>
+          <w:rFonts w:ascii="Times New Roman" w:hAnsi="Times New Roman" w:cs="Times New Roman"/>
+        </w:rPr>
+      </w:pPr>
+      <w:proofErr w:type="spellStart"/>
+      <w:r>
+        <w:rPr>
+          <w:rFonts w:ascii="Times New Roman" w:hAnsi="Times New Roman" w:cs="Times New Roman"/>
+        </w:rPr>
+        <w:t>WikiTravel</w:t>
+      </w:r>
+      <w:proofErr w:type="spellEnd"/>
+      <w:r>
+        <w:rPr>
+          <w:rFonts w:ascii="Times New Roman" w:hAnsi="Times New Roman" w:cs="Times New Roman"/>
+        </w:rPr>
+        <w:t xml:space="preserve">: </w:t>
+      </w:r>
+      <w:hyperlink r:id="rId26" w:history="1">
+        <w:r>
+          <w:rPr>
+            <w:rStyle w:val="Hyperlink"/>
+            <w:rFonts w:ascii="Times New Roman" w:hAnsi="Times New Roman" w:cs="Times New Roman"/>
+          </w:rPr>
+          <w:t>www.wikitravel.com</w:t>
+        </w:r>
+      </w:hyperlink>
+    </w:p>
+    <w:p>
+      <w:pPr>
+        <w:pStyle w:val="ListParagraph"/>
+        <w:numPr>
+          <w:ilvl w:val="0"/>
+          <w:numId w:val="13"/>
+        </w:numPr>
+        <w:rPr>
+          <w:rFonts w:ascii="Times New Roman" w:hAnsi="Times New Roman" w:cs="Times New Roman"/>
+        </w:rPr>
+      </w:pPr>
+      <w:proofErr w:type="spellStart"/>
+      <w:r>
+        <w:rPr>
+          <w:rFonts w:ascii="Times New Roman" w:hAnsi="Times New Roman" w:cs="Times New Roman"/>
+        </w:rPr>
+        <w:t>WikiBooks</w:t>
+      </w:r>
+      <w:proofErr w:type="spellEnd"/>
+      <w:r>
+        <w:rPr>
+          <w:rFonts w:ascii="Times New Roman" w:hAnsi="Times New Roman" w:cs="Times New Roman"/>
+        </w:rPr>
+        <w:t xml:space="preserve">: </w:t>
+      </w:r>
+      <w:hyperlink r:id="rId27" w:history="1">
+        <w:r>
+          <w:rPr>
+            <w:rStyle w:val="Hyperlink"/>
+            <w:rFonts w:ascii="Times New Roman" w:hAnsi="Times New Roman" w:cs="Times New Roman"/>
+          </w:rPr>
+          <w:t>www.wikibooks.com</w:t>
+        </w:r>
+      </w:hyperlink>
+    </w:p>
+    <w:p>
+      <w:pPr>
+        <w:pStyle w:val="ListParagraph"/>
+        <w:numPr>
+          <w:ilvl w:val="0"/>
+          <w:numId w:val="13"/>
+        </w:numPr>
+        <w:rPr>
+          <w:rFonts w:ascii="Times New Roman" w:hAnsi="Times New Roman" w:cs="Times New Roman"/>
+        </w:rPr>
+      </w:pPr>
+      <w:proofErr w:type="spellStart"/>
+      <w:r>
+        <w:rPr>
+          <w:rFonts w:ascii="Times New Roman" w:hAnsi="Times New Roman" w:cs="Times New Roman"/>
+        </w:rPr>
+        <w:t>Wikitionary</w:t>
+      </w:r>
+      <w:proofErr w:type="spellEnd"/>
+      <w:r>
+        <w:rPr>
+          <w:rFonts w:ascii="Times New Roman" w:hAnsi="Times New Roman" w:cs="Times New Roman"/>
+        </w:rPr>
+        <w:t xml:space="preserve">: </w:t>
+      </w:r>
+      <w:hyperlink r:id="rId28" w:history="1">
+        <w:r>
+          <w:rPr>
+            <w:rStyle w:val="Hyperlink"/>
+            <w:rFonts w:ascii="Times New Roman" w:hAnsi="Times New Roman" w:cs="Times New Roman"/>
+          </w:rPr>
+          <w:t>www.wikitionary.com</w:t>
+        </w:r>
+      </w:hyperlink>
+      <w:r>
+        <w:rPr>
+          <w:rFonts w:ascii="Times New Roman" w:hAnsi="Times New Roman" w:cs="Times New Roman"/>
+        </w:rPr>
+        <w:t xml:space="preserve"> </w:t>
+      </w:r>
+    </w:p>
+    <w:p>
+      <w:pPr>
+        <w:pStyle w:val="ListParagraph"/>
+        <w:numPr>
+          <w:ilvl w:val="0"/>
+          <w:numId w:val="6"/>
+        </w:numPr>
+        <w:rPr>
+          <w:rFonts w:ascii="Times New Roman" w:hAnsi="Times New Roman" w:cs="Times New Roman"/>
+        </w:rPr>
+      </w:pPr>
+      <w:r>
+        <w:rPr>
+          <w:rFonts w:ascii="Times New Roman" w:hAnsi="Times New Roman" w:cs="Times New Roman"/>
+        </w:rPr>
+        <w:t xml:space="preserve">Social Network, </w:t>
+      </w:r>
+    </w:p>
+    <w:p>
+      <w:pPr>
+        <w:pStyle w:val="ListParagraph"/>
+        <w:numPr>
+          <w:ilvl w:val="0"/>
+          <w:numId w:val="9"/>
+        </w:numPr>
+        <w:rPr>
+          <w:rFonts w:ascii="Times New Roman" w:hAnsi="Times New Roman" w:cs="Times New Roman"/>
+        </w:rPr>
+      </w:pPr>
+      <w:r>
+        <w:rPr>
+          <w:rFonts w:ascii="Times New Roman" w:hAnsi="Times New Roman" w:cs="Times New Roman"/>
+        </w:rPr>
+        <w:t>Facebook</w:t>
+      </w:r>
+      <w:r>
+        <w:rPr>
+          <w:rFonts w:ascii="Times New Roman" w:hAnsi="Times New Roman" w:cs="Times New Roman"/>
+        </w:rPr>
+        <w:t xml:space="preserve">: </w:t>
+      </w:r>
+      <w:hyperlink r:id="rId29" w:history="1">
+        <w:r>
+          <w:rPr>
+            <w:rStyle w:val="Hyperlink"/>
+            <w:rFonts w:ascii="Times New Roman" w:hAnsi="Times New Roman" w:cs="Times New Roman"/>
+          </w:rPr>
+          <w:t>www.facebook.com</w:t>
+        </w:r>
+      </w:hyperlink>
+      <w:r>
+        <w:rPr>
+          <w:rFonts w:ascii="Times New Roman" w:hAnsi="Times New Roman" w:cs="Times New Roman"/>
+        </w:rPr>
+        <w:t xml:space="preserve"> </w:t>
+      </w:r>
+    </w:p>
+    <w:p>
+      <w:pPr>
+        <w:pStyle w:val="ListParagraph"/>
+        <w:numPr>
+          <w:ilvl w:val="0"/>
+          <w:numId w:val="9"/>
+        </w:numPr>
+        <w:rPr>
+          <w:rFonts w:ascii="Times New Roman" w:hAnsi="Times New Roman" w:cs="Times New Roman"/>
+        </w:rPr>
+      </w:pPr>
+      <w:r>
+        <w:rPr>
+          <w:rFonts w:ascii="Times New Roman" w:hAnsi="Times New Roman" w:cs="Times New Roman"/>
+        </w:rPr>
+        <w:t>Twitter</w:t>
+      </w:r>
+      <w:r>
+        <w:rPr>
+          <w:rFonts w:ascii="Times New Roman" w:hAnsi="Times New Roman" w:cs="Times New Roman"/>
+        </w:rPr>
+        <w:t xml:space="preserve">: </w:t>
+      </w:r>
+      <w:hyperlink r:id="rId30" w:history="1">
+        <w:r>
+          <w:rPr>
+            <w:rStyle w:val="Hyperlink"/>
+            <w:rFonts w:ascii="Times New Roman" w:hAnsi="Times New Roman" w:cs="Times New Roman"/>
+          </w:rPr>
+          <w:t>www.twitter.com</w:t>
+        </w:r>
+      </w:hyperlink>
+      <w:r>
+        <w:rPr>
+          <w:rFonts w:ascii="Times New Roman" w:hAnsi="Times New Roman" w:cs="Times New Roman"/>
+        </w:rPr>
+        <w:t xml:space="preserve"> </w:t>
+      </w:r>
+    </w:p>
+    <w:p>
+      <w:pPr>
+        <w:pStyle w:val="ListParagraph"/>
+        <w:numPr>
+          <w:ilvl w:val="0"/>
+          <w:numId w:val="9"/>
+        </w:numPr>
+        <w:rPr>
+          <w:rFonts w:ascii="Times New Roman" w:hAnsi="Times New Roman" w:cs="Times New Roman"/>
+        </w:rPr>
+      </w:pPr>
+      <w:r>
+        <w:rPr>
+          <w:rFonts w:ascii="Times New Roman" w:hAnsi="Times New Roman" w:cs="Times New Roman"/>
+        </w:rPr>
+        <w:t xml:space="preserve">Instagram: </w:t>
+      </w:r>
+      <w:hyperlink r:id="rId31" w:history="1">
+        <w:r>
+          <w:rPr>
+            <w:rStyle w:val="Hyperlink"/>
+            <w:rFonts w:ascii="Times New Roman" w:hAnsi="Times New Roman" w:cs="Times New Roman"/>
+          </w:rPr>
+          <w:t>www.instagram.com</w:t>
+        </w:r>
+      </w:hyperlink>
+    </w:p>
+    <w:p>
+      <w:pPr>
+        <w:pStyle w:val="ListParagraph"/>
+        <w:numPr>
+          <w:ilvl w:val="0"/>
+          <w:numId w:val="9"/>
+        </w:numPr>
+        <w:rPr>
+          <w:rFonts w:ascii="Times New Roman" w:hAnsi="Times New Roman" w:cs="Times New Roman"/>
+        </w:rPr>
+      </w:pPr>
+    </w:p>
+    <w:p>
+      <w:pPr>
+        <w:pStyle w:val="ListParagraph"/>
+        <w:numPr>
+          <w:ilvl w:val="0"/>
+          <w:numId w:val="9"/>
+        </w:numPr>
+        <w:rPr>
+          <w:rFonts w:ascii="Times New Roman" w:hAnsi="Times New Roman" w:cs="Times New Roman"/>
+        </w:rPr>
+      </w:pPr>
+    </w:p>
+    <w:p>
+      <w:pPr>
+        <w:pStyle w:val="ListParagraph"/>
+        <w:numPr>
+          <w:ilvl w:val="0"/>
+          <w:numId w:val="6"/>
+        </w:numPr>
+        <w:rPr>
+          <w:rFonts w:ascii="Times New Roman" w:hAnsi="Times New Roman" w:cs="Times New Roman"/>
+        </w:rPr>
+      </w:pPr>
+      <w:r>
+        <w:rPr>
+          <w:rFonts w:ascii="Times New Roman" w:hAnsi="Times New Roman" w:cs="Times New Roman"/>
+        </w:rPr>
+        <w:t>Content Aggregator</w:t>
+      </w:r>
+    </w:p>
+    <w:p>
+      <w:pPr>
+        <w:pStyle w:val="ListParagraph"/>
+        <w:numPr>
+          <w:ilvl w:val="0"/>
+          <w:numId w:val="16"/>
+        </w:numPr>
+        <w:rPr>
+          <w:rFonts w:ascii="Times New Roman" w:hAnsi="Times New Roman" w:cs="Times New Roman"/>
+        </w:rPr>
+      </w:pPr>
+      <w:r>
+        <w:rPr>
+          <w:rFonts w:ascii="Times New Roman" w:hAnsi="Times New Roman" w:cs="Times New Roman"/>
+        </w:rPr>
+        <w:t xml:space="preserve">Panda: </w:t>
+      </w:r>
+      <w:hyperlink r:id="rId32" w:history="1">
+        <w:r>
+          <w:rPr>
+            <w:rStyle w:val="Hyperlink"/>
+            <w:rFonts w:ascii="Times New Roman" w:hAnsi="Times New Roman" w:cs="Times New Roman"/>
+          </w:rPr>
+          <w:t>www.panda.com</w:t>
+        </w:r>
+      </w:hyperlink>
+      <w:r>
+        <w:rPr>
+          <w:rFonts w:ascii="Times New Roman" w:hAnsi="Times New Roman" w:cs="Times New Roman"/>
+        </w:rPr>
+        <w:t xml:space="preserve"> </w:t>
+      </w:r>
+    </w:p>
+    <w:p>
+      <w:pPr>
+        <w:pStyle w:val="ListParagraph"/>
+        <w:numPr>
+          <w:ilvl w:val="0"/>
+          <w:numId w:val="15"/>
+        </w:numPr>
+        <w:rPr>
+          <w:rFonts w:ascii="Times New Roman" w:hAnsi="Times New Roman" w:cs="Times New Roman"/>
+        </w:rPr>
+      </w:pPr>
+      <w:r>
+        <w:rPr>
+          <w:rFonts w:ascii="Times New Roman" w:hAnsi="Times New Roman" w:cs="Times New Roman"/>
+        </w:rPr>
+        <w:t xml:space="preserve"> </w:t>
+      </w:r>
+      <w:proofErr w:type="spellStart"/>
+      <w:r>
+        <w:rPr>
+          <w:rFonts w:ascii="Times New Roman" w:hAnsi="Times New Roman" w:cs="Times New Roman"/>
+        </w:rPr>
+        <w:t>Alltop</w:t>
+      </w:r>
+      <w:proofErr w:type="spellEnd"/>
+      <w:r>
+        <w:rPr>
+          <w:rFonts w:ascii="Times New Roman" w:hAnsi="Times New Roman" w:cs="Times New Roman"/>
+        </w:rPr>
+        <w:t xml:space="preserve">: </w:t>
+      </w:r>
+      <w:hyperlink r:id="rId33" w:history="1">
+        <w:r>
+          <w:rPr>
+            <w:rStyle w:val="Hyperlink"/>
+            <w:rFonts w:ascii="Times New Roman" w:hAnsi="Times New Roman" w:cs="Times New Roman"/>
+          </w:rPr>
+          <w:t>www.alltop.com</w:t>
+        </w:r>
+      </w:hyperlink>
+      <w:r>
+        <w:rPr>
+          <w:rFonts w:ascii="Times New Roman" w:hAnsi="Times New Roman" w:cs="Times New Roman"/>
+        </w:rPr>
+        <w:t xml:space="preserve"> </w:t>
+      </w:r>
+    </w:p>
+    <w:p>
+      <w:pPr>
+        <w:pStyle w:val="ListParagraph"/>
+        <w:numPr>
+          <w:ilvl w:val="0"/>
+          <w:numId w:val="15"/>
+        </w:numPr>
+        <w:rPr>
+          <w:rFonts w:ascii="Times New Roman" w:hAnsi="Times New Roman" w:cs="Times New Roman"/>
+        </w:rPr>
+      </w:pPr>
+      <w:proofErr w:type="spellStart"/>
+      <w:r>
+        <w:rPr>
+          <w:rFonts w:ascii="Times New Roman" w:hAnsi="Times New Roman" w:cs="Times New Roman"/>
+        </w:rPr>
+        <w:lastRenderedPageBreak/>
+        <w:t>Popurls</w:t>
+      </w:r>
+      <w:proofErr w:type="spellEnd"/>
+      <w:r>
+        <w:rPr>
+          <w:rFonts w:ascii="Times New Roman" w:hAnsi="Times New Roman" w:cs="Times New Roman"/>
+        </w:rPr>
+        <w:t xml:space="preserve">: </w:t>
+      </w:r>
+      <w:hyperlink r:id="rId34" w:history="1">
+        <w:r>
+          <w:rPr>
+            <w:rStyle w:val="Hyperlink"/>
+            <w:rFonts w:ascii="Times New Roman" w:hAnsi="Times New Roman" w:cs="Times New Roman"/>
+          </w:rPr>
+          <w:t>www.popurls.com</w:t>
+        </w:r>
+      </w:hyperlink>
+      <w:r>
+        <w:rPr>
+          <w:rFonts w:ascii="Times New Roman" w:hAnsi="Times New Roman" w:cs="Times New Roman"/>
+        </w:rPr>
+        <w:t xml:space="preserve"> </w:t>
+      </w:r>
+    </w:p>
+    <w:p>
+      <w:pPr>
+        <w:pStyle w:val="ListParagraph"/>
+        <w:numPr>
+          <w:ilvl w:val="0"/>
+          <w:numId w:val="15"/>
+        </w:numPr>
+        <w:rPr>
+          <w:rFonts w:ascii="Times New Roman" w:hAnsi="Times New Roman" w:cs="Times New Roman"/>
+        </w:rPr>
+      </w:pPr>
+      <w:r>
+        <w:rPr>
+          <w:rFonts w:ascii="Times New Roman" w:hAnsi="Times New Roman" w:cs="Times New Roman"/>
+        </w:rPr>
+        <w:t xml:space="preserve"> The Web List: </w:t>
+      </w:r>
+      <w:hyperlink r:id="rId35" w:history="1">
+        <w:r>
+          <w:rPr>
+            <w:rStyle w:val="Hyperlink"/>
+            <w:rFonts w:ascii="Times New Roman" w:hAnsi="Times New Roman" w:cs="Times New Roman"/>
+          </w:rPr>
+          <w:t>www.theweblist.net</w:t>
+        </w:r>
+      </w:hyperlink>
+      <w:r>
+        <w:rPr>
+          <w:rFonts w:ascii="Times New Roman" w:hAnsi="Times New Roman" w:cs="Times New Roman"/>
+        </w:rPr>
+        <w:t xml:space="preserve"> </w:t>
+      </w:r>
+    </w:p>
+    <w:p>
+      <w:pPr>
+        <w:pStyle w:val="ListParagraph"/>
+        <w:numPr>
+          <w:ilvl w:val="0"/>
+          <w:numId w:val="15"/>
+        </w:numPr>
+        <w:rPr>
+          <w:rFonts w:ascii="Times New Roman" w:hAnsi="Times New Roman" w:cs="Times New Roman"/>
+        </w:rPr>
+      </w:pPr>
+      <w:r>
+        <w:rPr>
+          <w:rFonts w:ascii="Times New Roman" w:hAnsi="Times New Roman" w:cs="Times New Roman"/>
+        </w:rPr>
+        <w:t xml:space="preserve"> WP News Desk: </w:t>
+      </w:r>
+      <w:hyperlink r:id="rId36" w:history="1">
+        <w:r>
+          <w:rPr>
+            <w:rStyle w:val="Hyperlink"/>
+            <w:rFonts w:ascii="Times New Roman" w:hAnsi="Times New Roman" w:cs="Times New Roman"/>
+          </w:rPr>
+          <w:t>www.wpnewsdesk.com</w:t>
+        </w:r>
+      </w:hyperlink>
+      <w:r>
+        <w:rPr>
+          <w:rFonts w:ascii="Times New Roman" w:hAnsi="Times New Roman" w:cs="Times New Roman"/>
+        </w:rPr>
+        <w:t xml:space="preserve"> </w:t>
+      </w:r>
+    </w:p>
+    <w:p>
+      <w:pPr>
+        <w:pStyle w:val="ListParagraph"/>
+        <w:numPr>
+          <w:ilvl w:val="0"/>
+          <w:numId w:val="15"/>
+        </w:numPr>
+        <w:rPr>
+          <w:rFonts w:ascii="Times New Roman" w:hAnsi="Times New Roman" w:cs="Times New Roman"/>
+        </w:rPr>
+      </w:pPr>
+      <w:r>
+        <w:rPr>
+          <w:rFonts w:ascii="Times New Roman" w:hAnsi="Times New Roman" w:cs="Times New Roman"/>
+        </w:rPr>
+        <w:t>Travel Blogger Community</w:t>
+      </w:r>
+      <w:r>
+        <w:rPr>
+          <w:rFonts w:ascii="Times New Roman" w:hAnsi="Times New Roman" w:cs="Times New Roman"/>
+        </w:rPr>
+        <w:t xml:space="preserve">: </w:t>
+      </w:r>
+      <w:hyperlink r:id="rId37" w:history="1">
+        <w:r>
+          <w:rPr>
+            <w:rStyle w:val="Hyperlink"/>
+            <w:rFonts w:ascii="Times New Roman" w:hAnsi="Times New Roman" w:cs="Times New Roman"/>
+          </w:rPr>
+          <w:t>www.travelbloggercommunity.com</w:t>
+        </w:r>
+      </w:hyperlink>
+      <w:r>
+        <w:rPr>
+          <w:rFonts w:ascii="Times New Roman" w:hAnsi="Times New Roman" w:cs="Times New Roman"/>
+        </w:rPr>
+        <w:t xml:space="preserve"> </w:t>
+      </w:r>
+    </w:p>
+    <w:p>
+      <w:pPr>
+        <w:pStyle w:val="ListParagraph"/>
+        <w:numPr>
+          <w:ilvl w:val="0"/>
+          <w:numId w:val="6"/>
+        </w:numPr>
+        <w:rPr>
+          <w:rFonts w:ascii="Times New Roman" w:hAnsi="Times New Roman" w:cs="Times New Roman"/>
+        </w:rPr>
+      </w:pPr>
+      <w:r>
+        <w:rPr>
+          <w:rFonts w:ascii="Times New Roman" w:hAnsi="Times New Roman" w:cs="Times New Roman"/>
+        </w:rPr>
+        <w:t>Personal</w:t>
+      </w:r>
+    </w:p>
+    <w:p>
+      <w:pPr>
+        <w:pStyle w:val="ListParagraph"/>
+        <w:numPr>
+          <w:ilvl w:val="0"/>
+          <w:numId w:val="15"/>
+        </w:numPr>
+        <w:rPr>
+          <w:rFonts w:ascii="Times New Roman" w:hAnsi="Times New Roman" w:cs="Times New Roman"/>
+        </w:rPr>
+      </w:pPr>
+      <w:r>
+        <w:rPr>
+          <w:rFonts w:ascii="Times New Roman" w:hAnsi="Times New Roman" w:cs="Times New Roman"/>
+        </w:rPr>
+        <w:t xml:space="preserve"> </w:t>
+      </w:r>
+    </w:p>
+    <w:p>
+      <w:pPr>
+        <w:pStyle w:val="ListParagraph"/>
+        <w:numPr>
+          <w:ilvl w:val="0"/>
+          <w:numId w:val="15"/>
+        </w:numPr>
+        <w:rPr>
+          <w:rFonts w:ascii="Times New Roman" w:hAnsi="Times New Roman" w:cs="Times New Roman"/>
+        </w:rPr>
+      </w:pPr>
+      <w:r>
+        <w:rPr>
+          <w:rFonts w:ascii="Times New Roman" w:hAnsi="Times New Roman" w:cs="Times New Roman"/>
+        </w:rPr>
+        <w:t xml:space="preserve"> </w:t>
+      </w:r>
+    </w:p>
+    <w:p>
+      <w:pPr>
+        <w:pStyle w:val="ListParagraph"/>
+        <w:numPr>
+          <w:ilvl w:val="0"/>
+          <w:numId w:val="15"/>
+        </w:numPr>
+        <w:rPr>
+          <w:rFonts w:ascii="Times New Roman" w:hAnsi="Times New Roman" w:cs="Times New Roman"/>
+        </w:rPr>
+      </w:pPr>
+      <w:r>
+        <w:rPr>
+          <w:rFonts w:ascii="Times New Roman" w:hAnsi="Times New Roman" w:cs="Times New Roman"/>
+        </w:rPr>
+        <w:t xml:space="preserve"> </w:t>
+      </w:r>
+    </w:p>
+    <w:p>
+      <w:pPr>
+        <w:pStyle w:val="ListParagraph"/>
+        <w:numPr>
+          <w:ilvl w:val="0"/>
+          <w:numId w:val="15"/>
+        </w:numPr>
+        <w:rPr>
+          <w:rFonts w:ascii="Times New Roman" w:hAnsi="Times New Roman" w:cs="Times New Roman"/>
+        </w:rPr>
+      </w:pPr>
+      <w:r>
+        <w:rPr>
+          <w:rFonts w:ascii="Times New Roman" w:hAnsi="Times New Roman" w:cs="Times New Roman"/>
+        </w:rPr>
+        <w:t xml:space="preserve"> </w:t>
+      </w:r>
+    </w:p>
+    <w:p>
+      <w:pPr>
+        <w:pStyle w:val="ListParagraph"/>
+        <w:numPr>
+          <w:ilvl w:val="0"/>
+          <w:numId w:val="15"/>
+        </w:numPr>
         <w:rPr>
           <w:rFonts w:ascii="Times New Roman" w:hAnsi="Times New Roman" w:cs="Times New Roman"/>
         </w:rPr>
@@ -5146,7 +7017,7 @@
 </file>
 
 <file path=customXml/itemProps1.xml><?xml version="1.0" encoding="utf-8"?>
-<ds:datastoreItem xmlns:ds="http://schemas.openxmlformats.org/officeDocument/2006/customXml" ds:itemID="{1EA7D750-CBC5-4BCA-9EC3-A5C90724C8E3}">
+<ds:datastoreItem xmlns:ds="http://schemas.openxmlformats.org/officeDocument/2006/customXml" ds:itemID="{3AEF7DF5-A97A-42BA-8F22-16DCF83A76E8}">
   <ds:schemaRefs>
     <ds:schemaRef ds:uri="http://schemas.openxmlformats.org/officeDocument/2006/bibliography"/>
   </ds:schemaRefs>

</xml_diff>

<commit_message>
Question #3 done, with some adjustments
</commit_message>
<xml_diff>
--- a/Elshadai_Kassu_Section_2_Assignment1.docx
+++ b/Elshadai_Kassu_Section_2_Assignment1.docx
@@ -9,16 +9,16 @@
         <w:rPr>
           <w:rFonts w:ascii="Times New Roman" w:hAnsi="Times New Roman" w:cs="Times New Roman"/>
           <w:color w:val="auto"/>
-          <w:sz w:val="36"/>
-          <w:szCs w:val="36"/>
+          <w:sz w:val="22"/>
+          <w:szCs w:val="22"/>
         </w:rPr>
       </w:pPr>
       <w:r>
         <w:rPr>
           <w:rFonts w:ascii="Times New Roman" w:hAnsi="Times New Roman" w:cs="Times New Roman"/>
           <w:color w:val="auto"/>
-          <w:sz w:val="36"/>
-          <w:szCs w:val="36"/>
+          <w:sz w:val="22"/>
+          <w:szCs w:val="22"/>
         </w:rPr>
         <w:t>History (Evolution) of the internet</w:t>
       </w:r>
@@ -486,23 +486,7 @@
           <w:sz w:val="22"/>
           <w:szCs w:val="22"/>
         </w:rPr>
-        <w:t xml:space="preserve">In 1993 – </w:t>
-      </w:r>
-      <w:proofErr w:type="spellStart"/>
-      <w:r>
-        <w:rPr>
-          <w:sz w:val="22"/>
-          <w:szCs w:val="22"/>
-        </w:rPr>
-        <w:t>InterNIC</w:t>
-      </w:r>
-      <w:proofErr w:type="spellEnd"/>
-      <w:r>
-        <w:rPr>
-          <w:sz w:val="22"/>
-          <w:szCs w:val="22"/>
-        </w:rPr>
-        <w:t xml:space="preserve"> released to provide general services, a database and internet directory.</w:t>
+        <w:t>In 1993 – InterNIC released to provide general services, a database and internet directory.</w:t>
       </w:r>
     </w:p>
     <w:p>
@@ -719,23 +703,7 @@
           <w:sz w:val="22"/>
           <w:szCs w:val="22"/>
         </w:rPr>
-        <w:t>In 1997 (Arin) is established to handle administration and registration of IP numbers, now handled by Network Solutions (</w:t>
-      </w:r>
-      <w:proofErr w:type="spellStart"/>
-      <w:r>
-        <w:rPr>
-          <w:sz w:val="22"/>
-          <w:szCs w:val="22"/>
-        </w:rPr>
-        <w:t>IinterNic</w:t>
-      </w:r>
-      <w:proofErr w:type="spellEnd"/>
-      <w:r>
-        <w:rPr>
-          <w:sz w:val="22"/>
-          <w:szCs w:val="22"/>
-        </w:rPr>
-        <w:t>)</w:t>
+        <w:t>In 1997 (Arin) is established to handle administration and registration of IP numbers, now handled by Network Solutions (IinterNic)</w:t>
       </w:r>
     </w:p>
     <w:p>
@@ -917,23 +885,7 @@
           <w:sz w:val="22"/>
           <w:szCs w:val="22"/>
         </w:rPr>
-        <w:t xml:space="preserve">In 2004 The Term Web 2.0 rises in popularity when O’Reilly and </w:t>
-      </w:r>
-      <w:proofErr w:type="spellStart"/>
-      <w:r>
-        <w:rPr>
-          <w:sz w:val="22"/>
-          <w:szCs w:val="22"/>
-        </w:rPr>
-        <w:t>MediaLive</w:t>
-      </w:r>
-      <w:proofErr w:type="spellEnd"/>
-      <w:r>
-        <w:rPr>
-          <w:sz w:val="22"/>
-          <w:szCs w:val="22"/>
-        </w:rPr>
-        <w:t xml:space="preserve"> host the first Web 2.0 conference.</w:t>
+        <w:t>In 2004 The Term Web 2.0 rises in popularity when O’Reilly and MediaLive host the first Web 2.0 conference.</w:t>
       </w:r>
     </w:p>
     <w:p>
@@ -957,23 +909,7 @@
           <w:sz w:val="22"/>
           <w:szCs w:val="22"/>
         </w:rPr>
-        <w:t xml:space="preserve">In 2004 </w:t>
-      </w:r>
-      <w:proofErr w:type="spellStart"/>
-      <w:r>
-        <w:rPr>
-          <w:sz w:val="22"/>
-          <w:szCs w:val="22"/>
-        </w:rPr>
-        <w:t>Mydoom</w:t>
-      </w:r>
-      <w:proofErr w:type="spellEnd"/>
-      <w:r>
-        <w:rPr>
-          <w:sz w:val="22"/>
-          <w:szCs w:val="22"/>
-        </w:rPr>
-        <w:t>, the fastest ever spreading email computer worm is released. Estimated 1 in 12 emails are infected.</w:t>
+        <w:t>In 2004 Mydoom, the fastest ever spreading email computer worm is released. Estimated 1 in 12 emails are infected.</w:t>
       </w:r>
     </w:p>
     <w:p>
@@ -1234,16 +1170,16 @@
         <w:rPr>
           <w:rFonts w:ascii="Times New Roman" w:hAnsi="Times New Roman" w:cs="Times New Roman"/>
           <w:color w:val="auto"/>
-          <w:sz w:val="36"/>
-          <w:szCs w:val="36"/>
+          <w:sz w:val="22"/>
+          <w:szCs w:val="22"/>
         </w:rPr>
       </w:pPr>
       <w:r>
         <w:rPr>
           <w:rFonts w:ascii="Times New Roman" w:hAnsi="Times New Roman" w:cs="Times New Roman"/>
           <w:color w:val="auto"/>
-          <w:sz w:val="36"/>
-          <w:szCs w:val="36"/>
+          <w:sz w:val="22"/>
+          <w:szCs w:val="22"/>
         </w:rPr>
         <w:lastRenderedPageBreak/>
         <w:t>Popular websites from Web Archive</w:t>
@@ -2575,13 +2511,22 @@
         </w:numPr>
         <w:rPr>
           <w:rFonts w:ascii="Times New Roman" w:hAnsi="Times New Roman" w:cs="Times New Roman"/>
-        </w:rPr>
-      </w:pPr>
-      <w:r>
-        <w:rPr>
-          <w:rFonts w:ascii="Times New Roman" w:hAnsi="Times New Roman" w:cs="Times New Roman"/>
-        </w:rPr>
-        <w:t xml:space="preserve">Portal, </w:t>
+          <w:sz w:val="28"/>
+        </w:rPr>
+      </w:pPr>
+      <w:r>
+        <w:rPr>
+          <w:rFonts w:ascii="Times New Roman" w:hAnsi="Times New Roman" w:cs="Times New Roman"/>
+          <w:sz w:val="28"/>
+        </w:rPr>
+        <w:t>Portal</w:t>
+      </w:r>
+      <w:r>
+        <w:rPr>
+          <w:rFonts w:ascii="Times New Roman" w:hAnsi="Times New Roman" w:cs="Times New Roman"/>
+          <w:sz w:val="28"/>
+        </w:rPr>
+        <w:t xml:space="preserve"> </w:t>
       </w:r>
     </w:p>
     <w:p>
@@ -2601,6 +2546,26 @@
         </w:rPr>
         <w:t xml:space="preserve"> </w:t>
       </w:r>
+      <w:r>
+        <w:rPr>
+          <w:rFonts w:ascii="Times New Roman" w:hAnsi="Times New Roman" w:cs="Times New Roman"/>
+        </w:rPr>
+        <w:t xml:space="preserve">EhioTelecom Portal: </w:t>
+      </w:r>
+      <w:hyperlink r:id="rId7" w:history="1">
+        <w:r>
+          <w:rPr>
+            <w:rStyle w:val="Hyperlink"/>
+          </w:rPr>
+          <w:t>https://myportal.ethiotelecom.et</w:t>
+        </w:r>
+      </w:hyperlink>
+      <w:r>
+        <w:rPr>
+          <w:rFonts w:ascii="Times New Roman" w:hAnsi="Times New Roman" w:cs="Times New Roman"/>
+        </w:rPr>
+        <w:t xml:space="preserve"> </w:t>
+      </w:r>
     </w:p>
     <w:p>
       <w:pPr>
@@ -2619,6 +2584,26 @@
         </w:rPr>
         <w:t xml:space="preserve"> </w:t>
       </w:r>
+      <w:r>
+        <w:rPr>
+          <w:rFonts w:ascii="Times New Roman" w:hAnsi="Times New Roman" w:cs="Times New Roman"/>
+        </w:rPr>
+        <w:t xml:space="preserve">2Merkato: </w:t>
+      </w:r>
+      <w:hyperlink r:id="rId8" w:history="1">
+        <w:r>
+          <w:rPr>
+            <w:rStyle w:val="Hyperlink"/>
+          </w:rPr>
+          <w:t>https://www.2merkato.com</w:t>
+        </w:r>
+      </w:hyperlink>
+      <w:r>
+        <w:t xml:space="preserve"> </w:t>
+      </w:r>
+      <w:r>
+        <w:t>provides business information for investors, suppliers, buyers, traders who are engaged or want to engage in business activities in Ethiopia.</w:t>
+      </w:r>
     </w:p>
     <w:p>
       <w:pPr>
@@ -2637,6 +2622,35 @@
         </w:rPr>
         <w:t xml:space="preserve"> </w:t>
       </w:r>
+      <w:r>
+        <w:rPr>
+          <w:rFonts w:ascii="Times New Roman" w:hAnsi="Times New Roman" w:cs="Times New Roman"/>
+        </w:rPr>
+        <w:t xml:space="preserve">Addis Ababa institute of Technology Student portal: </w:t>
+      </w:r>
+      <w:hyperlink r:id="rId9" w:history="1">
+        <w:r>
+          <w:rPr>
+            <w:rStyle w:val="Hyperlink"/>
+            <w:rFonts w:ascii="Times New Roman" w:hAnsi="Times New Roman" w:cs="Times New Roman"/>
+          </w:rPr>
+          <w:t>https://portal.aait.edu.et</w:t>
+        </w:r>
+      </w:hyperlink>
+      <w:r>
+        <w:rPr>
+          <w:rFonts w:ascii="Times New Roman" w:hAnsi="Times New Roman" w:cs="Times New Roman"/>
+        </w:rPr>
+        <w:t xml:space="preserve"> </w:t>
+      </w:r>
+      <w:r>
+        <w:rPr>
+          <w:rFonts w:ascii="Times New Roman" w:hAnsi="Times New Roman" w:cs="Times New Roman"/>
+        </w:rPr>
+        <w:t>AAiT students portal to check grades, registration, and information</w:t>
+      </w:r>
+      <w:bookmarkStart w:id="0" w:name="_GoBack"/>
+      <w:bookmarkEnd w:id="0"/>
     </w:p>
     <w:p>
       <w:pPr>
@@ -2655,6 +2669,23 @@
         </w:rPr>
         <w:t xml:space="preserve"> </w:t>
       </w:r>
+      <w:r>
+        <w:rPr>
+          <w:rFonts w:ascii="Times New Roman" w:hAnsi="Times New Roman" w:cs="Times New Roman"/>
+        </w:rPr>
+        <w:t xml:space="preserve">Ethiopian Airlines Web Portal: </w:t>
+      </w:r>
+      <w:hyperlink r:id="rId10" w:history="1">
+        <w:r>
+          <w:rPr>
+            <w:rStyle w:val="Hyperlink"/>
+          </w:rPr>
+          <w:t>https://dxbooking.ethiopianairlines.com</w:t>
+        </w:r>
+      </w:hyperlink>
+      <w:r>
+        <w:t xml:space="preserve"> Ethiopian airlines booking, and flight checking portal</w:t>
+      </w:r>
     </w:p>
     <w:p>
       <w:pPr>
@@ -2667,6 +2698,33 @@
           <w:rFonts w:ascii="Times New Roman" w:hAnsi="Times New Roman" w:cs="Times New Roman"/>
         </w:rPr>
       </w:pPr>
+      <w:r>
+        <w:rPr>
+          <w:rFonts w:ascii="Times New Roman" w:hAnsi="Times New Roman" w:cs="Times New Roman"/>
+        </w:rPr>
+        <w:t xml:space="preserve">Ethiopian news Aggregated: </w:t>
+      </w:r>
+      <w:hyperlink r:id="rId11" w:history="1">
+        <w:r>
+          <w:rPr>
+            <w:rStyle w:val="Hyperlink"/>
+            <w:rFonts w:ascii="Times New Roman" w:hAnsi="Times New Roman" w:cs="Times New Roman"/>
+          </w:rPr>
+          <w:t>https://ethioportal.com</w:t>
+        </w:r>
+      </w:hyperlink>
+      <w:r>
+        <w:rPr>
+          <w:rFonts w:ascii="Times New Roman" w:hAnsi="Times New Roman" w:cs="Times New Roman"/>
+        </w:rPr>
+        <w:t xml:space="preserve"> </w:t>
+      </w:r>
+      <w:r>
+        <w:rPr>
+          <w:rFonts w:ascii="Times New Roman" w:hAnsi="Times New Roman" w:cs="Times New Roman"/>
+        </w:rPr>
+        <w:t>Ethiopian Up to Date News</w:t>
+      </w:r>
     </w:p>
     <w:p>
       <w:pPr>
@@ -2677,13 +2735,15 @@
         </w:numPr>
         <w:rPr>
           <w:rFonts w:ascii="Times New Roman" w:hAnsi="Times New Roman" w:cs="Times New Roman"/>
-        </w:rPr>
-      </w:pPr>
-      <w:r>
-        <w:rPr>
-          <w:rFonts w:ascii="Times New Roman" w:hAnsi="Times New Roman" w:cs="Times New Roman"/>
-        </w:rPr>
-        <w:t xml:space="preserve">News, </w:t>
+          <w:sz w:val="28"/>
+        </w:rPr>
+      </w:pPr>
+      <w:r>
+        <w:rPr>
+          <w:rFonts w:ascii="Times New Roman" w:hAnsi="Times New Roman" w:cs="Times New Roman"/>
+          <w:sz w:val="28"/>
+        </w:rPr>
+        <w:t xml:space="preserve">News </w:t>
       </w:r>
     </w:p>
     <w:p>
@@ -2703,7 +2763,7 @@
         </w:rPr>
         <w:t xml:space="preserve">The Wall Street Journal: </w:t>
       </w:r>
-      <w:hyperlink r:id="rId7" w:history="1">
+      <w:hyperlink r:id="rId12" w:history="1">
         <w:r>
           <w:rPr>
             <w:rStyle w:val="Hyperlink"/>
@@ -2718,6 +2778,14 @@
         </w:rPr>
         <w:t xml:space="preserve"> </w:t>
       </w:r>
+      <w:r>
+        <w:rPr>
+          <w:rFonts w:ascii="Times New Roman" w:hAnsi="Times New Roman" w:cs="Times New Roman"/>
+          <w:color w:val="222222"/>
+          <w:shd w:val="clear" w:color="auto" w:fill="FFFFFF"/>
+        </w:rPr>
+        <w:t>business-focused, English-language international daily news site based in New York City</w:t>
+      </w:r>
     </w:p>
     <w:p>
       <w:pPr>
@@ -2734,15 +2802,9 @@
         <w:rPr>
           <w:rFonts w:ascii="Times New Roman" w:hAnsi="Times New Roman" w:cs="Times New Roman"/>
         </w:rPr>
-        <w:t>The New York Times</w:t>
-      </w:r>
-      <w:r>
-        <w:rPr>
-          <w:rFonts w:ascii="Times New Roman" w:hAnsi="Times New Roman" w:cs="Times New Roman"/>
-        </w:rPr>
-        <w:t xml:space="preserve">: </w:t>
-      </w:r>
-      <w:hyperlink r:id="rId8" w:history="1">
+        <w:t xml:space="preserve">The New York Times: </w:t>
+      </w:r>
+      <w:hyperlink r:id="rId13" w:history="1">
         <w:r>
           <w:rPr>
             <w:rStyle w:val="Hyperlink"/>
@@ -2757,6 +2819,14 @@
         </w:rPr>
         <w:t xml:space="preserve"> </w:t>
       </w:r>
+      <w:r>
+        <w:rPr>
+          <w:rFonts w:ascii="Times New Roman" w:hAnsi="Times New Roman" w:cs="Times New Roman"/>
+          <w:color w:val="3C4043"/>
+          <w:shd w:val="clear" w:color="auto" w:fill="FFFFFF"/>
+        </w:rPr>
+        <w:t>is an American newspaper based in New York City with worldwide influence and readership</w:t>
+      </w:r>
     </w:p>
     <w:p>
       <w:pPr>
@@ -2775,7 +2845,7 @@
         </w:rPr>
         <w:t xml:space="preserve">NBC news: </w:t>
       </w:r>
-      <w:hyperlink r:id="rId9" w:history="1">
+      <w:hyperlink r:id="rId14" w:history="1">
         <w:r>
           <w:rPr>
             <w:rStyle w:val="Hyperlink"/>
@@ -2790,6 +2860,14 @@
         </w:rPr>
         <w:t xml:space="preserve"> </w:t>
       </w:r>
+      <w:r>
+        <w:rPr>
+          <w:rFonts w:ascii="Times New Roman" w:hAnsi="Times New Roman" w:cs="Times New Roman"/>
+          <w:color w:val="222222"/>
+          <w:shd w:val="clear" w:color="auto" w:fill="FFFFFF"/>
+        </w:rPr>
+        <w:t>is the news division of the American broadcast television network NBC</w:t>
+      </w:r>
     </w:p>
     <w:p>
       <w:pPr>
@@ -2806,15 +2884,9 @@
         <w:rPr>
           <w:rFonts w:ascii="Times New Roman" w:hAnsi="Times New Roman" w:cs="Times New Roman"/>
         </w:rPr>
-        <w:t>The Washington post</w:t>
-      </w:r>
-      <w:r>
-        <w:rPr>
-          <w:rFonts w:ascii="Times New Roman" w:hAnsi="Times New Roman" w:cs="Times New Roman"/>
-        </w:rPr>
-        <w:t xml:space="preserve">: </w:t>
-      </w:r>
-      <w:hyperlink r:id="rId10" w:history="1">
+        <w:t xml:space="preserve">The Washington post: </w:t>
+      </w:r>
+      <w:hyperlink r:id="rId15" w:history="1">
         <w:r>
           <w:rPr>
             <w:rStyle w:val="Hyperlink"/>
@@ -2829,6 +2901,20 @@
         </w:rPr>
         <w:t xml:space="preserve"> </w:t>
       </w:r>
+      <w:r>
+        <w:rPr>
+          <w:rFonts w:ascii="Times New Roman" w:hAnsi="Times New Roman" w:cs="Times New Roman"/>
+        </w:rPr>
+        <w:t>i</w:t>
+      </w:r>
+      <w:r>
+        <w:rPr>
+          <w:rFonts w:ascii="Times New Roman" w:hAnsi="Times New Roman" w:cs="Times New Roman"/>
+          <w:color w:val="222222"/>
+          <w:shd w:val="clear" w:color="auto" w:fill="FFFFFF"/>
+        </w:rPr>
+        <w:t>s a major American daily news site headed in Washington, D.C.</w:t>
+      </w:r>
     </w:p>
     <w:p>
       <w:pPr>
@@ -2845,27 +2931,9 @@
         <w:rPr>
           <w:rFonts w:ascii="Times New Roman" w:hAnsi="Times New Roman" w:cs="Times New Roman"/>
         </w:rPr>
-        <w:t xml:space="preserve">The </w:t>
-      </w:r>
-      <w:r>
-        <w:rPr>
-          <w:rFonts w:ascii="Times New Roman" w:hAnsi="Times New Roman" w:cs="Times New Roman"/>
-        </w:rPr>
-        <w:t>G</w:t>
-      </w:r>
-      <w:r>
-        <w:rPr>
-          <w:rFonts w:ascii="Times New Roman" w:hAnsi="Times New Roman" w:cs="Times New Roman"/>
-        </w:rPr>
-        <w:t>uardian</w:t>
-      </w:r>
-      <w:r>
-        <w:rPr>
-          <w:rFonts w:ascii="Times New Roman" w:hAnsi="Times New Roman" w:cs="Times New Roman"/>
-        </w:rPr>
-        <w:t xml:space="preserve">: </w:t>
-      </w:r>
-      <w:hyperlink r:id="rId11" w:history="1">
+        <w:t xml:space="preserve">The Guardian: </w:t>
+      </w:r>
+      <w:hyperlink r:id="rId16" w:history="1">
         <w:r>
           <w:rPr>
             <w:rStyle w:val="Hyperlink"/>
@@ -2880,6 +2948,14 @@
         </w:rPr>
         <w:t xml:space="preserve"> </w:t>
       </w:r>
+      <w:r>
+        <w:rPr>
+          <w:rFonts w:ascii="Times New Roman" w:hAnsi="Times New Roman" w:cs="Times New Roman"/>
+          <w:color w:val="222222"/>
+          <w:shd w:val="clear" w:color="auto" w:fill="FFFFFF"/>
+        </w:rPr>
+        <w:t>is a British daily news site</w:t>
+      </w:r>
     </w:p>
     <w:p>
       <w:pPr>
@@ -2890,13 +2966,15 @@
         </w:numPr>
         <w:rPr>
           <w:rFonts w:ascii="Times New Roman" w:hAnsi="Times New Roman" w:cs="Times New Roman"/>
-        </w:rPr>
-      </w:pPr>
-      <w:r>
-        <w:rPr>
-          <w:rFonts w:ascii="Times New Roman" w:hAnsi="Times New Roman" w:cs="Times New Roman"/>
-        </w:rPr>
-        <w:t xml:space="preserve">Informational,  </w:t>
+          <w:sz w:val="28"/>
+        </w:rPr>
+      </w:pPr>
+      <w:r>
+        <w:rPr>
+          <w:rFonts w:ascii="Times New Roman" w:hAnsi="Times New Roman" w:cs="Times New Roman"/>
+          <w:sz w:val="28"/>
+        </w:rPr>
+        <w:t>Informational</w:t>
       </w:r>
     </w:p>
     <w:p>
@@ -2917,7 +2995,7 @@
         </w:rPr>
         <w:t xml:space="preserve">Guinness World Records: </w:t>
       </w:r>
-      <w:hyperlink r:id="rId12" w:history="1"/>
+      <w:hyperlink r:id="rId17" w:history="1"/>
       <w:r>
         <w:rPr>
           <w:rFonts w:ascii="Times New Roman" w:hAnsi="Times New Roman" w:cs="Times New Roman"/>
@@ -2925,7 +3003,7 @@
         </w:rPr>
         <w:t xml:space="preserve"> </w:t>
       </w:r>
-      <w:hyperlink r:id="rId13" w:history="1">
+      <w:hyperlink r:id="rId18" w:history="1">
         <w:r>
           <w:rPr>
             <w:rStyle w:val="Hyperlink"/>
@@ -2942,6 +3020,99 @@
         </w:rPr>
         <w:t xml:space="preserve"> </w:t>
       </w:r>
+      <w:r>
+        <w:rPr>
+          <w:rFonts w:ascii="Times New Roman" w:hAnsi="Times New Roman" w:cs="Times New Roman"/>
+          <w:shd w:val="clear" w:color="auto" w:fill="FFFFFF"/>
+        </w:rPr>
+        <w:t>is published annually, listing world records both of human achievements and the extremes of the natural world.</w:t>
+      </w:r>
+    </w:p>
+    <w:p>
+      <w:pPr>
+        <w:pStyle w:val="ListParagraph"/>
+        <w:numPr>
+          <w:ilvl w:val="0"/>
+          <w:numId w:val="7"/>
+        </w:numPr>
+        <w:rPr>
+          <w:rFonts w:ascii="Times New Roman" w:hAnsi="Times New Roman" w:cs="Times New Roman"/>
+        </w:rPr>
+      </w:pPr>
+      <w:r>
+        <w:rPr>
+          <w:rFonts w:ascii="Times New Roman" w:hAnsi="Times New Roman" w:cs="Times New Roman"/>
+        </w:rPr>
+        <w:t xml:space="preserve"> </w:t>
+      </w:r>
+      <w:r>
+        <w:rPr>
+          <w:rFonts w:ascii="Times New Roman" w:hAnsi="Times New Roman" w:cs="Times New Roman"/>
+        </w:rPr>
+        <w:t xml:space="preserve">Quora: </w:t>
+      </w:r>
+      <w:hyperlink r:id="rId19" w:history="1">
+        <w:r>
+          <w:rPr>
+            <w:rStyle w:val="Hyperlink"/>
+            <w:rFonts w:ascii="Times New Roman" w:hAnsi="Times New Roman" w:cs="Times New Roman"/>
+          </w:rPr>
+          <w:t>www.quora.com</w:t>
+        </w:r>
+      </w:hyperlink>
+      <w:r>
+        <w:rPr>
+          <w:rFonts w:ascii="Times New Roman" w:hAnsi="Times New Roman" w:cs="Times New Roman"/>
+        </w:rPr>
+        <w:t xml:space="preserve"> </w:t>
+      </w:r>
+      <w:r>
+        <w:rPr>
+          <w:rFonts w:ascii="Times New Roman" w:hAnsi="Times New Roman" w:cs="Times New Roman"/>
+          <w:shd w:val="clear" w:color="auto" w:fill="FFFFFF"/>
+        </w:rPr>
+        <w:t>a place where people can share and gain knowledge by asking and answering questions.</w:t>
+      </w:r>
+    </w:p>
+    <w:p>
+      <w:pPr>
+        <w:pStyle w:val="ListParagraph"/>
+        <w:numPr>
+          <w:ilvl w:val="0"/>
+          <w:numId w:val="8"/>
+        </w:numPr>
+        <w:rPr>
+          <w:rFonts w:ascii="Times New Roman" w:hAnsi="Times New Roman" w:cs="Times New Roman"/>
+        </w:rPr>
+      </w:pPr>
+      <w:r>
+        <w:rPr>
+          <w:rFonts w:ascii="Times New Roman" w:hAnsi="Times New Roman" w:cs="Times New Roman"/>
+        </w:rPr>
+        <w:t xml:space="preserve">Rotten Tomatoes: </w:t>
+      </w:r>
+      <w:hyperlink r:id="rId20" w:history="1">
+        <w:r>
+          <w:rPr>
+            <w:rStyle w:val="Hyperlink"/>
+            <w:rFonts w:ascii="Times New Roman" w:hAnsi="Times New Roman" w:cs="Times New Roman"/>
+          </w:rPr>
+          <w:t>www.rottentomatoes.com</w:t>
+        </w:r>
+      </w:hyperlink>
+      <w:r>
+        <w:rPr>
+          <w:rFonts w:ascii="Times New Roman" w:hAnsi="Times New Roman" w:cs="Times New Roman"/>
+        </w:rPr>
+        <w:t xml:space="preserve"> </w:t>
+      </w:r>
+      <w:r>
+        <w:rPr>
+          <w:rFonts w:ascii="Times New Roman" w:hAnsi="Times New Roman" w:cs="Times New Roman"/>
+          <w:shd w:val="clear" w:color="auto" w:fill="FFFFFF"/>
+        </w:rPr>
+        <w:t>is an American review-aggregation website for film and television.</w:t>
+      </w:r>
     </w:p>
     <w:p>
       <w:pPr>
@@ -2960,6 +3131,49 @@
         </w:rPr>
         <w:t xml:space="preserve"> </w:t>
       </w:r>
+      <w:r>
+        <w:rPr>
+          <w:rFonts w:ascii="Times New Roman" w:hAnsi="Times New Roman" w:cs="Times New Roman"/>
+        </w:rPr>
+        <w:t xml:space="preserve">YouTube: </w:t>
+      </w:r>
+      <w:hyperlink r:id="rId21" w:history="1">
+        <w:r>
+          <w:rPr>
+            <w:rStyle w:val="Hyperlink"/>
+            <w:rFonts w:ascii="Times New Roman" w:hAnsi="Times New Roman" w:cs="Times New Roman"/>
+          </w:rPr>
+          <w:t>www.youtube.com</w:t>
+        </w:r>
+      </w:hyperlink>
+      <w:r>
+        <w:rPr>
+          <w:rFonts w:ascii="Times New Roman" w:hAnsi="Times New Roman" w:cs="Times New Roman"/>
+        </w:rPr>
+        <w:t xml:space="preserve"> </w:t>
+      </w:r>
+      <w:r>
+        <w:rPr>
+          <w:rFonts w:ascii="Times New Roman" w:hAnsi="Times New Roman" w:cs="Times New Roman"/>
+          <w:shd w:val="clear" w:color="auto" w:fill="FFFFFF"/>
+        </w:rPr>
+        <w:t>the </w:t>
+      </w:r>
+      <w:r>
+        <w:rPr>
+          <w:rFonts w:ascii="Times New Roman" w:hAnsi="Times New Roman" w:cs="Times New Roman"/>
+          <w:bdr w:val="none" w:sz="0" w:space="0" w:color="auto" w:frame="1"/>
+          <w:shd w:val="clear" w:color="auto" w:fill="FFFFFF"/>
+        </w:rPr>
+        <w:t>world’s largest video-sharing site</w:t>
+      </w:r>
+      <w:r>
+        <w:rPr>
+          <w:rFonts w:ascii="Times New Roman" w:hAnsi="Times New Roman" w:cs="Times New Roman"/>
+          <w:shd w:val="clear" w:color="auto" w:fill="FFFFFF"/>
+        </w:rPr>
+        <w:t> that enables users to upload and share videos, view them, comment on them and like them.</w:t>
+      </w:r>
     </w:p>
     <w:p>
       <w:pPr>
@@ -2976,38 +3190,31 @@
         <w:rPr>
           <w:rFonts w:ascii="Times New Roman" w:hAnsi="Times New Roman" w:cs="Times New Roman"/>
         </w:rPr>
+        <w:t xml:space="preserve">Medium: </w:t>
+      </w:r>
+      <w:hyperlink r:id="rId22" w:history="1">
+        <w:r>
+          <w:rPr>
+            <w:rStyle w:val="Hyperlink"/>
+            <w:rFonts w:ascii="Times New Roman" w:hAnsi="Times New Roman" w:cs="Times New Roman"/>
+          </w:rPr>
+          <w:t>www.medium.com</w:t>
+        </w:r>
+      </w:hyperlink>
+      <w:r>
+        <w:rPr>
+          <w:rFonts w:ascii="Times New Roman" w:hAnsi="Times New Roman" w:cs="Times New Roman"/>
+        </w:rPr>
         <w:t xml:space="preserve"> </w:t>
       </w:r>
-    </w:p>
-    <w:p>
-      <w:pPr>
-        <w:pStyle w:val="ListParagraph"/>
-        <w:numPr>
-          <w:ilvl w:val="0"/>
-          <w:numId w:val="10"/>
-        </w:numPr>
-        <w:rPr>
-          <w:rFonts w:ascii="Times New Roman" w:hAnsi="Times New Roman" w:cs="Times New Roman"/>
-        </w:rPr>
-      </w:pPr>
-      <w:r>
-        <w:rPr>
-          <w:rFonts w:ascii="Times New Roman" w:hAnsi="Times New Roman" w:cs="Times New Roman"/>
-        </w:rPr>
-        <w:t xml:space="preserve"> </w:t>
-      </w:r>
-    </w:p>
-    <w:p>
-      <w:pPr>
-        <w:pStyle w:val="ListParagraph"/>
-        <w:numPr>
-          <w:ilvl w:val="0"/>
-          <w:numId w:val="10"/>
-        </w:numPr>
-        <w:rPr>
-          <w:rFonts w:ascii="Times New Roman" w:hAnsi="Times New Roman" w:cs="Times New Roman"/>
-        </w:rPr>
-      </w:pPr>
+      <w:r>
+        <w:rPr>
+          <w:rFonts w:ascii="Times New Roman" w:hAnsi="Times New Roman" w:cs="Times New Roman"/>
+          <w:color w:val="222222"/>
+          <w:shd w:val="clear" w:color="auto" w:fill="FFFFFF"/>
+        </w:rPr>
+        <w:t>an online publishing platform developed by Evan Williams and launched in August 2012. It is owned by A Medium Corporation</w:t>
+      </w:r>
     </w:p>
     <w:p>
       <w:pPr>
@@ -3018,12 +3225,15 @@
         </w:numPr>
         <w:rPr>
           <w:rFonts w:ascii="Times New Roman" w:hAnsi="Times New Roman" w:cs="Times New Roman"/>
-        </w:rPr>
-      </w:pPr>
-      <w:r>
-        <w:rPr>
-          <w:rFonts w:ascii="Times New Roman" w:hAnsi="Times New Roman" w:cs="Times New Roman"/>
-        </w:rPr>
+          <w:sz w:val="28"/>
+        </w:rPr>
+      </w:pPr>
+      <w:r>
+        <w:rPr>
+          <w:rFonts w:ascii="Times New Roman" w:hAnsi="Times New Roman" w:cs="Times New Roman"/>
+          <w:sz w:val="28"/>
+        </w:rPr>
+        <w:lastRenderedPageBreak/>
         <w:t>Business/ Marketing</w:t>
       </w:r>
     </w:p>
@@ -3044,7 +3254,7 @@
         </w:rPr>
         <w:t xml:space="preserve">Fortune: </w:t>
       </w:r>
-      <w:hyperlink r:id="rId14" w:history="1">
+      <w:hyperlink r:id="rId23" w:history="1">
         <w:r>
           <w:rPr>
             <w:rStyle w:val="Hyperlink"/>
@@ -3059,6 +3269,13 @@
         </w:rPr>
         <w:t xml:space="preserve"> </w:t>
       </w:r>
+      <w:r>
+        <w:rPr>
+          <w:rFonts w:ascii="Times New Roman" w:hAnsi="Times New Roman" w:cs="Times New Roman"/>
+          <w:shd w:val="clear" w:color="auto" w:fill="FFFFFF"/>
+        </w:rPr>
+        <w:t>one of the world’s leading business media brands which is accompanied by a multinational monthly magazine, daily website and conference series. Fortune is dedicated to assisting its readers, viewers, and attendees to succeed in the business sector.</w:t>
+      </w:r>
     </w:p>
     <w:p>
       <w:pPr>
@@ -3077,7 +3294,7 @@
         </w:rPr>
         <w:t xml:space="preserve">LinkedIn: </w:t>
       </w:r>
-      <w:hyperlink r:id="rId15" w:history="1">
+      <w:hyperlink r:id="rId24" w:history="1">
         <w:r>
           <w:rPr>
             <w:rStyle w:val="Hyperlink"/>
@@ -3092,6 +3309,13 @@
         </w:rPr>
         <w:t xml:space="preserve"> </w:t>
       </w:r>
+      <w:r>
+        <w:rPr>
+          <w:rFonts w:ascii="Times New Roman" w:hAnsi="Times New Roman" w:cs="Times New Roman"/>
+          <w:shd w:val="clear" w:color="auto" w:fill="FFFFFF"/>
+        </w:rPr>
+        <w:t>one of the most popular professional social networking sites or apps and is available in over 20 languages, used across the globe by all types of professionals and serves as an ideal platform to connect with different businesses, locate and hire ideal candidates, and more.</w:t>
+      </w:r>
     </w:p>
     <w:p>
       <w:pPr>
@@ -3110,6 +3334,34 @@
         </w:rPr>
         <w:t xml:space="preserve"> </w:t>
       </w:r>
+      <w:r>
+        <w:rPr>
+          <w:rFonts w:ascii="Times New Roman" w:hAnsi="Times New Roman" w:cs="Times New Roman"/>
+        </w:rPr>
+        <w:t xml:space="preserve">Eventbrite: </w:t>
+      </w:r>
+      <w:hyperlink r:id="rId25" w:history="1">
+        <w:r>
+          <w:rPr>
+            <w:rStyle w:val="Hyperlink"/>
+            <w:rFonts w:ascii="Times New Roman" w:hAnsi="Times New Roman" w:cs="Times New Roman"/>
+          </w:rPr>
+          <w:t>www.eventbrite.com</w:t>
+        </w:r>
+      </w:hyperlink>
+      <w:r>
+        <w:rPr>
+          <w:rFonts w:ascii="Times New Roman" w:hAnsi="Times New Roman" w:cs="Times New Roman"/>
+        </w:rPr>
+        <w:t xml:space="preserve"> </w:t>
+      </w:r>
+      <w:r>
+        <w:rPr>
+          <w:rFonts w:ascii="Times New Roman" w:hAnsi="Times New Roman" w:cs="Times New Roman"/>
+          <w:shd w:val="clear" w:color="auto" w:fill="FFFFFF"/>
+        </w:rPr>
+        <w:t>event management and ticketing website allowing users to browse, create, and promote local events. Charges a fee to event organizers in exchange for online ticketing services, unless the event is free.</w:t>
+      </w:r>
     </w:p>
     <w:p>
       <w:pPr>
@@ -3128,6 +3380,34 @@
         </w:rPr>
         <w:t xml:space="preserve"> </w:t>
       </w:r>
+      <w:r>
+        <w:rPr>
+          <w:rFonts w:ascii="Times New Roman" w:hAnsi="Times New Roman" w:cs="Times New Roman"/>
+        </w:rPr>
+        <w:t xml:space="preserve">Amazon: </w:t>
+      </w:r>
+      <w:hyperlink r:id="rId26" w:history="1">
+        <w:r>
+          <w:rPr>
+            <w:rStyle w:val="Hyperlink"/>
+            <w:rFonts w:ascii="Times New Roman" w:hAnsi="Times New Roman" w:cs="Times New Roman"/>
+          </w:rPr>
+          <w:t>www.amazon.com</w:t>
+        </w:r>
+      </w:hyperlink>
+      <w:r>
+        <w:rPr>
+          <w:rFonts w:ascii="Times New Roman" w:hAnsi="Times New Roman" w:cs="Times New Roman"/>
+        </w:rPr>
+        <w:t xml:space="preserve"> </w:t>
+      </w:r>
+      <w:r>
+        <w:rPr>
+          <w:rFonts w:ascii="Times New Roman" w:hAnsi="Times New Roman" w:cs="Times New Roman"/>
+          <w:shd w:val="clear" w:color="auto" w:fill="FFFFFF"/>
+        </w:rPr>
+        <w:t>focuses on e-commerce, cloud computing, digital streaming, and artificial intelligence.</w:t>
+      </w:r>
     </w:p>
     <w:p>
       <w:pPr>
@@ -3146,6 +3426,34 @@
         </w:rPr>
         <w:t xml:space="preserve"> </w:t>
       </w:r>
+      <w:r>
+        <w:rPr>
+          <w:rFonts w:ascii="Times New Roman" w:hAnsi="Times New Roman" w:cs="Times New Roman"/>
+        </w:rPr>
+        <w:t xml:space="preserve">DMN: </w:t>
+      </w:r>
+      <w:hyperlink r:id="rId27" w:history="1">
+        <w:r>
+          <w:rPr>
+            <w:rStyle w:val="Hyperlink"/>
+            <w:rFonts w:ascii="Times New Roman" w:hAnsi="Times New Roman" w:cs="Times New Roman"/>
+          </w:rPr>
+          <w:t>www.dmnews.com</w:t>
+        </w:r>
+      </w:hyperlink>
+      <w:r>
+        <w:rPr>
+          <w:rFonts w:ascii="Times New Roman" w:hAnsi="Times New Roman" w:cs="Times New Roman"/>
+        </w:rPr>
+        <w:t xml:space="preserve"> </w:t>
+      </w:r>
+      <w:r>
+        <w:rPr>
+          <w:rFonts w:ascii="Times New Roman" w:hAnsi="Times New Roman" w:cs="Times New Roman"/>
+          <w:shd w:val="clear" w:color="auto" w:fill="FFFFFF"/>
+        </w:rPr>
+        <w:t>a resource for marketing and sales professionals that explores all realms of digital and data driver marketing in an unbiased and incisive manner. </w:t>
+      </w:r>
     </w:p>
     <w:p>
       <w:pPr>
@@ -3156,13 +3464,22 @@
         </w:numPr>
         <w:rPr>
           <w:rFonts w:ascii="Times New Roman" w:hAnsi="Times New Roman" w:cs="Times New Roman"/>
-        </w:rPr>
-      </w:pPr>
-      <w:r>
-        <w:rPr>
-          <w:rFonts w:ascii="Times New Roman" w:hAnsi="Times New Roman" w:cs="Times New Roman"/>
-        </w:rPr>
-        <w:t xml:space="preserve">Educational, </w:t>
+          <w:sz w:val="28"/>
+        </w:rPr>
+      </w:pPr>
+      <w:r>
+        <w:rPr>
+          <w:rFonts w:ascii="Times New Roman" w:hAnsi="Times New Roman" w:cs="Times New Roman"/>
+          <w:sz w:val="28"/>
+        </w:rPr>
+        <w:t>Educational</w:t>
+      </w:r>
+      <w:r>
+        <w:rPr>
+          <w:rFonts w:ascii="Times New Roman" w:hAnsi="Times New Roman" w:cs="Times New Roman"/>
+          <w:sz w:val="28"/>
+        </w:rPr>
+        <w:t xml:space="preserve"> </w:t>
       </w:r>
     </w:p>
     <w:p>
@@ -3182,7 +3499,7 @@
         </w:rPr>
         <w:t xml:space="preserve">W3.org: </w:t>
       </w:r>
-      <w:hyperlink r:id="rId16" w:history="1">
+      <w:hyperlink r:id="rId28" w:history="1">
         <w:r>
           <w:rPr>
             <w:rStyle w:val="Hyperlink"/>
@@ -3195,13 +3512,14 @@
         <w:rPr>
           <w:rFonts w:ascii="Times New Roman" w:hAnsi="Times New Roman" w:cs="Times New Roman"/>
         </w:rPr>
-        <w:t xml:space="preserve"> </w:t>
-      </w:r>
-      <w:r>
-        <w:rPr>
-          <w:rFonts w:ascii="Times New Roman" w:hAnsi="Times New Roman" w:cs="Times New Roman"/>
-        </w:rPr>
-        <w:t xml:space="preserve"> </w:t>
+        <w:t xml:space="preserve">  </w:t>
+      </w:r>
+      <w:r>
+        <w:rPr>
+          <w:rFonts w:ascii="Times New Roman" w:hAnsi="Times New Roman" w:cs="Times New Roman"/>
+          <w:shd w:val="clear" w:color="auto" w:fill="FFFFFF"/>
+        </w:rPr>
+        <w:t>an international community where member organizations, a full-time staff, and the public work together to develop web standards.</w:t>
       </w:r>
     </w:p>
     <w:p>
@@ -3215,21 +3533,13 @@
           <w:rFonts w:ascii="Times New Roman" w:hAnsi="Times New Roman" w:cs="Times New Roman"/>
         </w:rPr>
       </w:pPr>
-      <w:proofErr w:type="spellStart"/>
-      <w:r>
-        <w:rPr>
-          <w:rFonts w:ascii="Times New Roman" w:hAnsi="Times New Roman" w:cs="Times New Roman"/>
-        </w:rPr>
-        <w:t>Stackoverflow</w:t>
-      </w:r>
-      <w:proofErr w:type="spellEnd"/>
-      <w:r>
-        <w:rPr>
-          <w:rFonts w:ascii="Times New Roman" w:hAnsi="Times New Roman" w:cs="Times New Roman"/>
-        </w:rPr>
-        <w:t xml:space="preserve">: </w:t>
-      </w:r>
-      <w:hyperlink r:id="rId17" w:history="1">
+      <w:r>
+        <w:rPr>
+          <w:rFonts w:ascii="Times New Roman" w:hAnsi="Times New Roman" w:cs="Times New Roman"/>
+        </w:rPr>
+        <w:t xml:space="preserve">Stackoverflow: </w:t>
+      </w:r>
+      <w:hyperlink r:id="rId29" w:history="1">
         <w:r>
           <w:rPr>
             <w:rStyle w:val="Hyperlink"/>
@@ -3244,6 +3554,13 @@
         </w:rPr>
         <w:t xml:space="preserve"> </w:t>
       </w:r>
+      <w:r>
+        <w:rPr>
+          <w:rFonts w:ascii="Times New Roman" w:hAnsi="Times New Roman" w:cs="Times New Roman"/>
+          <w:shd w:val="clear" w:color="auto" w:fill="FFFFFF"/>
+        </w:rPr>
+        <w:t>a question and answer site for professional and enthusiast programmers. </w:t>
+      </w:r>
     </w:p>
     <w:p>
       <w:pPr>
@@ -3259,9 +3576,80 @@
       <w:r>
         <w:rPr>
           <w:rFonts w:ascii="Times New Roman" w:hAnsi="Times New Roman" w:cs="Times New Roman"/>
+          <w:shd w:val="clear" w:color="auto" w:fill="FFFFFF"/>
+        </w:rPr>
+        <w:t xml:space="preserve">Udacity: </w:t>
+      </w:r>
+      <w:hyperlink r:id="rId30" w:history="1">
+        <w:r>
+          <w:rPr>
+            <w:rStyle w:val="Hyperlink"/>
+            <w:rFonts w:ascii="Times New Roman" w:hAnsi="Times New Roman" w:cs="Times New Roman"/>
+            <w:shd w:val="clear" w:color="auto" w:fill="FFFFFF"/>
+          </w:rPr>
+          <w:t>www.udacity.com</w:t>
+        </w:r>
+      </w:hyperlink>
+      <w:r>
+        <w:rPr>
+          <w:rFonts w:ascii="Times New Roman" w:hAnsi="Times New Roman" w:cs="Times New Roman"/>
+          <w:shd w:val="clear" w:color="auto" w:fill="FFFFFF"/>
+        </w:rPr>
+        <w:t xml:space="preserve"> a for-profit educational organization offering massive open online courses.</w:t>
+      </w:r>
+      <w:r>
+        <w:rPr>
+          <w:rFonts w:ascii="Times New Roman" w:hAnsi="Times New Roman" w:cs="Times New Roman"/>
+          <w:shd w:val="clear" w:color="auto" w:fill="FFFFFF"/>
+        </w:rPr>
+        <w:t> </w:t>
+      </w:r>
+    </w:p>
+    <w:p>
+      <w:pPr>
+        <w:pStyle w:val="ListParagraph"/>
+        <w:numPr>
+          <w:ilvl w:val="0"/>
+          <w:numId w:val="7"/>
+        </w:numPr>
+        <w:rPr>
+          <w:rFonts w:ascii="Times New Roman" w:hAnsi="Times New Roman" w:cs="Times New Roman"/>
+        </w:rPr>
+      </w:pPr>
+      <w:r>
+        <w:rPr>
+          <w:rFonts w:ascii="Times New Roman" w:hAnsi="Times New Roman" w:cs="Times New Roman"/>
         </w:rPr>
         <w:t xml:space="preserve"> </w:t>
       </w:r>
+      <w:r>
+        <w:rPr>
+          <w:rFonts w:ascii="Times New Roman" w:hAnsi="Times New Roman" w:cs="Times New Roman"/>
+        </w:rPr>
+        <w:t xml:space="preserve">Meetup: </w:t>
+      </w:r>
+      <w:hyperlink r:id="rId31" w:history="1">
+        <w:r>
+          <w:rPr>
+            <w:rStyle w:val="Hyperlink"/>
+            <w:rFonts w:ascii="Times New Roman" w:hAnsi="Times New Roman" w:cs="Times New Roman"/>
+          </w:rPr>
+          <w:t>www.meetup.com</w:t>
+        </w:r>
+      </w:hyperlink>
+      <w:r>
+        <w:rPr>
+          <w:rFonts w:ascii="Times New Roman" w:hAnsi="Times New Roman" w:cs="Times New Roman"/>
+        </w:rPr>
+        <w:t xml:space="preserve"> </w:t>
+      </w:r>
+      <w:r>
+        <w:rPr>
+          <w:rFonts w:ascii="Times New Roman" w:hAnsi="Times New Roman" w:cs="Times New Roman"/>
+          <w:shd w:val="clear" w:color="auto" w:fill="FFFFFF"/>
+        </w:rPr>
+        <w:t>enables you to find groups of like-minded people, who have similar interest to you, near your locality (anywhere in the world). It also facilitates offline group meetings and you can become a part of such groups and their discussions.</w:t>
+      </w:r>
     </w:p>
     <w:p>
       <w:pPr>
@@ -3278,20 +3666,30 @@
         <w:rPr>
           <w:rFonts w:ascii="Times New Roman" w:hAnsi="Times New Roman" w:cs="Times New Roman"/>
         </w:rPr>
+        <w:t xml:space="preserve">Udemy: </w:t>
+      </w:r>
+      <w:hyperlink r:id="rId32" w:history="1">
+        <w:r>
+          <w:rPr>
+            <w:rStyle w:val="Hyperlink"/>
+            <w:rFonts w:ascii="Times New Roman" w:hAnsi="Times New Roman" w:cs="Times New Roman"/>
+          </w:rPr>
+          <w:t>www.udemy.com</w:t>
+        </w:r>
+      </w:hyperlink>
+      <w:r>
+        <w:rPr>
+          <w:rFonts w:ascii="Times New Roman" w:hAnsi="Times New Roman" w:cs="Times New Roman"/>
+        </w:rPr>
         <w:t xml:space="preserve"> </w:t>
       </w:r>
-    </w:p>
-    <w:p>
-      <w:pPr>
-        <w:pStyle w:val="ListParagraph"/>
-        <w:numPr>
-          <w:ilvl w:val="0"/>
-          <w:numId w:val="7"/>
-        </w:numPr>
-        <w:rPr>
-          <w:rFonts w:ascii="Times New Roman" w:hAnsi="Times New Roman" w:cs="Times New Roman"/>
-        </w:rPr>
-      </w:pPr>
+      <w:r>
+        <w:rPr>
+          <w:rFonts w:ascii="Times New Roman" w:hAnsi="Times New Roman" w:cs="Times New Roman"/>
+          <w:shd w:val="clear" w:color="auto" w:fill="FFFFFF"/>
+        </w:rPr>
+        <w:t>an online learning platform aimed at professional adults and students</w:t>
+      </w:r>
     </w:p>
     <w:p>
       <w:pPr>
@@ -3302,13 +3700,14 @@
         </w:numPr>
         <w:rPr>
           <w:rFonts w:ascii="Times New Roman" w:hAnsi="Times New Roman" w:cs="Times New Roman"/>
-        </w:rPr>
-      </w:pPr>
-      <w:r>
-        <w:rPr>
-          <w:rFonts w:ascii="Times New Roman" w:hAnsi="Times New Roman" w:cs="Times New Roman"/>
-        </w:rPr>
-        <w:lastRenderedPageBreak/>
+          <w:sz w:val="28"/>
+        </w:rPr>
+      </w:pPr>
+      <w:r>
+        <w:rPr>
+          <w:rFonts w:ascii="Times New Roman" w:hAnsi="Times New Roman" w:cs="Times New Roman"/>
+          <w:sz w:val="28"/>
+        </w:rPr>
         <w:t xml:space="preserve">Entertainment, </w:t>
       </w:r>
     </w:p>
@@ -3327,15 +3726,9 @@
         <w:rPr>
           <w:rFonts w:ascii="Times New Roman" w:hAnsi="Times New Roman" w:cs="Times New Roman"/>
         </w:rPr>
-        <w:t>Spotify</w:t>
-      </w:r>
-      <w:r>
-        <w:rPr>
-          <w:rFonts w:ascii="Times New Roman" w:hAnsi="Times New Roman" w:cs="Times New Roman"/>
-        </w:rPr>
-        <w:t xml:space="preserve">: </w:t>
-      </w:r>
-      <w:hyperlink r:id="rId18" w:history="1">
+        <w:t xml:space="preserve">Spotify: </w:t>
+      </w:r>
+      <w:hyperlink r:id="rId33" w:history="1">
         <w:r>
           <w:rPr>
             <w:rStyle w:val="Hyperlink"/>
@@ -3350,6 +3743,14 @@
         </w:rPr>
         <w:t xml:space="preserve"> </w:t>
       </w:r>
+      <w:r>
+        <w:rPr>
+          <w:rFonts w:ascii="Times New Roman" w:hAnsi="Times New Roman" w:cs="Times New Roman"/>
+          <w:color w:val="222222"/>
+          <w:shd w:val="clear" w:color="auto" w:fill="FFFFFF"/>
+        </w:rPr>
+        <w:t>is an international media services provider.</w:t>
+      </w:r>
     </w:p>
     <w:p>
       <w:pPr>
@@ -3366,15 +3767,9 @@
         <w:rPr>
           <w:rFonts w:ascii="Times New Roman" w:hAnsi="Times New Roman" w:cs="Times New Roman"/>
         </w:rPr>
-        <w:t>Netflix</w:t>
-      </w:r>
-      <w:r>
-        <w:rPr>
-          <w:rFonts w:ascii="Times New Roman" w:hAnsi="Times New Roman" w:cs="Times New Roman"/>
-        </w:rPr>
-        <w:t xml:space="preserve">: </w:t>
-      </w:r>
-      <w:hyperlink r:id="rId19" w:history="1">
+        <w:t xml:space="preserve">Netflix: </w:t>
+      </w:r>
+      <w:hyperlink r:id="rId34" w:history="1">
         <w:r>
           <w:rPr>
             <w:rStyle w:val="Hyperlink"/>
@@ -3389,6 +3784,14 @@
         </w:rPr>
         <w:t xml:space="preserve"> </w:t>
       </w:r>
+      <w:r>
+        <w:rPr>
+          <w:rFonts w:ascii="Times New Roman" w:hAnsi="Times New Roman" w:cs="Times New Roman"/>
+          <w:color w:val="222222"/>
+          <w:shd w:val="clear" w:color="auto" w:fill="FFFFFF"/>
+        </w:rPr>
+        <w:t> is an American media-services provider and production company headquartered in Los Gatos, California</w:t>
+      </w:r>
     </w:p>
     <w:p>
       <w:pPr>
@@ -3405,21 +3808,15 @@
         <w:rPr>
           <w:rFonts w:ascii="Times New Roman" w:hAnsi="Times New Roman" w:cs="Times New Roman"/>
         </w:rPr>
-        <w:t>YouTube</w:t>
-      </w:r>
-      <w:r>
-        <w:rPr>
-          <w:rFonts w:ascii="Times New Roman" w:hAnsi="Times New Roman" w:cs="Times New Roman"/>
-        </w:rPr>
-        <w:t xml:space="preserve">: </w:t>
-      </w:r>
-      <w:hyperlink r:id="rId20" w:history="1">
+        <w:t xml:space="preserve">Vine: </w:t>
+      </w:r>
+      <w:hyperlink r:id="rId35" w:history="1">
         <w:r>
           <w:rPr>
             <w:rStyle w:val="Hyperlink"/>
             <w:rFonts w:ascii="Times New Roman" w:hAnsi="Times New Roman" w:cs="Times New Roman"/>
           </w:rPr>
-          <w:t>www.youtube.com</w:t>
+          <w:t>www.vine.com</w:t>
         </w:r>
       </w:hyperlink>
       <w:r>
@@ -3428,6 +3825,13 @@
         </w:rPr>
         <w:t xml:space="preserve"> </w:t>
       </w:r>
+      <w:r>
+        <w:rPr>
+          <w:rFonts w:ascii="Times New Roman" w:hAnsi="Times New Roman" w:cs="Times New Roman"/>
+          <w:shd w:val="clear" w:color="auto" w:fill="FFFFFF"/>
+        </w:rPr>
+        <w:t>an entertainment-based, short-form video sharing social media site where members can easily share videos that are six seconds long.</w:t>
+      </w:r>
     </w:p>
     <w:p>
       <w:pPr>
@@ -3443,62 +3847,11 @@
       <w:r>
         <w:rPr>
           <w:rFonts w:ascii="Times New Roman" w:hAnsi="Times New Roman" w:cs="Times New Roman"/>
-        </w:rPr>
-        <w:t>Rotten</w:t>
-      </w:r>
-      <w:r>
-        <w:rPr>
-          <w:rFonts w:ascii="Times New Roman" w:hAnsi="Times New Roman" w:cs="Times New Roman"/>
-        </w:rPr>
-        <w:t xml:space="preserve"> T</w:t>
-      </w:r>
-      <w:r>
-        <w:rPr>
-          <w:rFonts w:ascii="Times New Roman" w:hAnsi="Times New Roman" w:cs="Times New Roman"/>
-        </w:rPr>
-        <w:t>omatoes</w:t>
-      </w:r>
-      <w:r>
-        <w:rPr>
-          <w:rFonts w:ascii="Times New Roman" w:hAnsi="Times New Roman" w:cs="Times New Roman"/>
-        </w:rPr>
-        <w:t xml:space="preserve">: </w:t>
-      </w:r>
-      <w:hyperlink r:id="rId21" w:history="1">
-        <w:r>
-          <w:rPr>
-            <w:rStyle w:val="Hyperlink"/>
-            <w:rFonts w:ascii="Times New Roman" w:hAnsi="Times New Roman" w:cs="Times New Roman"/>
-          </w:rPr>
-          <w:t>www.rottentomatoes.com</w:t>
-        </w:r>
-      </w:hyperlink>
-      <w:r>
-        <w:rPr>
-          <w:rFonts w:ascii="Times New Roman" w:hAnsi="Times New Roman" w:cs="Times New Roman"/>
-        </w:rPr>
-        <w:t xml:space="preserve"> </w:t>
-      </w:r>
-    </w:p>
-    <w:p>
-      <w:pPr>
-        <w:pStyle w:val="ListParagraph"/>
-        <w:numPr>
-          <w:ilvl w:val="0"/>
-          <w:numId w:val="8"/>
-        </w:numPr>
-        <w:rPr>
-          <w:rFonts w:ascii="Times New Roman" w:hAnsi="Times New Roman" w:cs="Times New Roman"/>
-        </w:rPr>
-      </w:pPr>
-      <w:r>
-        <w:rPr>
-          <w:rFonts w:ascii="Times New Roman" w:hAnsi="Times New Roman" w:cs="Times New Roman"/>
           <w:shd w:val="clear" w:color="auto" w:fill="FFFFFF"/>
         </w:rPr>
         <w:t xml:space="preserve">Gawker: </w:t>
       </w:r>
-      <w:hyperlink r:id="rId22" w:history="1">
+      <w:hyperlink r:id="rId36" w:history="1">
         <w:r>
           <w:rPr>
             <w:rStyle w:val="Hyperlink"/>
@@ -3513,14 +3866,296 @@
           <w:rFonts w:ascii="Times New Roman" w:hAnsi="Times New Roman" w:cs="Times New Roman"/>
           <w:shd w:val="clear" w:color="auto" w:fill="FFFFFF"/>
         </w:rPr>
+        <w:t xml:space="preserve">  A Manhattan-based site filled with entertainment news and gossip</w:t>
+      </w:r>
+    </w:p>
+    <w:p>
+      <w:pPr>
+        <w:pStyle w:val="ListParagraph"/>
+        <w:numPr>
+          <w:ilvl w:val="0"/>
+          <w:numId w:val="8"/>
+        </w:numPr>
+        <w:rPr>
+          <w:rFonts w:ascii="Times New Roman" w:hAnsi="Times New Roman" w:cs="Times New Roman"/>
+        </w:rPr>
+      </w:pPr>
+      <w:r>
+        <w:rPr>
+          <w:rFonts w:ascii="Times New Roman" w:hAnsi="Times New Roman" w:cs="Times New Roman"/>
+          <w:shd w:val="clear" w:color="auto" w:fill="FFFFFF"/>
+        </w:rPr>
+        <w:lastRenderedPageBreak/>
+        <w:t xml:space="preserve">TikTok: </w:t>
+      </w:r>
+      <w:hyperlink r:id="rId37" w:history="1">
+        <w:r>
+          <w:rPr>
+            <w:rStyle w:val="Hyperlink"/>
+            <w:rFonts w:ascii="Times New Roman" w:hAnsi="Times New Roman" w:cs="Times New Roman"/>
+            <w:shd w:val="clear" w:color="auto" w:fill="FFFFFF"/>
+          </w:rPr>
+          <w:t>www.tiktok.com</w:t>
+        </w:r>
+      </w:hyperlink>
+      <w:r>
+        <w:rPr>
+          <w:rFonts w:ascii="Times New Roman" w:hAnsi="Times New Roman" w:cs="Times New Roman"/>
+          <w:shd w:val="clear" w:color="auto" w:fill="FFFFFF"/>
+        </w:rPr>
+        <w:t xml:space="preserve"> a social video app that allows its users to share short videos. </w:t>
+      </w:r>
+    </w:p>
+    <w:p>
+      <w:pPr>
+        <w:pStyle w:val="ListParagraph"/>
+        <w:numPr>
+          <w:ilvl w:val="0"/>
+          <w:numId w:val="6"/>
+        </w:numPr>
+        <w:rPr>
+          <w:rFonts w:ascii="Times New Roman" w:hAnsi="Times New Roman" w:cs="Times New Roman"/>
+          <w:sz w:val="28"/>
+        </w:rPr>
+      </w:pPr>
+      <w:r>
+        <w:rPr>
+          <w:rFonts w:ascii="Times New Roman" w:hAnsi="Times New Roman" w:cs="Times New Roman"/>
+          <w:sz w:val="28"/>
+        </w:rPr>
+        <w:t>Advocacy</w:t>
+      </w:r>
+    </w:p>
+    <w:p>
+      <w:pPr>
+        <w:pStyle w:val="ListParagraph"/>
+        <w:numPr>
+          <w:ilvl w:val="0"/>
+          <w:numId w:val="14"/>
+        </w:numPr>
+        <w:rPr>
+          <w:rFonts w:ascii="Times New Roman" w:hAnsi="Times New Roman" w:cs="Times New Roman"/>
+        </w:rPr>
+      </w:pPr>
+      <w:r>
+        <w:rPr>
+          <w:rFonts w:ascii="Times New Roman" w:hAnsi="Times New Roman" w:cs="Times New Roman"/>
+        </w:rPr>
         <w:t xml:space="preserve"> </w:t>
       </w:r>
       <w:r>
         <w:rPr>
           <w:rFonts w:ascii="Times New Roman" w:hAnsi="Times New Roman" w:cs="Times New Roman"/>
+        </w:rPr>
+        <w:t xml:space="preserve">Human Rights </w:t>
+      </w:r>
+      <w:r>
+        <w:rPr>
+          <w:rFonts w:ascii="Times New Roman" w:hAnsi="Times New Roman" w:cs="Times New Roman"/>
+        </w:rPr>
+        <w:t xml:space="preserve">Campaign: </w:t>
+      </w:r>
+      <w:hyperlink r:id="rId38" w:history="1">
+        <w:r>
+          <w:rPr>
+            <w:rStyle w:val="Hyperlink"/>
+            <w:rFonts w:ascii="Times New Roman" w:hAnsi="Times New Roman" w:cs="Times New Roman"/>
+          </w:rPr>
+          <w:t>www.hrc.org</w:t>
+        </w:r>
+      </w:hyperlink>
+      <w:r>
+        <w:rPr>
+          <w:rFonts w:ascii="Times New Roman" w:hAnsi="Times New Roman" w:cs="Times New Roman"/>
+        </w:rPr>
+        <w:t xml:space="preserve"> </w:t>
+      </w:r>
+      <w:r>
+        <w:rPr>
+          <w:rFonts w:ascii="Times New Roman" w:hAnsi="Times New Roman" w:cs="Times New Roman"/>
+          <w:color w:val="222222"/>
           <w:shd w:val="clear" w:color="auto" w:fill="FFFFFF"/>
         </w:rPr>
-        <w:t xml:space="preserve"> A Manhattan-based site filled with entertainment news and gossip</w:t>
+        <w:t>is the largest LGBTQ advocacy group and political lobbying organization in the United States.</w:t>
+      </w:r>
+    </w:p>
+    <w:p>
+      <w:pPr>
+        <w:pStyle w:val="ListParagraph"/>
+        <w:numPr>
+          <w:ilvl w:val="0"/>
+          <w:numId w:val="14"/>
+        </w:numPr>
+        <w:rPr>
+          <w:rFonts w:ascii="Times New Roman" w:hAnsi="Times New Roman" w:cs="Times New Roman"/>
+        </w:rPr>
+      </w:pPr>
+      <w:r>
+        <w:rPr>
+          <w:rFonts w:ascii="Times New Roman" w:hAnsi="Times New Roman" w:cs="Times New Roman"/>
+        </w:rPr>
+        <w:t xml:space="preserve">Uptake: </w:t>
+      </w:r>
+      <w:hyperlink r:id="rId39" w:history="1">
+        <w:r>
+          <w:rPr>
+            <w:rStyle w:val="Hyperlink"/>
+            <w:rFonts w:ascii="Times New Roman" w:hAnsi="Times New Roman" w:cs="Times New Roman"/>
+          </w:rPr>
+          <w:t>www.theuptake.org</w:t>
+        </w:r>
+      </w:hyperlink>
+      <w:r>
+        <w:rPr>
+          <w:rFonts w:ascii="Times New Roman" w:hAnsi="Times New Roman" w:cs="Times New Roman"/>
+        </w:rPr>
+        <w:t xml:space="preserve"> is an independent nonprofit online news organization that was launched in 2007 </w:t>
+      </w:r>
+    </w:p>
+    <w:p>
+      <w:pPr>
+        <w:pStyle w:val="ListParagraph"/>
+        <w:numPr>
+          <w:ilvl w:val="0"/>
+          <w:numId w:val="14"/>
+        </w:numPr>
+        <w:rPr>
+          <w:rFonts w:ascii="Times New Roman" w:hAnsi="Times New Roman" w:cs="Times New Roman"/>
+        </w:rPr>
+      </w:pPr>
+      <w:r>
+        <w:rPr>
+          <w:rFonts w:ascii="Times New Roman" w:hAnsi="Times New Roman" w:cs="Times New Roman"/>
+        </w:rPr>
+        <w:t xml:space="preserve"> </w:t>
+      </w:r>
+      <w:r>
+        <w:rPr>
+          <w:rFonts w:ascii="Times New Roman" w:hAnsi="Times New Roman" w:cs="Times New Roman"/>
+          <w:shd w:val="clear" w:color="auto" w:fill="FFFFFF"/>
+        </w:rPr>
+        <w:t>Advocates for Children in Therapy</w:t>
+      </w:r>
+      <w:r>
+        <w:rPr>
+          <w:rFonts w:ascii="Times New Roman" w:hAnsi="Times New Roman" w:cs="Times New Roman"/>
+        </w:rPr>
+        <w:t xml:space="preserve">: </w:t>
+      </w:r>
+      <w:hyperlink r:id="rId40" w:history="1">
+        <w:r>
+          <w:rPr>
+            <w:rStyle w:val="Hyperlink"/>
+            <w:rFonts w:ascii="Times New Roman" w:hAnsi="Times New Roman" w:cs="Times New Roman"/>
+          </w:rPr>
+          <w:t>www.childrenintherapy.org</w:t>
+        </w:r>
+      </w:hyperlink>
+      <w:r>
+        <w:rPr>
+          <w:rFonts w:ascii="Times New Roman" w:hAnsi="Times New Roman" w:cs="Times New Roman"/>
+        </w:rPr>
+        <w:t xml:space="preserve"> </w:t>
+      </w:r>
+      <w:r>
+        <w:rPr>
+          <w:rFonts w:ascii="Times New Roman" w:hAnsi="Times New Roman" w:cs="Times New Roman"/>
+          <w:color w:val="222222"/>
+          <w:shd w:val="clear" w:color="auto" w:fill="FFFFFF"/>
+        </w:rPr>
+        <w:t>is a U.S. advocacy group founded by Jean Mercer and opposed to attachment therapy and related treatments. </w:t>
+      </w:r>
+    </w:p>
+    <w:p>
+      <w:pPr>
+        <w:pStyle w:val="ListParagraph"/>
+        <w:numPr>
+          <w:ilvl w:val="0"/>
+          <w:numId w:val="14"/>
+        </w:numPr>
+        <w:rPr>
+          <w:rFonts w:ascii="Times New Roman" w:hAnsi="Times New Roman" w:cs="Times New Roman"/>
+        </w:rPr>
+      </w:pPr>
+      <w:r>
+        <w:rPr>
+          <w:rFonts w:ascii="Times New Roman" w:hAnsi="Times New Roman" w:cs="Times New Roman"/>
+        </w:rPr>
+        <w:t xml:space="preserve"> </w:t>
+      </w:r>
+      <w:r>
+        <w:rPr>
+          <w:rFonts w:ascii="Times New Roman" w:hAnsi="Times New Roman" w:cs="Times New Roman"/>
+        </w:rPr>
+        <w:t xml:space="preserve">Change.org: </w:t>
+      </w:r>
+      <w:hyperlink r:id="rId41" w:history="1">
+        <w:r>
+          <w:rPr>
+            <w:rStyle w:val="Hyperlink"/>
+            <w:rFonts w:ascii="Times New Roman" w:hAnsi="Times New Roman" w:cs="Times New Roman"/>
+          </w:rPr>
+          <w:t>www.change.org</w:t>
+        </w:r>
+      </w:hyperlink>
+      <w:r>
+        <w:rPr>
+          <w:rFonts w:ascii="Times New Roman" w:hAnsi="Times New Roman" w:cs="Times New Roman"/>
+        </w:rPr>
+        <w:t xml:space="preserve"> </w:t>
+      </w:r>
+      <w:r>
+        <w:rPr>
+          <w:rFonts w:ascii="Times New Roman" w:hAnsi="Times New Roman" w:cs="Times New Roman"/>
+        </w:rPr>
+        <w:t>i</w:t>
+      </w:r>
+      <w:r>
+        <w:rPr>
+          <w:rFonts w:ascii="Times New Roman" w:hAnsi="Times New Roman" w:cs="Times New Roman"/>
+          <w:color w:val="222222"/>
+          <w:shd w:val="clear" w:color="auto" w:fill="FFFFFF"/>
+        </w:rPr>
+        <w:t>s a petition website </w:t>
+      </w:r>
+    </w:p>
+    <w:p>
+      <w:pPr>
+        <w:pStyle w:val="ListParagraph"/>
+        <w:numPr>
+          <w:ilvl w:val="0"/>
+          <w:numId w:val="14"/>
+        </w:numPr>
+        <w:rPr>
+          <w:rFonts w:ascii="Times New Roman" w:hAnsi="Times New Roman" w:cs="Times New Roman"/>
+        </w:rPr>
+      </w:pPr>
+      <w:r>
+        <w:rPr>
+          <w:rFonts w:ascii="Times New Roman" w:hAnsi="Times New Roman" w:cs="Times New Roman"/>
+        </w:rPr>
+        <w:t xml:space="preserve">Speak Out: </w:t>
+      </w:r>
+      <w:hyperlink r:id="rId42" w:history="1">
+        <w:r>
+          <w:rPr>
+            <w:rStyle w:val="Hyperlink"/>
+            <w:rFonts w:ascii="Times New Roman" w:hAnsi="Times New Roman" w:cs="Times New Roman"/>
+          </w:rPr>
+          <w:t>www.speakoutnow.org</w:t>
+        </w:r>
+      </w:hyperlink>
+      <w:r>
+        <w:rPr>
+          <w:rFonts w:ascii="Times New Roman" w:hAnsi="Times New Roman" w:cs="Times New Roman"/>
+        </w:rPr>
+        <w:t xml:space="preserve"> </w:t>
+      </w:r>
+      <w:r>
+        <w:rPr>
+          <w:rFonts w:ascii="Times New Roman" w:hAnsi="Times New Roman" w:cs="Times New Roman"/>
+        </w:rPr>
+        <w:t>is a national non-profit organization that educates, inspires and empowers young people to become activists for social justice.</w:t>
       </w:r>
     </w:p>
     <w:p>
@@ -3532,113 +4167,13 @@
         </w:numPr>
         <w:rPr>
           <w:rFonts w:ascii="Times New Roman" w:hAnsi="Times New Roman" w:cs="Times New Roman"/>
-        </w:rPr>
-      </w:pPr>
-      <w:r>
-        <w:rPr>
-          <w:rFonts w:ascii="Times New Roman" w:hAnsi="Times New Roman" w:cs="Times New Roman"/>
-        </w:rPr>
-        <w:t>Advocacy</w:t>
-      </w:r>
-    </w:p>
-    <w:p>
-      <w:pPr>
-        <w:pStyle w:val="ListParagraph"/>
-        <w:numPr>
-          <w:ilvl w:val="0"/>
-          <w:numId w:val="14"/>
-        </w:numPr>
-        <w:rPr>
-          <w:rFonts w:ascii="Times New Roman" w:hAnsi="Times New Roman" w:cs="Times New Roman"/>
-        </w:rPr>
-      </w:pPr>
-      <w:r>
-        <w:rPr>
-          <w:rFonts w:ascii="Times New Roman" w:hAnsi="Times New Roman" w:cs="Times New Roman"/>
-        </w:rPr>
-        <w:t xml:space="preserve"> </w:t>
-      </w:r>
-    </w:p>
-    <w:p>
-      <w:pPr>
-        <w:pStyle w:val="ListParagraph"/>
-        <w:numPr>
-          <w:ilvl w:val="0"/>
-          <w:numId w:val="14"/>
-        </w:numPr>
-        <w:rPr>
-          <w:rFonts w:ascii="Times New Roman" w:hAnsi="Times New Roman" w:cs="Times New Roman"/>
-        </w:rPr>
-      </w:pPr>
-      <w:r>
-        <w:rPr>
-          <w:rFonts w:ascii="Times New Roman" w:hAnsi="Times New Roman" w:cs="Times New Roman"/>
-        </w:rPr>
-        <w:t xml:space="preserve"> </w:t>
-      </w:r>
-    </w:p>
-    <w:p>
-      <w:pPr>
-        <w:pStyle w:val="ListParagraph"/>
-        <w:numPr>
-          <w:ilvl w:val="0"/>
-          <w:numId w:val="14"/>
-        </w:numPr>
-        <w:rPr>
-          <w:rFonts w:ascii="Times New Roman" w:hAnsi="Times New Roman" w:cs="Times New Roman"/>
-        </w:rPr>
-      </w:pPr>
-      <w:r>
-        <w:rPr>
-          <w:rFonts w:ascii="Times New Roman" w:hAnsi="Times New Roman" w:cs="Times New Roman"/>
-        </w:rPr>
-        <w:t xml:space="preserve"> </w:t>
-      </w:r>
-    </w:p>
-    <w:p>
-      <w:pPr>
-        <w:pStyle w:val="ListParagraph"/>
-        <w:numPr>
-          <w:ilvl w:val="0"/>
-          <w:numId w:val="14"/>
-        </w:numPr>
-        <w:rPr>
-          <w:rFonts w:ascii="Times New Roman" w:hAnsi="Times New Roman" w:cs="Times New Roman"/>
-        </w:rPr>
-      </w:pPr>
-      <w:r>
-        <w:rPr>
-          <w:rFonts w:ascii="Times New Roman" w:hAnsi="Times New Roman" w:cs="Times New Roman"/>
-        </w:rPr>
-        <w:t xml:space="preserve"> </w:t>
-      </w:r>
-    </w:p>
-    <w:p>
-      <w:pPr>
-        <w:pStyle w:val="ListParagraph"/>
-        <w:numPr>
-          <w:ilvl w:val="0"/>
-          <w:numId w:val="14"/>
-        </w:numPr>
-        <w:rPr>
-          <w:rFonts w:ascii="Times New Roman" w:hAnsi="Times New Roman" w:cs="Times New Roman"/>
-        </w:rPr>
-      </w:pPr>
-    </w:p>
-    <w:p>
-      <w:pPr>
-        <w:pStyle w:val="ListParagraph"/>
-        <w:numPr>
-          <w:ilvl w:val="0"/>
-          <w:numId w:val="6"/>
-        </w:numPr>
-        <w:rPr>
-          <w:rFonts w:ascii="Times New Roman" w:hAnsi="Times New Roman" w:cs="Times New Roman"/>
-        </w:rPr>
-      </w:pPr>
-      <w:r>
-        <w:rPr>
-          <w:rFonts w:ascii="Times New Roman" w:hAnsi="Times New Roman" w:cs="Times New Roman"/>
+          <w:sz w:val="28"/>
+        </w:rPr>
+      </w:pPr>
+      <w:r>
+        <w:rPr>
+          <w:rFonts w:ascii="Times New Roman" w:hAnsi="Times New Roman" w:cs="Times New Roman"/>
+          <w:sz w:val="28"/>
         </w:rPr>
         <w:t>Blog</w:t>
       </w:r>
@@ -3660,7 +4195,7 @@
         </w:rPr>
         <w:t xml:space="preserve">Know Techie: </w:t>
       </w:r>
-      <w:hyperlink r:id="rId23" w:history="1">
+      <w:hyperlink r:id="rId43" w:history="1">
         <w:r>
           <w:rPr>
             <w:rStyle w:val="Hyperlink"/>
@@ -3675,6 +4210,12 @@
         </w:rPr>
         <w:t xml:space="preserve"> </w:t>
       </w:r>
+      <w:r>
+        <w:rPr>
+          <w:rFonts w:ascii="Times New Roman" w:hAnsi="Times New Roman" w:cs="Times New Roman"/>
+        </w:rPr>
+        <w:t xml:space="preserve"> A blog page for non techies concerning tech</w:t>
+      </w:r>
     </w:p>
     <w:p>
       <w:pPr>
@@ -3691,8 +4232,70 @@
         <w:rPr>
           <w:rFonts w:ascii="Times New Roman" w:hAnsi="Times New Roman" w:cs="Times New Roman"/>
         </w:rPr>
+        <w:t xml:space="preserve">Nomadic Matt: </w:t>
+      </w:r>
+      <w:hyperlink r:id="rId44" w:history="1">
+        <w:r>
+          <w:rPr>
+            <w:rStyle w:val="Hyperlink"/>
+            <w:rFonts w:ascii="Times New Roman" w:hAnsi="Times New Roman" w:cs="Times New Roman"/>
+          </w:rPr>
+          <w:t>www.nomadicmatt.com</w:t>
+        </w:r>
+      </w:hyperlink>
+      <w:r>
+        <w:rPr>
+          <w:rFonts w:ascii="Times New Roman" w:hAnsi="Times New Roman" w:cs="Times New Roman"/>
+        </w:rPr>
+        <w:t xml:space="preserve">  A travel blog with strong personal branding</w:t>
+      </w:r>
+    </w:p>
+    <w:p>
+      <w:pPr>
+        <w:pStyle w:val="ListParagraph"/>
+        <w:numPr>
+          <w:ilvl w:val="0"/>
+          <w:numId w:val="12"/>
+        </w:numPr>
+        <w:rPr>
+          <w:rFonts w:ascii="Times New Roman" w:hAnsi="Times New Roman" w:cs="Times New Roman"/>
+        </w:rPr>
+      </w:pPr>
+      <w:r>
+        <w:rPr>
+          <w:rFonts w:ascii="Times New Roman" w:hAnsi="Times New Roman" w:cs="Times New Roman"/>
+        </w:rPr>
         <w:t xml:space="preserve"> </w:t>
       </w:r>
+      <w:r>
+        <w:rPr>
+          <w:rFonts w:ascii="Times New Roman" w:hAnsi="Times New Roman" w:cs="Times New Roman"/>
+        </w:rPr>
+        <w:t xml:space="preserve">Nerd Fitness: </w:t>
+      </w:r>
+      <w:hyperlink r:id="rId45" w:history="1">
+        <w:r>
+          <w:rPr>
+            <w:rStyle w:val="Hyperlink"/>
+            <w:rFonts w:ascii="Times New Roman" w:hAnsi="Times New Roman" w:cs="Times New Roman"/>
+          </w:rPr>
+          <w:t>www.nerdfitness.com</w:t>
+        </w:r>
+      </w:hyperlink>
+      <w:r>
+        <w:rPr>
+          <w:rFonts w:ascii="Times New Roman" w:hAnsi="Times New Roman" w:cs="Times New Roman"/>
+        </w:rPr>
+        <w:t xml:space="preserve"> </w:t>
+      </w:r>
+      <w:r>
+        <w:rPr>
+          <w:rFonts w:ascii="Times New Roman" w:hAnsi="Times New Roman" w:cs="Times New Roman"/>
+          <w:iCs/>
+          <w:shd w:val="clear" w:color="auto" w:fill="FFFFFF"/>
+        </w:rPr>
+        <w:t>Health and fitness advice for nerds and ordinary, everyday people.</w:t>
+      </w:r>
     </w:p>
     <w:p>
       <w:pPr>
@@ -3711,6 +4314,27 @@
         </w:rPr>
         <w:t xml:space="preserve"> </w:t>
       </w:r>
+      <w:r>
+        <w:rPr>
+          <w:rFonts w:ascii="Times New Roman" w:hAnsi="Times New Roman" w:cs="Times New Roman"/>
+        </w:rPr>
+        <w:t xml:space="preserve">Thought Catalog: </w:t>
+      </w:r>
+      <w:hyperlink r:id="rId46" w:history="1">
+        <w:r>
+          <w:rPr>
+            <w:rStyle w:val="Hyperlink"/>
+            <w:rFonts w:ascii="Times New Roman" w:hAnsi="Times New Roman" w:cs="Times New Roman"/>
+          </w:rPr>
+          <w:t>www.thoughtcatalog.com</w:t>
+        </w:r>
+      </w:hyperlink>
+      <w:r>
+        <w:rPr>
+          <w:rFonts w:ascii="Times New Roman" w:hAnsi="Times New Roman" w:cs="Times New Roman"/>
+        </w:rPr>
+        <w:t xml:space="preserve"> A deeper, emotional blog written by college students</w:t>
+      </w:r>
     </w:p>
     <w:p>
       <w:pPr>
@@ -3727,20 +4351,23 @@
         <w:rPr>
           <w:rFonts w:ascii="Times New Roman" w:hAnsi="Times New Roman" w:cs="Times New Roman"/>
         </w:rPr>
-        <w:t xml:space="preserve"> </w:t>
-      </w:r>
-    </w:p>
-    <w:p>
-      <w:pPr>
-        <w:pStyle w:val="ListParagraph"/>
-        <w:numPr>
-          <w:ilvl w:val="0"/>
-          <w:numId w:val="12"/>
-        </w:numPr>
-        <w:rPr>
-          <w:rFonts w:ascii="Times New Roman" w:hAnsi="Times New Roman" w:cs="Times New Roman"/>
-        </w:rPr>
-      </w:pPr>
+        <w:t xml:space="preserve">Peta Pixel: </w:t>
+      </w:r>
+      <w:hyperlink r:id="rId47" w:history="1">
+        <w:r>
+          <w:rPr>
+            <w:rStyle w:val="Hyperlink"/>
+            <w:rFonts w:ascii="Times New Roman" w:hAnsi="Times New Roman" w:cs="Times New Roman"/>
+          </w:rPr>
+          <w:t>www.petapixel.com</w:t>
+        </w:r>
+      </w:hyperlink>
+      <w:r>
+        <w:rPr>
+          <w:rFonts w:ascii="Times New Roman" w:hAnsi="Times New Roman" w:cs="Times New Roman"/>
+        </w:rPr>
+        <w:t xml:space="preserve"> A blog to keep you in the loop of everything photography</w:t>
+      </w:r>
     </w:p>
     <w:p>
       <w:pPr>
@@ -3751,11 +4378,13 @@
         </w:numPr>
         <w:rPr>
           <w:rFonts w:ascii="Times New Roman" w:hAnsi="Times New Roman" w:cs="Times New Roman"/>
-        </w:rPr>
-      </w:pPr>
-      <w:r>
-        <w:rPr>
-          <w:rFonts w:ascii="Times New Roman" w:hAnsi="Times New Roman" w:cs="Times New Roman"/>
+          <w:sz w:val="28"/>
+        </w:rPr>
+      </w:pPr>
+      <w:r>
+        <w:rPr>
+          <w:rFonts w:ascii="Times New Roman" w:hAnsi="Times New Roman" w:cs="Times New Roman"/>
+          <w:sz w:val="28"/>
         </w:rPr>
         <w:t>Wiki</w:t>
       </w:r>
@@ -3771,21 +4400,13 @@
           <w:rFonts w:ascii="Times New Roman" w:hAnsi="Times New Roman" w:cs="Times New Roman"/>
         </w:rPr>
       </w:pPr>
-      <w:proofErr w:type="spellStart"/>
-      <w:r>
-        <w:rPr>
-          <w:rFonts w:ascii="Times New Roman" w:hAnsi="Times New Roman" w:cs="Times New Roman"/>
-        </w:rPr>
-        <w:t>WikiHow</w:t>
-      </w:r>
-      <w:proofErr w:type="spellEnd"/>
-      <w:r>
-        <w:rPr>
-          <w:rFonts w:ascii="Times New Roman" w:hAnsi="Times New Roman" w:cs="Times New Roman"/>
-        </w:rPr>
-        <w:t xml:space="preserve">: </w:t>
-      </w:r>
-      <w:hyperlink r:id="rId24" w:history="1">
+      <w:r>
+        <w:rPr>
+          <w:rFonts w:ascii="Times New Roman" w:hAnsi="Times New Roman" w:cs="Times New Roman"/>
+        </w:rPr>
+        <w:t xml:space="preserve">WikiHow: </w:t>
+      </w:r>
+      <w:hyperlink r:id="rId48" w:history="1">
         <w:r>
           <w:rPr>
             <w:rStyle w:val="Hyperlink"/>
@@ -3800,6 +4421,14 @@
         </w:rPr>
         <w:t xml:space="preserve"> </w:t>
       </w:r>
+      <w:r>
+        <w:rPr>
+          <w:rFonts w:ascii="Times New Roman" w:hAnsi="Times New Roman" w:cs="Times New Roman"/>
+          <w:color w:val="222222"/>
+          <w:shd w:val="clear" w:color="auto" w:fill="FFFFFF"/>
+        </w:rPr>
+        <w:t>an online wiki-style community consisting of an extensive database of how-to guides.</w:t>
+      </w:r>
     </w:p>
     <w:p>
       <w:pPr>
@@ -3818,15 +4447,29 @@
         </w:rPr>
         <w:t xml:space="preserve">Wikipedia: </w:t>
       </w:r>
-      <w:hyperlink r:id="rId25" w:history="1">
+      <w:hyperlink r:id="rId49" w:history="1">
         <w:r>
           <w:rPr>
             <w:rStyle w:val="Hyperlink"/>
             <w:rFonts w:ascii="Times New Roman" w:hAnsi="Times New Roman" w:cs="Times New Roman"/>
           </w:rPr>
-          <w:t>www.wikipedia.com</w:t>
+          <w:t>www.wikipedia.org</w:t>
         </w:r>
       </w:hyperlink>
+      <w:r>
+        <w:rPr>
+          <w:rFonts w:ascii="Times New Roman" w:hAnsi="Times New Roman" w:cs="Times New Roman"/>
+        </w:rPr>
+        <w:t xml:space="preserve"> </w:t>
+      </w:r>
+      <w:r>
+        <w:rPr>
+          <w:rFonts w:ascii="Times New Roman" w:hAnsi="Times New Roman" w:cs="Times New Roman"/>
+          <w:color w:val="3C4043"/>
+          <w:shd w:val="clear" w:color="auto" w:fill="FFFFFF"/>
+        </w:rPr>
+        <w:t> free online encyclopedia, created and edited by volunteers around the world</w:t>
+      </w:r>
     </w:p>
     <w:p>
       <w:pPr>
@@ -3839,29 +4482,41 @@
           <w:rFonts w:ascii="Times New Roman" w:hAnsi="Times New Roman" w:cs="Times New Roman"/>
         </w:rPr>
       </w:pPr>
-      <w:proofErr w:type="spellStart"/>
-      <w:r>
-        <w:rPr>
-          <w:rFonts w:ascii="Times New Roman" w:hAnsi="Times New Roman" w:cs="Times New Roman"/>
-        </w:rPr>
-        <w:t>WikiTravel</w:t>
-      </w:r>
-      <w:proofErr w:type="spellEnd"/>
+      <w:r>
+        <w:rPr>
+          <w:rFonts w:ascii="Times New Roman" w:hAnsi="Times New Roman" w:cs="Times New Roman"/>
+        </w:rPr>
+        <w:t>WikiVoyage</w:t>
+      </w:r>
       <w:r>
         <w:rPr>
           <w:rFonts w:ascii="Times New Roman" w:hAnsi="Times New Roman" w:cs="Times New Roman"/>
         </w:rPr>
         <w:t xml:space="preserve">: </w:t>
       </w:r>
-      <w:hyperlink r:id="rId26" w:history="1">
+      <w:hyperlink r:id="rId50" w:history="1">
         <w:r>
           <w:rPr>
             <w:rStyle w:val="Hyperlink"/>
             <w:rFonts w:ascii="Times New Roman" w:hAnsi="Times New Roman" w:cs="Times New Roman"/>
           </w:rPr>
-          <w:t>www.wikitravel.com</w:t>
+          <w:t>www.wikivoyage.org</w:t>
         </w:r>
       </w:hyperlink>
+      <w:r>
+        <w:rPr>
+          <w:rFonts w:ascii="Times New Roman" w:hAnsi="Times New Roman" w:cs="Times New Roman"/>
+        </w:rPr>
+        <w:t xml:space="preserve"> </w:t>
+      </w:r>
+      <w:r>
+        <w:rPr>
+          <w:rFonts w:ascii="Times New Roman" w:hAnsi="Times New Roman" w:cs="Times New Roman"/>
+          <w:color w:val="222222"/>
+          <w:shd w:val="clear" w:color="auto" w:fill="FFFFFF"/>
+        </w:rPr>
+        <w:t>a free web-based travel guide for travel destinations and travel topics written by volunteer authors</w:t>
+      </w:r>
     </w:p>
     <w:p>
       <w:pPr>
@@ -3874,29 +4529,35 @@
           <w:rFonts w:ascii="Times New Roman" w:hAnsi="Times New Roman" w:cs="Times New Roman"/>
         </w:rPr>
       </w:pPr>
-      <w:proofErr w:type="spellStart"/>
-      <w:r>
-        <w:rPr>
-          <w:rFonts w:ascii="Times New Roman" w:hAnsi="Times New Roman" w:cs="Times New Roman"/>
-        </w:rPr>
-        <w:t>WikiBooks</w:t>
-      </w:r>
-      <w:proofErr w:type="spellEnd"/>
-      <w:r>
-        <w:rPr>
-          <w:rFonts w:ascii="Times New Roman" w:hAnsi="Times New Roman" w:cs="Times New Roman"/>
-        </w:rPr>
-        <w:t xml:space="preserve">: </w:t>
-      </w:r>
-      <w:hyperlink r:id="rId27" w:history="1">
+      <w:r>
+        <w:rPr>
+          <w:rFonts w:ascii="Times New Roman" w:hAnsi="Times New Roman" w:cs="Times New Roman"/>
+        </w:rPr>
+        <w:t xml:space="preserve">WikiBooks: </w:t>
+      </w:r>
+      <w:hyperlink r:id="rId51" w:history="1">
         <w:r>
           <w:rPr>
             <w:rStyle w:val="Hyperlink"/>
             <w:rFonts w:ascii="Times New Roman" w:hAnsi="Times New Roman" w:cs="Times New Roman"/>
           </w:rPr>
-          <w:t>www.wikibooks.com</w:t>
+          <w:t>www.wikibooks.org</w:t>
         </w:r>
       </w:hyperlink>
+      <w:r>
+        <w:rPr>
+          <w:rFonts w:ascii="Times New Roman" w:hAnsi="Times New Roman" w:cs="Times New Roman"/>
+        </w:rPr>
+        <w:t xml:space="preserve"> </w:t>
+      </w:r>
+      <w:r>
+        <w:rPr>
+          <w:rFonts w:ascii="Times New Roman" w:hAnsi="Times New Roman" w:cs="Times New Roman"/>
+          <w:color w:val="222222"/>
+          <w:shd w:val="clear" w:color="auto" w:fill="FFFFFF"/>
+        </w:rPr>
+        <w:t>a wiki-based Wikimedia project hosted by the Wikimedia Foundation for the creation of free content e-book textbooks and annotated texts that anyone can edit</w:t>
+      </w:r>
     </w:p>
     <w:p>
       <w:pPr>
@@ -3909,27 +4570,19 @@
           <w:rFonts w:ascii="Times New Roman" w:hAnsi="Times New Roman" w:cs="Times New Roman"/>
         </w:rPr>
       </w:pPr>
-      <w:proofErr w:type="spellStart"/>
-      <w:r>
-        <w:rPr>
-          <w:rFonts w:ascii="Times New Roman" w:hAnsi="Times New Roman" w:cs="Times New Roman"/>
-        </w:rPr>
-        <w:t>Wikitionary</w:t>
-      </w:r>
-      <w:proofErr w:type="spellEnd"/>
-      <w:r>
-        <w:rPr>
-          <w:rFonts w:ascii="Times New Roman" w:hAnsi="Times New Roman" w:cs="Times New Roman"/>
-        </w:rPr>
-        <w:t xml:space="preserve">: </w:t>
-      </w:r>
-      <w:hyperlink r:id="rId28" w:history="1">
+      <w:r>
+        <w:rPr>
+          <w:rFonts w:ascii="Times New Roman" w:hAnsi="Times New Roman" w:cs="Times New Roman"/>
+        </w:rPr>
+        <w:t xml:space="preserve">Wikitionary: </w:t>
+      </w:r>
+      <w:hyperlink r:id="rId52" w:history="1">
         <w:r>
           <w:rPr>
             <w:rStyle w:val="Hyperlink"/>
             <w:rFonts w:ascii="Times New Roman" w:hAnsi="Times New Roman" w:cs="Times New Roman"/>
           </w:rPr>
-          <w:t>www.wikitionary.com</w:t>
+          <w:t>www.wikitionary.org</w:t>
         </w:r>
       </w:hyperlink>
       <w:r>
@@ -3938,6 +4591,14 @@
         </w:rPr>
         <w:t xml:space="preserve"> </w:t>
       </w:r>
+      <w:r>
+        <w:rPr>
+          <w:rFonts w:ascii="Times New Roman" w:hAnsi="Times New Roman" w:cs="Times New Roman"/>
+          <w:color w:val="222222"/>
+          <w:shd w:val="clear" w:color="auto" w:fill="FFFFFF"/>
+        </w:rPr>
+        <w:t>a multilingual, web-based project to create a free content dictionary of terms in all natural languages and a number of artificial languages</w:t>
+      </w:r>
     </w:p>
     <w:p>
       <w:pPr>
@@ -3948,13 +4609,22 @@
         </w:numPr>
         <w:rPr>
           <w:rFonts w:ascii="Times New Roman" w:hAnsi="Times New Roman" w:cs="Times New Roman"/>
-        </w:rPr>
-      </w:pPr>
-      <w:r>
-        <w:rPr>
-          <w:rFonts w:ascii="Times New Roman" w:hAnsi="Times New Roman" w:cs="Times New Roman"/>
-        </w:rPr>
-        <w:t xml:space="preserve">Social Network, </w:t>
+          <w:sz w:val="28"/>
+        </w:rPr>
+      </w:pPr>
+      <w:r>
+        <w:rPr>
+          <w:rFonts w:ascii="Times New Roman" w:hAnsi="Times New Roman" w:cs="Times New Roman"/>
+          <w:sz w:val="28"/>
+        </w:rPr>
+        <w:t>Social Network</w:t>
+      </w:r>
+      <w:r>
+        <w:rPr>
+          <w:rFonts w:ascii="Times New Roman" w:hAnsi="Times New Roman" w:cs="Times New Roman"/>
+          <w:sz w:val="28"/>
+        </w:rPr>
+        <w:t xml:space="preserve"> </w:t>
       </w:r>
     </w:p>
     <w:p>
@@ -3972,15 +4642,10 @@
         <w:rPr>
           <w:rFonts w:ascii="Times New Roman" w:hAnsi="Times New Roman" w:cs="Times New Roman"/>
         </w:rPr>
-        <w:t>Facebook</w:t>
-      </w:r>
-      <w:r>
-        <w:rPr>
-          <w:rFonts w:ascii="Times New Roman" w:hAnsi="Times New Roman" w:cs="Times New Roman"/>
-        </w:rPr>
-        <w:t xml:space="preserve">: </w:t>
-      </w:r>
-      <w:hyperlink r:id="rId29" w:history="1">
+        <w:lastRenderedPageBreak/>
+        <w:t xml:space="preserve">Facebook: </w:t>
+      </w:r>
+      <w:hyperlink r:id="rId53" w:history="1">
         <w:r>
           <w:rPr>
             <w:rStyle w:val="Hyperlink"/>
@@ -3995,6 +4660,19 @@
         </w:rPr>
         <w:t xml:space="preserve"> </w:t>
       </w:r>
+      <w:r>
+        <w:rPr>
+          <w:rFonts w:ascii="Times New Roman" w:hAnsi="Times New Roman" w:cs="Times New Roman"/>
+        </w:rPr>
+        <w:t xml:space="preserve"> </w:t>
+      </w:r>
+      <w:r>
+        <w:rPr>
+          <w:rFonts w:ascii="Times New Roman" w:hAnsi="Times New Roman" w:cs="Times New Roman"/>
+          <w:shd w:val="clear" w:color="auto" w:fill="FFFFFF"/>
+        </w:rPr>
+        <w:t xml:space="preserve">largest social networking site in the world and one of the most widely used. </w:t>
+      </w:r>
     </w:p>
     <w:p>
       <w:pPr>
@@ -4011,15 +4689,9 @@
         <w:rPr>
           <w:rFonts w:ascii="Times New Roman" w:hAnsi="Times New Roman" w:cs="Times New Roman"/>
         </w:rPr>
-        <w:t>Twitter</w:t>
-      </w:r>
-      <w:r>
-        <w:rPr>
-          <w:rFonts w:ascii="Times New Roman" w:hAnsi="Times New Roman" w:cs="Times New Roman"/>
-        </w:rPr>
-        <w:t xml:space="preserve">: </w:t>
-      </w:r>
-      <w:hyperlink r:id="rId30" w:history="1">
+        <w:t xml:space="preserve">Twitter: </w:t>
+      </w:r>
+      <w:hyperlink r:id="rId54" w:history="1">
         <w:r>
           <w:rPr>
             <w:rStyle w:val="Hyperlink"/>
@@ -4034,6 +4706,13 @@
         </w:rPr>
         <w:t xml:space="preserve"> </w:t>
       </w:r>
+      <w:r>
+        <w:rPr>
+          <w:rFonts w:ascii="Times New Roman" w:hAnsi="Times New Roman" w:cs="Times New Roman"/>
+          <w:shd w:val="clear" w:color="auto" w:fill="FFFFFF"/>
+        </w:rPr>
+        <w:t>social networking site that enables you to post short text messages (called tweets), containing a limited number of characters (up to 280), to convey your message to the world.</w:t>
+      </w:r>
     </w:p>
     <w:p>
       <w:pPr>
@@ -4052,7 +4731,7 @@
         </w:rPr>
         <w:t xml:space="preserve">Instagram: </w:t>
       </w:r>
-      <w:hyperlink r:id="rId31" w:history="1">
+      <w:hyperlink r:id="rId55" w:history="1">
         <w:r>
           <w:rPr>
             <w:rStyle w:val="Hyperlink"/>
@@ -4061,6 +4740,19 @@
           <w:t>www.instagram.com</w:t>
         </w:r>
       </w:hyperlink>
+      <w:r>
+        <w:rPr>
+          <w:rFonts w:ascii="Times New Roman" w:hAnsi="Times New Roman" w:cs="Times New Roman"/>
+        </w:rPr>
+        <w:t xml:space="preserve"> </w:t>
+      </w:r>
+      <w:r>
+        <w:rPr>
+          <w:rFonts w:ascii="Times New Roman" w:hAnsi="Times New Roman" w:cs="Times New Roman"/>
+          <w:shd w:val="clear" w:color="auto" w:fill="FFFFFF"/>
+        </w:rPr>
+        <w:t>was completely based on sharing photos and videos. Enables you to capture the best moments of your life,</w:t>
+      </w:r>
     </w:p>
     <w:p>
       <w:pPr>
@@ -4073,61 +4765,19 @@
           <w:rFonts w:ascii="Times New Roman" w:hAnsi="Times New Roman" w:cs="Times New Roman"/>
         </w:rPr>
       </w:pPr>
-    </w:p>
-    <w:p>
-      <w:pPr>
-        <w:pStyle w:val="ListParagraph"/>
-        <w:numPr>
-          <w:ilvl w:val="0"/>
-          <w:numId w:val="9"/>
-        </w:numPr>
-        <w:rPr>
-          <w:rFonts w:ascii="Times New Roman" w:hAnsi="Times New Roman" w:cs="Times New Roman"/>
-        </w:rPr>
-      </w:pPr>
-    </w:p>
-    <w:p>
-      <w:pPr>
-        <w:pStyle w:val="ListParagraph"/>
-        <w:numPr>
-          <w:ilvl w:val="0"/>
-          <w:numId w:val="6"/>
-        </w:numPr>
-        <w:rPr>
-          <w:rFonts w:ascii="Times New Roman" w:hAnsi="Times New Roman" w:cs="Times New Roman"/>
-        </w:rPr>
-      </w:pPr>
-      <w:r>
-        <w:rPr>
-          <w:rFonts w:ascii="Times New Roman" w:hAnsi="Times New Roman" w:cs="Times New Roman"/>
-        </w:rPr>
-        <w:t>Content Aggregator</w:t>
-      </w:r>
-    </w:p>
-    <w:p>
-      <w:pPr>
-        <w:pStyle w:val="ListParagraph"/>
-        <w:numPr>
-          <w:ilvl w:val="0"/>
-          <w:numId w:val="16"/>
-        </w:numPr>
-        <w:rPr>
-          <w:rFonts w:ascii="Times New Roman" w:hAnsi="Times New Roman" w:cs="Times New Roman"/>
-        </w:rPr>
-      </w:pPr>
-      <w:r>
-        <w:rPr>
-          <w:rFonts w:ascii="Times New Roman" w:hAnsi="Times New Roman" w:cs="Times New Roman"/>
-        </w:rPr>
-        <w:t xml:space="preserve">Panda: </w:t>
-      </w:r>
-      <w:hyperlink r:id="rId32" w:history="1">
+      <w:r>
+        <w:rPr>
+          <w:rFonts w:ascii="Times New Roman" w:hAnsi="Times New Roman" w:cs="Times New Roman"/>
+        </w:rPr>
+        <w:t xml:space="preserve">Skype: </w:t>
+      </w:r>
+      <w:hyperlink r:id="rId56" w:history="1">
         <w:r>
           <w:rPr>
             <w:rStyle w:val="Hyperlink"/>
             <w:rFonts w:ascii="Times New Roman" w:hAnsi="Times New Roman" w:cs="Times New Roman"/>
           </w:rPr>
-          <w:t>www.panda.com</w:t>
+          <w:t>www.skype.com</w:t>
         </w:r>
       </w:hyperlink>
       <w:r>
@@ -4136,81 +4786,136 @@
         </w:rPr>
         <w:t xml:space="preserve"> </w:t>
       </w:r>
-    </w:p>
-    <w:p>
-      <w:pPr>
-        <w:pStyle w:val="ListParagraph"/>
-        <w:numPr>
-          <w:ilvl w:val="0"/>
-          <w:numId w:val="15"/>
-        </w:numPr>
-        <w:rPr>
-          <w:rFonts w:ascii="Times New Roman" w:hAnsi="Times New Roman" w:cs="Times New Roman"/>
-        </w:rPr>
-      </w:pPr>
-      <w:r>
-        <w:rPr>
-          <w:rFonts w:ascii="Times New Roman" w:hAnsi="Times New Roman" w:cs="Times New Roman"/>
-        </w:rPr>
-        <w:t xml:space="preserve"> </w:t>
-      </w:r>
-      <w:proofErr w:type="spellStart"/>
-      <w:r>
-        <w:rPr>
-          <w:rFonts w:ascii="Times New Roman" w:hAnsi="Times New Roman" w:cs="Times New Roman"/>
-        </w:rPr>
-        <w:t>Alltop</w:t>
-      </w:r>
-      <w:proofErr w:type="spellEnd"/>
-      <w:r>
-        <w:rPr>
-          <w:rFonts w:ascii="Times New Roman" w:hAnsi="Times New Roman" w:cs="Times New Roman"/>
-        </w:rPr>
-        <w:t xml:space="preserve">: </w:t>
-      </w:r>
-      <w:hyperlink r:id="rId33" w:history="1">
+      <w:r>
+        <w:rPr>
+          <w:rFonts w:ascii="Times New Roman" w:hAnsi="Times New Roman" w:cs="Times New Roman"/>
+          <w:shd w:val="clear" w:color="auto" w:fill="FFFFFF"/>
+        </w:rPr>
+        <w:t>one of the most popular communication-based social networking platforms allowing to connect with people through voice calls, video calls (using a webcam) and text messaging.</w:t>
+      </w:r>
+    </w:p>
+    <w:p>
+      <w:pPr>
+        <w:pStyle w:val="ListParagraph"/>
+        <w:numPr>
+          <w:ilvl w:val="0"/>
+          <w:numId w:val="9"/>
+        </w:numPr>
+        <w:spacing w:before="240"/>
+        <w:rPr>
+          <w:rFonts w:ascii="Times New Roman" w:hAnsi="Times New Roman" w:cs="Times New Roman"/>
+        </w:rPr>
+      </w:pPr>
+      <w:r>
+        <w:rPr>
+          <w:rFonts w:ascii="Times New Roman" w:hAnsi="Times New Roman" w:cs="Times New Roman"/>
+        </w:rPr>
+        <w:t xml:space="preserve">Telegram: </w:t>
+      </w:r>
+      <w:hyperlink r:id="rId57" w:history="1">
         <w:r>
           <w:rPr>
             <w:rStyle w:val="Hyperlink"/>
             <w:rFonts w:ascii="Times New Roman" w:hAnsi="Times New Roman" w:cs="Times New Roman"/>
           </w:rPr>
-          <w:t>www.alltop.com</w:t>
+          <w:t>www.telegram.com</w:t>
         </w:r>
       </w:hyperlink>
       <w:r>
         <w:rPr>
           <w:rFonts w:ascii="Times New Roman" w:hAnsi="Times New Roman" w:cs="Times New Roman"/>
         </w:rPr>
-        <w:t xml:space="preserve"> </w:t>
-      </w:r>
-    </w:p>
-    <w:p>
-      <w:pPr>
-        <w:pStyle w:val="ListParagraph"/>
-        <w:numPr>
-          <w:ilvl w:val="0"/>
-          <w:numId w:val="15"/>
-        </w:numPr>
-        <w:rPr>
-          <w:rFonts w:ascii="Times New Roman" w:hAnsi="Times New Roman" w:cs="Times New Roman"/>
-        </w:rPr>
-      </w:pPr>
-      <w:proofErr w:type="spellStart"/>
-      <w:r>
-        <w:rPr>
-          <w:rFonts w:ascii="Times New Roman" w:hAnsi="Times New Roman" w:cs="Times New Roman"/>
-        </w:rPr>
-        <w:lastRenderedPageBreak/>
-        <w:t>Popurls</w:t>
-      </w:r>
-      <w:proofErr w:type="spellEnd"/>
-      <w:r>
-        <w:rPr>
-          <w:rFonts w:ascii="Times New Roman" w:hAnsi="Times New Roman" w:cs="Times New Roman"/>
-        </w:rPr>
-        <w:t xml:space="preserve">: </w:t>
-      </w:r>
-      <w:hyperlink r:id="rId34" w:history="1">
+        <w:t xml:space="preserve"> instant messaging site </w:t>
+      </w:r>
+      <w:r>
+        <w:rPr>
+          <w:rFonts w:ascii="Times New Roman" w:hAnsi="Times New Roman" w:cs="Times New Roman"/>
+          <w:shd w:val="clear" w:color="auto" w:fill="FFFFFF"/>
+        </w:rPr>
+        <w:t>always focused more on the privacy and security of the messages you send over the internet by using its platform. So, it empowers you to send messages that are encrypted and self-destructive. This encryption feature has only just been made available for WhatsApp, whereas Telegram has always provided it.</w:t>
+      </w:r>
+    </w:p>
+    <w:p>
+      <w:pPr>
+        <w:pStyle w:val="ListParagraph"/>
+        <w:numPr>
+          <w:ilvl w:val="0"/>
+          <w:numId w:val="6"/>
+        </w:numPr>
+        <w:spacing w:before="120"/>
+        <w:rPr>
+          <w:rFonts w:ascii="Times New Roman" w:hAnsi="Times New Roman" w:cs="Times New Roman"/>
+          <w:sz w:val="28"/>
+        </w:rPr>
+      </w:pPr>
+      <w:r>
+        <w:rPr>
+          <w:rFonts w:ascii="Times New Roman" w:hAnsi="Times New Roman" w:cs="Times New Roman"/>
+          <w:sz w:val="28"/>
+        </w:rPr>
+        <w:t>Content Aggregator</w:t>
+      </w:r>
+    </w:p>
+    <w:p>
+      <w:pPr>
+        <w:pStyle w:val="ListParagraph"/>
+        <w:numPr>
+          <w:ilvl w:val="0"/>
+          <w:numId w:val="16"/>
+        </w:numPr>
+        <w:rPr>
+          <w:rFonts w:ascii="Times New Roman" w:hAnsi="Times New Roman" w:cs="Times New Roman"/>
+        </w:rPr>
+      </w:pPr>
+      <w:r>
+        <w:rPr>
+          <w:rFonts w:ascii="Times New Roman" w:hAnsi="Times New Roman" w:cs="Times New Roman"/>
+        </w:rPr>
+        <w:t xml:space="preserve"> All</w:t>
+      </w:r>
+      <w:r>
+        <w:rPr>
+          <w:rFonts w:ascii="Times New Roman" w:hAnsi="Times New Roman" w:cs="Times New Roman"/>
+        </w:rPr>
+        <w:t xml:space="preserve"> T</w:t>
+      </w:r>
+      <w:r>
+        <w:rPr>
+          <w:rFonts w:ascii="Times New Roman" w:hAnsi="Times New Roman" w:cs="Times New Roman"/>
+        </w:rPr>
+        <w:t>op: www.alltop.com pulls in the latest posts from websites on a variety of topics</w:t>
+      </w:r>
+    </w:p>
+    <w:p>
+      <w:pPr>
+        <w:pStyle w:val="ListParagraph"/>
+        <w:numPr>
+          <w:ilvl w:val="0"/>
+          <w:numId w:val="16"/>
+        </w:numPr>
+        <w:rPr>
+          <w:rFonts w:ascii="Times New Roman" w:hAnsi="Times New Roman" w:cs="Times New Roman"/>
+        </w:rPr>
+      </w:pPr>
+      <w:r>
+        <w:rPr>
+          <w:rFonts w:ascii="Times New Roman" w:hAnsi="Times New Roman" w:cs="Times New Roman"/>
+        </w:rPr>
+        <w:t>Pop</w:t>
+      </w:r>
+      <w:r>
+        <w:rPr>
+          <w:rFonts w:ascii="Times New Roman" w:hAnsi="Times New Roman" w:cs="Times New Roman"/>
+        </w:rPr>
+        <w:t xml:space="preserve"> ur</w:t>
+      </w:r>
+      <w:r>
+        <w:rPr>
+          <w:rFonts w:ascii="Times New Roman" w:hAnsi="Times New Roman" w:cs="Times New Roman"/>
+        </w:rPr>
+        <w:t xml:space="preserve">ls: </w:t>
+      </w:r>
+      <w:hyperlink r:id="rId58" w:history="1">
         <w:r>
           <w:rPr>
             <w:rStyle w:val="Hyperlink"/>
@@ -4225,25 +4930,32 @@
         </w:rPr>
         <w:t xml:space="preserve"> </w:t>
       </w:r>
-    </w:p>
-    <w:p>
-      <w:pPr>
-        <w:pStyle w:val="ListParagraph"/>
-        <w:numPr>
-          <w:ilvl w:val="0"/>
-          <w:numId w:val="15"/>
-        </w:numPr>
-        <w:rPr>
-          <w:rFonts w:ascii="Times New Roman" w:hAnsi="Times New Roman" w:cs="Times New Roman"/>
-        </w:rPr>
-      </w:pPr>
-      <w:r>
-        <w:rPr>
-          <w:rFonts w:ascii="Times New Roman" w:hAnsi="Times New Roman" w:cs="Times New Roman"/>
-        </w:rPr>
-        <w:t xml:space="preserve"> The Web List: </w:t>
-      </w:r>
-      <w:hyperlink r:id="rId35" w:history="1">
+      <w:r>
+        <w:rPr>
+          <w:rFonts w:ascii="Times New Roman" w:hAnsi="Times New Roman" w:cs="Times New Roman"/>
+          <w:shd w:val="clear" w:color="auto" w:fill="FFFFFF"/>
+        </w:rPr>
+        <w:t>pulls in content from a variety of social networks, blogs, and news organizations. </w:t>
+      </w:r>
+    </w:p>
+    <w:p>
+      <w:pPr>
+        <w:pStyle w:val="ListParagraph"/>
+        <w:numPr>
+          <w:ilvl w:val="0"/>
+          <w:numId w:val="16"/>
+        </w:numPr>
+        <w:rPr>
+          <w:rFonts w:ascii="Times New Roman" w:hAnsi="Times New Roman" w:cs="Times New Roman"/>
+        </w:rPr>
+      </w:pPr>
+      <w:r>
+        <w:rPr>
+          <w:rFonts w:ascii="Times New Roman" w:hAnsi="Times New Roman" w:cs="Times New Roman"/>
+        </w:rPr>
+        <w:t xml:space="preserve">The Web List: </w:t>
+      </w:r>
+      <w:hyperlink r:id="rId59" w:history="1">
         <w:r>
           <w:rPr>
             <w:rStyle w:val="Hyperlink"/>
@@ -4258,13 +4970,19 @@
         </w:rPr>
         <w:t xml:space="preserve"> </w:t>
       </w:r>
-    </w:p>
-    <w:p>
-      <w:pPr>
-        <w:pStyle w:val="ListParagraph"/>
-        <w:numPr>
-          <w:ilvl w:val="0"/>
-          <w:numId w:val="15"/>
+      <w:r>
+        <w:rPr>
+          <w:rFonts w:ascii="Times New Roman" w:hAnsi="Times New Roman" w:cs="Times New Roman"/>
+        </w:rPr>
+        <w:t>a one-page content aggregator website that collects content from a huge variety of sources, though, you can’t submit your own site. It only aggregates content from a pre-made set of sources.</w:t>
+      </w:r>
+    </w:p>
+    <w:p>
+      <w:pPr>
+        <w:pStyle w:val="ListParagraph"/>
+        <w:numPr>
+          <w:ilvl w:val="0"/>
+          <w:numId w:val="16"/>
         </w:numPr>
         <w:rPr>
           <w:rFonts w:ascii="Times New Roman" w:hAnsi="Times New Roman" w:cs="Times New Roman"/>
@@ -4276,7 +4994,7 @@
         </w:rPr>
         <w:t xml:space="preserve"> WP News Desk: </w:t>
       </w:r>
-      <w:hyperlink r:id="rId36" w:history="1">
+      <w:hyperlink r:id="rId60" w:history="1">
         <w:r>
           <w:rPr>
             <w:rStyle w:val="Hyperlink"/>
@@ -4291,31 +5009,31 @@
         </w:rPr>
         <w:t xml:space="preserve"> </w:t>
       </w:r>
-    </w:p>
-    <w:p>
-      <w:pPr>
-        <w:pStyle w:val="ListParagraph"/>
-        <w:numPr>
-          <w:ilvl w:val="0"/>
-          <w:numId w:val="15"/>
-        </w:numPr>
-        <w:rPr>
-          <w:rFonts w:ascii="Times New Roman" w:hAnsi="Times New Roman" w:cs="Times New Roman"/>
-        </w:rPr>
-      </w:pPr>
-      <w:r>
-        <w:rPr>
-          <w:rFonts w:ascii="Times New Roman" w:hAnsi="Times New Roman" w:cs="Times New Roman"/>
-        </w:rPr>
-        <w:t>Travel Blogger Community</w:t>
-      </w:r>
-      <w:r>
-        <w:rPr>
-          <w:rFonts w:ascii="Times New Roman" w:hAnsi="Times New Roman" w:cs="Times New Roman"/>
-        </w:rPr>
-        <w:t xml:space="preserve">: </w:t>
-      </w:r>
-      <w:hyperlink r:id="rId37" w:history="1">
+      <w:r>
+        <w:rPr>
+          <w:rFonts w:ascii="Times New Roman" w:hAnsi="Times New Roman" w:cs="Times New Roman"/>
+        </w:rPr>
+        <w:t>focuses specifically on WordPress. It automatically pulls in content from a variety of WordPress blogs and companies and displays posts on the front page.</w:t>
+      </w:r>
+    </w:p>
+    <w:p>
+      <w:pPr>
+        <w:pStyle w:val="ListParagraph"/>
+        <w:numPr>
+          <w:ilvl w:val="0"/>
+          <w:numId w:val="16"/>
+        </w:numPr>
+        <w:rPr>
+          <w:rFonts w:ascii="Times New Roman" w:hAnsi="Times New Roman" w:cs="Times New Roman"/>
+        </w:rPr>
+      </w:pPr>
+      <w:r>
+        <w:rPr>
+          <w:rFonts w:ascii="Times New Roman" w:hAnsi="Times New Roman" w:cs="Times New Roman"/>
+        </w:rPr>
+        <w:t xml:space="preserve">Travel Blogger Community: </w:t>
+      </w:r>
+      <w:hyperlink r:id="rId61" w:history="1">
         <w:r>
           <w:rPr>
             <w:rStyle w:val="Hyperlink"/>
@@ -4330,6 +5048,12 @@
         </w:rPr>
         <w:t xml:space="preserve"> </w:t>
       </w:r>
+      <w:r>
+        <w:rPr>
+          <w:rFonts w:ascii="Times New Roman" w:hAnsi="Times New Roman" w:cs="Times New Roman"/>
+        </w:rPr>
+        <w:t>aggregates content from travel bloggers all around the world in one accessible place.</w:t>
+      </w:r>
     </w:p>
     <w:p>
       <w:pPr>
@@ -4340,11 +5064,13 @@
         </w:numPr>
         <w:rPr>
           <w:rFonts w:ascii="Times New Roman" w:hAnsi="Times New Roman" w:cs="Times New Roman"/>
-        </w:rPr>
-      </w:pPr>
-      <w:r>
-        <w:rPr>
-          <w:rFonts w:ascii="Times New Roman" w:hAnsi="Times New Roman" w:cs="Times New Roman"/>
+          <w:sz w:val="28"/>
+        </w:rPr>
+      </w:pPr>
+      <w:r>
+        <w:rPr>
+          <w:rFonts w:ascii="Times New Roman" w:hAnsi="Times New Roman" w:cs="Times New Roman"/>
+          <w:sz w:val="28"/>
         </w:rPr>
         <w:t>Personal</w:t>
       </w:r>
@@ -4366,6 +5092,33 @@
         </w:rPr>
         <w:t xml:space="preserve"> </w:t>
       </w:r>
+      <w:r>
+        <w:rPr>
+          <w:rFonts w:ascii="Times New Roman" w:hAnsi="Times New Roman" w:cs="Times New Roman"/>
+        </w:rPr>
+        <w:t xml:space="preserve">Fifty Coffees: </w:t>
+      </w:r>
+      <w:hyperlink r:id="rId62" w:history="1">
+        <w:r>
+          <w:rPr>
+            <w:rStyle w:val="Hyperlink"/>
+            <w:rFonts w:ascii="Times New Roman" w:hAnsi="Times New Roman" w:cs="Times New Roman"/>
+          </w:rPr>
+          <w:t>www.fiftycoffees.com</w:t>
+        </w:r>
+      </w:hyperlink>
+      <w:r>
+        <w:rPr>
+          <w:rFonts w:ascii="Times New Roman" w:hAnsi="Times New Roman" w:cs="Times New Roman"/>
+        </w:rPr>
+        <w:t xml:space="preserve"> </w:t>
+      </w:r>
+      <w:r>
+        <w:rPr>
+          <w:rFonts w:ascii="Times New Roman" w:hAnsi="Times New Roman" w:cs="Times New Roman"/>
+        </w:rPr>
+        <w:t>chronicles the author's series of coffee meetings in search of her next job opportunity, and it does a great job of using photography and visuals to assist in the telling of her lengthy stories.</w:t>
+      </w:r>
     </w:p>
     <w:p>
       <w:pPr>
@@ -4384,6 +5137,33 @@
         </w:rPr>
         <w:t xml:space="preserve"> </w:t>
       </w:r>
+      <w:r>
+        <w:rPr>
+          <w:rFonts w:ascii="Times New Roman" w:hAnsi="Times New Roman" w:cs="Times New Roman"/>
+        </w:rPr>
+        <w:t xml:space="preserve">The Beast Is Back: </w:t>
+      </w:r>
+      <w:hyperlink r:id="rId63" w:history="1">
+        <w:r>
+          <w:rPr>
+            <w:rStyle w:val="Hyperlink"/>
+            <w:rFonts w:ascii="Times New Roman" w:hAnsi="Times New Roman" w:cs="Times New Roman"/>
+          </w:rPr>
+          <w:t>www.thebeastisback.com</w:t>
+        </w:r>
+      </w:hyperlink>
+      <w:r>
+        <w:rPr>
+          <w:rFonts w:ascii="Times New Roman" w:hAnsi="Times New Roman" w:cs="Times New Roman"/>
+        </w:rPr>
+        <w:t xml:space="preserve"> </w:t>
+      </w:r>
+      <w:r>
+        <w:rPr>
+          <w:rFonts w:ascii="Times New Roman" w:hAnsi="Times New Roman" w:cs="Times New Roman"/>
+        </w:rPr>
+        <w:t>Christopher Lee's portfolio is busy and colorful in a way that works.</w:t>
+      </w:r>
     </w:p>
     <w:p>
       <w:pPr>
@@ -4400,8 +5180,36 @@
         <w:rPr>
           <w:rFonts w:ascii="Times New Roman" w:hAnsi="Times New Roman" w:cs="Times New Roman"/>
         </w:rPr>
+        <w:lastRenderedPageBreak/>
         <w:t xml:space="preserve"> </w:t>
       </w:r>
+      <w:r>
+        <w:rPr>
+          <w:rFonts w:ascii="Times New Roman" w:hAnsi="Times New Roman" w:cs="Times New Roman"/>
+        </w:rPr>
+        <w:t xml:space="preserve">The Everywhereist: </w:t>
+      </w:r>
+      <w:hyperlink r:id="rId64" w:history="1">
+        <w:r>
+          <w:rPr>
+            <w:rStyle w:val="Hyperlink"/>
+            <w:rFonts w:ascii="Times New Roman" w:hAnsi="Times New Roman" w:cs="Times New Roman"/>
+          </w:rPr>
+          <w:t>www.everywhereist.com</w:t>
+        </w:r>
+      </w:hyperlink>
+      <w:r>
+        <w:rPr>
+          <w:rFonts w:ascii="Times New Roman" w:hAnsi="Times New Roman" w:cs="Times New Roman"/>
+        </w:rPr>
+        <w:t xml:space="preserve"> </w:t>
+      </w:r>
+      <w:r>
+        <w:rPr>
+          <w:rFonts w:ascii="Times New Roman" w:hAnsi="Times New Roman" w:cs="Times New Roman"/>
+        </w:rPr>
+        <w:t>looks a bit busier, but its consistent branding helps visitors easily navigate the site. The travel blog uses globe iconography to move visitors around the site, making it easy to explore sections beyond the blog.</w:t>
+      </w:r>
     </w:p>
     <w:p>
       <w:pPr>
@@ -4420,6 +5228,29 @@
         </w:rPr>
         <w:t xml:space="preserve"> </w:t>
       </w:r>
+      <w:r>
+        <w:rPr>
+          <w:rFonts w:ascii="Times New Roman" w:hAnsi="Times New Roman" w:cs="Times New Roman"/>
+        </w:rPr>
+        <w:t>Mr. Money Mustache:</w:t>
+      </w:r>
+      <w:r>
+        <w:t xml:space="preserve"> </w:t>
+      </w:r>
+      <w:hyperlink r:id="rId65" w:history="1">
+        <w:r>
+          <w:rPr>
+            <w:rStyle w:val="Hyperlink"/>
+          </w:rPr>
+          <w:t>www.mrmoneymustache.com</w:t>
+        </w:r>
+      </w:hyperlink>
+      <w:r>
+        <w:t xml:space="preserve"> t</w:t>
+      </w:r>
+      <w:r>
+        <w:t>his financial blog is a funny, browsable website that offers sound insight into money management for the layperson.</w:t>
+      </w:r>
     </w:p>
     <w:p>
       <w:pPr>
@@ -4432,6 +5263,33 @@
           <w:rFonts w:ascii="Times New Roman" w:hAnsi="Times New Roman" w:cs="Times New Roman"/>
         </w:rPr>
       </w:pPr>
+      <w:r>
+        <w:rPr>
+          <w:rFonts w:ascii="Times New Roman" w:hAnsi="Times New Roman" w:cs="Times New Roman"/>
+        </w:rPr>
+        <w:t xml:space="preserve">Sean Halpin: </w:t>
+      </w:r>
+      <w:hyperlink r:id="rId66" w:history="1">
+        <w:r>
+          <w:rPr>
+            <w:rStyle w:val="Hyperlink"/>
+            <w:rFonts w:ascii="Times New Roman" w:hAnsi="Times New Roman" w:cs="Times New Roman"/>
+          </w:rPr>
+          <w:t>www.seanhalpin.io</w:t>
+        </w:r>
+      </w:hyperlink>
+      <w:r>
+        <w:rPr>
+          <w:rFonts w:ascii="Times New Roman" w:hAnsi="Times New Roman" w:cs="Times New Roman"/>
+        </w:rPr>
+        <w:t xml:space="preserve"> </w:t>
+      </w:r>
+      <w:r>
+        <w:rPr>
+          <w:rFonts w:ascii="Times New Roman" w:hAnsi="Times New Roman" w:cs="Times New Roman"/>
+        </w:rPr>
+        <w:t>Halpin's resume is short and to the point, which is authentic to his voice and personal branding outlined on the site.</w:t>
+      </w:r>
     </w:p>
     <w:p>
       <w:pPr>
@@ -4441,8 +5299,6 @@
           <w:rFonts w:ascii="Times New Roman" w:hAnsi="Times New Roman" w:cs="Times New Roman"/>
         </w:rPr>
       </w:pPr>
-      <w:bookmarkStart w:id="0" w:name="_GoBack"/>
-      <w:bookmarkEnd w:id="0"/>
     </w:p>
     <w:sectPr>
       <w:pgSz w:w="12240" w:h="15840"/>
@@ -4918,7 +5774,7 @@
       <w:lvlText w:val=""/>
       <w:lvlJc w:val="left"/>
       <w:pPr>
-        <w:ind w:left="720" w:hanging="360"/>
+        <w:ind w:left="810" w:hanging="360"/>
       </w:pPr>
       <w:rPr>
         <w:rFonts w:ascii="Symbol" w:hAnsi="Symbol" w:hint="default"/>
@@ -5739,6 +6595,119 @@
     </w:lvl>
   </w:abstractNum>
   <w:abstractNum w:abstractNumId="12" w15:restartNumberingAfterBreak="0">
+    <w:nsid w:val="60D227E5"/>
+    <w:multiLevelType w:val="hybridMultilevel"/>
+    <w:tmpl w:val="7F94F9C0"/>
+    <w:lvl w:ilvl="0" w:tplc="04090001">
+      <w:start w:val="1"/>
+      <w:numFmt w:val="bullet"/>
+      <w:lvlText w:val=""/>
+      <w:lvlJc w:val="left"/>
+      <w:pPr>
+        <w:ind w:left="774" w:hanging="360"/>
+      </w:pPr>
+      <w:rPr>
+        <w:rFonts w:ascii="Symbol" w:hAnsi="Symbol" w:hint="default"/>
+      </w:rPr>
+    </w:lvl>
+    <w:lvl w:ilvl="1" w:tplc="04090003" w:tentative="1">
+      <w:start w:val="1"/>
+      <w:numFmt w:val="bullet"/>
+      <w:lvlText w:val="o"/>
+      <w:lvlJc w:val="left"/>
+      <w:pPr>
+        <w:ind w:left="1494" w:hanging="360"/>
+      </w:pPr>
+      <w:rPr>
+        <w:rFonts w:ascii="Courier New" w:hAnsi="Courier New" w:cs="Courier New" w:hint="default"/>
+      </w:rPr>
+    </w:lvl>
+    <w:lvl w:ilvl="2" w:tplc="04090005" w:tentative="1">
+      <w:start w:val="1"/>
+      <w:numFmt w:val="bullet"/>
+      <w:lvlText w:val=""/>
+      <w:lvlJc w:val="left"/>
+      <w:pPr>
+        <w:ind w:left="2214" w:hanging="360"/>
+      </w:pPr>
+      <w:rPr>
+        <w:rFonts w:ascii="Wingdings" w:hAnsi="Wingdings" w:hint="default"/>
+      </w:rPr>
+    </w:lvl>
+    <w:lvl w:ilvl="3" w:tplc="04090001" w:tentative="1">
+      <w:start w:val="1"/>
+      <w:numFmt w:val="bullet"/>
+      <w:lvlText w:val=""/>
+      <w:lvlJc w:val="left"/>
+      <w:pPr>
+        <w:ind w:left="2934" w:hanging="360"/>
+      </w:pPr>
+      <w:rPr>
+        <w:rFonts w:ascii="Symbol" w:hAnsi="Symbol" w:hint="default"/>
+      </w:rPr>
+    </w:lvl>
+    <w:lvl w:ilvl="4" w:tplc="04090003" w:tentative="1">
+      <w:start w:val="1"/>
+      <w:numFmt w:val="bullet"/>
+      <w:lvlText w:val="o"/>
+      <w:lvlJc w:val="left"/>
+      <w:pPr>
+        <w:ind w:left="3654" w:hanging="360"/>
+      </w:pPr>
+      <w:rPr>
+        <w:rFonts w:ascii="Courier New" w:hAnsi="Courier New" w:cs="Courier New" w:hint="default"/>
+      </w:rPr>
+    </w:lvl>
+    <w:lvl w:ilvl="5" w:tplc="04090005" w:tentative="1">
+      <w:start w:val="1"/>
+      <w:numFmt w:val="bullet"/>
+      <w:lvlText w:val=""/>
+      <w:lvlJc w:val="left"/>
+      <w:pPr>
+        <w:ind w:left="4374" w:hanging="360"/>
+      </w:pPr>
+      <w:rPr>
+        <w:rFonts w:ascii="Wingdings" w:hAnsi="Wingdings" w:hint="default"/>
+      </w:rPr>
+    </w:lvl>
+    <w:lvl w:ilvl="6" w:tplc="04090001" w:tentative="1">
+      <w:start w:val="1"/>
+      <w:numFmt w:val="bullet"/>
+      <w:lvlText w:val=""/>
+      <w:lvlJc w:val="left"/>
+      <w:pPr>
+        <w:ind w:left="5094" w:hanging="360"/>
+      </w:pPr>
+      <w:rPr>
+        <w:rFonts w:ascii="Symbol" w:hAnsi="Symbol" w:hint="default"/>
+      </w:rPr>
+    </w:lvl>
+    <w:lvl w:ilvl="7" w:tplc="04090003" w:tentative="1">
+      <w:start w:val="1"/>
+      <w:numFmt w:val="bullet"/>
+      <w:lvlText w:val="o"/>
+      <w:lvlJc w:val="left"/>
+      <w:pPr>
+        <w:ind w:left="5814" w:hanging="360"/>
+      </w:pPr>
+      <w:rPr>
+        <w:rFonts w:ascii="Courier New" w:hAnsi="Courier New" w:cs="Courier New" w:hint="default"/>
+      </w:rPr>
+    </w:lvl>
+    <w:lvl w:ilvl="8" w:tplc="04090005" w:tentative="1">
+      <w:start w:val="1"/>
+      <w:numFmt w:val="bullet"/>
+      <w:lvlText w:val=""/>
+      <w:lvlJc w:val="left"/>
+      <w:pPr>
+        <w:ind w:left="6534" w:hanging="360"/>
+      </w:pPr>
+      <w:rPr>
+        <w:rFonts w:ascii="Wingdings" w:hAnsi="Wingdings" w:hint="default"/>
+      </w:rPr>
+    </w:lvl>
+  </w:abstractNum>
+  <w:abstractNum w:abstractNumId="13" w15:restartNumberingAfterBreak="0">
     <w:nsid w:val="61BE77E6"/>
     <w:multiLevelType w:val="hybridMultilevel"/>
     <w:tmpl w:val="E8F6E730"/>
@@ -5851,7 +6820,7 @@
       </w:rPr>
     </w:lvl>
   </w:abstractNum>
-  <w:abstractNum w:abstractNumId="13" w15:restartNumberingAfterBreak="0">
+  <w:abstractNum w:abstractNumId="14" w15:restartNumberingAfterBreak="0">
     <w:nsid w:val="63A45634"/>
     <w:multiLevelType w:val="hybridMultilevel"/>
     <w:tmpl w:val="3E606CFE"/>
@@ -5940,7 +6909,7 @@
       </w:pPr>
     </w:lvl>
   </w:abstractNum>
-  <w:abstractNum w:abstractNumId="14" w15:restartNumberingAfterBreak="0">
+  <w:abstractNum w:abstractNumId="15" w15:restartNumberingAfterBreak="0">
     <w:nsid w:val="736B16E3"/>
     <w:multiLevelType w:val="hybridMultilevel"/>
     <w:tmpl w:val="438E1E72"/>
@@ -6053,7 +7022,7 @@
       </w:rPr>
     </w:lvl>
   </w:abstractNum>
-  <w:abstractNum w:abstractNumId="15" w15:restartNumberingAfterBreak="0">
+  <w:abstractNum w:abstractNumId="16" w15:restartNumberingAfterBreak="0">
     <w:nsid w:val="7C47719F"/>
     <w:multiLevelType w:val="hybridMultilevel"/>
     <w:tmpl w:val="67B4CB4E"/>
@@ -6167,10 +7136,10 @@
     </w:lvl>
   </w:abstractNum>
   <w:num w:numId="1">
-    <w:abstractNumId w:val="13"/>
+    <w:abstractNumId w:val="14"/>
   </w:num>
   <w:num w:numId="2">
-    <w:abstractNumId w:val="15"/>
+    <w:abstractNumId w:val="16"/>
   </w:num>
   <w:num w:numId="3">
     <w:abstractNumId w:val="9"/>
@@ -6209,9 +7178,12 @@
     <w:abstractNumId w:val="10"/>
   </w:num>
   <w:num w:numId="15">
-    <w:abstractNumId w:val="14"/>
+    <w:abstractNumId w:val="15"/>
   </w:num>
   <w:num w:numId="16">
+    <w:abstractNumId w:val="13"/>
+  </w:num>
+  <w:num w:numId="17">
     <w:abstractNumId w:val="12"/>
   </w:num>
 </w:numbering>
@@ -6632,6 +7604,29 @@
       <w:szCs w:val="32"/>
     </w:rPr>
   </w:style>
+  <w:style w:type="paragraph" w:styleId="Heading2">
+    <w:name w:val="heading 2"/>
+    <w:basedOn w:val="Normal"/>
+    <w:next w:val="Normal"/>
+    <w:link w:val="Heading2Char"/>
+    <w:uiPriority w:val="9"/>
+    <w:semiHidden/>
+    <w:unhideWhenUsed/>
+    <w:qFormat/>
+    <w:rsid w:val="00C767C2"/>
+    <w:pPr>
+      <w:keepNext/>
+      <w:keepLines/>
+      <w:spacing w:before="40" w:after="0"/>
+      <w:outlineLvl w:val="1"/>
+    </w:pPr>
+    <w:rPr>
+      <w:rFonts w:asciiTheme="majorHAnsi" w:eastAsiaTheme="majorEastAsia" w:hAnsiTheme="majorHAnsi" w:cstheme="majorBidi"/>
+      <w:color w:val="2E74B5" w:themeColor="accent1" w:themeShade="BF"/>
+      <w:sz w:val="26"/>
+      <w:szCs w:val="26"/>
+    </w:rPr>
+  </w:style>
   <w:style w:type="paragraph" w:styleId="Heading3">
     <w:name w:val="heading 3"/>
     <w:basedOn w:val="Normal"/>
@@ -6744,6 +7739,33 @@
     <w:rPr>
       <w:rFonts w:asciiTheme="majorHAnsi" w:eastAsiaTheme="majorEastAsia" w:hAnsiTheme="majorHAnsi" w:cstheme="majorBidi"/>
       <w:color w:val="1F4D78" w:themeColor="accent1" w:themeShade="7F"/>
+      <w:sz w:val="24"/>
+      <w:szCs w:val="24"/>
+    </w:rPr>
+  </w:style>
+  <w:style w:type="character" w:customStyle="1" w:styleId="Heading2Char">
+    <w:name w:val="Heading 2 Char"/>
+    <w:basedOn w:val="DefaultParagraphFont"/>
+    <w:link w:val="Heading2"/>
+    <w:uiPriority w:val="9"/>
+    <w:semiHidden/>
+    <w:rsid w:val="00C767C2"/>
+    <w:rPr>
+      <w:rFonts w:asciiTheme="majorHAnsi" w:eastAsiaTheme="majorEastAsia" w:hAnsiTheme="majorHAnsi" w:cstheme="majorBidi"/>
+      <w:color w:val="2E74B5" w:themeColor="accent1" w:themeShade="BF"/>
+      <w:sz w:val="26"/>
+      <w:szCs w:val="26"/>
+    </w:rPr>
+  </w:style>
+  <w:style w:type="paragraph" w:customStyle="1" w:styleId="niche-description">
+    <w:name w:val="niche-description"/>
+    <w:basedOn w:val="Normal"/>
+    <w:rsid w:val="00C767C2"/>
+    <w:pPr>
+      <w:spacing w:before="100" w:beforeAutospacing="1" w:after="100" w:afterAutospacing="1" w:line="240" w:lineRule="auto"/>
+    </w:pPr>
+    <w:rPr>
+      <w:rFonts w:ascii="Times New Roman" w:eastAsia="Times New Roman" w:hAnsi="Times New Roman" w:cs="Times New Roman"/>
       <w:sz w:val="24"/>
       <w:szCs w:val="24"/>
     </w:rPr>
@@ -7017,7 +8039,7 @@
 </file>
 
 <file path=customXml/itemProps1.xml><?xml version="1.0" encoding="utf-8"?>
-<ds:datastoreItem xmlns:ds="http://schemas.openxmlformats.org/officeDocument/2006/customXml" ds:itemID="{3AEF7DF5-A97A-42BA-8F22-16DCF83A76E8}">
+<ds:datastoreItem xmlns:ds="http://schemas.openxmlformats.org/officeDocument/2006/customXml" ds:itemID="{F174324D-E166-4574-8F65-DD6552D388A7}">
   <ds:schemaRefs>
     <ds:schemaRef ds:uri="http://schemas.openxmlformats.org/officeDocument/2006/bibliography"/>
   </ds:schemaRefs>

</xml_diff>

<commit_message>
Half of Twitter added for question #2
</commit_message>
<xml_diff>
--- a/Elshadai_Kassu_Section_2_Assignment1.docx
+++ b/Elshadai_Kassu_Section_2_Assignment1.docx
@@ -36,6 +36,12 @@
     </w:p>
     <w:sdt>
       <w:sdtPr>
+        <w:rPr>
+          <w:rFonts w:asciiTheme="minorHAnsi" w:eastAsiaTheme="minorHAnsi" w:hAnsiTheme="minorHAnsi" w:cstheme="minorBidi"/>
+          <w:color w:val="auto"/>
+          <w:sz w:val="22"/>
+          <w:szCs w:val="22"/>
+        </w:rPr>
         <w:id w:val="-1024868511"/>
         <w:docPartObj>
           <w:docPartGallery w:val="Table of Contents"/>
@@ -44,13 +50,9 @@
       </w:sdtPr>
       <w:sdtEndPr>
         <w:rPr>
-          <w:rFonts w:asciiTheme="minorHAnsi" w:eastAsiaTheme="minorHAnsi" w:hAnsiTheme="minorHAnsi" w:cstheme="minorBidi"/>
           <w:b/>
           <w:bCs/>
           <w:noProof/>
-          <w:color w:val="auto"/>
-          <w:sz w:val="22"/>
-          <w:szCs w:val="22"/>
         </w:rPr>
       </w:sdtEndPr>
       <w:sdtContent>
@@ -97,64 +99,111 @@
             </w:rPr>
             <w:fldChar w:fldCharType="separate"/>
           </w:r>
-          <w:hyperlink w:anchor="_Toc33904463" w:history="1">
-            <w:r>
-              <w:rPr>
-                <w:rStyle w:val="Hyperlink"/>
-                <w:rFonts w:ascii="Times New Roman" w:hAnsi="Times New Roman" w:cs="Times New Roman"/>
-                <w:noProof/>
-              </w:rPr>
-              <w:t>History (Evolution) of the internet</w:t>
-            </w:r>
-            <w:r>
-              <w:rPr>
-                <w:noProof/>
-                <w:webHidden/>
-              </w:rPr>
-              <w:tab/>
-            </w:r>
-            <w:r>
-              <w:rPr>
-                <w:noProof/>
-                <w:webHidden/>
-              </w:rPr>
-              <w:fldChar w:fldCharType="begin"/>
-            </w:r>
-            <w:r>
-              <w:rPr>
-                <w:noProof/>
-                <w:webHidden/>
-              </w:rPr>
-              <w:instrText xml:space="preserve"> PAGEREF _Toc33904463 \h </w:instrText>
-            </w:r>
-            <w:r>
-              <w:rPr>
-                <w:noProof/>
-                <w:webHidden/>
-              </w:rPr>
-            </w:r>
-            <w:r>
-              <w:rPr>
-                <w:noProof/>
-                <w:webHidden/>
-              </w:rPr>
-              <w:fldChar w:fldCharType="separate"/>
-            </w:r>
-            <w:r>
-              <w:rPr>
-                <w:noProof/>
-                <w:webHidden/>
-              </w:rPr>
-              <w:t>3</w:t>
-            </w:r>
-            <w:r>
-              <w:rPr>
-                <w:noProof/>
-                <w:webHidden/>
-              </w:rPr>
-              <w:fldChar w:fldCharType="end"/>
-            </w:r>
-          </w:hyperlink>
+          <w:bookmarkStart w:id="0" w:name="_GoBack"/>
+          <w:bookmarkEnd w:id="0"/>
+          <w:r>
+            <w:rPr>
+              <w:rStyle w:val="Hyperlink"/>
+              <w:noProof/>
+            </w:rPr>
+            <w:fldChar w:fldCharType="begin"/>
+          </w:r>
+          <w:r>
+            <w:rPr>
+              <w:rStyle w:val="Hyperlink"/>
+              <w:noProof/>
+            </w:rPr>
+            <w:instrText xml:space="preserve"> </w:instrText>
+          </w:r>
+          <w:r>
+            <w:rPr>
+              <w:noProof/>
+            </w:rPr>
+            <w:instrText>HYPERLINK \l "_Toc34075372"</w:instrText>
+          </w:r>
+          <w:r>
+            <w:rPr>
+              <w:rStyle w:val="Hyperlink"/>
+              <w:noProof/>
+            </w:rPr>
+            <w:instrText xml:space="preserve"> </w:instrText>
+          </w:r>
+          <w:r>
+            <w:rPr>
+              <w:rStyle w:val="Hyperlink"/>
+              <w:noProof/>
+            </w:rPr>
+          </w:r>
+          <w:r>
+            <w:rPr>
+              <w:rStyle w:val="Hyperlink"/>
+              <w:noProof/>
+            </w:rPr>
+            <w:fldChar w:fldCharType="separate"/>
+          </w:r>
+          <w:r>
+            <w:rPr>
+              <w:rStyle w:val="Hyperlink"/>
+              <w:rFonts w:ascii="Times New Roman" w:hAnsi="Times New Roman" w:cs="Times New Roman"/>
+              <w:noProof/>
+            </w:rPr>
+            <w:t>History (Evolution) of the internet</w:t>
+          </w:r>
+          <w:r>
+            <w:rPr>
+              <w:noProof/>
+              <w:webHidden/>
+            </w:rPr>
+            <w:tab/>
+          </w:r>
+          <w:r>
+            <w:rPr>
+              <w:noProof/>
+              <w:webHidden/>
+            </w:rPr>
+            <w:fldChar w:fldCharType="begin"/>
+          </w:r>
+          <w:r>
+            <w:rPr>
+              <w:noProof/>
+              <w:webHidden/>
+            </w:rPr>
+            <w:instrText xml:space="preserve"> PAGEREF _Toc34075372 \h </w:instrText>
+          </w:r>
+          <w:r>
+            <w:rPr>
+              <w:noProof/>
+              <w:webHidden/>
+            </w:rPr>
+          </w:r>
+          <w:r>
+            <w:rPr>
+              <w:noProof/>
+              <w:webHidden/>
+            </w:rPr>
+            <w:fldChar w:fldCharType="separate"/>
+          </w:r>
+          <w:r>
+            <w:rPr>
+              <w:noProof/>
+              <w:webHidden/>
+            </w:rPr>
+            <w:t>3</w:t>
+          </w:r>
+          <w:r>
+            <w:rPr>
+              <w:noProof/>
+              <w:webHidden/>
+            </w:rPr>
+            <w:fldChar w:fldCharType="end"/>
+          </w:r>
+          <w:r>
+            <w:rPr>
+              <w:rStyle w:val="Hyperlink"/>
+              <w:noProof/>
+            </w:rPr>
+            <w:fldChar w:fldCharType="end"/>
+          </w:r>
         </w:p>
         <w:p>
           <w:pPr>
@@ -167,7 +216,7 @@
               <w:noProof/>
             </w:rPr>
           </w:pPr>
-          <w:hyperlink w:anchor="_Toc33904464" w:history="1">
+          <w:hyperlink w:anchor="_Toc34075373" w:history="1">
             <w:r>
               <w:rPr>
                 <w:rStyle w:val="Hyperlink"/>
@@ -195,7 +244,7 @@
                 <w:noProof/>
                 <w:webHidden/>
               </w:rPr>
-              <w:instrText xml:space="preserve"> PAGEREF _Toc33904464 \h </w:instrText>
+              <w:instrText xml:space="preserve"> PAGEREF _Toc34075373 \h </w:instrText>
             </w:r>
             <w:r>
               <w:rPr>
@@ -238,7 +287,7 @@
               <w:noProof/>
             </w:rPr>
           </w:pPr>
-          <w:hyperlink w:anchor="_Toc33904465" w:history="1">
+          <w:hyperlink w:anchor="_Toc34075374" w:history="1">
             <w:r>
               <w:rPr>
                 <w:rStyle w:val="Hyperlink"/>
@@ -281,7 +330,7 @@
                 <w:noProof/>
                 <w:webHidden/>
               </w:rPr>
-              <w:instrText xml:space="preserve"> PAGEREF _Toc33904465 \h </w:instrText>
+              <w:instrText xml:space="preserve"> PAGEREF _Toc34075374 \h </w:instrText>
             </w:r>
             <w:r>
               <w:rPr>
@@ -302,76 +351,6 @@
                 <w:webHidden/>
               </w:rPr>
               <w:t>5</w:t>
-            </w:r>
-            <w:r>
-              <w:rPr>
-                <w:noProof/>
-                <w:webHidden/>
-              </w:rPr>
-              <w:fldChar w:fldCharType="end"/>
-            </w:r>
-          </w:hyperlink>
-        </w:p>
-        <w:p>
-          <w:pPr>
-            <w:pStyle w:val="TOC1"/>
-            <w:tabs>
-              <w:tab w:val="right" w:leader="dot" w:pos="9350"/>
-            </w:tabs>
-            <w:rPr>
-              <w:rFonts w:eastAsiaTheme="minorEastAsia"/>
-              <w:noProof/>
-            </w:rPr>
-          </w:pPr>
-          <w:hyperlink w:anchor="_Toc33904466" w:history="1">
-            <w:r>
-              <w:rPr>
-                <w:rStyle w:val="Hyperlink"/>
-                <w:rFonts w:ascii="Times New Roman" w:hAnsi="Times New Roman" w:cs="Times New Roman"/>
-                <w:noProof/>
-              </w:rPr>
-              <w:t>Categories</w:t>
-            </w:r>
-            <w:r>
-              <w:rPr>
-                <w:noProof/>
-                <w:webHidden/>
-              </w:rPr>
-              <w:tab/>
-            </w:r>
-            <w:r>
-              <w:rPr>
-                <w:noProof/>
-                <w:webHidden/>
-              </w:rPr>
-              <w:fldChar w:fldCharType="begin"/>
-            </w:r>
-            <w:r>
-              <w:rPr>
-                <w:noProof/>
-                <w:webHidden/>
-              </w:rPr>
-              <w:instrText xml:space="preserve"> PAGEREF _Toc33904466 \h </w:instrText>
-            </w:r>
-            <w:r>
-              <w:rPr>
-                <w:noProof/>
-                <w:webHidden/>
-              </w:rPr>
-            </w:r>
-            <w:r>
-              <w:rPr>
-                <w:noProof/>
-                <w:webHidden/>
-              </w:rPr>
-              <w:fldChar w:fldCharType="separate"/>
-            </w:r>
-            <w:r>
-              <w:rPr>
-                <w:noProof/>
-                <w:webHidden/>
-              </w:rPr>
-              <w:t>7</w:t>
             </w:r>
             <w:r>
               <w:rPr>
@@ -394,14 +373,14 @@
               <w:noProof/>
             </w:rPr>
           </w:pPr>
-          <w:hyperlink w:anchor="_Toc33904467" w:history="1">
+          <w:hyperlink w:anchor="_Toc34075375" w:history="1">
             <w:r>
               <w:rPr>
                 <w:rStyle w:val="Hyperlink"/>
                 <w:rFonts w:ascii="Times New Roman" w:hAnsi="Times New Roman" w:cs="Times New Roman"/>
                 <w:noProof/>
               </w:rPr>
-              <w:t>1.</w:t>
+              <w:t>2.</w:t>
             </w:r>
             <w:r>
               <w:rPr>
@@ -416,7 +395,7 @@
                 <w:rFonts w:ascii="Times New Roman" w:hAnsi="Times New Roman" w:cs="Times New Roman"/>
                 <w:noProof/>
               </w:rPr>
-              <w:t>Portal</w:t>
+              <w:t>Twitter (www.twitter.com)</w:t>
             </w:r>
             <w:r>
               <w:rPr>
@@ -437,7 +416,7 @@
                 <w:noProof/>
                 <w:webHidden/>
               </w:rPr>
-              <w:instrText xml:space="preserve"> PAGEREF _Toc33904467 \h </w:instrText>
+              <w:instrText xml:space="preserve"> PAGEREF _Toc34075375 \h </w:instrText>
             </w:r>
             <w:r>
               <w:rPr>
@@ -457,7 +436,77 @@
                 <w:noProof/>
                 <w:webHidden/>
               </w:rPr>
-              <w:t>7</w:t>
+              <w:t>6</w:t>
+            </w:r>
+            <w:r>
+              <w:rPr>
+                <w:noProof/>
+                <w:webHidden/>
+              </w:rPr>
+              <w:fldChar w:fldCharType="end"/>
+            </w:r>
+          </w:hyperlink>
+        </w:p>
+        <w:p>
+          <w:pPr>
+            <w:pStyle w:val="TOC1"/>
+            <w:tabs>
+              <w:tab w:val="right" w:leader="dot" w:pos="9350"/>
+            </w:tabs>
+            <w:rPr>
+              <w:rFonts w:eastAsiaTheme="minorEastAsia"/>
+              <w:noProof/>
+            </w:rPr>
+          </w:pPr>
+          <w:hyperlink w:anchor="_Toc34075376" w:history="1">
+            <w:r>
+              <w:rPr>
+                <w:rStyle w:val="Hyperlink"/>
+                <w:rFonts w:ascii="Times New Roman" w:hAnsi="Times New Roman" w:cs="Times New Roman"/>
+                <w:noProof/>
+              </w:rPr>
+              <w:t>Categories</w:t>
+            </w:r>
+            <w:r>
+              <w:rPr>
+                <w:noProof/>
+                <w:webHidden/>
+              </w:rPr>
+              <w:tab/>
+            </w:r>
+            <w:r>
+              <w:rPr>
+                <w:noProof/>
+                <w:webHidden/>
+              </w:rPr>
+              <w:fldChar w:fldCharType="begin"/>
+            </w:r>
+            <w:r>
+              <w:rPr>
+                <w:noProof/>
+                <w:webHidden/>
+              </w:rPr>
+              <w:instrText xml:space="preserve"> PAGEREF _Toc34075376 \h </w:instrText>
+            </w:r>
+            <w:r>
+              <w:rPr>
+                <w:noProof/>
+                <w:webHidden/>
+              </w:rPr>
+            </w:r>
+            <w:r>
+              <w:rPr>
+                <w:noProof/>
+                <w:webHidden/>
+              </w:rPr>
+              <w:fldChar w:fldCharType="separate"/>
+            </w:r>
+            <w:r>
+              <w:rPr>
+                <w:noProof/>
+                <w:webHidden/>
+              </w:rPr>
+              <w:t>9</w:t>
             </w:r>
             <w:r>
               <w:rPr>
@@ -480,14 +529,14 @@
               <w:noProof/>
             </w:rPr>
           </w:pPr>
-          <w:hyperlink w:anchor="_Toc33904468" w:history="1">
+          <w:hyperlink w:anchor="_Toc34075377" w:history="1">
             <w:r>
               <w:rPr>
                 <w:rStyle w:val="Hyperlink"/>
                 <w:rFonts w:ascii="Times New Roman" w:hAnsi="Times New Roman" w:cs="Times New Roman"/>
                 <w:noProof/>
               </w:rPr>
-              <w:t>2.</w:t>
+              <w:t>1.</w:t>
             </w:r>
             <w:r>
               <w:rPr>
@@ -502,7 +551,7 @@
                 <w:rFonts w:ascii="Times New Roman" w:hAnsi="Times New Roman" w:cs="Times New Roman"/>
                 <w:noProof/>
               </w:rPr>
-              <w:t>News</w:t>
+              <w:t>Portal</w:t>
             </w:r>
             <w:r>
               <w:rPr>
@@ -523,7 +572,7 @@
                 <w:noProof/>
                 <w:webHidden/>
               </w:rPr>
-              <w:instrText xml:space="preserve"> PAGEREF _Toc33904468 \h </w:instrText>
+              <w:instrText xml:space="preserve"> PAGEREF _Toc34075377 \h </w:instrText>
             </w:r>
             <w:r>
               <w:rPr>
@@ -543,7 +592,7 @@
                 <w:noProof/>
                 <w:webHidden/>
               </w:rPr>
-              <w:t>7</w:t>
+              <w:t>9</w:t>
             </w:r>
             <w:r>
               <w:rPr>
@@ -566,14 +615,14 @@
               <w:noProof/>
             </w:rPr>
           </w:pPr>
-          <w:hyperlink w:anchor="_Toc33904469" w:history="1">
+          <w:hyperlink w:anchor="_Toc34075378" w:history="1">
             <w:r>
               <w:rPr>
                 <w:rStyle w:val="Hyperlink"/>
                 <w:rFonts w:ascii="Times New Roman" w:hAnsi="Times New Roman" w:cs="Times New Roman"/>
                 <w:noProof/>
               </w:rPr>
-              <w:t>3.</w:t>
+              <w:t>2.</w:t>
             </w:r>
             <w:r>
               <w:rPr>
@@ -588,7 +637,7 @@
                 <w:rFonts w:ascii="Times New Roman" w:hAnsi="Times New Roman" w:cs="Times New Roman"/>
                 <w:noProof/>
               </w:rPr>
-              <w:t>Informational</w:t>
+              <w:t>News</w:t>
             </w:r>
             <w:r>
               <w:rPr>
@@ -609,7 +658,7 @@
                 <w:noProof/>
                 <w:webHidden/>
               </w:rPr>
-              <w:instrText xml:space="preserve"> PAGEREF _Toc33904469 \h </w:instrText>
+              <w:instrText xml:space="preserve"> PAGEREF _Toc34075378 \h </w:instrText>
             </w:r>
             <w:r>
               <w:rPr>
@@ -629,7 +678,7 @@
                 <w:noProof/>
                 <w:webHidden/>
               </w:rPr>
-              <w:t>7</w:t>
+              <w:t>9</w:t>
             </w:r>
             <w:r>
               <w:rPr>
@@ -652,14 +701,14 @@
               <w:noProof/>
             </w:rPr>
           </w:pPr>
-          <w:hyperlink w:anchor="_Toc33904470" w:history="1">
+          <w:hyperlink w:anchor="_Toc34075379" w:history="1">
             <w:r>
               <w:rPr>
                 <w:rStyle w:val="Hyperlink"/>
                 <w:rFonts w:ascii="Times New Roman" w:hAnsi="Times New Roman" w:cs="Times New Roman"/>
                 <w:noProof/>
               </w:rPr>
-              <w:t>4.</w:t>
+              <w:t>3.</w:t>
             </w:r>
             <w:r>
               <w:rPr>
@@ -674,7 +723,7 @@
                 <w:rFonts w:ascii="Times New Roman" w:hAnsi="Times New Roman" w:cs="Times New Roman"/>
                 <w:noProof/>
               </w:rPr>
-              <w:t>Business/ Marketing</w:t>
+              <w:t>Informational</w:t>
             </w:r>
             <w:r>
               <w:rPr>
@@ -695,7 +744,7 @@
                 <w:noProof/>
                 <w:webHidden/>
               </w:rPr>
-              <w:instrText xml:space="preserve"> PAGEREF _Toc33904470 \h </w:instrText>
+              <w:instrText xml:space="preserve"> PAGEREF _Toc34075379 \h </w:instrText>
             </w:r>
             <w:r>
               <w:rPr>
@@ -715,7 +764,7 @@
                 <w:noProof/>
                 <w:webHidden/>
               </w:rPr>
-              <w:t>8</w:t>
+              <w:t>9</w:t>
             </w:r>
             <w:r>
               <w:rPr>
@@ -738,14 +787,14 @@
               <w:noProof/>
             </w:rPr>
           </w:pPr>
-          <w:hyperlink w:anchor="_Toc33904471" w:history="1">
+          <w:hyperlink w:anchor="_Toc34075380" w:history="1">
             <w:r>
               <w:rPr>
                 <w:rStyle w:val="Hyperlink"/>
                 <w:rFonts w:ascii="Times New Roman" w:hAnsi="Times New Roman" w:cs="Times New Roman"/>
                 <w:noProof/>
               </w:rPr>
-              <w:t>5.</w:t>
+              <w:t>4.</w:t>
             </w:r>
             <w:r>
               <w:rPr>
@@ -760,7 +809,7 @@
                 <w:rFonts w:ascii="Times New Roman" w:hAnsi="Times New Roman" w:cs="Times New Roman"/>
                 <w:noProof/>
               </w:rPr>
-              <w:t>Educational</w:t>
+              <w:t>Business/ Marketing</w:t>
             </w:r>
             <w:r>
               <w:rPr>
@@ -781,7 +830,7 @@
                 <w:noProof/>
                 <w:webHidden/>
               </w:rPr>
-              <w:instrText xml:space="preserve"> PAGEREF _Toc33904471 \h </w:instrText>
+              <w:instrText xml:space="preserve"> PAGEREF _Toc34075380 \h </w:instrText>
             </w:r>
             <w:r>
               <w:rPr>
@@ -801,7 +850,7 @@
                 <w:noProof/>
                 <w:webHidden/>
               </w:rPr>
-              <w:t>8</w:t>
+              <w:t>10</w:t>
             </w:r>
             <w:r>
               <w:rPr>
@@ -824,14 +873,14 @@
               <w:noProof/>
             </w:rPr>
           </w:pPr>
-          <w:hyperlink w:anchor="_Toc33904472" w:history="1">
+          <w:hyperlink w:anchor="_Toc34075381" w:history="1">
             <w:r>
               <w:rPr>
                 <w:rStyle w:val="Hyperlink"/>
                 <w:rFonts w:ascii="Times New Roman" w:hAnsi="Times New Roman" w:cs="Times New Roman"/>
                 <w:noProof/>
               </w:rPr>
-              <w:t>6.</w:t>
+              <w:t>5.</w:t>
             </w:r>
             <w:r>
               <w:rPr>
@@ -846,7 +895,7 @@
                 <w:rFonts w:ascii="Times New Roman" w:hAnsi="Times New Roman" w:cs="Times New Roman"/>
                 <w:noProof/>
               </w:rPr>
-              <w:t>Entertainment,</w:t>
+              <w:t>Educational</w:t>
             </w:r>
             <w:r>
               <w:rPr>
@@ -867,7 +916,7 @@
                 <w:noProof/>
                 <w:webHidden/>
               </w:rPr>
-              <w:instrText xml:space="preserve"> PAGEREF _Toc33904472 \h </w:instrText>
+              <w:instrText xml:space="preserve"> PAGEREF _Toc34075381 \h </w:instrText>
             </w:r>
             <w:r>
               <w:rPr>
@@ -887,7 +936,7 @@
                 <w:noProof/>
                 <w:webHidden/>
               </w:rPr>
-              <w:t>8</w:t>
+              <w:t>10</w:t>
             </w:r>
             <w:r>
               <w:rPr>
@@ -910,14 +959,14 @@
               <w:noProof/>
             </w:rPr>
           </w:pPr>
-          <w:hyperlink w:anchor="_Toc33904473" w:history="1">
+          <w:hyperlink w:anchor="_Toc34075382" w:history="1">
             <w:r>
               <w:rPr>
                 <w:rStyle w:val="Hyperlink"/>
                 <w:rFonts w:ascii="Times New Roman" w:hAnsi="Times New Roman" w:cs="Times New Roman"/>
                 <w:noProof/>
               </w:rPr>
-              <w:t>7.</w:t>
+              <w:t>6.</w:t>
             </w:r>
             <w:r>
               <w:rPr>
@@ -932,7 +981,7 @@
                 <w:rFonts w:ascii="Times New Roman" w:hAnsi="Times New Roman" w:cs="Times New Roman"/>
                 <w:noProof/>
               </w:rPr>
-              <w:t>Advocacy</w:t>
+              <w:t>Entertainment</w:t>
             </w:r>
             <w:r>
               <w:rPr>
@@ -953,7 +1002,7 @@
                 <w:noProof/>
                 <w:webHidden/>
               </w:rPr>
-              <w:instrText xml:space="preserve"> PAGEREF _Toc33904473 \h </w:instrText>
+              <w:instrText xml:space="preserve"> PAGEREF _Toc34075382 \h </w:instrText>
             </w:r>
             <w:r>
               <w:rPr>
@@ -973,7 +1022,7 @@
                 <w:noProof/>
                 <w:webHidden/>
               </w:rPr>
-              <w:t>9</w:t>
+              <w:t>10</w:t>
             </w:r>
             <w:r>
               <w:rPr>
@@ -996,14 +1045,14 @@
               <w:noProof/>
             </w:rPr>
           </w:pPr>
-          <w:hyperlink w:anchor="_Toc33904474" w:history="1">
+          <w:hyperlink w:anchor="_Toc34075383" w:history="1">
             <w:r>
               <w:rPr>
                 <w:rStyle w:val="Hyperlink"/>
                 <w:rFonts w:ascii="Times New Roman" w:hAnsi="Times New Roman" w:cs="Times New Roman"/>
                 <w:noProof/>
               </w:rPr>
-              <w:t>8.</w:t>
+              <w:t>7.</w:t>
             </w:r>
             <w:r>
               <w:rPr>
@@ -1018,7 +1067,7 @@
                 <w:rFonts w:ascii="Times New Roman" w:hAnsi="Times New Roman" w:cs="Times New Roman"/>
                 <w:noProof/>
               </w:rPr>
-              <w:t>Blog</w:t>
+              <w:t>Advocacy</w:t>
             </w:r>
             <w:r>
               <w:rPr>
@@ -1039,7 +1088,7 @@
                 <w:noProof/>
                 <w:webHidden/>
               </w:rPr>
-              <w:instrText xml:space="preserve"> PAGEREF _Toc33904474 \h </w:instrText>
+              <w:instrText xml:space="preserve"> PAGEREF _Toc34075383 \h </w:instrText>
             </w:r>
             <w:r>
               <w:rPr>
@@ -1059,7 +1108,7 @@
                 <w:noProof/>
                 <w:webHidden/>
               </w:rPr>
-              <w:t>9</w:t>
+              <w:t>11</w:t>
             </w:r>
             <w:r>
               <w:rPr>
@@ -1082,14 +1131,14 @@
               <w:noProof/>
             </w:rPr>
           </w:pPr>
-          <w:hyperlink w:anchor="_Toc33904475" w:history="1">
+          <w:hyperlink w:anchor="_Toc34075384" w:history="1">
             <w:r>
               <w:rPr>
                 <w:rStyle w:val="Hyperlink"/>
                 <w:rFonts w:ascii="Times New Roman" w:hAnsi="Times New Roman" w:cs="Times New Roman"/>
                 <w:noProof/>
               </w:rPr>
-              <w:t>9.</w:t>
+              <w:t>8.</w:t>
             </w:r>
             <w:r>
               <w:rPr>
@@ -1104,6 +1153,92 @@
                 <w:rFonts w:ascii="Times New Roman" w:hAnsi="Times New Roman" w:cs="Times New Roman"/>
                 <w:noProof/>
               </w:rPr>
+              <w:t>Blog</w:t>
+            </w:r>
+            <w:r>
+              <w:rPr>
+                <w:noProof/>
+                <w:webHidden/>
+              </w:rPr>
+              <w:tab/>
+            </w:r>
+            <w:r>
+              <w:rPr>
+                <w:noProof/>
+                <w:webHidden/>
+              </w:rPr>
+              <w:fldChar w:fldCharType="begin"/>
+            </w:r>
+            <w:r>
+              <w:rPr>
+                <w:noProof/>
+                <w:webHidden/>
+              </w:rPr>
+              <w:instrText xml:space="preserve"> PAGEREF _Toc34075384 \h </w:instrText>
+            </w:r>
+            <w:r>
+              <w:rPr>
+                <w:noProof/>
+                <w:webHidden/>
+              </w:rPr>
+            </w:r>
+            <w:r>
+              <w:rPr>
+                <w:noProof/>
+                <w:webHidden/>
+              </w:rPr>
+              <w:fldChar w:fldCharType="separate"/>
+            </w:r>
+            <w:r>
+              <w:rPr>
+                <w:noProof/>
+                <w:webHidden/>
+              </w:rPr>
+              <w:t>11</w:t>
+            </w:r>
+            <w:r>
+              <w:rPr>
+                <w:noProof/>
+                <w:webHidden/>
+              </w:rPr>
+              <w:fldChar w:fldCharType="end"/>
+            </w:r>
+          </w:hyperlink>
+        </w:p>
+        <w:p>
+          <w:pPr>
+            <w:pStyle w:val="TOC2"/>
+            <w:tabs>
+              <w:tab w:val="left" w:pos="660"/>
+              <w:tab w:val="right" w:leader="dot" w:pos="9350"/>
+            </w:tabs>
+            <w:rPr>
+              <w:rFonts w:eastAsiaTheme="minorEastAsia"/>
+              <w:noProof/>
+            </w:rPr>
+          </w:pPr>
+          <w:hyperlink w:anchor="_Toc34075385" w:history="1">
+            <w:r>
+              <w:rPr>
+                <w:rStyle w:val="Hyperlink"/>
+                <w:rFonts w:ascii="Times New Roman" w:hAnsi="Times New Roman" w:cs="Times New Roman"/>
+                <w:noProof/>
+              </w:rPr>
+              <w:t>9.</w:t>
+            </w:r>
+            <w:r>
+              <w:rPr>
+                <w:rFonts w:eastAsiaTheme="minorEastAsia"/>
+                <w:noProof/>
+              </w:rPr>
+              <w:tab/>
+            </w:r>
+            <w:r>
+              <w:rPr>
+                <w:rStyle w:val="Hyperlink"/>
+                <w:rFonts w:ascii="Times New Roman" w:hAnsi="Times New Roman" w:cs="Times New Roman"/>
+                <w:noProof/>
+              </w:rPr>
               <w:t>Wiki</w:t>
             </w:r>
             <w:r>
@@ -1125,7 +1260,7 @@
                 <w:noProof/>
                 <w:webHidden/>
               </w:rPr>
-              <w:instrText xml:space="preserve"> PAGEREF _Toc33904475 \h </w:instrText>
+              <w:instrText xml:space="preserve"> PAGEREF _Toc34075385 \h </w:instrText>
             </w:r>
             <w:r>
               <w:rPr>
@@ -1145,7 +1280,7 @@
                 <w:noProof/>
                 <w:webHidden/>
               </w:rPr>
-              <w:t>9</w:t>
+              <w:t>11</w:t>
             </w:r>
             <w:r>
               <w:rPr>
@@ -1168,7 +1303,7 @@
               <w:noProof/>
             </w:rPr>
           </w:pPr>
-          <w:hyperlink w:anchor="_Toc33904476" w:history="1">
+          <w:hyperlink w:anchor="_Toc34075386" w:history="1">
             <w:r>
               <w:rPr>
                 <w:rStyle w:val="Hyperlink"/>
@@ -1211,7 +1346,7 @@
                 <w:noProof/>
                 <w:webHidden/>
               </w:rPr>
-              <w:instrText xml:space="preserve"> PAGEREF _Toc33904476 \h </w:instrText>
+              <w:instrText xml:space="preserve"> PAGEREF _Toc34075386 \h </w:instrText>
             </w:r>
             <w:r>
               <w:rPr>
@@ -1231,7 +1366,7 @@
                 <w:noProof/>
                 <w:webHidden/>
               </w:rPr>
-              <w:t>9</w:t>
+              <w:t>11</w:t>
             </w:r>
             <w:r>
               <w:rPr>
@@ -1254,7 +1389,7 @@
               <w:noProof/>
             </w:rPr>
           </w:pPr>
-          <w:hyperlink w:anchor="_Toc33904477" w:history="1">
+          <w:hyperlink w:anchor="_Toc34075387" w:history="1">
             <w:r>
               <w:rPr>
                 <w:rStyle w:val="Hyperlink"/>
@@ -1297,7 +1432,7 @@
                 <w:noProof/>
                 <w:webHidden/>
               </w:rPr>
-              <w:instrText xml:space="preserve"> PAGEREF _Toc33904477 \h </w:instrText>
+              <w:instrText xml:space="preserve"> PAGEREF _Toc34075387 \h </w:instrText>
             </w:r>
             <w:r>
               <w:rPr>
@@ -1317,7 +1452,7 @@
                 <w:noProof/>
                 <w:webHidden/>
               </w:rPr>
-              <w:t>10</w:t>
+              <w:t>12</w:t>
             </w:r>
             <w:r>
               <w:rPr>
@@ -1340,7 +1475,7 @@
               <w:noProof/>
             </w:rPr>
           </w:pPr>
-          <w:hyperlink w:anchor="_Toc33904478" w:history="1">
+          <w:hyperlink w:anchor="_Toc34075388" w:history="1">
             <w:r>
               <w:rPr>
                 <w:rStyle w:val="Hyperlink"/>
@@ -1383,7 +1518,7 @@
                 <w:noProof/>
                 <w:webHidden/>
               </w:rPr>
-              <w:instrText xml:space="preserve"> PAGEREF _Toc33904478 \h </w:instrText>
+              <w:instrText xml:space="preserve"> PAGEREF _Toc34075388 \h </w:instrText>
             </w:r>
             <w:r>
               <w:rPr>
@@ -1403,7 +1538,147 @@
                 <w:noProof/>
                 <w:webHidden/>
               </w:rPr>
-              <w:t>10</w:t>
+              <w:t>12</w:t>
+            </w:r>
+            <w:r>
+              <w:rPr>
+                <w:noProof/>
+                <w:webHidden/>
+              </w:rPr>
+              <w:fldChar w:fldCharType="end"/>
+            </w:r>
+          </w:hyperlink>
+        </w:p>
+        <w:p>
+          <w:pPr>
+            <w:pStyle w:val="TOC1"/>
+            <w:tabs>
+              <w:tab w:val="right" w:leader="dot" w:pos="9350"/>
+            </w:tabs>
+            <w:rPr>
+              <w:rFonts w:eastAsiaTheme="minorEastAsia"/>
+              <w:noProof/>
+            </w:rPr>
+          </w:pPr>
+          <w:hyperlink w:anchor="_Toc34075389" w:history="1">
+            <w:r>
+              <w:rPr>
+                <w:rStyle w:val="Hyperlink"/>
+                <w:rFonts w:ascii="Times New Roman" w:hAnsi="Times New Roman" w:cs="Times New Roman"/>
+                <w:noProof/>
+              </w:rPr>
+              <w:t>Guidelines for evaluating the value of a Web site</w:t>
+            </w:r>
+            <w:r>
+              <w:rPr>
+                <w:noProof/>
+                <w:webHidden/>
+              </w:rPr>
+              <w:tab/>
+            </w:r>
+            <w:r>
+              <w:rPr>
+                <w:noProof/>
+                <w:webHidden/>
+              </w:rPr>
+              <w:fldChar w:fldCharType="begin"/>
+            </w:r>
+            <w:r>
+              <w:rPr>
+                <w:noProof/>
+                <w:webHidden/>
+              </w:rPr>
+              <w:instrText xml:space="preserve"> PAGEREF _Toc34075389 \h </w:instrText>
+            </w:r>
+            <w:r>
+              <w:rPr>
+                <w:noProof/>
+                <w:webHidden/>
+              </w:rPr>
+            </w:r>
+            <w:r>
+              <w:rPr>
+                <w:noProof/>
+                <w:webHidden/>
+              </w:rPr>
+              <w:fldChar w:fldCharType="separate"/>
+            </w:r>
+            <w:r>
+              <w:rPr>
+                <w:noProof/>
+                <w:webHidden/>
+              </w:rPr>
+              <w:t>14</w:t>
+            </w:r>
+            <w:r>
+              <w:rPr>
+                <w:noProof/>
+                <w:webHidden/>
+              </w:rPr>
+              <w:fldChar w:fldCharType="end"/>
+            </w:r>
+          </w:hyperlink>
+        </w:p>
+        <w:p>
+          <w:pPr>
+            <w:pStyle w:val="TOC1"/>
+            <w:tabs>
+              <w:tab w:val="right" w:leader="dot" w:pos="9350"/>
+            </w:tabs>
+            <w:rPr>
+              <w:rFonts w:eastAsiaTheme="minorEastAsia"/>
+              <w:noProof/>
+            </w:rPr>
+          </w:pPr>
+          <w:hyperlink w:anchor="_Toc34075390" w:history="1">
+            <w:r>
+              <w:rPr>
+                <w:rStyle w:val="Hyperlink"/>
+                <w:rFonts w:ascii="Times New Roman" w:hAnsi="Times New Roman" w:cs="Times New Roman"/>
+                <w:noProof/>
+              </w:rPr>
+              <w:t>References</w:t>
+            </w:r>
+            <w:r>
+              <w:rPr>
+                <w:noProof/>
+                <w:webHidden/>
+              </w:rPr>
+              <w:tab/>
+            </w:r>
+            <w:r>
+              <w:rPr>
+                <w:noProof/>
+                <w:webHidden/>
+              </w:rPr>
+              <w:fldChar w:fldCharType="begin"/>
+            </w:r>
+            <w:r>
+              <w:rPr>
+                <w:noProof/>
+                <w:webHidden/>
+              </w:rPr>
+              <w:instrText xml:space="preserve"> PAGEREF _Toc34075390 \h </w:instrText>
+            </w:r>
+            <w:r>
+              <w:rPr>
+                <w:noProof/>
+                <w:webHidden/>
+              </w:rPr>
+            </w:r>
+            <w:r>
+              <w:rPr>
+                <w:noProof/>
+                <w:webHidden/>
+              </w:rPr>
+              <w:fldChar w:fldCharType="separate"/>
+            </w:r>
+            <w:r>
+              <w:rPr>
+                <w:noProof/>
+                <w:webHidden/>
+              </w:rPr>
+              <w:t>15</w:t>
             </w:r>
             <w:r>
               <w:rPr>
@@ -1453,7 +1728,7 @@
           <w:szCs w:val="22"/>
         </w:rPr>
       </w:pPr>
-      <w:bookmarkStart w:id="0" w:name="_Toc33904463"/>
+      <w:bookmarkStart w:id="1" w:name="_Toc34075372"/>
       <w:r>
         <w:rPr>
           <w:rFonts w:ascii="Times New Roman" w:hAnsi="Times New Roman" w:cs="Times New Roman"/>
@@ -1464,7 +1739,7 @@
         <w:lastRenderedPageBreak/>
         <w:t>History (Evolution) of the internet</w:t>
       </w:r>
-      <w:bookmarkEnd w:id="0"/>
+      <w:bookmarkEnd w:id="1"/>
     </w:p>
     <w:p>
       <w:pPr>
@@ -2687,7 +2962,7 @@
           <w:szCs w:val="36"/>
         </w:rPr>
       </w:pPr>
-      <w:bookmarkStart w:id="1" w:name="_Toc33904464"/>
+      <w:bookmarkStart w:id="2" w:name="_Toc34075373"/>
       <w:r>
         <w:rPr>
           <w:rFonts w:ascii="Times New Roman" w:hAnsi="Times New Roman" w:cs="Times New Roman"/>
@@ -2698,7 +2973,7 @@
         <w:lastRenderedPageBreak/>
         <w:t>Popular websites from Web Archive</w:t>
       </w:r>
-      <w:bookmarkEnd w:id="1"/>
+      <w:bookmarkEnd w:id="2"/>
     </w:p>
     <w:p>
       <w:pPr>
@@ -2712,7 +2987,7 @@
           <w:sz w:val="24"/>
         </w:rPr>
       </w:pPr>
-      <w:bookmarkStart w:id="2" w:name="_Toc33904465"/>
+      <w:bookmarkStart w:id="3" w:name="_Toc34075374"/>
       <w:r>
         <w:rPr>
           <w:rFonts w:ascii="Times New Roman" w:hAnsi="Times New Roman" w:cs="Times New Roman"/>
@@ -2739,7 +3014,7 @@
         </w:rPr>
         <w:t>)</w:t>
       </w:r>
-      <w:bookmarkEnd w:id="2"/>
+      <w:bookmarkEnd w:id="3"/>
     </w:p>
     <w:p>
       <w:pPr>
@@ -3910,174 +4185,388 @@
     </w:p>
     <w:p>
       <w:pPr>
-        <w:pStyle w:val="ListParagraph"/>
-        <w:spacing w:after="100" w:line="276" w:lineRule="auto"/>
-        <w:jc w:val="both"/>
-        <w:rPr>
-          <w:rFonts w:ascii="Times New Roman" w:hAnsi="Times New Roman" w:cs="Times New Roman"/>
-        </w:rPr>
-      </w:pPr>
-    </w:p>
-    <w:p>
-      <w:pPr>
-        <w:pStyle w:val="ListParagraph"/>
-        <w:spacing w:after="100" w:line="276" w:lineRule="auto"/>
-        <w:jc w:val="both"/>
-        <w:rPr>
-          <w:rFonts w:ascii="Times New Roman" w:hAnsi="Times New Roman" w:cs="Times New Roman"/>
-        </w:rPr>
-      </w:pPr>
-    </w:p>
-    <w:p>
-      <w:pPr>
-        <w:pStyle w:val="ListParagraph"/>
-        <w:spacing w:after="100" w:line="276" w:lineRule="auto"/>
-        <w:jc w:val="both"/>
-        <w:rPr>
-          <w:rFonts w:ascii="Times New Roman" w:hAnsi="Times New Roman" w:cs="Times New Roman"/>
-        </w:rPr>
-      </w:pPr>
-    </w:p>
-    <w:p>
-      <w:pPr>
-        <w:pStyle w:val="ListParagraph"/>
-        <w:spacing w:after="100" w:line="276" w:lineRule="auto"/>
-        <w:jc w:val="both"/>
-        <w:rPr>
-          <w:rFonts w:ascii="Times New Roman" w:hAnsi="Times New Roman" w:cs="Times New Roman"/>
-        </w:rPr>
-      </w:pPr>
-    </w:p>
-    <w:p>
-      <w:pPr>
-        <w:pStyle w:val="ListParagraph"/>
-        <w:spacing w:after="100" w:line="276" w:lineRule="auto"/>
-        <w:jc w:val="both"/>
-        <w:rPr>
-          <w:rFonts w:ascii="Times New Roman" w:hAnsi="Times New Roman" w:cs="Times New Roman"/>
-        </w:rPr>
-      </w:pPr>
-    </w:p>
-    <w:p>
-      <w:pPr>
-        <w:pStyle w:val="ListParagraph"/>
-        <w:spacing w:after="100" w:line="276" w:lineRule="auto"/>
-        <w:jc w:val="both"/>
-        <w:rPr>
-          <w:rFonts w:ascii="Times New Roman" w:hAnsi="Times New Roman" w:cs="Times New Roman"/>
-        </w:rPr>
-      </w:pPr>
-    </w:p>
-    <w:p>
-      <w:pPr>
-        <w:pStyle w:val="ListParagraph"/>
-        <w:spacing w:after="100" w:line="276" w:lineRule="auto"/>
-        <w:jc w:val="both"/>
-        <w:rPr>
-          <w:rFonts w:ascii="Times New Roman" w:hAnsi="Times New Roman" w:cs="Times New Roman"/>
-        </w:rPr>
-      </w:pPr>
-    </w:p>
-    <w:p>
-      <w:pPr>
-        <w:pStyle w:val="ListParagraph"/>
-        <w:spacing w:after="100" w:line="276" w:lineRule="auto"/>
-        <w:jc w:val="both"/>
-        <w:rPr>
-          <w:rFonts w:ascii="Times New Roman" w:hAnsi="Times New Roman" w:cs="Times New Roman"/>
-        </w:rPr>
-      </w:pPr>
-    </w:p>
-    <w:p>
-      <w:pPr>
-        <w:pStyle w:val="ListParagraph"/>
-        <w:spacing w:after="100" w:line="276" w:lineRule="auto"/>
-        <w:jc w:val="both"/>
-        <w:rPr>
-          <w:rFonts w:ascii="Times New Roman" w:hAnsi="Times New Roman" w:cs="Times New Roman"/>
-        </w:rPr>
-      </w:pPr>
-    </w:p>
-    <w:p>
-      <w:pPr>
-        <w:pStyle w:val="ListParagraph"/>
-        <w:spacing w:after="100" w:line="276" w:lineRule="auto"/>
-        <w:jc w:val="both"/>
-        <w:rPr>
-          <w:rFonts w:ascii="Times New Roman" w:hAnsi="Times New Roman" w:cs="Times New Roman"/>
-        </w:rPr>
-      </w:pPr>
-    </w:p>
-    <w:p>
-      <w:pPr>
-        <w:pStyle w:val="ListParagraph"/>
-        <w:spacing w:after="100" w:line="276" w:lineRule="auto"/>
-        <w:jc w:val="both"/>
-        <w:rPr>
-          <w:rFonts w:ascii="Times New Roman" w:hAnsi="Times New Roman" w:cs="Times New Roman"/>
-        </w:rPr>
-      </w:pPr>
-    </w:p>
-    <w:p>
-      <w:pPr>
-        <w:pStyle w:val="ListParagraph"/>
-        <w:spacing w:after="100" w:line="276" w:lineRule="auto"/>
-        <w:jc w:val="both"/>
-        <w:rPr>
-          <w:rFonts w:ascii="Times New Roman" w:hAnsi="Times New Roman" w:cs="Times New Roman"/>
-        </w:rPr>
-      </w:pPr>
-    </w:p>
-    <w:p>
-      <w:pPr>
-        <w:pStyle w:val="ListParagraph"/>
-        <w:spacing w:after="100" w:line="276" w:lineRule="auto"/>
-        <w:jc w:val="both"/>
-        <w:rPr>
-          <w:rFonts w:ascii="Times New Roman" w:hAnsi="Times New Roman" w:cs="Times New Roman"/>
-        </w:rPr>
-      </w:pPr>
-    </w:p>
-    <w:p>
-      <w:pPr>
-        <w:pStyle w:val="ListParagraph"/>
-        <w:spacing w:after="100" w:line="276" w:lineRule="auto"/>
-        <w:jc w:val="both"/>
-        <w:rPr>
-          <w:rFonts w:ascii="Times New Roman" w:hAnsi="Times New Roman" w:cs="Times New Roman"/>
-        </w:rPr>
-      </w:pPr>
-    </w:p>
-    <w:p>
-      <w:pPr>
-        <w:pStyle w:val="ListParagraph"/>
-        <w:spacing w:after="100" w:line="276" w:lineRule="auto"/>
-        <w:jc w:val="both"/>
-        <w:rPr>
-          <w:rFonts w:ascii="Times New Roman" w:hAnsi="Times New Roman" w:cs="Times New Roman"/>
-        </w:rPr>
-      </w:pPr>
-    </w:p>
-    <w:p>
-      <w:pPr>
-        <w:pStyle w:val="ListParagraph"/>
-        <w:spacing w:after="100" w:line="276" w:lineRule="auto"/>
-        <w:jc w:val="both"/>
-        <w:rPr>
-          <w:rFonts w:ascii="Times New Roman" w:hAnsi="Times New Roman" w:cs="Times New Roman"/>
-        </w:rPr>
-      </w:pPr>
-    </w:p>
-    <w:p>
-      <w:pPr>
-        <w:pStyle w:val="ListParagraph"/>
-        <w:spacing w:after="100" w:line="276" w:lineRule="auto"/>
-        <w:jc w:val="both"/>
-        <w:rPr>
-          <w:rFonts w:ascii="Times New Roman" w:hAnsi="Times New Roman" w:cs="Times New Roman"/>
-        </w:rPr>
-      </w:pPr>
-    </w:p>
+        <w:pStyle w:val="Heading2"/>
+        <w:numPr>
+          <w:ilvl w:val="0"/>
+          <w:numId w:val="19"/>
+        </w:numPr>
+        <w:rPr>
+          <w:rFonts w:ascii="Times New Roman" w:hAnsi="Times New Roman" w:cs="Times New Roman"/>
+          <w:color w:val="auto"/>
+        </w:rPr>
+      </w:pPr>
+      <w:bookmarkStart w:id="4" w:name="_Toc34075375"/>
+      <w:r>
+        <w:rPr>
+          <w:rFonts w:ascii="Times New Roman" w:hAnsi="Times New Roman" w:cs="Times New Roman"/>
+          <w:color w:val="auto"/>
+        </w:rPr>
+        <w:t>Twitter</w:t>
+      </w:r>
+      <w:r>
+        <w:rPr>
+          <w:rFonts w:ascii="Times New Roman" w:hAnsi="Times New Roman" w:cs="Times New Roman"/>
+          <w:color w:val="auto"/>
+        </w:rPr>
+        <w:t xml:space="preserve"> (</w:t>
+      </w:r>
+      <w:hyperlink r:id="rId9" w:history="1">
+        <w:r>
+          <w:rPr>
+            <w:rStyle w:val="Hyperlink"/>
+            <w:rFonts w:ascii="Times New Roman" w:hAnsi="Times New Roman" w:cs="Times New Roman"/>
+          </w:rPr>
+          <w:t>www.twitter.com</w:t>
+        </w:r>
+      </w:hyperlink>
+      <w:r>
+        <w:rPr>
+          <w:rFonts w:ascii="Times New Roman" w:hAnsi="Times New Roman" w:cs="Times New Roman"/>
+          <w:color w:val="auto"/>
+        </w:rPr>
+        <w:t>)</w:t>
+      </w:r>
+      <w:bookmarkEnd w:id="4"/>
+    </w:p>
+    <w:p>
+      <w:pPr>
+        <w:pStyle w:val="ListParagraph"/>
+      </w:pPr>
+      <w:r>
+        <w:t>On September 2010</w:t>
+      </w:r>
+      <w:r>
+        <w:t>,</w:t>
+      </w:r>
+    </w:p>
+    <w:p>
+      <w:pPr>
+        <w:pStyle w:val="ListParagraph"/>
+        <w:numPr>
+          <w:ilvl w:val="0"/>
+          <w:numId w:val="23"/>
+        </w:numPr>
+      </w:pPr>
+      <w:r>
+        <w:t>It had a header that had a little description of twitter</w:t>
+      </w:r>
+    </w:p>
+    <w:p>
+      <w:pPr>
+        <w:pStyle w:val="ListParagraph"/>
+        <w:numPr>
+          <w:ilvl w:val="0"/>
+          <w:numId w:val="23"/>
+        </w:numPr>
+      </w:pPr>
+      <w:r>
+        <w:t>Below the header, it had a navigation row which was moving</w:t>
+      </w:r>
+    </w:p>
+    <w:p>
+      <w:pPr>
+        <w:pStyle w:val="ListParagraph"/>
+        <w:numPr>
+          <w:ilvl w:val="0"/>
+          <w:numId w:val="23"/>
+        </w:numPr>
+      </w:pPr>
+      <w:r>
+        <w:t xml:space="preserve">The Twitter logo was blue </w:t>
+      </w:r>
+    </w:p>
+    <w:p>
+      <w:pPr>
+        <w:pStyle w:val="ListParagraph"/>
+        <w:numPr>
+          <w:ilvl w:val="0"/>
+          <w:numId w:val="23"/>
+        </w:numPr>
+      </w:pPr>
+      <w:r>
+        <w:t>They used different shades of blue  for the page and yellow color for the signup button</w:t>
+      </w:r>
+    </w:p>
+    <w:p>
+      <w:pPr>
+        <w:pStyle w:val="ListParagraph"/>
+        <w:numPr>
+          <w:ilvl w:val="0"/>
+          <w:numId w:val="23"/>
+        </w:numPr>
+      </w:pPr>
+      <w:r>
+        <w:t>They used left alignment but the text was aligned to the center</w:t>
+      </w:r>
+    </w:p>
+    <w:p>
+      <w:pPr>
+        <w:pStyle w:val="ListParagraph"/>
+      </w:pPr>
+      <w:r>
+        <w:t>On May 2011,</w:t>
+      </w:r>
+    </w:p>
+    <w:p>
+      <w:pPr>
+        <w:pStyle w:val="ListParagraph"/>
+        <w:numPr>
+          <w:ilvl w:val="0"/>
+          <w:numId w:val="23"/>
+        </w:numPr>
+      </w:pPr>
+      <w:r>
+        <w:t>The header included a signing up and a signing in form</w:t>
+      </w:r>
+    </w:p>
+    <w:p>
+      <w:pPr>
+        <w:pStyle w:val="ListParagraph"/>
+        <w:numPr>
+          <w:ilvl w:val="0"/>
+          <w:numId w:val="23"/>
+        </w:numPr>
+      </w:pPr>
+      <w:r>
+        <w:t>The Twitter logo changed to light blue</w:t>
+      </w:r>
+    </w:p>
+    <w:p>
+      <w:pPr>
+        <w:pStyle w:val="ListParagraph"/>
+        <w:numPr>
+          <w:ilvl w:val="0"/>
+          <w:numId w:val="23"/>
+        </w:numPr>
+      </w:pPr>
+      <w:r>
+        <w:t>Below the header, they used a horizontal grid of pictures of twitter users</w:t>
+      </w:r>
+    </w:p>
+    <w:p>
+      <w:pPr>
+        <w:pStyle w:val="ListParagraph"/>
+      </w:pPr>
+      <w:r>
+        <w:t>On April 2012,</w:t>
+      </w:r>
+    </w:p>
+    <w:p>
+      <w:pPr>
+        <w:pStyle w:val="ListParagraph"/>
+        <w:numPr>
+          <w:ilvl w:val="0"/>
+          <w:numId w:val="23"/>
+        </w:numPr>
+      </w:pPr>
+      <w:r>
+        <w:t>They used a whole new design</w:t>
+      </w:r>
+    </w:p>
+    <w:p>
+      <w:pPr>
+        <w:pStyle w:val="ListParagraph"/>
+        <w:numPr>
+          <w:ilvl w:val="0"/>
+          <w:numId w:val="23"/>
+        </w:numPr>
+      </w:pPr>
+      <w:r>
+        <w:lastRenderedPageBreak/>
+        <w:t xml:space="preserve">It had pictures of twitter’s posts at the center and at the right of it a login and signup forms </w:t>
+      </w:r>
+    </w:p>
+    <w:p>
+      <w:pPr>
+        <w:pStyle w:val="ListParagraph"/>
+        <w:numPr>
+          <w:ilvl w:val="0"/>
+          <w:numId w:val="23"/>
+        </w:numPr>
+      </w:pPr>
+      <w:r>
+        <w:t>The background color was reddish but changed to blue on the August’s release</w:t>
+      </w:r>
+    </w:p>
+    <w:p>
+      <w:pPr>
+        <w:pStyle w:val="ListParagraph"/>
+        <w:numPr>
+          <w:ilvl w:val="0"/>
+          <w:numId w:val="23"/>
+        </w:numPr>
+      </w:pPr>
+      <w:r>
+        <w:t>They added a navigation bar at the footer</w:t>
+      </w:r>
+    </w:p>
+    <w:p>
+      <w:pPr>
+        <w:pStyle w:val="ListParagraph"/>
+        <w:numPr>
+          <w:ilvl w:val="0"/>
+          <w:numId w:val="23"/>
+        </w:numPr>
+      </w:pPr>
+      <w:r>
+        <w:t>And the color blue for sign in button and yellow for sign up button</w:t>
+      </w:r>
+    </w:p>
+    <w:p>
+      <w:pPr>
+        <w:pStyle w:val="ListParagraph"/>
+        <w:numPr>
+          <w:ilvl w:val="0"/>
+          <w:numId w:val="23"/>
+        </w:numPr>
+      </w:pPr>
+      <w:r>
+        <w:t xml:space="preserve">On October 2012, they adjusted it by making the pictures a background image and having the signing in and signing up forms still there </w:t>
+      </w:r>
+    </w:p>
+    <w:p>
+      <w:pPr>
+        <w:pStyle w:val="ListParagraph"/>
+        <w:numPr>
+          <w:ilvl w:val="0"/>
+          <w:numId w:val="23"/>
+        </w:numPr>
+      </w:pPr>
+      <w:r>
+        <w:t>They added a bit of description on the left</w:t>
+      </w:r>
+    </w:p>
+    <w:p>
+      <w:pPr>
+        <w:pStyle w:val="ListParagraph"/>
+      </w:pPr>
+      <w:r>
+        <w:t>On April 2013,</w:t>
+      </w:r>
+    </w:p>
+    <w:p>
+      <w:pPr>
+        <w:pStyle w:val="ListParagraph"/>
+        <w:numPr>
+          <w:ilvl w:val="0"/>
+          <w:numId w:val="23"/>
+        </w:numPr>
+      </w:pPr>
+      <w:r>
+        <w:t>They used different languages such as German</w:t>
+      </w:r>
+    </w:p>
+    <w:p>
+      <w:pPr>
+        <w:pStyle w:val="ListParagraph"/>
+        <w:numPr>
+          <w:ilvl w:val="0"/>
+          <w:numId w:val="23"/>
+        </w:numPr>
+      </w:pPr>
+      <w:r>
+        <w:t>They used more attractive images as a background and blurred them at the bottom to make the footer more visible</w:t>
+      </w:r>
+    </w:p>
+    <w:p>
+      <w:pPr>
+        <w:pStyle w:val="ListParagraph"/>
+      </w:pPr>
+      <w:r>
+        <w:t>On March 2014,</w:t>
+      </w:r>
+    </w:p>
+    <w:p>
+      <w:pPr>
+        <w:pStyle w:val="ListParagraph"/>
+        <w:numPr>
+          <w:ilvl w:val="0"/>
+          <w:numId w:val="23"/>
+        </w:numPr>
+      </w:pPr>
+      <w:r>
+        <w:t>They used two boxes at the center aside to each other</w:t>
+      </w:r>
+    </w:p>
+    <w:p>
+      <w:pPr>
+        <w:pStyle w:val="ListParagraph"/>
+        <w:numPr>
+          <w:ilvl w:val="0"/>
+          <w:numId w:val="23"/>
+        </w:numPr>
+      </w:pPr>
+      <w:r>
+        <w:t>The box at the left advertises a mobile app of twitter and the one at the right is a signing up and signing in boxes aligned vertically</w:t>
+      </w:r>
+    </w:p>
+    <w:p>
+      <w:pPr>
+        <w:pStyle w:val="ListParagraph"/>
+        <w:numPr>
+          <w:ilvl w:val="0"/>
+          <w:numId w:val="23"/>
+        </w:numPr>
+      </w:pPr>
+      <w:r>
+        <w:t>They used a background color of blue</w:t>
+      </w:r>
+    </w:p>
+    <w:p>
+      <w:pPr>
+        <w:pStyle w:val="ListParagraph"/>
+        <w:numPr>
+          <w:ilvl w:val="0"/>
+          <w:numId w:val="23"/>
+        </w:numPr>
+      </w:pPr>
+      <w:r>
+        <w:t>But on the September’s release, they got back to the one with background image, and made it a bit longer so the footer is accessed by scrolling</w:t>
+      </w:r>
+    </w:p>
+    <w:p>
+      <w:pPr>
+        <w:pStyle w:val="ListParagraph"/>
+      </w:pPr>
+      <w:r>
+        <w:t>On April 2015,</w:t>
+      </w:r>
+    </w:p>
+    <w:p>
+      <w:pPr>
+        <w:pStyle w:val="ListParagraph"/>
+        <w:numPr>
+          <w:ilvl w:val="0"/>
+          <w:numId w:val="23"/>
+        </w:numPr>
+      </w:pPr>
+      <w:r>
+        <w:t>For the background image, they used catchy moments</w:t>
+      </w:r>
+    </w:p>
+    <w:p>
+      <w:pPr>
+        <w:pStyle w:val="ListParagraph"/>
+      </w:pPr>
+      <w:r>
+        <w:t>On March 2016,</w:t>
+      </w:r>
+    </w:p>
+    <w:p>
+      <w:pPr>
+        <w:ind w:left="360"/>
+      </w:pPr>
+    </w:p>
+    <w:p>
+      <w:r>
+        <w:br w:type="page"/>
+      </w:r>
+      <w:r>
+        <w:lastRenderedPageBreak/>
+        <w:br w:type="page"/>
+      </w:r>
+    </w:p>
+    <w:p/>
     <w:p>
       <w:pPr>
         <w:pStyle w:val="Heading1"/>
@@ -4090,7 +4579,7 @@
           <w:szCs w:val="36"/>
         </w:rPr>
       </w:pPr>
-      <w:bookmarkStart w:id="3" w:name="_Toc33904466"/>
+      <w:bookmarkStart w:id="5" w:name="_Toc34075376"/>
       <w:r>
         <w:rPr>
           <w:rFonts w:ascii="Times New Roman" w:hAnsi="Times New Roman" w:cs="Times New Roman"/>
@@ -4098,10 +4587,9 @@
           <w:sz w:val="36"/>
           <w:szCs w:val="36"/>
         </w:rPr>
-        <w:lastRenderedPageBreak/>
         <w:t>Categories</w:t>
       </w:r>
-      <w:bookmarkEnd w:id="3"/>
+      <w:bookmarkEnd w:id="5"/>
     </w:p>
     <w:p>
       <w:pPr>
@@ -4116,7 +4604,7 @@
           <w:color w:val="auto"/>
         </w:rPr>
       </w:pPr>
-      <w:bookmarkStart w:id="4" w:name="_Toc33904467"/>
+      <w:bookmarkStart w:id="6" w:name="_Toc34075377"/>
       <w:r>
         <w:rPr>
           <w:rFonts w:ascii="Times New Roman" w:hAnsi="Times New Roman" w:cs="Times New Roman"/>
@@ -4124,7 +4612,7 @@
         </w:rPr>
         <w:t>Portal</w:t>
       </w:r>
-      <w:bookmarkEnd w:id="4"/>
+      <w:bookmarkEnd w:id="6"/>
       <w:r>
         <w:rPr>
           <w:rFonts w:ascii="Times New Roman" w:hAnsi="Times New Roman" w:cs="Times New Roman"/>
@@ -4165,7 +4653,7 @@
         </w:rPr>
         <w:t xml:space="preserve"> Portal: </w:t>
       </w:r>
-      <w:hyperlink r:id="rId9" w:history="1">
+      <w:hyperlink r:id="rId10" w:history="1">
         <w:r>
           <w:rPr>
             <w:rStyle w:val="Hyperlink"/>
@@ -4205,7 +4693,7 @@
         </w:rPr>
         <w:t xml:space="preserve">2Merkato: </w:t>
       </w:r>
-      <w:hyperlink r:id="rId10" w:history="1">
+      <w:hyperlink r:id="rId11" w:history="1">
         <w:r>
           <w:rPr>
             <w:rStyle w:val="Hyperlink"/>
@@ -4245,7 +4733,7 @@
         </w:rPr>
         <w:t xml:space="preserve">Addis Ababa institute of Technology Student portal: </w:t>
       </w:r>
-      <w:hyperlink r:id="rId11" w:history="1">
+      <w:hyperlink r:id="rId12" w:history="1">
         <w:r>
           <w:rPr>
             <w:rStyle w:val="Hyperlink"/>
@@ -4299,7 +4787,7 @@
         </w:rPr>
         <w:t xml:space="preserve">Ethiopian Airlines Web Portal: </w:t>
       </w:r>
-      <w:hyperlink r:id="rId12" w:history="1">
+      <w:hyperlink r:id="rId13" w:history="1">
         <w:r>
           <w:rPr>
             <w:rStyle w:val="Hyperlink"/>
@@ -4333,7 +4821,7 @@
         </w:rPr>
         <w:t xml:space="preserve">Ethiopian news Aggregated: </w:t>
       </w:r>
-      <w:hyperlink r:id="rId13" w:history="1">
+      <w:hyperlink r:id="rId14" w:history="1">
         <w:r>
           <w:rPr>
             <w:rStyle w:val="Hyperlink"/>
@@ -4362,7 +4850,7 @@
           <w:color w:val="auto"/>
         </w:rPr>
       </w:pPr>
-      <w:bookmarkStart w:id="5" w:name="_Toc33904468"/>
+      <w:bookmarkStart w:id="7" w:name="_Toc34075378"/>
       <w:r>
         <w:rPr>
           <w:rFonts w:ascii="Times New Roman" w:hAnsi="Times New Roman" w:cs="Times New Roman"/>
@@ -4370,7 +4858,7 @@
         </w:rPr>
         <w:t>News</w:t>
       </w:r>
-      <w:bookmarkEnd w:id="5"/>
+      <w:bookmarkEnd w:id="7"/>
       <w:r>
         <w:rPr>
           <w:rFonts w:ascii="Times New Roman" w:hAnsi="Times New Roman" w:cs="Times New Roman"/>
@@ -4397,7 +4885,7 @@
         </w:rPr>
         <w:t xml:space="preserve">The Wall Street Journal: </w:t>
       </w:r>
-      <w:hyperlink r:id="rId14" w:history="1">
+      <w:hyperlink r:id="rId15" w:history="1">
         <w:r>
           <w:rPr>
             <w:rStyle w:val="Hyperlink"/>
@@ -4439,7 +4927,7 @@
         </w:rPr>
         <w:t xml:space="preserve">The New York Times: </w:t>
       </w:r>
-      <w:hyperlink r:id="rId15" w:history="1">
+      <w:hyperlink r:id="rId16" w:history="1">
         <w:r>
           <w:rPr>
             <w:rStyle w:val="Hyperlink"/>
@@ -4481,7 +4969,7 @@
         </w:rPr>
         <w:t xml:space="preserve">NBC news: </w:t>
       </w:r>
-      <w:hyperlink r:id="rId16" w:history="1">
+      <w:hyperlink r:id="rId17" w:history="1">
         <w:r>
           <w:rPr>
             <w:rStyle w:val="Hyperlink"/>
@@ -4523,7 +5011,7 @@
         </w:rPr>
         <w:t xml:space="preserve">The Washington post: </w:t>
       </w:r>
-      <w:hyperlink r:id="rId17" w:history="1">
+      <w:hyperlink r:id="rId18" w:history="1">
         <w:r>
           <w:rPr>
             <w:rStyle w:val="Hyperlink"/>
@@ -4571,7 +5059,7 @@
         </w:rPr>
         <w:t xml:space="preserve">The Guardian: </w:t>
       </w:r>
-      <w:hyperlink r:id="rId18" w:history="1">
+      <w:hyperlink r:id="rId19" w:history="1">
         <w:r>
           <w:rPr>
             <w:rStyle w:val="Hyperlink"/>
@@ -4608,7 +5096,7 @@
           <w:color w:val="auto"/>
         </w:rPr>
       </w:pPr>
-      <w:bookmarkStart w:id="6" w:name="_Toc33904469"/>
+      <w:bookmarkStart w:id="8" w:name="_Toc34075379"/>
       <w:r>
         <w:rPr>
           <w:rFonts w:ascii="Times New Roman" w:hAnsi="Times New Roman" w:cs="Times New Roman"/>
@@ -4616,7 +5104,7 @@
         </w:rPr>
         <w:t>Informational</w:t>
       </w:r>
-      <w:bookmarkEnd w:id="6"/>
+      <w:bookmarkEnd w:id="8"/>
     </w:p>
     <w:p>
       <w:pPr>
@@ -4637,7 +5125,7 @@
         </w:rPr>
         <w:t xml:space="preserve">Guinness World Records: </w:t>
       </w:r>
-      <w:hyperlink r:id="rId19" w:history="1"/>
+      <w:hyperlink r:id="rId20" w:history="1"/>
       <w:r>
         <w:rPr>
           <w:rFonts w:ascii="Times New Roman" w:hAnsi="Times New Roman" w:cs="Times New Roman"/>
@@ -4645,7 +5133,7 @@
         </w:rPr>
         <w:t xml:space="preserve"> </w:t>
       </w:r>
-      <w:hyperlink r:id="rId20" w:history="1">
+      <w:hyperlink r:id="rId21" w:history="1">
         <w:r>
           <w:rPr>
             <w:rStyle w:val="Hyperlink"/>
@@ -4702,7 +5190,7 @@
         </w:rPr>
         <w:t xml:space="preserve">: </w:t>
       </w:r>
-      <w:hyperlink r:id="rId21" w:history="1">
+      <w:hyperlink r:id="rId22" w:history="1">
         <w:r>
           <w:rPr>
             <w:rStyle w:val="Hyperlink"/>
@@ -4743,7 +5231,7 @@
         </w:rPr>
         <w:t xml:space="preserve">Rotten Tomatoes: </w:t>
       </w:r>
-      <w:hyperlink r:id="rId22" w:history="1">
+      <w:hyperlink r:id="rId23" w:history="1">
         <w:r>
           <w:rPr>
             <w:rStyle w:val="Hyperlink"/>
@@ -4790,7 +5278,7 @@
         </w:rPr>
         <w:t xml:space="preserve">YouTube: </w:t>
       </w:r>
-      <w:hyperlink r:id="rId23" w:history="1">
+      <w:hyperlink r:id="rId24" w:history="1">
         <w:r>
           <w:rPr>
             <w:rStyle w:val="Hyperlink"/>
@@ -4846,7 +5334,7 @@
         </w:rPr>
         <w:t xml:space="preserve">Medium: </w:t>
       </w:r>
-      <w:hyperlink r:id="rId24" w:history="1">
+      <w:hyperlink r:id="rId25" w:history="1">
         <w:r>
           <w:rPr>
             <w:rStyle w:val="Hyperlink"/>
@@ -4883,7 +5371,7 @@
           <w:color w:val="auto"/>
         </w:rPr>
       </w:pPr>
-      <w:bookmarkStart w:id="7" w:name="_Toc33904470"/>
+      <w:bookmarkStart w:id="9" w:name="_Toc34075380"/>
       <w:r>
         <w:rPr>
           <w:rFonts w:ascii="Times New Roman" w:hAnsi="Times New Roman" w:cs="Times New Roman"/>
@@ -4892,7 +5380,7 @@
         <w:lastRenderedPageBreak/>
         <w:t>Business/ Marketing</w:t>
       </w:r>
-      <w:bookmarkEnd w:id="7"/>
+      <w:bookmarkEnd w:id="9"/>
     </w:p>
     <w:p>
       <w:pPr>
@@ -4912,7 +5400,7 @@
         </w:rPr>
         <w:t xml:space="preserve">Fortune: </w:t>
       </w:r>
-      <w:hyperlink r:id="rId25" w:history="1">
+      <w:hyperlink r:id="rId26" w:history="1">
         <w:r>
           <w:rPr>
             <w:rStyle w:val="Hyperlink"/>
@@ -4953,7 +5441,7 @@
         </w:rPr>
         <w:t xml:space="preserve">LinkedIn: </w:t>
       </w:r>
-      <w:hyperlink r:id="rId26" w:history="1">
+      <w:hyperlink r:id="rId27" w:history="1">
         <w:r>
           <w:rPr>
             <w:rStyle w:val="Hyperlink"/>
@@ -5000,7 +5488,7 @@
         </w:rPr>
         <w:t xml:space="preserve">Eventbrite: </w:t>
       </w:r>
-      <w:hyperlink r:id="rId27" w:history="1">
+      <w:hyperlink r:id="rId28" w:history="1">
         <w:r>
           <w:rPr>
             <w:rStyle w:val="Hyperlink"/>
@@ -5047,7 +5535,7 @@
         </w:rPr>
         <w:t xml:space="preserve">Amazon: </w:t>
       </w:r>
-      <w:hyperlink r:id="rId28" w:history="1">
+      <w:hyperlink r:id="rId29" w:history="1">
         <w:r>
           <w:rPr>
             <w:rStyle w:val="Hyperlink"/>
@@ -5094,7 +5582,7 @@
         </w:rPr>
         <w:t xml:space="preserve">DMN: </w:t>
       </w:r>
-      <w:hyperlink r:id="rId29" w:history="1">
+      <w:hyperlink r:id="rId30" w:history="1">
         <w:r>
           <w:rPr>
             <w:rStyle w:val="Hyperlink"/>
@@ -5130,7 +5618,7 @@
           <w:color w:val="auto"/>
         </w:rPr>
       </w:pPr>
-      <w:bookmarkStart w:id="8" w:name="_Toc33904471"/>
+      <w:bookmarkStart w:id="10" w:name="_Toc34075381"/>
       <w:r>
         <w:rPr>
           <w:rFonts w:ascii="Times New Roman" w:hAnsi="Times New Roman" w:cs="Times New Roman"/>
@@ -5138,7 +5626,7 @@
         </w:rPr>
         <w:t>Educational</w:t>
       </w:r>
-      <w:bookmarkEnd w:id="8"/>
+      <w:bookmarkEnd w:id="10"/>
       <w:r>
         <w:rPr>
           <w:rFonts w:ascii="Times New Roman" w:hAnsi="Times New Roman" w:cs="Times New Roman"/>
@@ -5165,7 +5653,7 @@
         </w:rPr>
         <w:t xml:space="preserve">W3.org: </w:t>
       </w:r>
-      <w:hyperlink r:id="rId30" w:history="1">
+      <w:hyperlink r:id="rId31" w:history="1">
         <w:r>
           <w:rPr>
             <w:rStyle w:val="Hyperlink"/>
@@ -5214,7 +5702,7 @@
         </w:rPr>
         <w:t xml:space="preserve">: </w:t>
       </w:r>
-      <w:hyperlink r:id="rId31" w:history="1">
+      <w:hyperlink r:id="rId32" w:history="1">
         <w:r>
           <w:rPr>
             <w:rStyle w:val="Hyperlink"/>
@@ -5265,7 +5753,7 @@
         </w:rPr>
         <w:t xml:space="preserve">: </w:t>
       </w:r>
-      <w:hyperlink r:id="rId32" w:history="1">
+      <w:hyperlink r:id="rId33" w:history="1">
         <w:r>
           <w:rPr>
             <w:rStyle w:val="Hyperlink"/>
@@ -5314,7 +5802,7 @@
         </w:rPr>
         <w:t xml:space="preserve">Meetup: </w:t>
       </w:r>
-      <w:hyperlink r:id="rId33" w:history="1">
+      <w:hyperlink r:id="rId34" w:history="1">
         <w:r>
           <w:rPr>
             <w:rStyle w:val="Hyperlink"/>
@@ -5363,7 +5851,7 @@
         </w:rPr>
         <w:t xml:space="preserve">: </w:t>
       </w:r>
-      <w:hyperlink r:id="rId34" w:history="1">
+      <w:hyperlink r:id="rId35" w:history="1">
         <w:r>
           <w:rPr>
             <w:rStyle w:val="Hyperlink"/>
@@ -5399,7 +5887,7 @@
           <w:color w:val="auto"/>
         </w:rPr>
       </w:pPr>
-      <w:bookmarkStart w:id="9" w:name="_Toc33904472"/>
+      <w:bookmarkStart w:id="11" w:name="_Toc34075382"/>
       <w:r>
         <w:rPr>
           <w:rFonts w:ascii="Times New Roman" w:hAnsi="Times New Roman" w:cs="Times New Roman"/>
@@ -5407,7 +5895,7 @@
         </w:rPr>
         <w:t>Entertainment</w:t>
       </w:r>
-      <w:bookmarkEnd w:id="9"/>
+      <w:bookmarkEnd w:id="11"/>
       <w:r>
         <w:rPr>
           <w:rFonts w:ascii="Times New Roman" w:hAnsi="Times New Roman" w:cs="Times New Roman"/>
@@ -5434,7 +5922,7 @@
         </w:rPr>
         <w:t xml:space="preserve">Spotify: </w:t>
       </w:r>
-      <w:hyperlink r:id="rId35" w:history="1">
+      <w:hyperlink r:id="rId36" w:history="1">
         <w:r>
           <w:rPr>
             <w:rStyle w:val="Hyperlink"/>
@@ -5476,7 +5964,7 @@
         </w:rPr>
         <w:t xml:space="preserve">Netflix: </w:t>
       </w:r>
-      <w:hyperlink r:id="rId36" w:history="1">
+      <w:hyperlink r:id="rId37" w:history="1">
         <w:r>
           <w:rPr>
             <w:rStyle w:val="Hyperlink"/>
@@ -5518,7 +6006,7 @@
         </w:rPr>
         <w:t xml:space="preserve">Vine: </w:t>
       </w:r>
-      <w:hyperlink r:id="rId37" w:history="1">
+      <w:hyperlink r:id="rId38" w:history="1">
         <w:r>
           <w:rPr>
             <w:rStyle w:val="Hyperlink"/>
@@ -5560,7 +6048,7 @@
         </w:rPr>
         <w:t xml:space="preserve">Gawker: </w:t>
       </w:r>
-      <w:hyperlink r:id="rId38" w:history="1">
+      <w:hyperlink r:id="rId39" w:history="1">
         <w:r>
           <w:rPr>
             <w:rStyle w:val="Hyperlink"/>
@@ -5607,7 +6095,7 @@
         </w:rPr>
         <w:t xml:space="preserve">: </w:t>
       </w:r>
-      <w:hyperlink r:id="rId39" w:history="1">
+      <w:hyperlink r:id="rId40" w:history="1">
         <w:r>
           <w:rPr>
             <w:rStyle w:val="Hyperlink"/>
@@ -5638,7 +6126,7 @@
           <w:color w:val="auto"/>
         </w:rPr>
       </w:pPr>
-      <w:bookmarkStart w:id="10" w:name="_Toc33904473"/>
+      <w:bookmarkStart w:id="12" w:name="_Toc34075383"/>
       <w:r>
         <w:rPr>
           <w:rFonts w:ascii="Times New Roman" w:hAnsi="Times New Roman" w:cs="Times New Roman"/>
@@ -5646,7 +6134,7 @@
         </w:rPr>
         <w:t>Advocacy</w:t>
       </w:r>
-      <w:bookmarkEnd w:id="10"/>
+      <w:bookmarkEnd w:id="12"/>
     </w:p>
     <w:p>
       <w:pPr>
@@ -5678,7 +6166,7 @@
         </w:rPr>
         <w:t xml:space="preserve">Campaign: </w:t>
       </w:r>
-      <w:hyperlink r:id="rId40" w:history="1">
+      <w:hyperlink r:id="rId41" w:history="1">
         <w:r>
           <w:rPr>
             <w:rStyle w:val="Hyperlink"/>
@@ -5720,7 +6208,7 @@
         </w:rPr>
         <w:t xml:space="preserve">Uptake: </w:t>
       </w:r>
-      <w:hyperlink r:id="rId41" w:history="1">
+      <w:hyperlink r:id="rId42" w:history="1">
         <w:r>
           <w:rPr>
             <w:rStyle w:val="Hyperlink"/>
@@ -5767,7 +6255,7 @@
         </w:rPr>
         <w:t xml:space="preserve">: </w:t>
       </w:r>
-      <w:hyperlink r:id="rId42" w:history="1">
+      <w:hyperlink r:id="rId43" w:history="1">
         <w:r>
           <w:rPr>
             <w:rStyle w:val="Hyperlink"/>
@@ -5815,7 +6303,7 @@
         </w:rPr>
         <w:t xml:space="preserve">Change.org: </w:t>
       </w:r>
-      <w:hyperlink r:id="rId43" w:history="1">
+      <w:hyperlink r:id="rId44" w:history="1">
         <w:r>
           <w:rPr>
             <w:rStyle w:val="Hyperlink"/>
@@ -5863,7 +6351,7 @@
         </w:rPr>
         <w:t xml:space="preserve">Speak Out: </w:t>
       </w:r>
-      <w:hyperlink r:id="rId44" w:history="1">
+      <w:hyperlink r:id="rId45" w:history="1">
         <w:r>
           <w:rPr>
             <w:rStyle w:val="Hyperlink"/>
@@ -5898,7 +6386,7 @@
           <w:color w:val="auto"/>
         </w:rPr>
       </w:pPr>
-      <w:bookmarkStart w:id="11" w:name="_Toc33904474"/>
+      <w:bookmarkStart w:id="13" w:name="_Toc34075384"/>
       <w:r>
         <w:rPr>
           <w:rFonts w:ascii="Times New Roman" w:hAnsi="Times New Roman" w:cs="Times New Roman"/>
@@ -5906,7 +6394,7 @@
         </w:rPr>
         <w:t>Blog</w:t>
       </w:r>
-      <w:bookmarkEnd w:id="11"/>
+      <w:bookmarkEnd w:id="13"/>
     </w:p>
     <w:p>
       <w:pPr>
@@ -5926,7 +6414,7 @@
         </w:rPr>
         <w:t xml:space="preserve">Know Techie: </w:t>
       </w:r>
-      <w:hyperlink r:id="rId45" w:history="1">
+      <w:hyperlink r:id="rId46" w:history="1">
         <w:r>
           <w:rPr>
             <w:rStyle w:val="Hyperlink"/>
@@ -5966,7 +6454,7 @@
         </w:rPr>
         <w:t xml:space="preserve">Nomadic Matt: </w:t>
       </w:r>
-      <w:hyperlink r:id="rId46" w:history="1">
+      <w:hyperlink r:id="rId47" w:history="1">
         <w:r>
           <w:rPr>
             <w:rStyle w:val="Hyperlink"/>
@@ -6006,7 +6494,7 @@
         </w:rPr>
         <w:t xml:space="preserve">Nerd Fitness: </w:t>
       </w:r>
-      <w:hyperlink r:id="rId47" w:history="1">
+      <w:hyperlink r:id="rId48" w:history="1">
         <w:r>
           <w:rPr>
             <w:rStyle w:val="Hyperlink"/>
@@ -6054,7 +6542,7 @@
         </w:rPr>
         <w:t xml:space="preserve">Thought Catalog: </w:t>
       </w:r>
-      <w:hyperlink r:id="rId48" w:history="1">
+      <w:hyperlink r:id="rId49" w:history="1">
         <w:r>
           <w:rPr>
             <w:rStyle w:val="Hyperlink"/>
@@ -6088,7 +6576,7 @@
         </w:rPr>
         <w:t xml:space="preserve">Peta Pixel: </w:t>
       </w:r>
-      <w:hyperlink r:id="rId49" w:history="1">
+      <w:hyperlink r:id="rId50" w:history="1">
         <w:r>
           <w:rPr>
             <w:rStyle w:val="Hyperlink"/>
@@ -6117,7 +6605,7 @@
           <w:color w:val="auto"/>
         </w:rPr>
       </w:pPr>
-      <w:bookmarkStart w:id="12" w:name="_Toc33904475"/>
+      <w:bookmarkStart w:id="14" w:name="_Toc34075385"/>
       <w:r>
         <w:rPr>
           <w:rFonts w:ascii="Times New Roman" w:hAnsi="Times New Roman" w:cs="Times New Roman"/>
@@ -6125,7 +6613,7 @@
         </w:rPr>
         <w:t>Wiki</w:t>
       </w:r>
-      <w:bookmarkEnd w:id="12"/>
+      <w:bookmarkEnd w:id="14"/>
     </w:p>
     <w:p>
       <w:pPr>
@@ -6153,7 +6641,7 @@
         </w:rPr>
         <w:t xml:space="preserve">: </w:t>
       </w:r>
-      <w:hyperlink r:id="rId50" w:history="1">
+      <w:hyperlink r:id="rId51" w:history="1">
         <w:r>
           <w:rPr>
             <w:rStyle w:val="Hyperlink"/>
@@ -6195,7 +6683,7 @@
         </w:rPr>
         <w:t xml:space="preserve">Wikipedia: </w:t>
       </w:r>
-      <w:hyperlink r:id="rId51" w:history="1">
+      <w:hyperlink r:id="rId52" w:history="1">
         <w:r>
           <w:rPr>
             <w:rStyle w:val="Hyperlink"/>
@@ -6245,7 +6733,7 @@
         </w:rPr>
         <w:t xml:space="preserve">: </w:t>
       </w:r>
-      <w:hyperlink r:id="rId52" w:history="1">
+      <w:hyperlink r:id="rId53" w:history="1">
         <w:r>
           <w:rPr>
             <w:rStyle w:val="Hyperlink"/>
@@ -6295,7 +6783,7 @@
         </w:rPr>
         <w:t xml:space="preserve">: </w:t>
       </w:r>
-      <w:hyperlink r:id="rId53" w:history="1">
+      <w:hyperlink r:id="rId54" w:history="1">
         <w:r>
           <w:rPr>
             <w:rStyle w:val="Hyperlink"/>
@@ -6345,7 +6833,7 @@
         </w:rPr>
         <w:t xml:space="preserve">: </w:t>
       </w:r>
-      <w:hyperlink r:id="rId54" w:history="1">
+      <w:hyperlink r:id="rId55" w:history="1">
         <w:r>
           <w:rPr>
             <w:rStyle w:val="Hyperlink"/>
@@ -6382,7 +6870,7 @@
           <w:color w:val="auto"/>
         </w:rPr>
       </w:pPr>
-      <w:bookmarkStart w:id="13" w:name="_Toc33904476"/>
+      <w:bookmarkStart w:id="15" w:name="_Toc34075386"/>
       <w:r>
         <w:rPr>
           <w:rFonts w:ascii="Times New Roman" w:hAnsi="Times New Roman" w:cs="Times New Roman"/>
@@ -6390,7 +6878,7 @@
         </w:rPr>
         <w:t>Social Network</w:t>
       </w:r>
-      <w:bookmarkEnd w:id="13"/>
+      <w:bookmarkEnd w:id="15"/>
       <w:r>
         <w:rPr>
           <w:rFonts w:ascii="Times New Roman" w:hAnsi="Times New Roman" w:cs="Times New Roman"/>
@@ -6417,7 +6905,7 @@
         </w:rPr>
         <w:t xml:space="preserve">Facebook: </w:t>
       </w:r>
-      <w:hyperlink r:id="rId55" w:history="1">
+      <w:hyperlink r:id="rId56" w:history="1">
         <w:r>
           <w:rPr>
             <w:rStyle w:val="Hyperlink"/>
@@ -6465,7 +6953,7 @@
         <w:lastRenderedPageBreak/>
         <w:t xml:space="preserve">Twitter: </w:t>
       </w:r>
-      <w:hyperlink r:id="rId56" w:history="1">
+      <w:hyperlink r:id="rId57" w:history="1">
         <w:r>
           <w:rPr>
             <w:rStyle w:val="Hyperlink"/>
@@ -6506,7 +6994,7 @@
         </w:rPr>
         <w:t xml:space="preserve">Instagram: </w:t>
       </w:r>
-      <w:hyperlink r:id="rId57" w:history="1">
+      <w:hyperlink r:id="rId58" w:history="1">
         <w:r>
           <w:rPr>
             <w:rStyle w:val="Hyperlink"/>
@@ -6547,7 +7035,7 @@
         </w:rPr>
         <w:t xml:space="preserve">Skype: </w:t>
       </w:r>
-      <w:hyperlink r:id="rId58" w:history="1">
+      <w:hyperlink r:id="rId59" w:history="1">
         <w:r>
           <w:rPr>
             <w:rStyle w:val="Hyperlink"/>
@@ -6589,7 +7077,7 @@
         </w:rPr>
         <w:t xml:space="preserve">Telegram: </w:t>
       </w:r>
-      <w:hyperlink r:id="rId59" w:history="1">
+      <w:hyperlink r:id="rId60" w:history="1">
         <w:r>
           <w:rPr>
             <w:rStyle w:val="Hyperlink"/>
@@ -6625,7 +7113,7 @@
           <w:color w:val="auto"/>
         </w:rPr>
       </w:pPr>
-      <w:bookmarkStart w:id="14" w:name="_Toc33904477"/>
+      <w:bookmarkStart w:id="16" w:name="_Toc34075387"/>
       <w:r>
         <w:rPr>
           <w:rFonts w:ascii="Times New Roman" w:hAnsi="Times New Roman" w:cs="Times New Roman"/>
@@ -6633,7 +7121,7 @@
         </w:rPr>
         <w:t>Content Aggregator</w:t>
       </w:r>
-      <w:bookmarkEnd w:id="14"/>
+      <w:bookmarkEnd w:id="16"/>
     </w:p>
     <w:p>
       <w:pPr>
@@ -6698,7 +7186,7 @@
         </w:rPr>
         <w:t xml:space="preserve">: </w:t>
       </w:r>
-      <w:hyperlink r:id="rId60" w:history="1">
+      <w:hyperlink r:id="rId61" w:history="1">
         <w:r>
           <w:rPr>
             <w:rStyle w:val="Hyperlink"/>
@@ -6739,7 +7227,7 @@
         </w:rPr>
         <w:t xml:space="preserve">The Web List: </w:t>
       </w:r>
-      <w:hyperlink r:id="rId61" w:history="1">
+      <w:hyperlink r:id="rId62" w:history="1">
         <w:r>
           <w:rPr>
             <w:rStyle w:val="Hyperlink"/>
@@ -6779,7 +7267,7 @@
         </w:rPr>
         <w:t xml:space="preserve"> WP News Desk: </w:t>
       </w:r>
-      <w:hyperlink r:id="rId62" w:history="1">
+      <w:hyperlink r:id="rId63" w:history="1">
         <w:r>
           <w:rPr>
             <w:rStyle w:val="Hyperlink"/>
@@ -6819,7 +7307,7 @@
         </w:rPr>
         <w:t xml:space="preserve">Travel Blogger Community: </w:t>
       </w:r>
-      <w:hyperlink r:id="rId63" w:history="1">
+      <w:hyperlink r:id="rId64" w:history="1">
         <w:r>
           <w:rPr>
             <w:rStyle w:val="Hyperlink"/>
@@ -6854,7 +7342,7 @@
           <w:color w:val="auto"/>
         </w:rPr>
       </w:pPr>
-      <w:bookmarkStart w:id="15" w:name="_Toc33904478"/>
+      <w:bookmarkStart w:id="17" w:name="_Toc34075388"/>
       <w:r>
         <w:rPr>
           <w:rFonts w:ascii="Times New Roman" w:hAnsi="Times New Roman" w:cs="Times New Roman"/>
@@ -6862,7 +7350,7 @@
         </w:rPr>
         <w:t>Personal</w:t>
       </w:r>
-      <w:bookmarkEnd w:id="15"/>
+      <w:bookmarkEnd w:id="17"/>
     </w:p>
     <w:p>
       <w:pPr>
@@ -6888,7 +7376,7 @@
         </w:rPr>
         <w:t xml:space="preserve">Fifty Coffees: </w:t>
       </w:r>
-      <w:hyperlink r:id="rId64" w:history="1">
+      <w:hyperlink r:id="rId65" w:history="1">
         <w:r>
           <w:rPr>
             <w:rStyle w:val="Hyperlink"/>
@@ -6934,7 +7422,7 @@
         </w:rPr>
         <w:t xml:space="preserve">The Beast Is Back: </w:t>
       </w:r>
-      <w:hyperlink r:id="rId65" w:history="1">
+      <w:hyperlink r:id="rId66" w:history="1">
         <w:r>
           <w:rPr>
             <w:rStyle w:val="Hyperlink"/>
@@ -6988,7 +7476,7 @@
         </w:rPr>
         <w:t xml:space="preserve">: </w:t>
       </w:r>
-      <w:hyperlink r:id="rId66" w:history="1">
+      <w:hyperlink r:id="rId67" w:history="1">
         <w:r>
           <w:rPr>
             <w:rStyle w:val="Hyperlink"/>
@@ -7029,7 +7517,7 @@
         </w:rPr>
         <w:t xml:space="preserve">Mr. Money Mustache: </w:t>
       </w:r>
-      <w:hyperlink r:id="rId67" w:history="1">
+      <w:hyperlink r:id="rId68" w:history="1">
         <w:r>
           <w:rPr>
             <w:rStyle w:val="Hyperlink"/>
@@ -7091,7 +7579,7 @@
         </w:rPr>
         <w:t xml:space="preserve">: </w:t>
       </w:r>
-      <w:hyperlink r:id="rId68" w:history="1">
+      <w:hyperlink r:id="rId69" w:history="1">
         <w:r>
           <w:rPr>
             <w:rStyle w:val="Hyperlink"/>
@@ -7144,6 +7632,7 @@
           <w:color w:val="auto"/>
         </w:rPr>
       </w:pPr>
+      <w:bookmarkStart w:id="18" w:name="_Toc34075389"/>
       <w:r>
         <w:rPr>
           <w:rFonts w:ascii="Times New Roman" w:hAnsi="Times New Roman" w:cs="Times New Roman"/>
@@ -7152,6 +7641,7 @@
         <w:lastRenderedPageBreak/>
         <w:t>Guidelines for evaluating the value of a Web site</w:t>
       </w:r>
+      <w:bookmarkEnd w:id="18"/>
     </w:p>
     <w:p>
       <w:pPr>
@@ -7161,8 +7651,6 @@
           <w:szCs w:val="32"/>
         </w:rPr>
       </w:pPr>
-      <w:bookmarkStart w:id="16" w:name="_GoBack"/>
-      <w:bookmarkEnd w:id="16"/>
       <w:r>
         <w:rPr>
           <w:rFonts w:ascii="Times New Roman" w:hAnsi="Times New Roman" w:cs="Times New Roman"/>
@@ -7178,6 +7666,7 @@
           <w:color w:val="auto"/>
         </w:rPr>
       </w:pPr>
+      <w:bookmarkStart w:id="19" w:name="_Toc34075390"/>
       <w:r>
         <w:rPr>
           <w:rFonts w:ascii="Times New Roman" w:hAnsi="Times New Roman" w:cs="Times New Roman"/>
@@ -7186,6 +7675,7 @@
         <w:lastRenderedPageBreak/>
         <w:t>References</w:t>
       </w:r>
+      <w:bookmarkEnd w:id="19"/>
     </w:p>
     <w:p>
       <w:pPr>
@@ -7199,7 +7689,7 @@
           <w:rFonts w:ascii="Times New Roman" w:hAnsi="Times New Roman" w:cs="Times New Roman"/>
         </w:rPr>
       </w:pPr>
-      <w:hyperlink r:id="rId69" w:history="1">
+      <w:hyperlink r:id="rId70" w:history="1">
         <w:r>
           <w:rPr>
             <w:rStyle w:val="Hyperlink"/>
@@ -7221,7 +7711,7 @@
           <w:rFonts w:ascii="Times New Roman" w:hAnsi="Times New Roman" w:cs="Times New Roman"/>
         </w:rPr>
       </w:pPr>
-      <w:hyperlink r:id="rId70" w:history="1">
+      <w:hyperlink r:id="rId71" w:history="1">
         <w:r>
           <w:rPr>
             <w:rStyle w:val="Hyperlink"/>
@@ -7245,7 +7735,7 @@
           <w:color w:val="auto"/>
         </w:rPr>
       </w:pPr>
-      <w:hyperlink r:id="rId71" w:history="1">
+      <w:hyperlink r:id="rId72" w:history="1">
         <w:r>
           <w:rPr>
             <w:rStyle w:val="Hyperlink"/>
@@ -7267,7 +7757,7 @@
           <w:rFonts w:ascii="Times New Roman" w:hAnsi="Times New Roman" w:cs="Times New Roman"/>
         </w:rPr>
       </w:pPr>
-      <w:hyperlink r:id="rId72" w:history="1">
+      <w:hyperlink r:id="rId73" w:history="1">
         <w:r>
           <w:rPr>
             <w:rStyle w:val="Hyperlink"/>
@@ -7289,7 +7779,7 @@
           <w:rFonts w:ascii="Times New Roman" w:hAnsi="Times New Roman" w:cs="Times New Roman"/>
         </w:rPr>
       </w:pPr>
-      <w:hyperlink r:id="rId73" w:history="1">
+      <w:hyperlink r:id="rId74" w:history="1">
         <w:r>
           <w:rPr>
             <w:rStyle w:val="Hyperlink"/>
@@ -7311,7 +7801,7 @@
           <w:rFonts w:ascii="Times New Roman" w:hAnsi="Times New Roman" w:cs="Times New Roman"/>
         </w:rPr>
       </w:pPr>
-      <w:hyperlink r:id="rId74" w:history="1">
+      <w:hyperlink r:id="rId75" w:history="1">
         <w:r>
           <w:rPr>
             <w:rStyle w:val="Hyperlink"/>
@@ -7333,7 +7823,7 @@
           <w:rFonts w:ascii="Times New Roman" w:hAnsi="Times New Roman" w:cs="Times New Roman"/>
         </w:rPr>
       </w:pPr>
-      <w:hyperlink r:id="rId75" w:history="1">
+      <w:hyperlink r:id="rId76" w:history="1">
         <w:r>
           <w:rPr>
             <w:rStyle w:val="Hyperlink"/>
@@ -7354,7 +7844,7 @@
           <w:rFonts w:ascii="Times New Roman" w:hAnsi="Times New Roman" w:cs="Times New Roman"/>
         </w:rPr>
       </w:pPr>
-      <w:hyperlink r:id="rId76" w:history="1">
+      <w:hyperlink r:id="rId77" w:history="1">
         <w:r>
           <w:rPr>
             <w:rStyle w:val="Hyperlink"/>
@@ -7375,7 +7865,7 @@
           <w:rFonts w:ascii="Times New Roman" w:hAnsi="Times New Roman" w:cs="Times New Roman"/>
         </w:rPr>
       </w:pPr>
-      <w:hyperlink r:id="rId77" w:history="1">
+      <w:hyperlink r:id="rId78" w:history="1">
         <w:r>
           <w:rPr>
             <w:rStyle w:val="Hyperlink"/>
@@ -7396,7 +7886,7 @@
           <w:rFonts w:ascii="Times New Roman" w:hAnsi="Times New Roman" w:cs="Times New Roman"/>
         </w:rPr>
       </w:pPr>
-      <w:hyperlink r:id="rId78" w:history="1">
+      <w:hyperlink r:id="rId79" w:history="1">
         <w:r>
           <w:rPr>
             <w:rStyle w:val="Hyperlink"/>
@@ -7407,7 +7897,7 @@
     </w:p>
     <w:p/>
     <w:sectPr>
-      <w:footerReference w:type="default" r:id="rId79"/>
+      <w:footerReference w:type="default" r:id="rId80"/>
       <w:pgSz w:w="12240" w:h="15840"/>
       <w:pgMar w:top="1440" w:right="1440" w:bottom="1440" w:left="1440" w:header="720" w:footer="720" w:gutter="0"/>
       <w:pgNumType w:start="1" w:chapStyle="1"/>
@@ -7751,6 +8241,119 @@
     </w:lvl>
   </w:abstractNum>
   <w:abstractNum w:abstractNumId="2" w15:restartNumberingAfterBreak="0">
+    <w:nsid w:val="16A9783A"/>
+    <w:multiLevelType w:val="hybridMultilevel"/>
+    <w:tmpl w:val="37040F24"/>
+    <w:lvl w:ilvl="0" w:tplc="04090001">
+      <w:start w:val="1"/>
+      <w:numFmt w:val="bullet"/>
+      <w:lvlText w:val=""/>
+      <w:lvlJc w:val="left"/>
+      <w:pPr>
+        <w:ind w:left="1440" w:hanging="360"/>
+      </w:pPr>
+      <w:rPr>
+        <w:rFonts w:ascii="Symbol" w:hAnsi="Symbol" w:hint="default"/>
+      </w:rPr>
+    </w:lvl>
+    <w:lvl w:ilvl="1" w:tplc="04090003" w:tentative="1">
+      <w:start w:val="1"/>
+      <w:numFmt w:val="bullet"/>
+      <w:lvlText w:val="o"/>
+      <w:lvlJc w:val="left"/>
+      <w:pPr>
+        <w:ind w:left="2160" w:hanging="360"/>
+      </w:pPr>
+      <w:rPr>
+        <w:rFonts w:ascii="Courier New" w:hAnsi="Courier New" w:cs="Courier New" w:hint="default"/>
+      </w:rPr>
+    </w:lvl>
+    <w:lvl w:ilvl="2" w:tplc="04090005" w:tentative="1">
+      <w:start w:val="1"/>
+      <w:numFmt w:val="bullet"/>
+      <w:lvlText w:val=""/>
+      <w:lvlJc w:val="left"/>
+      <w:pPr>
+        <w:ind w:left="2880" w:hanging="360"/>
+      </w:pPr>
+      <w:rPr>
+        <w:rFonts w:ascii="Wingdings" w:hAnsi="Wingdings" w:hint="default"/>
+      </w:rPr>
+    </w:lvl>
+    <w:lvl w:ilvl="3" w:tplc="04090001" w:tentative="1">
+      <w:start w:val="1"/>
+      <w:numFmt w:val="bullet"/>
+      <w:lvlText w:val=""/>
+      <w:lvlJc w:val="left"/>
+      <w:pPr>
+        <w:ind w:left="3600" w:hanging="360"/>
+      </w:pPr>
+      <w:rPr>
+        <w:rFonts w:ascii="Symbol" w:hAnsi="Symbol" w:hint="default"/>
+      </w:rPr>
+    </w:lvl>
+    <w:lvl w:ilvl="4" w:tplc="04090003" w:tentative="1">
+      <w:start w:val="1"/>
+      <w:numFmt w:val="bullet"/>
+      <w:lvlText w:val="o"/>
+      <w:lvlJc w:val="left"/>
+      <w:pPr>
+        <w:ind w:left="4320" w:hanging="360"/>
+      </w:pPr>
+      <w:rPr>
+        <w:rFonts w:ascii="Courier New" w:hAnsi="Courier New" w:cs="Courier New" w:hint="default"/>
+      </w:rPr>
+    </w:lvl>
+    <w:lvl w:ilvl="5" w:tplc="04090005" w:tentative="1">
+      <w:start w:val="1"/>
+      <w:numFmt w:val="bullet"/>
+      <w:lvlText w:val=""/>
+      <w:lvlJc w:val="left"/>
+      <w:pPr>
+        <w:ind w:left="5040" w:hanging="360"/>
+      </w:pPr>
+      <w:rPr>
+        <w:rFonts w:ascii="Wingdings" w:hAnsi="Wingdings" w:hint="default"/>
+      </w:rPr>
+    </w:lvl>
+    <w:lvl w:ilvl="6" w:tplc="04090001" w:tentative="1">
+      <w:start w:val="1"/>
+      <w:numFmt w:val="bullet"/>
+      <w:lvlText w:val=""/>
+      <w:lvlJc w:val="left"/>
+      <w:pPr>
+        <w:ind w:left="5760" w:hanging="360"/>
+      </w:pPr>
+      <w:rPr>
+        <w:rFonts w:ascii="Symbol" w:hAnsi="Symbol" w:hint="default"/>
+      </w:rPr>
+    </w:lvl>
+    <w:lvl w:ilvl="7" w:tplc="04090003" w:tentative="1">
+      <w:start w:val="1"/>
+      <w:numFmt w:val="bullet"/>
+      <w:lvlText w:val="o"/>
+      <w:lvlJc w:val="left"/>
+      <w:pPr>
+        <w:ind w:left="6480" w:hanging="360"/>
+      </w:pPr>
+      <w:rPr>
+        <w:rFonts w:ascii="Courier New" w:hAnsi="Courier New" w:cs="Courier New" w:hint="default"/>
+      </w:rPr>
+    </w:lvl>
+    <w:lvl w:ilvl="8" w:tplc="04090005" w:tentative="1">
+      <w:start w:val="1"/>
+      <w:numFmt w:val="bullet"/>
+      <w:lvlText w:val=""/>
+      <w:lvlJc w:val="left"/>
+      <w:pPr>
+        <w:ind w:left="7200" w:hanging="360"/>
+      </w:pPr>
+      <w:rPr>
+        <w:rFonts w:ascii="Wingdings" w:hAnsi="Wingdings" w:hint="default"/>
+      </w:rPr>
+    </w:lvl>
+  </w:abstractNum>
+  <w:abstractNum w:abstractNumId="3" w15:restartNumberingAfterBreak="0">
     <w:nsid w:val="182C00DE"/>
     <w:multiLevelType w:val="hybridMultilevel"/>
     <w:tmpl w:val="9902681A"/>
@@ -7840,7 +8443,7 @@
       </w:pPr>
     </w:lvl>
   </w:abstractNum>
-  <w:abstractNum w:abstractNumId="3" w15:restartNumberingAfterBreak="0">
+  <w:abstractNum w:abstractNumId="4" w15:restartNumberingAfterBreak="0">
     <w:nsid w:val="36AF06C2"/>
     <w:multiLevelType w:val="hybridMultilevel"/>
     <w:tmpl w:val="EA2A047C"/>
@@ -7953,7 +8556,7 @@
       </w:rPr>
     </w:lvl>
   </w:abstractNum>
-  <w:abstractNum w:abstractNumId="4" w15:restartNumberingAfterBreak="0">
+  <w:abstractNum w:abstractNumId="5" w15:restartNumberingAfterBreak="0">
     <w:nsid w:val="37050279"/>
     <w:multiLevelType w:val="hybridMultilevel"/>
     <w:tmpl w:val="243461F6"/>
@@ -8066,7 +8669,120 @@
       </w:rPr>
     </w:lvl>
   </w:abstractNum>
-  <w:abstractNum w:abstractNumId="5" w15:restartNumberingAfterBreak="0">
+  <w:abstractNum w:abstractNumId="6" w15:restartNumberingAfterBreak="0">
+    <w:nsid w:val="39BB065E"/>
+    <w:multiLevelType w:val="hybridMultilevel"/>
+    <w:tmpl w:val="C6564AF2"/>
+    <w:lvl w:ilvl="0" w:tplc="04090001">
+      <w:start w:val="1"/>
+      <w:numFmt w:val="bullet"/>
+      <w:lvlText w:val=""/>
+      <w:lvlJc w:val="left"/>
+      <w:pPr>
+        <w:ind w:left="1141" w:hanging="360"/>
+      </w:pPr>
+      <w:rPr>
+        <w:rFonts w:ascii="Symbol" w:hAnsi="Symbol" w:hint="default"/>
+      </w:rPr>
+    </w:lvl>
+    <w:lvl w:ilvl="1" w:tplc="04090003" w:tentative="1">
+      <w:start w:val="1"/>
+      <w:numFmt w:val="bullet"/>
+      <w:lvlText w:val="o"/>
+      <w:lvlJc w:val="left"/>
+      <w:pPr>
+        <w:ind w:left="1861" w:hanging="360"/>
+      </w:pPr>
+      <w:rPr>
+        <w:rFonts w:ascii="Courier New" w:hAnsi="Courier New" w:cs="Courier New" w:hint="default"/>
+      </w:rPr>
+    </w:lvl>
+    <w:lvl w:ilvl="2" w:tplc="04090005" w:tentative="1">
+      <w:start w:val="1"/>
+      <w:numFmt w:val="bullet"/>
+      <w:lvlText w:val=""/>
+      <w:lvlJc w:val="left"/>
+      <w:pPr>
+        <w:ind w:left="2581" w:hanging="360"/>
+      </w:pPr>
+      <w:rPr>
+        <w:rFonts w:ascii="Wingdings" w:hAnsi="Wingdings" w:hint="default"/>
+      </w:rPr>
+    </w:lvl>
+    <w:lvl w:ilvl="3" w:tplc="04090001" w:tentative="1">
+      <w:start w:val="1"/>
+      <w:numFmt w:val="bullet"/>
+      <w:lvlText w:val=""/>
+      <w:lvlJc w:val="left"/>
+      <w:pPr>
+        <w:ind w:left="3301" w:hanging="360"/>
+      </w:pPr>
+      <w:rPr>
+        <w:rFonts w:ascii="Symbol" w:hAnsi="Symbol" w:hint="default"/>
+      </w:rPr>
+    </w:lvl>
+    <w:lvl w:ilvl="4" w:tplc="04090003" w:tentative="1">
+      <w:start w:val="1"/>
+      <w:numFmt w:val="bullet"/>
+      <w:lvlText w:val="o"/>
+      <w:lvlJc w:val="left"/>
+      <w:pPr>
+        <w:ind w:left="4021" w:hanging="360"/>
+      </w:pPr>
+      <w:rPr>
+        <w:rFonts w:ascii="Courier New" w:hAnsi="Courier New" w:cs="Courier New" w:hint="default"/>
+      </w:rPr>
+    </w:lvl>
+    <w:lvl w:ilvl="5" w:tplc="04090005" w:tentative="1">
+      <w:start w:val="1"/>
+      <w:numFmt w:val="bullet"/>
+      <w:lvlText w:val=""/>
+      <w:lvlJc w:val="left"/>
+      <w:pPr>
+        <w:ind w:left="4741" w:hanging="360"/>
+      </w:pPr>
+      <w:rPr>
+        <w:rFonts w:ascii="Wingdings" w:hAnsi="Wingdings" w:hint="default"/>
+      </w:rPr>
+    </w:lvl>
+    <w:lvl w:ilvl="6" w:tplc="04090001" w:tentative="1">
+      <w:start w:val="1"/>
+      <w:numFmt w:val="bullet"/>
+      <w:lvlText w:val=""/>
+      <w:lvlJc w:val="left"/>
+      <w:pPr>
+        <w:ind w:left="5461" w:hanging="360"/>
+      </w:pPr>
+      <w:rPr>
+        <w:rFonts w:ascii="Symbol" w:hAnsi="Symbol" w:hint="default"/>
+      </w:rPr>
+    </w:lvl>
+    <w:lvl w:ilvl="7" w:tplc="04090003" w:tentative="1">
+      <w:start w:val="1"/>
+      <w:numFmt w:val="bullet"/>
+      <w:lvlText w:val="o"/>
+      <w:lvlJc w:val="left"/>
+      <w:pPr>
+        <w:ind w:left="6181" w:hanging="360"/>
+      </w:pPr>
+      <w:rPr>
+        <w:rFonts w:ascii="Courier New" w:hAnsi="Courier New" w:cs="Courier New" w:hint="default"/>
+      </w:rPr>
+    </w:lvl>
+    <w:lvl w:ilvl="8" w:tplc="04090005" w:tentative="1">
+      <w:start w:val="1"/>
+      <w:numFmt w:val="bullet"/>
+      <w:lvlText w:val=""/>
+      <w:lvlJc w:val="left"/>
+      <w:pPr>
+        <w:ind w:left="6901" w:hanging="360"/>
+      </w:pPr>
+      <w:rPr>
+        <w:rFonts w:ascii="Wingdings" w:hAnsi="Wingdings" w:hint="default"/>
+      </w:rPr>
+    </w:lvl>
+  </w:abstractNum>
+  <w:abstractNum w:abstractNumId="7" w15:restartNumberingAfterBreak="0">
     <w:nsid w:val="3EFF6D69"/>
     <w:multiLevelType w:val="hybridMultilevel"/>
     <w:tmpl w:val="CF14BA7A"/>
@@ -8155,7 +8871,7 @@
       </w:pPr>
     </w:lvl>
   </w:abstractNum>
-  <w:abstractNum w:abstractNumId="6" w15:restartNumberingAfterBreak="0">
+  <w:abstractNum w:abstractNumId="8" w15:restartNumberingAfterBreak="0">
     <w:nsid w:val="41034277"/>
     <w:multiLevelType w:val="hybridMultilevel"/>
     <w:tmpl w:val="37CCE3FE"/>
@@ -8268,7 +8984,7 @@
       </w:rPr>
     </w:lvl>
   </w:abstractNum>
-  <w:abstractNum w:abstractNumId="7" w15:restartNumberingAfterBreak="0">
+  <w:abstractNum w:abstractNumId="9" w15:restartNumberingAfterBreak="0">
     <w:nsid w:val="461715AD"/>
     <w:multiLevelType w:val="hybridMultilevel"/>
     <w:tmpl w:val="798C86E8"/>
@@ -8381,7 +9097,7 @@
       </w:rPr>
     </w:lvl>
   </w:abstractNum>
-  <w:abstractNum w:abstractNumId="8" w15:restartNumberingAfterBreak="0">
+  <w:abstractNum w:abstractNumId="10" w15:restartNumberingAfterBreak="0">
     <w:nsid w:val="47EF5CEC"/>
     <w:multiLevelType w:val="hybridMultilevel"/>
     <w:tmpl w:val="90801452"/>
@@ -8471,7 +9187,7 @@
       </w:pPr>
     </w:lvl>
   </w:abstractNum>
-  <w:abstractNum w:abstractNumId="9" w15:restartNumberingAfterBreak="0">
+  <w:abstractNum w:abstractNumId="11" w15:restartNumberingAfterBreak="0">
     <w:nsid w:val="4A927F21"/>
     <w:multiLevelType w:val="hybridMultilevel"/>
     <w:tmpl w:val="D6BA4E72"/>
@@ -8584,7 +9300,120 @@
       </w:rPr>
     </w:lvl>
   </w:abstractNum>
-  <w:abstractNum w:abstractNumId="10" w15:restartNumberingAfterBreak="0">
+  <w:abstractNum w:abstractNumId="12" w15:restartNumberingAfterBreak="0">
+    <w:nsid w:val="4B0F46FE"/>
+    <w:multiLevelType w:val="hybridMultilevel"/>
+    <w:tmpl w:val="CA2C8F24"/>
+    <w:lvl w:ilvl="0" w:tplc="04090001">
+      <w:start w:val="1"/>
+      <w:numFmt w:val="bullet"/>
+      <w:lvlText w:val=""/>
+      <w:lvlJc w:val="left"/>
+      <w:pPr>
+        <w:ind w:left="720" w:hanging="360"/>
+      </w:pPr>
+      <w:rPr>
+        <w:rFonts w:ascii="Symbol" w:hAnsi="Symbol" w:hint="default"/>
+      </w:rPr>
+    </w:lvl>
+    <w:lvl w:ilvl="1" w:tplc="04090003" w:tentative="1">
+      <w:start w:val="1"/>
+      <w:numFmt w:val="bullet"/>
+      <w:lvlText w:val="o"/>
+      <w:lvlJc w:val="left"/>
+      <w:pPr>
+        <w:ind w:left="1440" w:hanging="360"/>
+      </w:pPr>
+      <w:rPr>
+        <w:rFonts w:ascii="Courier New" w:hAnsi="Courier New" w:cs="Courier New" w:hint="default"/>
+      </w:rPr>
+    </w:lvl>
+    <w:lvl w:ilvl="2" w:tplc="04090005" w:tentative="1">
+      <w:start w:val="1"/>
+      <w:numFmt w:val="bullet"/>
+      <w:lvlText w:val=""/>
+      <w:lvlJc w:val="left"/>
+      <w:pPr>
+        <w:ind w:left="2160" w:hanging="360"/>
+      </w:pPr>
+      <w:rPr>
+        <w:rFonts w:ascii="Wingdings" w:hAnsi="Wingdings" w:hint="default"/>
+      </w:rPr>
+    </w:lvl>
+    <w:lvl w:ilvl="3" w:tplc="04090001" w:tentative="1">
+      <w:start w:val="1"/>
+      <w:numFmt w:val="bullet"/>
+      <w:lvlText w:val=""/>
+      <w:lvlJc w:val="left"/>
+      <w:pPr>
+        <w:ind w:left="2880" w:hanging="360"/>
+      </w:pPr>
+      <w:rPr>
+        <w:rFonts w:ascii="Symbol" w:hAnsi="Symbol" w:hint="default"/>
+      </w:rPr>
+    </w:lvl>
+    <w:lvl w:ilvl="4" w:tplc="04090003" w:tentative="1">
+      <w:start w:val="1"/>
+      <w:numFmt w:val="bullet"/>
+      <w:lvlText w:val="o"/>
+      <w:lvlJc w:val="left"/>
+      <w:pPr>
+        <w:ind w:left="3600" w:hanging="360"/>
+      </w:pPr>
+      <w:rPr>
+        <w:rFonts w:ascii="Courier New" w:hAnsi="Courier New" w:cs="Courier New" w:hint="default"/>
+      </w:rPr>
+    </w:lvl>
+    <w:lvl w:ilvl="5" w:tplc="04090005" w:tentative="1">
+      <w:start w:val="1"/>
+      <w:numFmt w:val="bullet"/>
+      <w:lvlText w:val=""/>
+      <w:lvlJc w:val="left"/>
+      <w:pPr>
+        <w:ind w:left="4320" w:hanging="360"/>
+      </w:pPr>
+      <w:rPr>
+        <w:rFonts w:ascii="Wingdings" w:hAnsi="Wingdings" w:hint="default"/>
+      </w:rPr>
+    </w:lvl>
+    <w:lvl w:ilvl="6" w:tplc="04090001" w:tentative="1">
+      <w:start w:val="1"/>
+      <w:numFmt w:val="bullet"/>
+      <w:lvlText w:val=""/>
+      <w:lvlJc w:val="left"/>
+      <w:pPr>
+        <w:ind w:left="5040" w:hanging="360"/>
+      </w:pPr>
+      <w:rPr>
+        <w:rFonts w:ascii="Symbol" w:hAnsi="Symbol" w:hint="default"/>
+      </w:rPr>
+    </w:lvl>
+    <w:lvl w:ilvl="7" w:tplc="04090003" w:tentative="1">
+      <w:start w:val="1"/>
+      <w:numFmt w:val="bullet"/>
+      <w:lvlText w:val="o"/>
+      <w:lvlJc w:val="left"/>
+      <w:pPr>
+        <w:ind w:left="5760" w:hanging="360"/>
+      </w:pPr>
+      <w:rPr>
+        <w:rFonts w:ascii="Courier New" w:hAnsi="Courier New" w:cs="Courier New" w:hint="default"/>
+      </w:rPr>
+    </w:lvl>
+    <w:lvl w:ilvl="8" w:tplc="04090005" w:tentative="1">
+      <w:start w:val="1"/>
+      <w:numFmt w:val="bullet"/>
+      <w:lvlText w:val=""/>
+      <w:lvlJc w:val="left"/>
+      <w:pPr>
+        <w:ind w:left="6480" w:hanging="360"/>
+      </w:pPr>
+      <w:rPr>
+        <w:rFonts w:ascii="Wingdings" w:hAnsi="Wingdings" w:hint="default"/>
+      </w:rPr>
+    </w:lvl>
+  </w:abstractNum>
+  <w:abstractNum w:abstractNumId="13" w15:restartNumberingAfterBreak="0">
     <w:nsid w:val="4DC846FD"/>
     <w:multiLevelType w:val="hybridMultilevel"/>
     <w:tmpl w:val="FCFE5206"/>
@@ -8673,7 +9502,7 @@
       </w:pPr>
     </w:lvl>
   </w:abstractNum>
-  <w:abstractNum w:abstractNumId="11" w15:restartNumberingAfterBreak="0">
+  <w:abstractNum w:abstractNumId="14" w15:restartNumberingAfterBreak="0">
     <w:nsid w:val="4E7D5783"/>
     <w:multiLevelType w:val="hybridMultilevel"/>
     <w:tmpl w:val="25220D80"/>
@@ -8759,7 +9588,7 @@
       </w:pPr>
     </w:lvl>
   </w:abstractNum>
-  <w:abstractNum w:abstractNumId="12" w15:restartNumberingAfterBreak="0">
+  <w:abstractNum w:abstractNumId="15" w15:restartNumberingAfterBreak="0">
     <w:nsid w:val="521F2711"/>
     <w:multiLevelType w:val="hybridMultilevel"/>
     <w:tmpl w:val="ECCA9250"/>
@@ -8872,7 +9701,7 @@
       </w:rPr>
     </w:lvl>
   </w:abstractNum>
-  <w:abstractNum w:abstractNumId="13" w15:restartNumberingAfterBreak="0">
+  <w:abstractNum w:abstractNumId="16" w15:restartNumberingAfterBreak="0">
     <w:nsid w:val="5EB4620E"/>
     <w:multiLevelType w:val="hybridMultilevel"/>
     <w:tmpl w:val="E0C0A62A"/>
@@ -8985,7 +9814,7 @@
       </w:rPr>
     </w:lvl>
   </w:abstractNum>
-  <w:abstractNum w:abstractNumId="14" w15:restartNumberingAfterBreak="0">
+  <w:abstractNum w:abstractNumId="17" w15:restartNumberingAfterBreak="0">
     <w:nsid w:val="60D227E5"/>
     <w:multiLevelType w:val="hybridMultilevel"/>
     <w:tmpl w:val="7F94F9C0"/>
@@ -9098,7 +9927,7 @@
       </w:rPr>
     </w:lvl>
   </w:abstractNum>
-  <w:abstractNum w:abstractNumId="15" w15:restartNumberingAfterBreak="0">
+  <w:abstractNum w:abstractNumId="18" w15:restartNumberingAfterBreak="0">
     <w:nsid w:val="61BE77E6"/>
     <w:multiLevelType w:val="hybridMultilevel"/>
     <w:tmpl w:val="E8F6E730"/>
@@ -9211,7 +10040,7 @@
       </w:rPr>
     </w:lvl>
   </w:abstractNum>
-  <w:abstractNum w:abstractNumId="16" w15:restartNumberingAfterBreak="0">
+  <w:abstractNum w:abstractNumId="19" w15:restartNumberingAfterBreak="0">
     <w:nsid w:val="63A45634"/>
     <w:multiLevelType w:val="hybridMultilevel"/>
     <w:tmpl w:val="3E606CFE"/>
@@ -9300,7 +10129,7 @@
       </w:pPr>
     </w:lvl>
   </w:abstractNum>
-  <w:abstractNum w:abstractNumId="17" w15:restartNumberingAfterBreak="0">
+  <w:abstractNum w:abstractNumId="20" w15:restartNumberingAfterBreak="0">
     <w:nsid w:val="668706F8"/>
     <w:multiLevelType w:val="hybridMultilevel"/>
     <w:tmpl w:val="02F0F358"/>
@@ -9389,7 +10218,7 @@
       </w:pPr>
     </w:lvl>
   </w:abstractNum>
-  <w:abstractNum w:abstractNumId="18" w15:restartNumberingAfterBreak="0">
+  <w:abstractNum w:abstractNumId="21" w15:restartNumberingAfterBreak="0">
     <w:nsid w:val="736B16E3"/>
     <w:multiLevelType w:val="hybridMultilevel"/>
     <w:tmpl w:val="438E1E72"/>
@@ -9502,7 +10331,7 @@
       </w:rPr>
     </w:lvl>
   </w:abstractNum>
-  <w:abstractNum w:abstractNumId="19" w15:restartNumberingAfterBreak="0">
+  <w:abstractNum w:abstractNumId="22" w15:restartNumberingAfterBreak="0">
     <w:nsid w:val="7C47719F"/>
     <w:multiLevelType w:val="hybridMultilevel"/>
     <w:tmpl w:val="67B4CB4E"/>
@@ -9616,28 +10445,28 @@
     </w:lvl>
   </w:abstractNum>
   <w:num w:numId="1">
-    <w:abstractNumId w:val="16"/>
+    <w:abstractNumId w:val="19"/>
   </w:num>
   <w:num w:numId="2">
-    <w:abstractNumId w:val="19"/>
+    <w:abstractNumId w:val="22"/>
   </w:num>
   <w:num w:numId="3">
-    <w:abstractNumId w:val="11"/>
+    <w:abstractNumId w:val="14"/>
   </w:num>
   <w:num w:numId="4">
+    <w:abstractNumId w:val="13"/>
+  </w:num>
+  <w:num w:numId="5">
+    <w:abstractNumId w:val="9"/>
+  </w:num>
+  <w:num w:numId="6">
     <w:abstractNumId w:val="10"/>
   </w:num>
-  <w:num w:numId="5">
-    <w:abstractNumId w:val="7"/>
-  </w:num>
-  <w:num w:numId="6">
-    <w:abstractNumId w:val="8"/>
-  </w:num>
   <w:num w:numId="7">
-    <w:abstractNumId w:val="3"/>
+    <w:abstractNumId w:val="4"/>
   </w:num>
   <w:num w:numId="8">
-    <w:abstractNumId w:val="6"/>
+    <w:abstractNumId w:val="8"/>
   </w:num>
   <w:num w:numId="9">
     <w:abstractNumId w:val="0"/>
@@ -9646,34 +10475,43 @@
     <w:abstractNumId w:val="1"/>
   </w:num>
   <w:num w:numId="11">
-    <w:abstractNumId w:val="4"/>
+    <w:abstractNumId w:val="5"/>
   </w:num>
   <w:num w:numId="12">
-    <w:abstractNumId w:val="13"/>
+    <w:abstractNumId w:val="16"/>
   </w:num>
   <w:num w:numId="13">
-    <w:abstractNumId w:val="9"/>
+    <w:abstractNumId w:val="11"/>
   </w:num>
   <w:num w:numId="14">
-    <w:abstractNumId w:val="12"/>
+    <w:abstractNumId w:val="15"/>
   </w:num>
   <w:num w:numId="15">
+    <w:abstractNumId w:val="21"/>
+  </w:num>
+  <w:num w:numId="16">
     <w:abstractNumId w:val="18"/>
   </w:num>
-  <w:num w:numId="16">
-    <w:abstractNumId w:val="15"/>
-  </w:num>
   <w:num w:numId="17">
-    <w:abstractNumId w:val="14"/>
+    <w:abstractNumId w:val="17"/>
   </w:num>
   <w:num w:numId="18">
-    <w:abstractNumId w:val="5"/>
+    <w:abstractNumId w:val="7"/>
   </w:num>
   <w:num w:numId="19">
+    <w:abstractNumId w:val="3"/>
+  </w:num>
+  <w:num w:numId="20">
+    <w:abstractNumId w:val="20"/>
+  </w:num>
+  <w:num w:numId="21">
+    <w:abstractNumId w:val="6"/>
+  </w:num>
+  <w:num w:numId="22">
     <w:abstractNumId w:val="2"/>
   </w:num>
-  <w:num w:numId="20">
-    <w:abstractNumId w:val="17"/>
+  <w:num w:numId="23">
+    <w:abstractNumId w:val="12"/>
   </w:num>
 </w:numbering>
 </file>
@@ -10607,7 +11445,7 @@
 </file>
 
 <file path=customXml/itemProps1.xml><?xml version="1.0" encoding="utf-8"?>
-<ds:datastoreItem xmlns:ds="http://schemas.openxmlformats.org/officeDocument/2006/customXml" ds:itemID="{C622DC41-827A-4376-846A-44126D57000B}">
+<ds:datastoreItem xmlns:ds="http://schemas.openxmlformats.org/officeDocument/2006/customXml" ds:itemID="{52040F11-C288-4E20-B4EC-DDEF21E84379}">
   <ds:schemaRefs>
     <ds:schemaRef ds:uri="http://schemas.openxmlformats.org/officeDocument/2006/bibliography"/>
   </ds:schemaRefs>

</xml_diff>

<commit_message>
Samsung and Amazon half way finished for question #2
</commit_message>
<xml_diff>
--- a/Elshadai_Kassu_Section_2_Assignment1.docx
+++ b/Elshadai_Kassu_Section_2_Assignment1.docx
@@ -14,6 +14,7 @@
           <w:szCs w:val="22"/>
         </w:rPr>
       </w:pPr>
+      <w:bookmarkStart w:id="0" w:name="_GoBack"/>
       <w:r>
         <w:rPr>
           <w:rFonts w:ascii="Times New Roman" w:hAnsi="Times New Roman" w:cs="Times New Roman"/>
@@ -2855,7 +2856,7 @@
           <w:szCs w:val="22"/>
         </w:rPr>
       </w:pPr>
-      <w:bookmarkStart w:id="0" w:name="_Toc34154245"/>
+      <w:bookmarkStart w:id="1" w:name="_Toc34154245"/>
       <w:r>
         <w:rPr>
           <w:rFonts w:ascii="Times New Roman" w:hAnsi="Times New Roman" w:cs="Times New Roman"/>
@@ -2866,7 +2867,7 @@
         <w:lastRenderedPageBreak/>
         <w:t>History (Evolution) of the internet</w:t>
       </w:r>
-      <w:bookmarkEnd w:id="0"/>
+      <w:bookmarkEnd w:id="1"/>
     </w:p>
     <w:p>
       <w:pPr>
@@ -4089,7 +4090,7 @@
           <w:szCs w:val="36"/>
         </w:rPr>
       </w:pPr>
-      <w:bookmarkStart w:id="1" w:name="_Toc34154246"/>
+      <w:bookmarkStart w:id="2" w:name="_Toc34154246"/>
       <w:r>
         <w:rPr>
           <w:rFonts w:ascii="Times New Roman" w:hAnsi="Times New Roman" w:cs="Times New Roman"/>
@@ -4100,7 +4101,7 @@
         <w:lastRenderedPageBreak/>
         <w:t>Popular websites from Web Archive</w:t>
       </w:r>
-      <w:bookmarkEnd w:id="1"/>
+      <w:bookmarkEnd w:id="2"/>
     </w:p>
     <w:p>
       <w:pPr>
@@ -4114,7 +4115,7 @@
           <w:sz w:val="24"/>
         </w:rPr>
       </w:pPr>
-      <w:bookmarkStart w:id="2" w:name="_Toc34154247"/>
+      <w:bookmarkStart w:id="3" w:name="_Toc34154247"/>
       <w:r>
         <w:rPr>
           <w:rFonts w:ascii="Times New Roman" w:hAnsi="Times New Roman" w:cs="Times New Roman"/>
@@ -4141,7 +4142,7 @@
         </w:rPr>
         <w:t>)</w:t>
       </w:r>
-      <w:bookmarkEnd w:id="2"/>
+      <w:bookmarkEnd w:id="3"/>
     </w:p>
     <w:p>
       <w:pPr>
@@ -5322,7 +5323,7 @@
           <w:color w:val="auto"/>
         </w:rPr>
       </w:pPr>
-      <w:bookmarkStart w:id="3" w:name="_Toc34154248"/>
+      <w:bookmarkStart w:id="4" w:name="_Toc34154248"/>
       <w:r>
         <w:rPr>
           <w:rFonts w:ascii="Times New Roman" w:hAnsi="Times New Roman" w:cs="Times New Roman"/>
@@ -5346,7 +5347,7 @@
         </w:rPr>
         <w:t>)</w:t>
       </w:r>
-      <w:bookmarkEnd w:id="3"/>
+      <w:bookmarkEnd w:id="4"/>
     </w:p>
     <w:p>
       <w:pPr>
@@ -6704,6 +6705,29 @@
         </w:rPr>
         <w:t>Samsung</w:t>
       </w:r>
+      <w:r>
+        <w:rPr>
+          <w:rFonts w:ascii="Times New Roman" w:hAnsi="Times New Roman" w:cs="Times New Roman"/>
+          <w:color w:val="auto"/>
+        </w:rPr>
+        <w:t xml:space="preserve"> (</w:t>
+      </w:r>
+      <w:hyperlink r:id="rId11" w:history="1">
+        <w:r>
+          <w:rPr>
+            <w:rStyle w:val="Hyperlink"/>
+            <w:rFonts w:ascii="Times New Roman" w:hAnsi="Times New Roman" w:cs="Times New Roman"/>
+          </w:rPr>
+          <w:t>www.samsung.com</w:t>
+        </w:r>
+      </w:hyperlink>
+      <w:r>
+        <w:rPr>
+          <w:rFonts w:ascii="Times New Roman" w:hAnsi="Times New Roman" w:cs="Times New Roman"/>
+          <w:color w:val="auto"/>
+        </w:rPr>
+        <w:t>)</w:t>
+      </w:r>
     </w:p>
     <w:p>
       <w:pPr>
@@ -6720,6 +6744,715 @@
           <w:ilvl w:val="0"/>
           <w:numId w:val="39"/>
         </w:numPr>
+      </w:pPr>
+      <w:r>
+        <w:t>They had a blue oval logo where the word SAMSUNG was written with white on it</w:t>
+      </w:r>
+    </w:p>
+    <w:p>
+      <w:pPr>
+        <w:pStyle w:val="ListParagraph"/>
+        <w:numPr>
+          <w:ilvl w:val="0"/>
+          <w:numId w:val="39"/>
+        </w:numPr>
+      </w:pPr>
+      <w:r>
+        <w:lastRenderedPageBreak/>
+        <w:t>They had countries listed in a link to explore Samsung stores and products at that area</w:t>
+      </w:r>
+    </w:p>
+    <w:p>
+      <w:pPr>
+        <w:pStyle w:val="ListParagraph"/>
+      </w:pPr>
+      <w:r>
+        <w:t>On 2011,</w:t>
+      </w:r>
+    </w:p>
+    <w:p>
+      <w:pPr>
+        <w:pStyle w:val="ListParagraph"/>
+        <w:numPr>
+          <w:ilvl w:val="0"/>
+          <w:numId w:val="39"/>
+        </w:numPr>
+      </w:pPr>
+      <w:r>
+        <w:t>They added flags of countries to be chosen</w:t>
+      </w:r>
+    </w:p>
+    <w:p>
+      <w:pPr>
+        <w:pStyle w:val="ListParagraph"/>
+        <w:numPr>
+          <w:ilvl w:val="0"/>
+          <w:numId w:val="39"/>
+        </w:numPr>
+      </w:pPr>
+      <w:r>
+        <w:t>And the countries were ordered in a structured style based on continents</w:t>
+      </w:r>
+    </w:p>
+    <w:p>
+      <w:pPr>
+        <w:pStyle w:val="ListParagraph"/>
+      </w:pPr>
+      <w:r>
+        <w:t>On 2012,</w:t>
+      </w:r>
+    </w:p>
+    <w:p>
+      <w:pPr>
+        <w:pStyle w:val="ListParagraph"/>
+        <w:numPr>
+          <w:ilvl w:val="0"/>
+          <w:numId w:val="39"/>
+        </w:numPr>
+      </w:pPr>
+      <w:r>
+        <w:t xml:space="preserve"> </w:t>
+      </w:r>
+      <w:r>
+        <w:t>They added a top navigation tab for their products</w:t>
+      </w:r>
+    </w:p>
+    <w:p>
+      <w:pPr>
+        <w:pStyle w:val="ListParagraph"/>
+        <w:numPr>
+          <w:ilvl w:val="0"/>
+          <w:numId w:val="39"/>
+        </w:numPr>
+      </w:pPr>
+      <w:r>
+        <w:t>They added bottom navigation for their social media addresses  and detailed products selection</w:t>
+      </w:r>
+    </w:p>
+    <w:p>
+      <w:pPr>
+        <w:pStyle w:val="ListParagraph"/>
+        <w:numPr>
+          <w:ilvl w:val="0"/>
+          <w:numId w:val="39"/>
+        </w:numPr>
+      </w:pPr>
+      <w:r>
+        <w:t>They used the color blue and white for the page</w:t>
+      </w:r>
+    </w:p>
+    <w:p>
+      <w:pPr>
+        <w:pStyle w:val="ListParagraph"/>
+      </w:pPr>
+      <w:r>
+        <w:t>On 201</w:t>
+      </w:r>
+      <w:r>
+        <w:t>3</w:t>
+      </w:r>
+      <w:r>
+        <w:t>,</w:t>
+      </w:r>
+    </w:p>
+    <w:p>
+      <w:pPr>
+        <w:pStyle w:val="ListParagraph"/>
+        <w:numPr>
+          <w:ilvl w:val="0"/>
+          <w:numId w:val="39"/>
+        </w:numPr>
+      </w:pPr>
+    </w:p>
+    <w:p>
+      <w:pPr>
+        <w:pStyle w:val="ListParagraph"/>
+        <w:numPr>
+          <w:ilvl w:val="0"/>
+          <w:numId w:val="39"/>
+        </w:numPr>
+      </w:pPr>
+      <w:r>
+        <w:t>They contained pictures of their products</w:t>
+      </w:r>
+    </w:p>
+    <w:p>
+      <w:pPr>
+        <w:pStyle w:val="ListParagraph"/>
+        <w:numPr>
+          <w:ilvl w:val="0"/>
+          <w:numId w:val="39"/>
+        </w:numPr>
+      </w:pPr>
+    </w:p>
+    <w:p>
+      <w:pPr>
+        <w:pStyle w:val="ListParagraph"/>
+      </w:pPr>
+      <w:r>
+        <w:t>On 201</w:t>
+      </w:r>
+      <w:r>
+        <w:t>4</w:t>
+      </w:r>
+      <w:r>
+        <w:t>,</w:t>
+      </w:r>
+    </w:p>
+    <w:p>
+      <w:pPr>
+        <w:pStyle w:val="ListParagraph"/>
+        <w:numPr>
+          <w:ilvl w:val="0"/>
+          <w:numId w:val="39"/>
+        </w:numPr>
+      </w:pPr>
+      <w:r>
+        <w:t xml:space="preserve">  </w:t>
+      </w:r>
+    </w:p>
+    <w:p>
+      <w:pPr>
+        <w:pStyle w:val="ListParagraph"/>
+      </w:pPr>
+      <w:r>
+        <w:t>On 201</w:t>
+      </w:r>
+      <w:r>
+        <w:t>5</w:t>
+      </w:r>
+      <w:r>
+        <w:t>,</w:t>
+      </w:r>
+    </w:p>
+    <w:p>
+      <w:pPr>
+        <w:pStyle w:val="ListParagraph"/>
+        <w:numPr>
+          <w:ilvl w:val="0"/>
+          <w:numId w:val="39"/>
+        </w:numPr>
+      </w:pPr>
+    </w:p>
+    <w:p>
+      <w:pPr>
+        <w:pStyle w:val="ListParagraph"/>
+      </w:pPr>
+      <w:r>
+        <w:t>On 201</w:t>
+      </w:r>
+      <w:r>
+        <w:t>6</w:t>
+      </w:r>
+      <w:r>
+        <w:t>,</w:t>
+      </w:r>
+    </w:p>
+    <w:p>
+      <w:pPr>
+        <w:pStyle w:val="ListParagraph"/>
+        <w:numPr>
+          <w:ilvl w:val="0"/>
+          <w:numId w:val="39"/>
+        </w:numPr>
+      </w:pPr>
+    </w:p>
+    <w:p>
+      <w:pPr>
+        <w:pStyle w:val="ListParagraph"/>
+      </w:pPr>
+      <w:r>
+        <w:t>On 201</w:t>
+      </w:r>
+      <w:r>
+        <w:t>7</w:t>
+      </w:r>
+      <w:r>
+        <w:t>,</w:t>
+      </w:r>
+    </w:p>
+    <w:p>
+      <w:pPr>
+        <w:pStyle w:val="ListParagraph"/>
+        <w:numPr>
+          <w:ilvl w:val="0"/>
+          <w:numId w:val="39"/>
+        </w:numPr>
+      </w:pPr>
+    </w:p>
+    <w:p>
+      <w:pPr>
+        <w:pStyle w:val="ListParagraph"/>
+      </w:pPr>
+      <w:r>
+        <w:t>On 201</w:t>
+      </w:r>
+      <w:r>
+        <w:t>8</w:t>
+      </w:r>
+      <w:r>
+        <w:t>,</w:t>
+      </w:r>
+    </w:p>
+    <w:p>
+      <w:pPr>
+        <w:pStyle w:val="ListParagraph"/>
+        <w:numPr>
+          <w:ilvl w:val="0"/>
+          <w:numId w:val="39"/>
+        </w:numPr>
+      </w:pPr>
+    </w:p>
+    <w:p>
+      <w:pPr>
+        <w:pStyle w:val="ListParagraph"/>
+      </w:pPr>
+      <w:r>
+        <w:t>On 201</w:t>
+      </w:r>
+      <w:r>
+        <w:t>9</w:t>
+      </w:r>
+      <w:r>
+        <w:t>,</w:t>
+      </w:r>
+    </w:p>
+    <w:p>
+      <w:pPr>
+        <w:pStyle w:val="ListParagraph"/>
+        <w:numPr>
+          <w:ilvl w:val="0"/>
+          <w:numId w:val="39"/>
+        </w:numPr>
+      </w:pPr>
+    </w:p>
+    <w:p>
+      <w:pPr>
+        <w:pStyle w:val="ListParagraph"/>
+      </w:pPr>
+      <w:r>
+        <w:t>On 202</w:t>
+      </w:r>
+      <w:r>
+        <w:t>0</w:t>
+      </w:r>
+      <w:r>
+        <w:t>,</w:t>
+      </w:r>
+    </w:p>
+    <w:p>
+      <w:pPr>
+        <w:pStyle w:val="ListParagraph"/>
+        <w:numPr>
+          <w:ilvl w:val="0"/>
+          <w:numId w:val="39"/>
+        </w:numPr>
+      </w:pPr>
+      <w:r>
+        <w:t xml:space="preserve"> </w:t>
+      </w:r>
+    </w:p>
+    <w:p>
+      <w:pPr>
+        <w:pStyle w:val="Heading2"/>
+        <w:numPr>
+          <w:ilvl w:val="0"/>
+          <w:numId w:val="19"/>
+        </w:numPr>
+        <w:rPr>
+          <w:rFonts w:ascii="Times New Roman" w:hAnsi="Times New Roman" w:cs="Times New Roman"/>
+          <w:color w:val="auto"/>
+        </w:rPr>
+      </w:pPr>
+      <w:r>
+        <w:rPr>
+          <w:rFonts w:ascii="Times New Roman" w:hAnsi="Times New Roman" w:cs="Times New Roman"/>
+          <w:color w:val="auto"/>
+        </w:rPr>
+        <w:t xml:space="preserve">Amazon </w:t>
+      </w:r>
+      <w:r>
+        <w:rPr>
+          <w:rFonts w:ascii="Times New Roman" w:hAnsi="Times New Roman" w:cs="Times New Roman"/>
+          <w:color w:val="auto"/>
+        </w:rPr>
+        <w:t>(</w:t>
+      </w:r>
+      <w:hyperlink r:id="rId12" w:history="1">
+        <w:r>
+          <w:rPr>
+            <w:rStyle w:val="Hyperlink"/>
+            <w:rFonts w:ascii="Times New Roman" w:hAnsi="Times New Roman" w:cs="Times New Roman"/>
+          </w:rPr>
+          <w:t>www.amazon.com</w:t>
+        </w:r>
+      </w:hyperlink>
+      <w:r>
+        <w:rPr>
+          <w:rFonts w:ascii="Times New Roman" w:hAnsi="Times New Roman" w:cs="Times New Roman"/>
+          <w:color w:val="auto"/>
+        </w:rPr>
+        <w:t>)</w:t>
+      </w:r>
+    </w:p>
+    <w:p>
+      <w:pPr>
+        <w:pStyle w:val="ListParagraph"/>
+      </w:pPr>
+      <w:r>
+        <w:t>On 201</w:t>
+      </w:r>
+      <w:r>
+        <w:t>0</w:t>
+      </w:r>
+      <w:r>
+        <w:t>,</w:t>
+      </w:r>
+    </w:p>
+    <w:p>
+      <w:pPr>
+        <w:pStyle w:val="ListParagraph"/>
+        <w:numPr>
+          <w:ilvl w:val="0"/>
+          <w:numId w:val="39"/>
+        </w:numPr>
+      </w:pPr>
+      <w:r>
+        <w:t xml:space="preserve"> </w:t>
+      </w:r>
+      <w:r>
+        <w:t>The left side of the page contained links to choose types of items</w:t>
+      </w:r>
+    </w:p>
+    <w:p>
+      <w:pPr>
+        <w:pStyle w:val="ListParagraph"/>
+        <w:numPr>
+          <w:ilvl w:val="0"/>
+          <w:numId w:val="39"/>
+        </w:numPr>
+      </w:pPr>
+      <w:r>
+        <w:t>The center page contained images of the items to be sold and their prices categorized by topics</w:t>
+      </w:r>
+    </w:p>
+    <w:p>
+      <w:pPr>
+        <w:pStyle w:val="ListParagraph"/>
+        <w:numPr>
+          <w:ilvl w:val="0"/>
+          <w:numId w:val="39"/>
+        </w:numPr>
+      </w:pPr>
+      <w:r>
+        <w:t>On the bottom navigation they had a link that directs to lately searched items</w:t>
+      </w:r>
+    </w:p>
+    <w:p>
+      <w:pPr>
+        <w:pStyle w:val="ListParagraph"/>
+        <w:numPr>
+          <w:ilvl w:val="0"/>
+          <w:numId w:val="39"/>
+        </w:numPr>
+      </w:pPr>
+      <w:r>
+        <w:lastRenderedPageBreak/>
+        <w:t>It also contained their contact information and items selection</w:t>
+      </w:r>
+    </w:p>
+    <w:p>
+      <w:pPr>
+        <w:pStyle w:val="ListParagraph"/>
+      </w:pPr>
+      <w:r>
+        <w:t>On 201</w:t>
+      </w:r>
+      <w:r>
+        <w:t>1</w:t>
+      </w:r>
+      <w:r>
+        <w:t>,</w:t>
+      </w:r>
+    </w:p>
+    <w:p>
+      <w:pPr>
+        <w:pStyle w:val="ListParagraph"/>
+        <w:numPr>
+          <w:ilvl w:val="0"/>
+          <w:numId w:val="39"/>
+        </w:numPr>
+      </w:pPr>
+      <w:r>
+        <w:t>The searching involved more specification; people could choose the type of accessories they search for</w:t>
+      </w:r>
+    </w:p>
+    <w:p>
+      <w:pPr>
+        <w:pStyle w:val="ListParagraph"/>
+        <w:numPr>
+          <w:ilvl w:val="0"/>
+          <w:numId w:val="39"/>
+        </w:numPr>
+      </w:pPr>
+      <w:r>
+        <w:t>The concept of cart and wish list was introduced</w:t>
+      </w:r>
+    </w:p>
+    <w:p>
+      <w:pPr>
+        <w:pStyle w:val="ListParagraph"/>
+        <w:numPr>
+          <w:ilvl w:val="0"/>
+          <w:numId w:val="39"/>
+        </w:numPr>
+      </w:pPr>
+      <w:r>
+        <w:t>The signing up/in info was placed at the header with smaller font</w:t>
+      </w:r>
+    </w:p>
+    <w:p>
+      <w:pPr>
+        <w:pStyle w:val="ListParagraph"/>
+        <w:numPr>
+          <w:ilvl w:val="0"/>
+          <w:numId w:val="39"/>
+        </w:numPr>
+      </w:pPr>
+      <w:r>
+        <w:t>On the left navigation bar, they added their new features such as cloud drive</w:t>
+      </w:r>
+    </w:p>
+    <w:p>
+      <w:pPr>
+        <w:pStyle w:val="ListParagraph"/>
+        <w:numPr>
+          <w:ilvl w:val="0"/>
+          <w:numId w:val="39"/>
+        </w:numPr>
+      </w:pPr>
+      <w:r>
+        <w:t>Items were arranged by their brands</w:t>
+      </w:r>
+    </w:p>
+    <w:p>
+      <w:pPr>
+        <w:pStyle w:val="ListParagraph"/>
+        <w:numPr>
+          <w:ilvl w:val="0"/>
+          <w:numId w:val="39"/>
+        </w:numPr>
+      </w:pPr>
+      <w:r>
+        <w:t>They added several countries where they had a branch at</w:t>
+      </w:r>
+    </w:p>
+    <w:p>
+      <w:pPr>
+        <w:pStyle w:val="ListParagraph"/>
+      </w:pPr>
+      <w:r>
+        <w:t>On 2012,</w:t>
+      </w:r>
+    </w:p>
+    <w:p>
+      <w:pPr>
+        <w:pStyle w:val="ListParagraph"/>
+        <w:numPr>
+          <w:ilvl w:val="0"/>
+          <w:numId w:val="39"/>
+        </w:numPr>
+      </w:pPr>
+      <w:r>
+        <w:t xml:space="preserve"> </w:t>
+      </w:r>
+      <w:r>
+        <w:t>The left navigation for types of items was moved to right, and it consisted images and the links to the type of item were written in normal typography, that is not of links</w:t>
+      </w:r>
+    </w:p>
+    <w:p>
+      <w:pPr>
+        <w:pStyle w:val="ListParagraph"/>
+        <w:numPr>
+          <w:ilvl w:val="0"/>
+          <w:numId w:val="39"/>
+        </w:numPr>
+      </w:pPr>
+      <w:r>
+        <w:t>They used the left and center space of the page for the items to be displayed</w:t>
+      </w:r>
+    </w:p>
+    <w:p>
+      <w:pPr>
+        <w:pStyle w:val="ListParagraph"/>
+        <w:numPr>
+          <w:ilvl w:val="0"/>
+          <w:numId w:val="39"/>
+        </w:numPr>
+      </w:pPr>
+      <w:r>
+        <w:t>They items pictures took more space than before and advertisements of the selected brand took the header to display the brand’s products</w:t>
+      </w:r>
+    </w:p>
+    <w:p>
+      <w:pPr>
+        <w:pStyle w:val="ListParagraph"/>
+        <w:numPr>
+          <w:ilvl w:val="0"/>
+          <w:numId w:val="39"/>
+        </w:numPr>
+      </w:pPr>
+      <w:r>
+        <w:t>They used the bottom navigation for detailed selection of products based on brands</w:t>
+      </w:r>
+    </w:p>
+    <w:p>
+      <w:pPr>
+        <w:pStyle w:val="ListParagraph"/>
+      </w:pPr>
+      <w:r>
+        <w:t>On 2013,</w:t>
+      </w:r>
+    </w:p>
+    <w:p>
+      <w:pPr>
+        <w:pStyle w:val="ListParagraph"/>
+        <w:numPr>
+          <w:ilvl w:val="0"/>
+          <w:numId w:val="39"/>
+        </w:numPr>
+      </w:pPr>
+    </w:p>
+    <w:p>
+      <w:pPr>
+        <w:pStyle w:val="ListParagraph"/>
+      </w:pPr>
+      <w:r>
+        <w:t>On 2014,</w:t>
+      </w:r>
+    </w:p>
+    <w:p>
+      <w:pPr>
+        <w:pStyle w:val="ListParagraph"/>
+        <w:numPr>
+          <w:ilvl w:val="0"/>
+          <w:numId w:val="39"/>
+        </w:numPr>
+      </w:pPr>
+      <w:r>
+        <w:t xml:space="preserve">  </w:t>
+      </w:r>
+    </w:p>
+    <w:p>
+      <w:pPr>
+        <w:pStyle w:val="ListParagraph"/>
+      </w:pPr>
+      <w:r>
+        <w:t>On 2015,</w:t>
+      </w:r>
+    </w:p>
+    <w:p>
+      <w:pPr>
+        <w:pStyle w:val="ListParagraph"/>
+        <w:numPr>
+          <w:ilvl w:val="0"/>
+          <w:numId w:val="39"/>
+        </w:numPr>
+      </w:pPr>
+    </w:p>
+    <w:p>
+      <w:pPr>
+        <w:pStyle w:val="ListParagraph"/>
+      </w:pPr>
+      <w:r>
+        <w:t>On 2016,</w:t>
+      </w:r>
+    </w:p>
+    <w:p>
+      <w:pPr>
+        <w:pStyle w:val="ListParagraph"/>
+        <w:numPr>
+          <w:ilvl w:val="0"/>
+          <w:numId w:val="39"/>
+        </w:numPr>
+      </w:pPr>
+    </w:p>
+    <w:p>
+      <w:pPr>
+        <w:pStyle w:val="ListParagraph"/>
+      </w:pPr>
+      <w:r>
+        <w:t>On 2017,</w:t>
+      </w:r>
+    </w:p>
+    <w:p>
+      <w:pPr>
+        <w:pStyle w:val="ListParagraph"/>
+        <w:numPr>
+          <w:ilvl w:val="0"/>
+          <w:numId w:val="39"/>
+        </w:numPr>
+      </w:pPr>
+    </w:p>
+    <w:p>
+      <w:pPr>
+        <w:pStyle w:val="ListParagraph"/>
+      </w:pPr>
+      <w:r>
+        <w:t>On 2018,</w:t>
+      </w:r>
+    </w:p>
+    <w:p>
+      <w:pPr>
+        <w:pStyle w:val="ListParagraph"/>
+        <w:numPr>
+          <w:ilvl w:val="0"/>
+          <w:numId w:val="39"/>
+        </w:numPr>
+      </w:pPr>
+    </w:p>
+    <w:p>
+      <w:pPr>
+        <w:pStyle w:val="ListParagraph"/>
+      </w:pPr>
+      <w:r>
+        <w:t>On 2019,</w:t>
+      </w:r>
+    </w:p>
+    <w:p>
+      <w:pPr>
+        <w:pStyle w:val="ListParagraph"/>
+        <w:numPr>
+          <w:ilvl w:val="0"/>
+          <w:numId w:val="39"/>
+        </w:numPr>
+      </w:pPr>
+    </w:p>
+    <w:p>
+      <w:pPr>
+        <w:pStyle w:val="ListParagraph"/>
+      </w:pPr>
+      <w:r>
+        <w:t>On 2020,</w:t>
+      </w:r>
+    </w:p>
+    <w:p>
+      <w:pPr>
+        <w:pStyle w:val="ListParagraph"/>
+        <w:numPr>
+          <w:ilvl w:val="0"/>
+          <w:numId w:val="39"/>
+        </w:numPr>
+      </w:pPr>
+    </w:p>
+    <w:p>
+      <w:pPr>
+        <w:pStyle w:val="ListParagraph"/>
+      </w:pPr>
+    </w:p>
+    <w:p>
+      <w:pPr>
+        <w:pStyle w:val="ListParagraph"/>
       </w:pPr>
     </w:p>
     <w:p>
@@ -6730,14 +7463,13 @@
           <w:szCs w:val="36"/>
         </w:rPr>
       </w:pPr>
-      <w:bookmarkStart w:id="4" w:name="_Toc34154249"/>
+      <w:bookmarkStart w:id="5" w:name="_Toc34154249"/>
       <w:r>
         <w:rPr>
           <w:rFonts w:ascii="Times New Roman" w:hAnsi="Times New Roman" w:cs="Times New Roman"/>
           <w:sz w:val="36"/>
           <w:szCs w:val="36"/>
         </w:rPr>
-        <w:lastRenderedPageBreak/>
         <w:br w:type="page"/>
       </w:r>
     </w:p>
@@ -6749,8 +7481,6 @@
           <w:szCs w:val="36"/>
         </w:rPr>
       </w:pPr>
-      <w:bookmarkStart w:id="5" w:name="_GoBack"/>
-      <w:bookmarkEnd w:id="5"/>
       <w:r>
         <w:rPr>
           <w:rFonts w:ascii="Times New Roman" w:hAnsi="Times New Roman" w:cs="Times New Roman"/>
@@ -6760,7 +7490,7 @@
         <w:lastRenderedPageBreak/>
         <w:t>Categories</w:t>
       </w:r>
-      <w:bookmarkEnd w:id="4"/>
+      <w:bookmarkEnd w:id="5"/>
     </w:p>
     <w:p>
       <w:pPr>
@@ -6824,7 +7554,7 @@
         </w:rPr>
         <w:t xml:space="preserve"> Portal: </w:t>
       </w:r>
-      <w:hyperlink r:id="rId11" w:history="1">
+      <w:hyperlink r:id="rId13" w:history="1">
         <w:r>
           <w:rPr>
             <w:rStyle w:val="Hyperlink"/>
@@ -6864,7 +7594,7 @@
         </w:rPr>
         <w:t xml:space="preserve">2Merkato: </w:t>
       </w:r>
-      <w:hyperlink r:id="rId12" w:history="1">
+      <w:hyperlink r:id="rId14" w:history="1">
         <w:r>
           <w:rPr>
             <w:rStyle w:val="Hyperlink"/>
@@ -6904,7 +7634,7 @@
         </w:rPr>
         <w:t xml:space="preserve">Addis Ababa institute of Technology Student portal: </w:t>
       </w:r>
-      <w:hyperlink r:id="rId13" w:history="1">
+      <w:hyperlink r:id="rId15" w:history="1">
         <w:r>
           <w:rPr>
             <w:rStyle w:val="Hyperlink"/>
@@ -6958,7 +7688,7 @@
         </w:rPr>
         <w:t xml:space="preserve">Ethiopian Airlines Web Portal: </w:t>
       </w:r>
-      <w:hyperlink r:id="rId14" w:history="1">
+      <w:hyperlink r:id="rId16" w:history="1">
         <w:r>
           <w:rPr>
             <w:rStyle w:val="Hyperlink"/>
@@ -6992,7 +7722,7 @@
         </w:rPr>
         <w:t xml:space="preserve">Ethiopian news Aggregated: </w:t>
       </w:r>
-      <w:hyperlink r:id="rId15" w:history="1">
+      <w:hyperlink r:id="rId17" w:history="1">
         <w:r>
           <w:rPr>
             <w:rStyle w:val="Hyperlink"/>
@@ -7056,7 +7786,7 @@
         </w:rPr>
         <w:t xml:space="preserve">The Wall Street Journal: </w:t>
       </w:r>
-      <w:hyperlink r:id="rId16" w:history="1">
+      <w:hyperlink r:id="rId18" w:history="1">
         <w:r>
           <w:rPr>
             <w:rStyle w:val="Hyperlink"/>
@@ -7098,7 +7828,7 @@
         </w:rPr>
         <w:t xml:space="preserve">The New York Times: </w:t>
       </w:r>
-      <w:hyperlink r:id="rId17" w:history="1">
+      <w:hyperlink r:id="rId19" w:history="1">
         <w:r>
           <w:rPr>
             <w:rStyle w:val="Hyperlink"/>
@@ -7140,7 +7870,7 @@
         </w:rPr>
         <w:t xml:space="preserve">NBC news: </w:t>
       </w:r>
-      <w:hyperlink r:id="rId18" w:history="1">
+      <w:hyperlink r:id="rId20" w:history="1">
         <w:r>
           <w:rPr>
             <w:rStyle w:val="Hyperlink"/>
@@ -7182,7 +7912,7 @@
         </w:rPr>
         <w:t xml:space="preserve">The Washington post: </w:t>
       </w:r>
-      <w:hyperlink r:id="rId19" w:history="1">
+      <w:hyperlink r:id="rId21" w:history="1">
         <w:r>
           <w:rPr>
             <w:rStyle w:val="Hyperlink"/>
@@ -7230,7 +7960,7 @@
         </w:rPr>
         <w:t xml:space="preserve">The Guardian: </w:t>
       </w:r>
-      <w:hyperlink r:id="rId20" w:history="1">
+      <w:hyperlink r:id="rId22" w:history="1">
         <w:r>
           <w:rPr>
             <w:rStyle w:val="Hyperlink"/>
@@ -7296,7 +8026,7 @@
         </w:rPr>
         <w:t xml:space="preserve">Guinness World Records: </w:t>
       </w:r>
-      <w:hyperlink r:id="rId21" w:history="1"/>
+      <w:hyperlink r:id="rId23" w:history="1"/>
       <w:r>
         <w:rPr>
           <w:rFonts w:ascii="Times New Roman" w:hAnsi="Times New Roman" w:cs="Times New Roman"/>
@@ -7304,7 +8034,7 @@
         </w:rPr>
         <w:t xml:space="preserve"> </w:t>
       </w:r>
-      <w:hyperlink r:id="rId22" w:history="1">
+      <w:hyperlink r:id="rId24" w:history="1">
         <w:r>
           <w:rPr>
             <w:rStyle w:val="Hyperlink"/>
@@ -7361,7 +8091,7 @@
         </w:rPr>
         <w:t xml:space="preserve">: </w:t>
       </w:r>
-      <w:hyperlink r:id="rId23" w:history="1">
+      <w:hyperlink r:id="rId25" w:history="1">
         <w:r>
           <w:rPr>
             <w:rStyle w:val="Hyperlink"/>
@@ -7402,7 +8132,7 @@
         </w:rPr>
         <w:t xml:space="preserve">Rotten Tomatoes: </w:t>
       </w:r>
-      <w:hyperlink r:id="rId24" w:history="1">
+      <w:hyperlink r:id="rId26" w:history="1">
         <w:r>
           <w:rPr>
             <w:rStyle w:val="Hyperlink"/>
@@ -7449,7 +8179,7 @@
         </w:rPr>
         <w:t xml:space="preserve">YouTube: </w:t>
       </w:r>
-      <w:hyperlink r:id="rId25" w:history="1">
+      <w:hyperlink r:id="rId27" w:history="1">
         <w:r>
           <w:rPr>
             <w:rStyle w:val="Hyperlink"/>
@@ -7505,7 +8235,7 @@
         </w:rPr>
         <w:t xml:space="preserve">Medium: </w:t>
       </w:r>
-      <w:hyperlink r:id="rId26" w:history="1">
+      <w:hyperlink r:id="rId28" w:history="1">
         <w:r>
           <w:rPr>
             <w:rStyle w:val="Hyperlink"/>
@@ -7571,7 +8301,7 @@
         </w:rPr>
         <w:t xml:space="preserve">Fortune: </w:t>
       </w:r>
-      <w:hyperlink r:id="rId27" w:history="1">
+      <w:hyperlink r:id="rId29" w:history="1">
         <w:r>
           <w:rPr>
             <w:rStyle w:val="Hyperlink"/>
@@ -7612,7 +8342,7 @@
         </w:rPr>
         <w:t xml:space="preserve">LinkedIn: </w:t>
       </w:r>
-      <w:hyperlink r:id="rId28" w:history="1">
+      <w:hyperlink r:id="rId30" w:history="1">
         <w:r>
           <w:rPr>
             <w:rStyle w:val="Hyperlink"/>
@@ -7659,7 +8389,7 @@
         </w:rPr>
         <w:t xml:space="preserve">Eventbrite: </w:t>
       </w:r>
-      <w:hyperlink r:id="rId29" w:history="1">
+      <w:hyperlink r:id="rId31" w:history="1">
         <w:r>
           <w:rPr>
             <w:rStyle w:val="Hyperlink"/>
@@ -7706,7 +8436,7 @@
         </w:rPr>
         <w:t xml:space="preserve">Amazon: </w:t>
       </w:r>
-      <w:hyperlink r:id="rId30" w:history="1">
+      <w:hyperlink r:id="rId32" w:history="1">
         <w:r>
           <w:rPr>
             <w:rStyle w:val="Hyperlink"/>
@@ -7753,7 +8483,7 @@
         </w:rPr>
         <w:t xml:space="preserve">DMN: </w:t>
       </w:r>
-      <w:hyperlink r:id="rId31" w:history="1">
+      <w:hyperlink r:id="rId33" w:history="1">
         <w:r>
           <w:rPr>
             <w:rStyle w:val="Hyperlink"/>
@@ -7824,7 +8554,7 @@
         </w:rPr>
         <w:t xml:space="preserve">W3.org: </w:t>
       </w:r>
-      <w:hyperlink r:id="rId32" w:history="1">
+      <w:hyperlink r:id="rId34" w:history="1">
         <w:r>
           <w:rPr>
             <w:rStyle w:val="Hyperlink"/>
@@ -7873,7 +8603,7 @@
         </w:rPr>
         <w:t xml:space="preserve">: </w:t>
       </w:r>
-      <w:hyperlink r:id="rId33" w:history="1">
+      <w:hyperlink r:id="rId35" w:history="1">
         <w:r>
           <w:rPr>
             <w:rStyle w:val="Hyperlink"/>
@@ -7924,7 +8654,7 @@
         </w:rPr>
         <w:t xml:space="preserve">: </w:t>
       </w:r>
-      <w:hyperlink r:id="rId34" w:history="1">
+      <w:hyperlink r:id="rId36" w:history="1">
         <w:r>
           <w:rPr>
             <w:rStyle w:val="Hyperlink"/>
@@ -7973,7 +8703,7 @@
         </w:rPr>
         <w:t xml:space="preserve">Meetup: </w:t>
       </w:r>
-      <w:hyperlink r:id="rId35" w:history="1">
+      <w:hyperlink r:id="rId37" w:history="1">
         <w:r>
           <w:rPr>
             <w:rStyle w:val="Hyperlink"/>
@@ -8022,7 +8752,7 @@
         </w:rPr>
         <w:t xml:space="preserve">: </w:t>
       </w:r>
-      <w:hyperlink r:id="rId36" w:history="1">
+      <w:hyperlink r:id="rId38" w:history="1">
         <w:r>
           <w:rPr>
             <w:rStyle w:val="Hyperlink"/>
@@ -8093,7 +8823,7 @@
         </w:rPr>
         <w:t xml:space="preserve">Spotify: </w:t>
       </w:r>
-      <w:hyperlink r:id="rId37" w:history="1">
+      <w:hyperlink r:id="rId39" w:history="1">
         <w:r>
           <w:rPr>
             <w:rStyle w:val="Hyperlink"/>
@@ -8135,7 +8865,7 @@
         </w:rPr>
         <w:t xml:space="preserve">Netflix: </w:t>
       </w:r>
-      <w:hyperlink r:id="rId38" w:history="1">
+      <w:hyperlink r:id="rId40" w:history="1">
         <w:r>
           <w:rPr>
             <w:rStyle w:val="Hyperlink"/>
@@ -8177,7 +8907,7 @@
         </w:rPr>
         <w:t xml:space="preserve">Vine: </w:t>
       </w:r>
-      <w:hyperlink r:id="rId39" w:history="1">
+      <w:hyperlink r:id="rId41" w:history="1">
         <w:r>
           <w:rPr>
             <w:rStyle w:val="Hyperlink"/>
@@ -8219,7 +8949,7 @@
         </w:rPr>
         <w:t xml:space="preserve">Gawker: </w:t>
       </w:r>
-      <w:hyperlink r:id="rId40" w:history="1">
+      <w:hyperlink r:id="rId42" w:history="1">
         <w:r>
           <w:rPr>
             <w:rStyle w:val="Hyperlink"/>
@@ -8266,7 +8996,7 @@
         </w:rPr>
         <w:t xml:space="preserve">: </w:t>
       </w:r>
-      <w:hyperlink r:id="rId41" w:history="1">
+      <w:hyperlink r:id="rId43" w:history="1">
         <w:r>
           <w:rPr>
             <w:rStyle w:val="Hyperlink"/>
@@ -8337,7 +9067,7 @@
         </w:rPr>
         <w:t xml:space="preserve">Campaign: </w:t>
       </w:r>
-      <w:hyperlink r:id="rId42" w:history="1">
+      <w:hyperlink r:id="rId44" w:history="1">
         <w:r>
           <w:rPr>
             <w:rStyle w:val="Hyperlink"/>
@@ -8379,7 +9109,7 @@
         </w:rPr>
         <w:t xml:space="preserve">Uptake: </w:t>
       </w:r>
-      <w:hyperlink r:id="rId43" w:history="1">
+      <w:hyperlink r:id="rId45" w:history="1">
         <w:r>
           <w:rPr>
             <w:rStyle w:val="Hyperlink"/>
@@ -8426,7 +9156,7 @@
         </w:rPr>
         <w:t xml:space="preserve">: </w:t>
       </w:r>
-      <w:hyperlink r:id="rId44" w:history="1">
+      <w:hyperlink r:id="rId46" w:history="1">
         <w:r>
           <w:rPr>
             <w:rStyle w:val="Hyperlink"/>
@@ -8474,7 +9204,7 @@
         </w:rPr>
         <w:t xml:space="preserve">Change.org: </w:t>
       </w:r>
-      <w:hyperlink r:id="rId45" w:history="1">
+      <w:hyperlink r:id="rId47" w:history="1">
         <w:r>
           <w:rPr>
             <w:rStyle w:val="Hyperlink"/>
@@ -8522,7 +9252,7 @@
         </w:rPr>
         <w:t xml:space="preserve">Speak Out: </w:t>
       </w:r>
-      <w:hyperlink r:id="rId46" w:history="1">
+      <w:hyperlink r:id="rId48" w:history="1">
         <w:r>
           <w:rPr>
             <w:rStyle w:val="Hyperlink"/>
@@ -8585,7 +9315,7 @@
         </w:rPr>
         <w:t xml:space="preserve">Know Techie: </w:t>
       </w:r>
-      <w:hyperlink r:id="rId47" w:history="1">
+      <w:hyperlink r:id="rId49" w:history="1">
         <w:r>
           <w:rPr>
             <w:rStyle w:val="Hyperlink"/>
@@ -8625,7 +9355,7 @@
         </w:rPr>
         <w:t xml:space="preserve">Nomadic Matt: </w:t>
       </w:r>
-      <w:hyperlink r:id="rId48" w:history="1">
+      <w:hyperlink r:id="rId50" w:history="1">
         <w:r>
           <w:rPr>
             <w:rStyle w:val="Hyperlink"/>
@@ -8665,7 +9395,7 @@
         </w:rPr>
         <w:t xml:space="preserve">Nerd Fitness: </w:t>
       </w:r>
-      <w:hyperlink r:id="rId49" w:history="1">
+      <w:hyperlink r:id="rId51" w:history="1">
         <w:r>
           <w:rPr>
             <w:rStyle w:val="Hyperlink"/>
@@ -8713,7 +9443,7 @@
         </w:rPr>
         <w:t xml:space="preserve">Thought Catalog: </w:t>
       </w:r>
-      <w:hyperlink r:id="rId50" w:history="1">
+      <w:hyperlink r:id="rId52" w:history="1">
         <w:r>
           <w:rPr>
             <w:rStyle w:val="Hyperlink"/>
@@ -8747,7 +9477,7 @@
         </w:rPr>
         <w:t xml:space="preserve">Peta Pixel: </w:t>
       </w:r>
-      <w:hyperlink r:id="rId51" w:history="1">
+      <w:hyperlink r:id="rId53" w:history="1">
         <w:r>
           <w:rPr>
             <w:rStyle w:val="Hyperlink"/>
@@ -8812,7 +9542,7 @@
         </w:rPr>
         <w:t xml:space="preserve">: </w:t>
       </w:r>
-      <w:hyperlink r:id="rId52" w:history="1">
+      <w:hyperlink r:id="rId54" w:history="1">
         <w:r>
           <w:rPr>
             <w:rStyle w:val="Hyperlink"/>
@@ -8854,7 +9584,7 @@
         </w:rPr>
         <w:t xml:space="preserve">Wikipedia: </w:t>
       </w:r>
-      <w:hyperlink r:id="rId53" w:history="1">
+      <w:hyperlink r:id="rId55" w:history="1">
         <w:r>
           <w:rPr>
             <w:rStyle w:val="Hyperlink"/>
@@ -8904,7 +9634,7 @@
         </w:rPr>
         <w:t xml:space="preserve">: </w:t>
       </w:r>
-      <w:hyperlink r:id="rId54" w:history="1">
+      <w:hyperlink r:id="rId56" w:history="1">
         <w:r>
           <w:rPr>
             <w:rStyle w:val="Hyperlink"/>
@@ -8954,7 +9684,7 @@
         </w:rPr>
         <w:t xml:space="preserve">: </w:t>
       </w:r>
-      <w:hyperlink r:id="rId55" w:history="1">
+      <w:hyperlink r:id="rId57" w:history="1">
         <w:r>
           <w:rPr>
             <w:rStyle w:val="Hyperlink"/>
@@ -9004,7 +9734,7 @@
         </w:rPr>
         <w:t xml:space="preserve">: </w:t>
       </w:r>
-      <w:hyperlink r:id="rId56" w:history="1">
+      <w:hyperlink r:id="rId58" w:history="1">
         <w:r>
           <w:rPr>
             <w:rStyle w:val="Hyperlink"/>
@@ -9076,7 +9806,7 @@
         </w:rPr>
         <w:t xml:space="preserve">Facebook: </w:t>
       </w:r>
-      <w:hyperlink r:id="rId57" w:history="1">
+      <w:hyperlink r:id="rId59" w:history="1">
         <w:r>
           <w:rPr>
             <w:rStyle w:val="Hyperlink"/>
@@ -9124,7 +9854,7 @@
         <w:lastRenderedPageBreak/>
         <w:t xml:space="preserve">Twitter: </w:t>
       </w:r>
-      <w:hyperlink r:id="rId58" w:history="1">
+      <w:hyperlink r:id="rId60" w:history="1">
         <w:r>
           <w:rPr>
             <w:rStyle w:val="Hyperlink"/>
@@ -9165,7 +9895,7 @@
         </w:rPr>
         <w:t xml:space="preserve">Instagram: </w:t>
       </w:r>
-      <w:hyperlink r:id="rId59" w:history="1">
+      <w:hyperlink r:id="rId61" w:history="1">
         <w:r>
           <w:rPr>
             <w:rStyle w:val="Hyperlink"/>
@@ -9206,7 +9936,7 @@
         </w:rPr>
         <w:t xml:space="preserve">Skype: </w:t>
       </w:r>
-      <w:hyperlink r:id="rId60" w:history="1">
+      <w:hyperlink r:id="rId62" w:history="1">
         <w:r>
           <w:rPr>
             <w:rStyle w:val="Hyperlink"/>
@@ -9248,7 +9978,7 @@
         </w:rPr>
         <w:t xml:space="preserve">Telegram: </w:t>
       </w:r>
-      <w:hyperlink r:id="rId61" w:history="1">
+      <w:hyperlink r:id="rId63" w:history="1">
         <w:r>
           <w:rPr>
             <w:rStyle w:val="Hyperlink"/>
@@ -9357,7 +10087,7 @@
         </w:rPr>
         <w:t xml:space="preserve">: </w:t>
       </w:r>
-      <w:hyperlink r:id="rId62" w:history="1">
+      <w:hyperlink r:id="rId64" w:history="1">
         <w:r>
           <w:rPr>
             <w:rStyle w:val="Hyperlink"/>
@@ -9398,7 +10128,7 @@
         </w:rPr>
         <w:t xml:space="preserve">The Web List: </w:t>
       </w:r>
-      <w:hyperlink r:id="rId63" w:history="1">
+      <w:hyperlink r:id="rId65" w:history="1">
         <w:r>
           <w:rPr>
             <w:rStyle w:val="Hyperlink"/>
@@ -9438,7 +10168,7 @@
         </w:rPr>
         <w:t xml:space="preserve"> WP News Desk: </w:t>
       </w:r>
-      <w:hyperlink r:id="rId64" w:history="1">
+      <w:hyperlink r:id="rId66" w:history="1">
         <w:r>
           <w:rPr>
             <w:rStyle w:val="Hyperlink"/>
@@ -9478,7 +10208,7 @@
         </w:rPr>
         <w:t xml:space="preserve">Travel Blogger Community: </w:t>
       </w:r>
-      <w:hyperlink r:id="rId65" w:history="1">
+      <w:hyperlink r:id="rId67" w:history="1">
         <w:r>
           <w:rPr>
             <w:rStyle w:val="Hyperlink"/>
@@ -9547,7 +10277,7 @@
         </w:rPr>
         <w:t xml:space="preserve">Fifty Coffees: </w:t>
       </w:r>
-      <w:hyperlink r:id="rId66" w:history="1">
+      <w:hyperlink r:id="rId68" w:history="1">
         <w:r>
           <w:rPr>
             <w:rStyle w:val="Hyperlink"/>
@@ -9593,7 +10323,7 @@
         </w:rPr>
         <w:t xml:space="preserve">The Beast Is Back: </w:t>
       </w:r>
-      <w:hyperlink r:id="rId67" w:history="1">
+      <w:hyperlink r:id="rId69" w:history="1">
         <w:r>
           <w:rPr>
             <w:rStyle w:val="Hyperlink"/>
@@ -9647,7 +10377,7 @@
         </w:rPr>
         <w:t xml:space="preserve">: </w:t>
       </w:r>
-      <w:hyperlink r:id="rId68" w:history="1">
+      <w:hyperlink r:id="rId70" w:history="1">
         <w:r>
           <w:rPr>
             <w:rStyle w:val="Hyperlink"/>
@@ -9688,7 +10418,7 @@
         </w:rPr>
         <w:t xml:space="preserve">Mr. Money Mustache: </w:t>
       </w:r>
-      <w:hyperlink r:id="rId69" w:history="1">
+      <w:hyperlink r:id="rId71" w:history="1">
         <w:r>
           <w:rPr>
             <w:rStyle w:val="Hyperlink"/>
@@ -9750,7 +10480,7 @@
         </w:rPr>
         <w:t xml:space="preserve">: </w:t>
       </w:r>
-      <w:hyperlink r:id="rId70" w:history="1">
+      <w:hyperlink r:id="rId72" w:history="1">
         <w:r>
           <w:rPr>
             <w:rStyle w:val="Hyperlink"/>
@@ -11489,7 +12219,7 @@
           <w:rFonts w:ascii="Times New Roman" w:hAnsi="Times New Roman" w:cs="Times New Roman"/>
         </w:rPr>
       </w:pPr>
-      <w:hyperlink r:id="rId71" w:history="1">
+      <w:hyperlink r:id="rId73" w:history="1">
         <w:r>
           <w:rPr>
             <w:rStyle w:val="Hyperlink"/>
@@ -11511,7 +12241,7 @@
           <w:rFonts w:ascii="Times New Roman" w:hAnsi="Times New Roman" w:cs="Times New Roman"/>
         </w:rPr>
       </w:pPr>
-      <w:hyperlink r:id="rId72" w:history="1">
+      <w:hyperlink r:id="rId74" w:history="1">
         <w:r>
           <w:rPr>
             <w:rStyle w:val="Hyperlink"/>
@@ -11535,7 +12265,7 @@
           <w:color w:val="auto"/>
         </w:rPr>
       </w:pPr>
-      <w:hyperlink r:id="rId73" w:history="1">
+      <w:hyperlink r:id="rId75" w:history="1">
         <w:r>
           <w:rPr>
             <w:rStyle w:val="Hyperlink"/>
@@ -11557,7 +12287,7 @@
           <w:rFonts w:ascii="Times New Roman" w:hAnsi="Times New Roman" w:cs="Times New Roman"/>
         </w:rPr>
       </w:pPr>
-      <w:hyperlink r:id="rId74" w:history="1">
+      <w:hyperlink r:id="rId76" w:history="1">
         <w:r>
           <w:rPr>
             <w:rStyle w:val="Hyperlink"/>
@@ -11579,7 +12309,7 @@
           <w:rFonts w:ascii="Times New Roman" w:hAnsi="Times New Roman" w:cs="Times New Roman"/>
         </w:rPr>
       </w:pPr>
-      <w:hyperlink r:id="rId75" w:history="1">
+      <w:hyperlink r:id="rId77" w:history="1">
         <w:r>
           <w:rPr>
             <w:rStyle w:val="Hyperlink"/>
@@ -11601,7 +12331,7 @@
           <w:rFonts w:ascii="Times New Roman" w:hAnsi="Times New Roman" w:cs="Times New Roman"/>
         </w:rPr>
       </w:pPr>
-      <w:hyperlink r:id="rId76" w:history="1">
+      <w:hyperlink r:id="rId78" w:history="1">
         <w:r>
           <w:rPr>
             <w:rStyle w:val="Hyperlink"/>
@@ -11623,7 +12353,7 @@
           <w:rFonts w:ascii="Times New Roman" w:hAnsi="Times New Roman" w:cs="Times New Roman"/>
         </w:rPr>
       </w:pPr>
-      <w:hyperlink r:id="rId77" w:history="1">
+      <w:hyperlink r:id="rId79" w:history="1">
         <w:r>
           <w:rPr>
             <w:rStyle w:val="Hyperlink"/>
@@ -11645,7 +12375,7 @@
           <w:rFonts w:ascii="Times New Roman" w:hAnsi="Times New Roman" w:cs="Times New Roman"/>
         </w:rPr>
       </w:pPr>
-      <w:hyperlink r:id="rId78" w:history="1">
+      <w:hyperlink r:id="rId80" w:history="1">
         <w:r>
           <w:rPr>
             <w:rStyle w:val="Hyperlink"/>
@@ -11667,7 +12397,7 @@
           <w:rFonts w:ascii="Times New Roman" w:hAnsi="Times New Roman" w:cs="Times New Roman"/>
         </w:rPr>
       </w:pPr>
-      <w:hyperlink r:id="rId79" w:history="1">
+      <w:hyperlink r:id="rId81" w:history="1">
         <w:r>
           <w:rPr>
             <w:rStyle w:val="Hyperlink"/>
@@ -11692,7 +12422,7 @@
           <w:u w:val="none"/>
         </w:rPr>
       </w:pPr>
-      <w:hyperlink r:id="rId80" w:history="1">
+      <w:hyperlink r:id="rId82" w:history="1">
         <w:r>
           <w:rPr>
             <w:rStyle w:val="Hyperlink"/>
@@ -11714,7 +12444,7 @@
           <w:rFonts w:ascii="Times New Roman" w:hAnsi="Times New Roman" w:cs="Times New Roman"/>
         </w:rPr>
       </w:pPr>
-      <w:hyperlink r:id="rId81" w:history="1">
+      <w:hyperlink r:id="rId83" w:history="1">
         <w:r>
           <w:rPr>
             <w:rStyle w:val="Hyperlink"/>
@@ -11736,7 +12466,7 @@
           <w:rFonts w:ascii="Times New Roman" w:hAnsi="Times New Roman" w:cs="Times New Roman"/>
         </w:rPr>
       </w:pPr>
-      <w:hyperlink r:id="rId82" w:history="1">
+      <w:hyperlink r:id="rId84" w:history="1">
         <w:r>
           <w:rPr>
             <w:rStyle w:val="Hyperlink"/>
@@ -11746,6 +12476,7 @@
         </w:r>
       </w:hyperlink>
     </w:p>
+    <w:bookmarkEnd w:id="0"/>
     <w:p>
       <w:pPr>
         <w:rPr>
@@ -11754,7 +12485,7 @@
       </w:pPr>
     </w:p>
     <w:sectPr>
-      <w:footerReference w:type="default" r:id="rId83"/>
+      <w:footerReference w:type="default" r:id="rId85"/>
       <w:pgSz w:w="12240" w:h="15840"/>
       <w:pgMar w:top="1440" w:right="1440" w:bottom="1440" w:left="1440" w:header="720" w:footer="720" w:gutter="0"/>
       <w:pgNumType w:start="1" w:chapStyle="1"/>
@@ -11825,7 +12556,7 @@
           <w:rPr>
             <w:noProof/>
           </w:rPr>
-          <w:t>10</w:t>
+          <w:t>20</w:t>
         </w:r>
         <w:r>
           <w:rPr>
@@ -15975,7 +16706,7 @@
   <w:abstractNum w:abstractNumId="38" w15:restartNumberingAfterBreak="0">
     <w:nsid w:val="7D1C6D7A"/>
     <w:multiLevelType w:val="hybridMultilevel"/>
-    <w:tmpl w:val="58541208"/>
+    <w:tmpl w:val="609A8774"/>
     <w:lvl w:ilvl="0" w:tplc="04090001">
       <w:start w:val="1"/>
       <w:numFmt w:val="bullet"/>
@@ -17134,7 +17865,7 @@
 </file>
 
 <file path=customXml/itemProps1.xml><?xml version="1.0" encoding="utf-8"?>
-<ds:datastoreItem xmlns:ds="http://schemas.openxmlformats.org/officeDocument/2006/customXml" ds:itemID="{D7AA450B-D358-441E-B898-AF5F064A9801}">
+<ds:datastoreItem xmlns:ds="http://schemas.openxmlformats.org/officeDocument/2006/customXml" ds:itemID="{18E5693D-4A7E-4817-8D17-372077D7DA66}">
   <ds:schemaRefs>
     <ds:schemaRef ds:uri="http://schemas.openxmlformats.org/officeDocument/2006/bibliography"/>
   </ds:schemaRefs>

</xml_diff>

<commit_message>
Amazon finished for question #2
</commit_message>
<xml_diff>
--- a/Elshadai_Kassu_Section_2_Assignment1.docx
+++ b/Elshadai_Kassu_Section_2_Assignment1.docx
@@ -14,7 +14,6 @@
           <w:szCs w:val="22"/>
         </w:rPr>
       </w:pPr>
-      <w:bookmarkStart w:id="0" w:name="_GoBack"/>
       <w:r>
         <w:rPr>
           <w:rFonts w:ascii="Times New Roman" w:hAnsi="Times New Roman" w:cs="Times New Roman"/>
@@ -2856,7 +2855,7 @@
           <w:szCs w:val="22"/>
         </w:rPr>
       </w:pPr>
-      <w:bookmarkStart w:id="1" w:name="_Toc34154245"/>
+      <w:bookmarkStart w:id="0" w:name="_Toc34154245"/>
       <w:r>
         <w:rPr>
           <w:rFonts w:ascii="Times New Roman" w:hAnsi="Times New Roman" w:cs="Times New Roman"/>
@@ -2867,7 +2866,7 @@
         <w:lastRenderedPageBreak/>
         <w:t>History (Evolution) of the internet</w:t>
       </w:r>
-      <w:bookmarkEnd w:id="1"/>
+      <w:bookmarkEnd w:id="0"/>
     </w:p>
     <w:p>
       <w:pPr>
@@ -4090,7 +4089,7 @@
           <w:szCs w:val="36"/>
         </w:rPr>
       </w:pPr>
-      <w:bookmarkStart w:id="2" w:name="_Toc34154246"/>
+      <w:bookmarkStart w:id="1" w:name="_Toc34154246"/>
       <w:r>
         <w:rPr>
           <w:rFonts w:ascii="Times New Roman" w:hAnsi="Times New Roman" w:cs="Times New Roman"/>
@@ -4101,7 +4100,7 @@
         <w:lastRenderedPageBreak/>
         <w:t>Popular websites from Web Archive</w:t>
       </w:r>
-      <w:bookmarkEnd w:id="2"/>
+      <w:bookmarkEnd w:id="1"/>
     </w:p>
     <w:p>
       <w:pPr>
@@ -4115,7 +4114,7 @@
           <w:sz w:val="24"/>
         </w:rPr>
       </w:pPr>
-      <w:bookmarkStart w:id="3" w:name="_Toc34154247"/>
+      <w:bookmarkStart w:id="2" w:name="_Toc34154247"/>
       <w:r>
         <w:rPr>
           <w:rFonts w:ascii="Times New Roman" w:hAnsi="Times New Roman" w:cs="Times New Roman"/>
@@ -4142,7 +4141,7 @@
         </w:rPr>
         <w:t>)</w:t>
       </w:r>
-      <w:bookmarkEnd w:id="3"/>
+      <w:bookmarkEnd w:id="2"/>
     </w:p>
     <w:p>
       <w:pPr>
@@ -5323,7 +5322,7 @@
           <w:color w:val="auto"/>
         </w:rPr>
       </w:pPr>
-      <w:bookmarkStart w:id="4" w:name="_Toc34154248"/>
+      <w:bookmarkStart w:id="3" w:name="_Toc34154248"/>
       <w:r>
         <w:rPr>
           <w:rFonts w:ascii="Times New Roman" w:hAnsi="Times New Roman" w:cs="Times New Roman"/>
@@ -5347,7 +5346,7 @@
         </w:rPr>
         <w:t>)</w:t>
       </w:r>
-      <w:bookmarkEnd w:id="4"/>
+      <w:bookmarkEnd w:id="3"/>
     </w:p>
     <w:p>
       <w:pPr>
@@ -7025,6 +7024,21 @@
           <w:numId w:val="39"/>
         </w:numPr>
       </w:pPr>
+      <w:r>
+        <w:t>They stopped using other colors</w:t>
+      </w:r>
+    </w:p>
+    <w:p>
+      <w:pPr>
+        <w:pStyle w:val="ListParagraph"/>
+        <w:numPr>
+          <w:ilvl w:val="0"/>
+          <w:numId w:val="39"/>
+        </w:numPr>
+      </w:pPr>
+      <w:r>
+        <w:t>The colors used were their products</w:t>
+      </w:r>
     </w:p>
     <w:p>
       <w:pPr>
@@ -7145,6 +7159,7 @@
         </w:numPr>
       </w:pPr>
       <w:r>
+        <w:lastRenderedPageBreak/>
         <w:t>On the bottom navigation they had a link that directs to lately searched items</w:t>
       </w:r>
     </w:p>
@@ -7157,22 +7172,336 @@
         </w:numPr>
       </w:pPr>
       <w:r>
+        <w:t>It also contained their contact information and items selection</w:t>
+      </w:r>
+    </w:p>
+    <w:p>
+      <w:pPr>
+        <w:pStyle w:val="ListParagraph"/>
+      </w:pPr>
+      <w:r>
+        <w:t>On 201</w:t>
+      </w:r>
+      <w:r>
+        <w:t>1</w:t>
+      </w:r>
+      <w:r>
+        <w:t>,</w:t>
+      </w:r>
+    </w:p>
+    <w:p>
+      <w:pPr>
+        <w:pStyle w:val="ListParagraph"/>
+        <w:numPr>
+          <w:ilvl w:val="0"/>
+          <w:numId w:val="39"/>
+        </w:numPr>
+      </w:pPr>
+      <w:r>
+        <w:t>The searching involved more specification; people could choose the type of accessories they search for</w:t>
+      </w:r>
+    </w:p>
+    <w:p>
+      <w:pPr>
+        <w:pStyle w:val="ListParagraph"/>
+        <w:numPr>
+          <w:ilvl w:val="0"/>
+          <w:numId w:val="39"/>
+        </w:numPr>
+      </w:pPr>
+      <w:r>
+        <w:t>The concept of cart and wish list was introduced</w:t>
+      </w:r>
+    </w:p>
+    <w:p>
+      <w:pPr>
+        <w:pStyle w:val="ListParagraph"/>
+        <w:numPr>
+          <w:ilvl w:val="0"/>
+          <w:numId w:val="39"/>
+        </w:numPr>
+      </w:pPr>
+      <w:r>
+        <w:t>The signing up/in info was placed at the header with smaller font</w:t>
+      </w:r>
+    </w:p>
+    <w:p>
+      <w:pPr>
+        <w:pStyle w:val="ListParagraph"/>
+        <w:numPr>
+          <w:ilvl w:val="0"/>
+          <w:numId w:val="39"/>
+        </w:numPr>
+      </w:pPr>
+      <w:r>
+        <w:t>On the left navigation bar, they added their new features such as cloud drive</w:t>
+      </w:r>
+    </w:p>
+    <w:p>
+      <w:pPr>
+        <w:pStyle w:val="ListParagraph"/>
+        <w:numPr>
+          <w:ilvl w:val="0"/>
+          <w:numId w:val="39"/>
+        </w:numPr>
+      </w:pPr>
+      <w:r>
+        <w:t>Items were arranged by their brands</w:t>
+      </w:r>
+    </w:p>
+    <w:p>
+      <w:pPr>
+        <w:pStyle w:val="ListParagraph"/>
+        <w:numPr>
+          <w:ilvl w:val="0"/>
+          <w:numId w:val="39"/>
+        </w:numPr>
+      </w:pPr>
+      <w:r>
+        <w:t>They added several countries where they had a branch at</w:t>
+      </w:r>
+    </w:p>
+    <w:p>
+      <w:pPr>
+        <w:pStyle w:val="ListParagraph"/>
+      </w:pPr>
+      <w:r>
+        <w:t>On 201</w:t>
+      </w:r>
+      <w:r>
+        <w:t>2</w:t>
+      </w:r>
+      <w:r>
+        <w:t>,</w:t>
+      </w:r>
+    </w:p>
+    <w:p>
+      <w:pPr>
+        <w:pStyle w:val="ListParagraph"/>
+        <w:numPr>
+          <w:ilvl w:val="0"/>
+          <w:numId w:val="39"/>
+        </w:numPr>
+      </w:pPr>
+      <w:r>
+        <w:t xml:space="preserve">The items were arranged at the center of the page </w:t>
+      </w:r>
+    </w:p>
+    <w:p>
+      <w:pPr>
+        <w:pStyle w:val="ListParagraph"/>
+        <w:numPr>
+          <w:ilvl w:val="0"/>
+          <w:numId w:val="39"/>
+        </w:numPr>
+      </w:pPr>
+      <w:r>
+        <w:t>Other ads were placed at the right side of the page</w:t>
+      </w:r>
+    </w:p>
+    <w:p>
+      <w:pPr>
+        <w:pStyle w:val="ListParagraph"/>
+        <w:numPr>
+          <w:ilvl w:val="0"/>
+          <w:numId w:val="39"/>
+        </w:numPr>
+      </w:pPr>
+      <w:r>
+        <w:t>The items picture was small</w:t>
+      </w:r>
+    </w:p>
+    <w:p>
+      <w:pPr>
+        <w:pStyle w:val="ListParagraph"/>
+        <w:numPr>
+          <w:ilvl w:val="0"/>
+          <w:numId w:val="39"/>
+        </w:numPr>
+      </w:pPr>
+      <w:r>
+        <w:t>Categories based on gender for products was provided</w:t>
+      </w:r>
+    </w:p>
+    <w:p>
+      <w:pPr>
+        <w:pStyle w:val="ListParagraph"/>
+      </w:pPr>
+      <w:r>
+        <w:t>On 201</w:t>
+      </w:r>
+      <w:r>
+        <w:t>3</w:t>
+      </w:r>
+      <w:r>
+        <w:t>,</w:t>
+      </w:r>
+    </w:p>
+    <w:p>
+      <w:pPr>
+        <w:pStyle w:val="ListParagraph"/>
+        <w:numPr>
+          <w:ilvl w:val="0"/>
+          <w:numId w:val="39"/>
+        </w:numPr>
+      </w:pPr>
+      <w:r>
+        <w:t xml:space="preserve"> </w:t>
+      </w:r>
+      <w:r>
+        <w:t>The left navigation for types of items was moved to right, and it consisted images and the links to the type of item were written in normal typography, that is not of links</w:t>
+      </w:r>
+    </w:p>
+    <w:p>
+      <w:pPr>
+        <w:pStyle w:val="ListParagraph"/>
+        <w:numPr>
+          <w:ilvl w:val="0"/>
+          <w:numId w:val="39"/>
+        </w:numPr>
+      </w:pPr>
+      <w:r>
+        <w:t>They used the left and center space of the page for the items to be displayed</w:t>
+      </w:r>
+    </w:p>
+    <w:p>
+      <w:pPr>
+        <w:pStyle w:val="ListParagraph"/>
+        <w:numPr>
+          <w:ilvl w:val="0"/>
+          <w:numId w:val="39"/>
+        </w:numPr>
+      </w:pPr>
+      <w:r>
+        <w:t>They items pictures took more space than before and advertisements of the selected brand took the header to display the brand’s products</w:t>
+      </w:r>
+    </w:p>
+    <w:p>
+      <w:pPr>
+        <w:pStyle w:val="ListParagraph"/>
+        <w:numPr>
+          <w:ilvl w:val="0"/>
+          <w:numId w:val="39"/>
+        </w:numPr>
+      </w:pPr>
+      <w:r>
+        <w:t>They used the bottom navigation for detailed selection of products based on brands</w:t>
+      </w:r>
+    </w:p>
+    <w:p>
+      <w:pPr>
+        <w:pStyle w:val="ListParagraph"/>
+      </w:pPr>
+      <w:r>
+        <w:t>On 2014,</w:t>
+      </w:r>
+    </w:p>
+    <w:p>
+      <w:pPr>
+        <w:pStyle w:val="ListParagraph"/>
+        <w:numPr>
+          <w:ilvl w:val="0"/>
+          <w:numId w:val="39"/>
+        </w:numPr>
+      </w:pPr>
+      <w:r>
+        <w:t xml:space="preserve">  </w:t>
+      </w:r>
+      <w:r>
+        <w:t>They took the whole space for the header and used images for the selection of element types</w:t>
+      </w:r>
+    </w:p>
+    <w:p>
+      <w:pPr>
+        <w:pStyle w:val="ListParagraph"/>
+        <w:numPr>
+          <w:ilvl w:val="0"/>
+          <w:numId w:val="39"/>
+        </w:numPr>
+      </w:pPr>
+      <w:r>
+        <w:t>They arranged the items 2 in a raw so that the items became more clear and attractive</w:t>
+      </w:r>
+    </w:p>
+    <w:p>
+      <w:pPr>
+        <w:pStyle w:val="ListParagraph"/>
+        <w:numPr>
+          <w:ilvl w:val="0"/>
+          <w:numId w:val="39"/>
+        </w:numPr>
+      </w:pPr>
+      <w:r>
+        <w:t>The page became more ordered and structured</w:t>
+      </w:r>
+    </w:p>
+    <w:p>
+      <w:pPr>
+        <w:pStyle w:val="ListParagraph"/>
+        <w:numPr>
+          <w:ilvl w:val="0"/>
+          <w:numId w:val="39"/>
+        </w:numPr>
+      </w:pPr>
+      <w:r>
+        <w:t>The link items were displayed as normal text so it saved color variance</w:t>
+      </w:r>
+    </w:p>
+    <w:p>
+      <w:pPr>
+        <w:pStyle w:val="ListParagraph"/>
+      </w:pPr>
+      <w:r>
+        <w:t>On 2015,</w:t>
+      </w:r>
+    </w:p>
+    <w:p>
+      <w:pPr>
+        <w:pStyle w:val="ListParagraph"/>
+        <w:numPr>
+          <w:ilvl w:val="0"/>
+          <w:numId w:val="39"/>
+        </w:numPr>
+      </w:pPr>
+      <w:r>
+        <w:t>They have been using the accent color orange and the logo of amazon was written with white</w:t>
+      </w:r>
+    </w:p>
+    <w:p>
+      <w:pPr>
+        <w:pStyle w:val="ListParagraph"/>
+        <w:numPr>
+          <w:ilvl w:val="0"/>
+          <w:numId w:val="39"/>
+        </w:numPr>
+      </w:pPr>
+      <w:r>
+        <w:t xml:space="preserve">They used black as the page’s heading color </w:t>
+      </w:r>
+    </w:p>
+    <w:p>
+      <w:pPr>
+        <w:pStyle w:val="ListParagraph"/>
+        <w:numPr>
+          <w:ilvl w:val="0"/>
+          <w:numId w:val="39"/>
+        </w:numPr>
+      </w:pPr>
+      <w:r>
+        <w:t>A see more link was provided for the displayed items categories</w:t>
+      </w:r>
+    </w:p>
+    <w:p>
+      <w:pPr>
+        <w:pStyle w:val="ListParagraph"/>
+        <w:numPr>
+          <w:ilvl w:val="0"/>
+          <w:numId w:val="39"/>
+        </w:numPr>
+      </w:pPr>
+      <w:r>
         <w:lastRenderedPageBreak/>
-        <w:t>It also contained their contact information and items selection</w:t>
-      </w:r>
-    </w:p>
-    <w:p>
-      <w:pPr>
-        <w:pStyle w:val="ListParagraph"/>
-      </w:pPr>
-      <w:r>
-        <w:t>On 201</w:t>
-      </w:r>
-      <w:r>
-        <w:t>1</w:t>
-      </w:r>
-      <w:r>
-        <w:t>,</w:t>
+        <w:t xml:space="preserve">They used the right navigation for type selection and the left navigation for brand and type selection </w:t>
       </w:r>
     </w:p>
     <w:p>
@@ -7184,7 +7513,15 @@
         </w:numPr>
       </w:pPr>
       <w:r>
-        <w:t>The searching involved more specification; people could choose the type of accessories they search for</w:t>
+        <w:t xml:space="preserve">They used more pictures </w:t>
+      </w:r>
+    </w:p>
+    <w:p>
+      <w:pPr>
+        <w:pStyle w:val="ListParagraph"/>
+      </w:pPr>
+      <w:r>
+        <w:t>On 2016,</w:t>
       </w:r>
     </w:p>
     <w:p>
@@ -7196,7 +7533,7 @@
         </w:numPr>
       </w:pPr>
       <w:r>
-        <w:t>The concept of cart and wish list was introduced</w:t>
+        <w:t>They added their new products advertisements on the header</w:t>
       </w:r>
     </w:p>
     <w:p>
@@ -7208,7 +7545,10 @@
         </w:numPr>
       </w:pPr>
       <w:r>
-        <w:t>The signing up/in info was placed at the header with smaller font</w:t>
+        <w:t xml:space="preserve">They used </w:t>
+      </w:r>
+      <w:r>
+        <w:t>horizontally scrollable feature for items selection navigation bar</w:t>
       </w:r>
     </w:p>
     <w:p>
@@ -7220,7 +7560,15 @@
         </w:numPr>
       </w:pPr>
       <w:r>
-        <w:t>On the left navigation bar, they added their new features such as cloud drive</w:t>
+        <w:t>Items’ price was removed and was provided when item is selected</w:t>
+      </w:r>
+    </w:p>
+    <w:p>
+      <w:pPr>
+        <w:pStyle w:val="ListParagraph"/>
+      </w:pPr>
+      <w:r>
+        <w:t>On 2017,</w:t>
       </w:r>
     </w:p>
     <w:p>
@@ -7232,7 +7580,7 @@
         </w:numPr>
       </w:pPr>
       <w:r>
-        <w:t>Items were arranged by their brands</w:t>
+        <w:t>The left side navigation was substituted by signing in options</w:t>
       </w:r>
     </w:p>
     <w:p>
@@ -7244,15 +7592,7 @@
         </w:numPr>
       </w:pPr>
       <w:r>
-        <w:t>They added several countries where they had a branch at</w:t>
-      </w:r>
-    </w:p>
-    <w:p>
-      <w:pPr>
-        <w:pStyle w:val="ListParagraph"/>
-      </w:pPr>
-      <w:r>
-        <w:t>On 2012,</w:t>
+        <w:t>The items took much vertical space and were viewed largely</w:t>
       </w:r>
     </w:p>
     <w:p>
@@ -7264,10 +7604,15 @@
         </w:numPr>
       </w:pPr>
       <w:r>
-        <w:t xml:space="preserve"> </w:t>
-      </w:r>
-      <w:r>
-        <w:t>The left navigation for types of items was moved to right, and it consisted images and the links to the type of item were written in normal typography, that is not of links</w:t>
+        <w:t xml:space="preserve">They used top navigation for sells, and other amazon related features </w:t>
+      </w:r>
+    </w:p>
+    <w:p>
+      <w:pPr>
+        <w:pStyle w:val="ListParagraph"/>
+      </w:pPr>
+      <w:r>
+        <w:t>On 2018,</w:t>
       </w:r>
     </w:p>
     <w:p>
@@ -7279,7 +7624,7 @@
         </w:numPr>
       </w:pPr>
       <w:r>
-        <w:t>They used the left and center space of the page for the items to be displayed</w:t>
+        <w:t>They removed the side navigations and added the signing in/up options at the right side</w:t>
       </w:r>
     </w:p>
     <w:p>
@@ -7291,7 +7636,7 @@
         </w:numPr>
       </w:pPr>
       <w:r>
-        <w:t>They items pictures took more space than before and advertisements of the selected brand took the header to display the brand’s products</w:t>
+        <w:t xml:space="preserve">The items took up the other remaining space </w:t>
       </w:r>
     </w:p>
     <w:p>
@@ -7303,15 +7648,15 @@
         </w:numPr>
       </w:pPr>
       <w:r>
-        <w:t>They used the bottom navigation for detailed selection of products based on brands</w:t>
-      </w:r>
-    </w:p>
-    <w:p>
-      <w:pPr>
-        <w:pStyle w:val="ListParagraph"/>
-      </w:pPr>
-      <w:r>
-        <w:t>On 2013,</w:t>
+        <w:t>Language selection was made available on the bottom navigation</w:t>
+      </w:r>
+    </w:p>
+    <w:p>
+      <w:pPr>
+        <w:pStyle w:val="ListParagraph"/>
+      </w:pPr>
+      <w:r>
+        <w:t>On 2019,</w:t>
       </w:r>
     </w:p>
     <w:p>
@@ -7322,13 +7667,8 @@
           <w:numId w:val="39"/>
         </w:numPr>
       </w:pPr>
-    </w:p>
-    <w:p>
-      <w:pPr>
-        <w:pStyle w:val="ListParagraph"/>
-      </w:pPr>
-      <w:r>
-        <w:t>On 2014,</w:t>
+      <w:r>
+        <w:t>They stopped using other colors, just the color of products was there and the only colors used were black and white</w:t>
       </w:r>
     </w:p>
     <w:p>
@@ -7340,15 +7680,7 @@
         </w:numPr>
       </w:pPr>
       <w:r>
-        <w:t xml:space="preserve">  </w:t>
-      </w:r>
-    </w:p>
-    <w:p>
-      <w:pPr>
-        <w:pStyle w:val="ListParagraph"/>
-      </w:pPr>
-      <w:r>
-        <w:t>On 2015,</w:t>
+        <w:t>The items were arranged by sells, types and other categories</w:t>
       </w:r>
     </w:p>
     <w:p>
@@ -7359,13 +7691,16 @@
           <w:numId w:val="39"/>
         </w:numPr>
       </w:pPr>
-    </w:p>
-    <w:p>
-      <w:pPr>
-        <w:pStyle w:val="ListParagraph"/>
-      </w:pPr>
-      <w:r>
-        <w:t>On 2016,</w:t>
+      <w:r>
+        <w:t>The see more link was provided for further items in that category</w:t>
+      </w:r>
+    </w:p>
+    <w:p>
+      <w:pPr>
+        <w:pStyle w:val="ListParagraph"/>
+      </w:pPr>
+      <w:r>
+        <w:t>On 2020,</w:t>
       </w:r>
     </w:p>
     <w:p>
@@ -7376,13 +7711,8 @@
           <w:numId w:val="39"/>
         </w:numPr>
       </w:pPr>
-    </w:p>
-    <w:p>
-      <w:pPr>
-        <w:pStyle w:val="ListParagraph"/>
-      </w:pPr>
-      <w:r>
-        <w:t>On 2017,</w:t>
+      <w:r>
+        <w:t>The pictures for each category were made more than one, which were arranged in different order</w:t>
       </w:r>
     </w:p>
     <w:p>
@@ -7393,13 +7723,8 @@
           <w:numId w:val="39"/>
         </w:numPr>
       </w:pPr>
-    </w:p>
-    <w:p>
-      <w:pPr>
-        <w:pStyle w:val="ListParagraph"/>
-      </w:pPr>
-      <w:r>
-        <w:t>On 2018,</w:t>
+      <w:r>
+        <w:t>The bottom navigation was arranged in an ordered manner</w:t>
       </w:r>
     </w:p>
     <w:p>
@@ -7410,40 +7735,9 @@
           <w:numId w:val="39"/>
         </w:numPr>
       </w:pPr>
-    </w:p>
-    <w:p>
-      <w:pPr>
-        <w:pStyle w:val="ListParagraph"/>
-      </w:pPr>
-      <w:r>
-        <w:t>On 2019,</w:t>
-      </w:r>
-    </w:p>
-    <w:p>
-      <w:pPr>
-        <w:pStyle w:val="ListParagraph"/>
-        <w:numPr>
-          <w:ilvl w:val="0"/>
-          <w:numId w:val="39"/>
-        </w:numPr>
-      </w:pPr>
-    </w:p>
-    <w:p>
-      <w:pPr>
-        <w:pStyle w:val="ListParagraph"/>
-      </w:pPr>
-      <w:r>
-        <w:t>On 2020,</w:t>
-      </w:r>
-    </w:p>
-    <w:p>
-      <w:pPr>
-        <w:pStyle w:val="ListParagraph"/>
-        <w:numPr>
-          <w:ilvl w:val="0"/>
-          <w:numId w:val="39"/>
-        </w:numPr>
-      </w:pPr>
+      <w:r>
+        <w:t>The see more link was used in change with “shop item name”</w:t>
+      </w:r>
     </w:p>
     <w:p>
       <w:pPr>
@@ -7463,7 +7757,7 @@
           <w:szCs w:val="36"/>
         </w:rPr>
       </w:pPr>
-      <w:bookmarkStart w:id="5" w:name="_Toc34154249"/>
+      <w:bookmarkStart w:id="4" w:name="_Toc34154249"/>
       <w:r>
         <w:rPr>
           <w:rFonts w:ascii="Times New Roman" w:hAnsi="Times New Roman" w:cs="Times New Roman"/>
@@ -7490,30 +7784,30 @@
         <w:lastRenderedPageBreak/>
         <w:t>Categories</w:t>
       </w:r>
+      <w:bookmarkEnd w:id="4"/>
+    </w:p>
+    <w:p>
+      <w:pPr>
+        <w:pStyle w:val="Heading2"/>
+        <w:numPr>
+          <w:ilvl w:val="0"/>
+          <w:numId w:val="18"/>
+        </w:numPr>
+        <w:jc w:val="both"/>
+        <w:rPr>
+          <w:rFonts w:ascii="Times New Roman" w:hAnsi="Times New Roman" w:cs="Times New Roman"/>
+          <w:color w:val="auto"/>
+        </w:rPr>
+      </w:pPr>
+      <w:bookmarkStart w:id="5" w:name="_Toc34154250"/>
+      <w:r>
+        <w:rPr>
+          <w:rFonts w:ascii="Times New Roman" w:hAnsi="Times New Roman" w:cs="Times New Roman"/>
+          <w:color w:val="auto"/>
+        </w:rPr>
+        <w:t>Portal</w:t>
+      </w:r>
       <w:bookmarkEnd w:id="5"/>
-    </w:p>
-    <w:p>
-      <w:pPr>
-        <w:pStyle w:val="Heading2"/>
-        <w:numPr>
-          <w:ilvl w:val="0"/>
-          <w:numId w:val="18"/>
-        </w:numPr>
-        <w:jc w:val="both"/>
-        <w:rPr>
-          <w:rFonts w:ascii="Times New Roman" w:hAnsi="Times New Roman" w:cs="Times New Roman"/>
-          <w:color w:val="auto"/>
-        </w:rPr>
-      </w:pPr>
-      <w:bookmarkStart w:id="6" w:name="_Toc34154250"/>
-      <w:r>
-        <w:rPr>
-          <w:rFonts w:ascii="Times New Roman" w:hAnsi="Times New Roman" w:cs="Times New Roman"/>
-          <w:color w:val="auto"/>
-        </w:rPr>
-        <w:t>Portal</w:t>
-      </w:r>
-      <w:bookmarkEnd w:id="6"/>
       <w:r>
         <w:rPr>
           <w:rFonts w:ascii="Times New Roman" w:hAnsi="Times New Roman" w:cs="Times New Roman"/>
@@ -7751,7 +8045,7 @@
           <w:color w:val="auto"/>
         </w:rPr>
       </w:pPr>
-      <w:bookmarkStart w:id="7" w:name="_Toc34154251"/>
+      <w:bookmarkStart w:id="6" w:name="_Toc34154251"/>
       <w:r>
         <w:rPr>
           <w:rFonts w:ascii="Times New Roman" w:hAnsi="Times New Roman" w:cs="Times New Roman"/>
@@ -7759,7 +8053,7 @@
         </w:rPr>
         <w:t>News</w:t>
       </w:r>
-      <w:bookmarkEnd w:id="7"/>
+      <w:bookmarkEnd w:id="6"/>
       <w:r>
         <w:rPr>
           <w:rFonts w:ascii="Times New Roman" w:hAnsi="Times New Roman" w:cs="Times New Roman"/>
@@ -7997,7 +8291,7 @@
           <w:color w:val="auto"/>
         </w:rPr>
       </w:pPr>
-      <w:bookmarkStart w:id="8" w:name="_Toc34154252"/>
+      <w:bookmarkStart w:id="7" w:name="_Toc34154252"/>
       <w:r>
         <w:rPr>
           <w:rFonts w:ascii="Times New Roman" w:hAnsi="Times New Roman" w:cs="Times New Roman"/>
@@ -8005,7 +8299,7 @@
         </w:rPr>
         <w:t>Informational</w:t>
       </w:r>
-      <w:bookmarkEnd w:id="8"/>
+      <w:bookmarkEnd w:id="7"/>
     </w:p>
     <w:p>
       <w:pPr>
@@ -8272,7 +8566,7 @@
           <w:color w:val="auto"/>
         </w:rPr>
       </w:pPr>
-      <w:bookmarkStart w:id="9" w:name="_Toc34154253"/>
+      <w:bookmarkStart w:id="8" w:name="_Toc34154253"/>
       <w:r>
         <w:rPr>
           <w:rFonts w:ascii="Times New Roman" w:hAnsi="Times New Roman" w:cs="Times New Roman"/>
@@ -8281,7 +8575,7 @@
         <w:lastRenderedPageBreak/>
         <w:t>Business/ Marketing</w:t>
       </w:r>
-      <w:bookmarkEnd w:id="9"/>
+      <w:bookmarkEnd w:id="8"/>
     </w:p>
     <w:p>
       <w:pPr>
@@ -8519,7 +8813,7 @@
           <w:color w:val="auto"/>
         </w:rPr>
       </w:pPr>
-      <w:bookmarkStart w:id="10" w:name="_Toc34154254"/>
+      <w:bookmarkStart w:id="9" w:name="_Toc34154254"/>
       <w:r>
         <w:rPr>
           <w:rFonts w:ascii="Times New Roman" w:hAnsi="Times New Roman" w:cs="Times New Roman"/>
@@ -8527,7 +8821,7 @@
         </w:rPr>
         <w:t>Educational</w:t>
       </w:r>
-      <w:bookmarkEnd w:id="10"/>
+      <w:bookmarkEnd w:id="9"/>
       <w:r>
         <w:rPr>
           <w:rFonts w:ascii="Times New Roman" w:hAnsi="Times New Roman" w:cs="Times New Roman"/>
@@ -8788,7 +9082,7 @@
           <w:color w:val="auto"/>
         </w:rPr>
       </w:pPr>
-      <w:bookmarkStart w:id="11" w:name="_Toc34154255"/>
+      <w:bookmarkStart w:id="10" w:name="_Toc34154255"/>
       <w:r>
         <w:rPr>
           <w:rFonts w:ascii="Times New Roman" w:hAnsi="Times New Roman" w:cs="Times New Roman"/>
@@ -8796,7 +9090,7 @@
         </w:rPr>
         <w:t>Entertainment</w:t>
       </w:r>
-      <w:bookmarkEnd w:id="11"/>
+      <w:bookmarkEnd w:id="10"/>
       <w:r>
         <w:rPr>
           <w:rFonts w:ascii="Times New Roman" w:hAnsi="Times New Roman" w:cs="Times New Roman"/>
@@ -9027,7 +9321,7 @@
           <w:color w:val="auto"/>
         </w:rPr>
       </w:pPr>
-      <w:bookmarkStart w:id="12" w:name="_Toc34154256"/>
+      <w:bookmarkStart w:id="11" w:name="_Toc34154256"/>
       <w:r>
         <w:rPr>
           <w:rFonts w:ascii="Times New Roman" w:hAnsi="Times New Roman" w:cs="Times New Roman"/>
@@ -9035,7 +9329,7 @@
         </w:rPr>
         <w:t>Advocacy</w:t>
       </w:r>
-      <w:bookmarkEnd w:id="12"/>
+      <w:bookmarkEnd w:id="11"/>
     </w:p>
     <w:p>
       <w:pPr>
@@ -9287,7 +9581,7 @@
           <w:color w:val="auto"/>
         </w:rPr>
       </w:pPr>
-      <w:bookmarkStart w:id="13" w:name="_Toc34154257"/>
+      <w:bookmarkStart w:id="12" w:name="_Toc34154257"/>
       <w:r>
         <w:rPr>
           <w:rFonts w:ascii="Times New Roman" w:hAnsi="Times New Roman" w:cs="Times New Roman"/>
@@ -9295,7 +9589,7 @@
         </w:rPr>
         <w:t>Blog</w:t>
       </w:r>
-      <w:bookmarkEnd w:id="13"/>
+      <w:bookmarkEnd w:id="12"/>
     </w:p>
     <w:p>
       <w:pPr>
@@ -9506,7 +9800,7 @@
           <w:color w:val="auto"/>
         </w:rPr>
       </w:pPr>
-      <w:bookmarkStart w:id="14" w:name="_Toc34154258"/>
+      <w:bookmarkStart w:id="13" w:name="_Toc34154258"/>
       <w:r>
         <w:rPr>
           <w:rFonts w:ascii="Times New Roman" w:hAnsi="Times New Roman" w:cs="Times New Roman"/>
@@ -9514,7 +9808,7 @@
         </w:rPr>
         <w:t>Wiki</w:t>
       </w:r>
-      <w:bookmarkEnd w:id="14"/>
+      <w:bookmarkEnd w:id="13"/>
     </w:p>
     <w:p>
       <w:pPr>
@@ -9771,7 +10065,7 @@
           <w:color w:val="auto"/>
         </w:rPr>
       </w:pPr>
-      <w:bookmarkStart w:id="15" w:name="_Toc34154259"/>
+      <w:bookmarkStart w:id="14" w:name="_Toc34154259"/>
       <w:r>
         <w:rPr>
           <w:rFonts w:ascii="Times New Roman" w:hAnsi="Times New Roman" w:cs="Times New Roman"/>
@@ -9779,7 +10073,7 @@
         </w:rPr>
         <w:t>Social Network</w:t>
       </w:r>
-      <w:bookmarkEnd w:id="15"/>
+      <w:bookmarkEnd w:id="14"/>
       <w:r>
         <w:rPr>
           <w:rFonts w:ascii="Times New Roman" w:hAnsi="Times New Roman" w:cs="Times New Roman"/>
@@ -10014,7 +10308,7 @@
           <w:color w:val="auto"/>
         </w:rPr>
       </w:pPr>
-      <w:bookmarkStart w:id="16" w:name="_Toc34154260"/>
+      <w:bookmarkStart w:id="15" w:name="_Toc34154260"/>
       <w:r>
         <w:rPr>
           <w:rFonts w:ascii="Times New Roman" w:hAnsi="Times New Roman" w:cs="Times New Roman"/>
@@ -10022,7 +10316,7 @@
         </w:rPr>
         <w:t>Content Aggregator</w:t>
       </w:r>
-      <w:bookmarkEnd w:id="16"/>
+      <w:bookmarkEnd w:id="15"/>
     </w:p>
     <w:p>
       <w:pPr>
@@ -10243,7 +10537,7 @@
           <w:color w:val="auto"/>
         </w:rPr>
       </w:pPr>
-      <w:bookmarkStart w:id="17" w:name="_Toc34154261"/>
+      <w:bookmarkStart w:id="16" w:name="_Toc34154261"/>
       <w:r>
         <w:rPr>
           <w:rFonts w:ascii="Times New Roman" w:hAnsi="Times New Roman" w:cs="Times New Roman"/>
@@ -10251,7 +10545,7 @@
         </w:rPr>
         <w:t>Personal</w:t>
       </w:r>
-      <w:bookmarkEnd w:id="17"/>
+      <w:bookmarkEnd w:id="16"/>
     </w:p>
     <w:p>
       <w:pPr>
@@ -10541,7 +10835,7 @@
           <w:color w:val="auto"/>
         </w:rPr>
       </w:pPr>
-      <w:bookmarkStart w:id="18" w:name="_Toc34154262"/>
+      <w:bookmarkStart w:id="17" w:name="_Toc34154262"/>
       <w:r>
         <w:rPr>
           <w:rFonts w:ascii="Times New Roman" w:hAnsi="Times New Roman" w:cs="Times New Roman"/>
@@ -10550,10 +10844,86 @@
         <w:lastRenderedPageBreak/>
         <w:t>Guidelines for evaluating the value of a Web site</w:t>
       </w:r>
+      <w:bookmarkEnd w:id="17"/>
+    </w:p>
+    <w:p>
+      <w:pPr>
+        <w:pStyle w:val="Heading2"/>
+        <w:numPr>
+          <w:ilvl w:val="0"/>
+          <w:numId w:val="24"/>
+        </w:numPr>
+        <w:rPr>
+          <w:rFonts w:ascii="Times New Roman" w:hAnsi="Times New Roman" w:cs="Times New Roman"/>
+          <w:color w:val="auto"/>
+        </w:rPr>
+      </w:pPr>
+      <w:bookmarkStart w:id="18" w:name="_Toc34154263"/>
+      <w:r>
+        <w:rPr>
+          <w:rFonts w:ascii="Times New Roman" w:hAnsi="Times New Roman" w:cs="Times New Roman"/>
+          <w:color w:val="auto"/>
+        </w:rPr>
+        <w:t>Audience</w:t>
+      </w:r>
       <w:bookmarkEnd w:id="18"/>
     </w:p>
     <w:p>
       <w:pPr>
+        <w:pStyle w:val="ListParagraph"/>
+        <w:numPr>
+          <w:ilvl w:val="0"/>
+          <w:numId w:val="27"/>
+        </w:numPr>
+        <w:rPr>
+          <w:rFonts w:ascii="Times New Roman" w:hAnsi="Times New Roman" w:cs="Times New Roman"/>
+        </w:rPr>
+      </w:pPr>
+      <w:r>
+        <w:rPr>
+          <w:rFonts w:ascii="Times New Roman" w:hAnsi="Times New Roman" w:cs="Times New Roman"/>
+        </w:rPr>
+        <w:t>A website’s addressing of the targeted audience is one of the guidelines that should be considered while evaluating a website.</w:t>
+      </w:r>
+    </w:p>
+    <w:p>
+      <w:pPr>
+        <w:pStyle w:val="ListParagraph"/>
+        <w:numPr>
+          <w:ilvl w:val="0"/>
+          <w:numId w:val="27"/>
+        </w:numPr>
+        <w:rPr>
+          <w:rFonts w:ascii="Times New Roman" w:hAnsi="Times New Roman" w:cs="Times New Roman"/>
+        </w:rPr>
+      </w:pPr>
+      <w:r>
+        <w:rPr>
+          <w:rFonts w:ascii="Times New Roman" w:hAnsi="Times New Roman" w:cs="Times New Roman"/>
+        </w:rPr>
+        <w:t>The skills required to use the site's features should be appropriate for its intended audience.</w:t>
+      </w:r>
+    </w:p>
+    <w:p>
+      <w:pPr>
+        <w:pStyle w:val="ListParagraph"/>
+        <w:numPr>
+          <w:ilvl w:val="0"/>
+          <w:numId w:val="27"/>
+        </w:numPr>
+        <w:rPr>
+          <w:rFonts w:ascii="Times New Roman" w:hAnsi="Times New Roman" w:cs="Times New Roman"/>
+        </w:rPr>
+      </w:pPr>
+      <w:r>
+        <w:rPr>
+          <w:rFonts w:ascii="Times New Roman" w:hAnsi="Times New Roman" w:cs="Times New Roman"/>
+        </w:rPr>
+        <w:t>A site's content should be comprehensible, appropriate, and of value to the intended audience. Awards won by a site may suggest quality but may also be little more than advertising banners for the issuing agencies.</w:t>
+      </w:r>
+    </w:p>
+    <w:p>
+      <w:pPr>
         <w:pStyle w:val="Heading2"/>
         <w:numPr>
           <w:ilvl w:val="0"/>
@@ -10564,13 +10934,13 @@
           <w:color w:val="auto"/>
         </w:rPr>
       </w:pPr>
-      <w:bookmarkStart w:id="19" w:name="_Toc34154263"/>
+      <w:bookmarkStart w:id="19" w:name="_Toc34154264"/>
       <w:r>
         <w:rPr>
           <w:rFonts w:ascii="Times New Roman" w:hAnsi="Times New Roman" w:cs="Times New Roman"/>
           <w:color w:val="auto"/>
         </w:rPr>
-        <w:t>Audience</w:t>
+        <w:t>Authority/Sponsorship</w:t>
       </w:r>
       <w:bookmarkEnd w:id="19"/>
     </w:p>
@@ -10579,53 +10949,185 @@
         <w:pStyle w:val="ListParagraph"/>
         <w:numPr>
           <w:ilvl w:val="0"/>
-          <w:numId w:val="27"/>
-        </w:numPr>
-        <w:rPr>
-          <w:rFonts w:ascii="Times New Roman" w:hAnsi="Times New Roman" w:cs="Times New Roman"/>
-        </w:rPr>
-      </w:pPr>
-      <w:r>
-        <w:rPr>
-          <w:rFonts w:ascii="Times New Roman" w:hAnsi="Times New Roman" w:cs="Times New Roman"/>
-        </w:rPr>
-        <w:t>A website’s addressing of the targeted audience is one of the guidelines that should be considered while evaluating a website.</w:t>
-      </w:r>
-    </w:p>
-    <w:p>
-      <w:pPr>
-        <w:pStyle w:val="ListParagraph"/>
-        <w:numPr>
-          <w:ilvl w:val="0"/>
-          <w:numId w:val="27"/>
-        </w:numPr>
-        <w:rPr>
-          <w:rFonts w:ascii="Times New Roman" w:hAnsi="Times New Roman" w:cs="Times New Roman"/>
-        </w:rPr>
-      </w:pPr>
-      <w:r>
-        <w:rPr>
-          <w:rFonts w:ascii="Times New Roman" w:hAnsi="Times New Roman" w:cs="Times New Roman"/>
-        </w:rPr>
-        <w:t>The skills required to use the site's features should be appropriate for its intended audience.</w:t>
-      </w:r>
-    </w:p>
-    <w:p>
-      <w:pPr>
-        <w:pStyle w:val="ListParagraph"/>
-        <w:numPr>
-          <w:ilvl w:val="0"/>
-          <w:numId w:val="27"/>
-        </w:numPr>
-        <w:rPr>
-          <w:rFonts w:ascii="Times New Roman" w:hAnsi="Times New Roman" w:cs="Times New Roman"/>
-        </w:rPr>
-      </w:pPr>
-      <w:r>
-        <w:rPr>
-          <w:rFonts w:ascii="Times New Roman" w:hAnsi="Times New Roman" w:cs="Times New Roman"/>
-        </w:rPr>
-        <w:t>A site's content should be comprehensible, appropriate, and of value to the intended audience. Awards won by a site may suggest quality but may also be little more than advertising banners for the issuing agencies.</w:t>
+          <w:numId w:val="26"/>
+        </w:numPr>
+        <w:rPr>
+          <w:rFonts w:ascii="Times New Roman" w:hAnsi="Times New Roman" w:cs="Times New Roman"/>
+        </w:rPr>
+      </w:pPr>
+      <w:r>
+        <w:rPr>
+          <w:rFonts w:ascii="Times New Roman" w:hAnsi="Times New Roman" w:cs="Times New Roman"/>
+        </w:rPr>
+        <w:t>The name of the individual or group creating the site should be clearly stated.</w:t>
+      </w:r>
+    </w:p>
+    <w:p>
+      <w:pPr>
+        <w:pStyle w:val="ListParagraph"/>
+        <w:numPr>
+          <w:ilvl w:val="0"/>
+          <w:numId w:val="26"/>
+        </w:numPr>
+        <w:rPr>
+          <w:rFonts w:ascii="Times New Roman" w:hAnsi="Times New Roman" w:cs="Times New Roman"/>
+        </w:rPr>
+      </w:pPr>
+      <w:r>
+        <w:rPr>
+          <w:rFonts w:ascii="Times New Roman" w:hAnsi="Times New Roman" w:cs="Times New Roman"/>
+        </w:rPr>
+        <w:t>Contact information and about information should be provided for users to make comments or ask questions, and to guarantee credibility.</w:t>
+      </w:r>
+    </w:p>
+    <w:p>
+      <w:pPr>
+        <w:pStyle w:val="ListParagraph"/>
+        <w:numPr>
+          <w:ilvl w:val="0"/>
+          <w:numId w:val="26"/>
+        </w:numPr>
+        <w:rPr>
+          <w:rFonts w:ascii="Times New Roman" w:hAnsi="Times New Roman" w:cs="Times New Roman"/>
+        </w:rPr>
+      </w:pPr>
+      <w:r>
+        <w:rPr>
+          <w:rFonts w:ascii="Times New Roman" w:hAnsi="Times New Roman" w:cs="Times New Roman"/>
+        </w:rPr>
+        <w:t>Where applicable, reference sources for information cited should be provided. Because sites that clearly violate copyright statutes or other laws should not be linked, listed, or recommended.</w:t>
+      </w:r>
+    </w:p>
+    <w:p>
+      <w:pPr>
+        <w:pStyle w:val="ListParagraph"/>
+        <w:numPr>
+          <w:ilvl w:val="0"/>
+          <w:numId w:val="26"/>
+        </w:numPr>
+        <w:rPr>
+          <w:rFonts w:ascii="Times New Roman" w:hAnsi="Times New Roman" w:cs="Times New Roman"/>
+        </w:rPr>
+      </w:pPr>
+      <w:r>
+        <w:rPr>
+          <w:rFonts w:ascii="Times New Roman" w:hAnsi="Times New Roman" w:cs="Times New Roman"/>
+        </w:rPr>
+        <w:t xml:space="preserve">Is the author a person </w:t>
+      </w:r>
+      <w:r>
+        <w:rPr>
+          <w:rFonts w:ascii="Times New Roman" w:hAnsi="Times New Roman" w:cs="Times New Roman"/>
+        </w:rPr>
+        <w:t>recognized</w:t>
+      </w:r>
+      <w:r>
+        <w:rPr>
+          <w:rFonts w:ascii="Times New Roman" w:hAnsi="Times New Roman" w:cs="Times New Roman"/>
+        </w:rPr>
+        <w:t xml:space="preserve"> as an expert in his</w:t>
+      </w:r>
+      <w:r>
+        <w:rPr>
+          <w:rFonts w:ascii="Times New Roman" w:hAnsi="Times New Roman" w:cs="Times New Roman"/>
+        </w:rPr>
+        <w:t xml:space="preserve">/her field? If not, </w:t>
+      </w:r>
+      <w:r>
+        <w:rPr>
+          <w:rFonts w:ascii="Times New Roman" w:hAnsi="Times New Roman" w:cs="Times New Roman"/>
+        </w:rPr>
+        <w:t>there</w:t>
+      </w:r>
+      <w:r>
+        <w:rPr>
+          <w:rFonts w:ascii="Times New Roman" w:hAnsi="Times New Roman" w:cs="Times New Roman"/>
+        </w:rPr>
+        <w:t xml:space="preserve"> should be</w:t>
+      </w:r>
+      <w:r>
+        <w:rPr>
+          <w:rFonts w:ascii="Times New Roman" w:hAnsi="Times New Roman" w:cs="Times New Roman"/>
+        </w:rPr>
+        <w:t xml:space="preserve"> enough information provided to est</w:t>
+      </w:r>
+      <w:r>
+        <w:rPr>
+          <w:rFonts w:ascii="Times New Roman" w:hAnsi="Times New Roman" w:cs="Times New Roman"/>
+        </w:rPr>
+        <w:t>ablish the author’s credibility.</w:t>
+      </w:r>
+    </w:p>
+    <w:p>
+      <w:pPr>
+        <w:pStyle w:val="ListParagraph"/>
+        <w:numPr>
+          <w:ilvl w:val="0"/>
+          <w:numId w:val="26"/>
+        </w:numPr>
+        <w:rPr>
+          <w:rFonts w:ascii="Times New Roman" w:hAnsi="Times New Roman" w:cs="Times New Roman"/>
+        </w:rPr>
+      </w:pPr>
+      <w:r>
+        <w:rPr>
+          <w:rFonts w:ascii="Times New Roman" w:hAnsi="Times New Roman" w:cs="Times New Roman"/>
+        </w:rPr>
+        <w:t>The author’s qualification to write about the subject should also be qualified.</w:t>
+      </w:r>
+    </w:p>
+    <w:p>
+      <w:pPr>
+        <w:pStyle w:val="ListParagraph"/>
+        <w:numPr>
+          <w:ilvl w:val="0"/>
+          <w:numId w:val="26"/>
+        </w:numPr>
+        <w:rPr>
+          <w:rFonts w:ascii="Times New Roman" w:hAnsi="Times New Roman" w:cs="Times New Roman"/>
+        </w:rPr>
+      </w:pPr>
+      <w:r>
+        <w:rPr>
+          <w:rFonts w:ascii="Times New Roman" w:hAnsi="Times New Roman" w:cs="Times New Roman"/>
+        </w:rPr>
+        <w:t xml:space="preserve">If the information is part of a journal or other online publication, </w:t>
+      </w:r>
+      <w:r>
+        <w:rPr>
+          <w:rFonts w:ascii="Times New Roman" w:hAnsi="Times New Roman" w:cs="Times New Roman"/>
+        </w:rPr>
+        <w:t>one</w:t>
+      </w:r>
+      <w:r>
+        <w:rPr>
+          <w:rFonts w:ascii="Times New Roman" w:hAnsi="Times New Roman" w:cs="Times New Roman"/>
+        </w:rPr>
+        <w:t xml:space="preserve"> should try to establish th</w:t>
+      </w:r>
+      <w:r>
+        <w:rPr>
+          <w:rFonts w:ascii="Times New Roman" w:hAnsi="Times New Roman" w:cs="Times New Roman"/>
+        </w:rPr>
+        <w:t>e authority of that publication.</w:t>
+      </w:r>
+    </w:p>
+    <w:p>
+      <w:pPr>
+        <w:pStyle w:val="ListParagraph"/>
+        <w:numPr>
+          <w:ilvl w:val="0"/>
+          <w:numId w:val="26"/>
+        </w:numPr>
+        <w:rPr>
+          <w:rFonts w:ascii="Times New Roman" w:hAnsi="Times New Roman" w:cs="Times New Roman"/>
+        </w:rPr>
+      </w:pPr>
+      <w:r>
+        <w:rPr>
+          <w:rFonts w:ascii="Times New Roman" w:hAnsi="Times New Roman" w:cs="Times New Roman"/>
+        </w:rPr>
+        <w:t>Associated branding, and the publication being referenced elsewhere, can build up the trustworthiness of a site.</w:t>
       </w:r>
     </w:p>
     <w:p>
@@ -10640,13 +11142,13 @@
           <w:color w:val="auto"/>
         </w:rPr>
       </w:pPr>
-      <w:bookmarkStart w:id="20" w:name="_Toc34154264"/>
+      <w:bookmarkStart w:id="20" w:name="_Toc34154265"/>
       <w:r>
         <w:rPr>
           <w:rFonts w:ascii="Times New Roman" w:hAnsi="Times New Roman" w:cs="Times New Roman"/>
           <w:color w:val="auto"/>
         </w:rPr>
-        <w:t>Authority/Sponsorship</w:t>
+        <w:t>Accuracy</w:t>
       </w:r>
       <w:bookmarkEnd w:id="20"/>
     </w:p>
@@ -10655,185 +11157,149 @@
         <w:pStyle w:val="ListParagraph"/>
         <w:numPr>
           <w:ilvl w:val="0"/>
-          <w:numId w:val="26"/>
-        </w:numPr>
-        <w:rPr>
-          <w:rFonts w:ascii="Times New Roman" w:hAnsi="Times New Roman" w:cs="Times New Roman"/>
-        </w:rPr>
-      </w:pPr>
-      <w:r>
-        <w:rPr>
-          <w:rFonts w:ascii="Times New Roman" w:hAnsi="Times New Roman" w:cs="Times New Roman"/>
-        </w:rPr>
-        <w:t>The name of the individual or group creating the site should be clearly stated.</w:t>
-      </w:r>
-    </w:p>
-    <w:p>
-      <w:pPr>
-        <w:pStyle w:val="ListParagraph"/>
-        <w:numPr>
-          <w:ilvl w:val="0"/>
-          <w:numId w:val="26"/>
-        </w:numPr>
-        <w:rPr>
-          <w:rFonts w:ascii="Times New Roman" w:hAnsi="Times New Roman" w:cs="Times New Roman"/>
-        </w:rPr>
-      </w:pPr>
-      <w:r>
-        <w:rPr>
-          <w:rFonts w:ascii="Times New Roman" w:hAnsi="Times New Roman" w:cs="Times New Roman"/>
-        </w:rPr>
-        <w:t>Contact information and about information should be provided for users to make comments or ask questions, and to guarantee credibility.</w:t>
-      </w:r>
-    </w:p>
-    <w:p>
-      <w:pPr>
-        <w:pStyle w:val="ListParagraph"/>
-        <w:numPr>
-          <w:ilvl w:val="0"/>
-          <w:numId w:val="26"/>
-        </w:numPr>
-        <w:rPr>
-          <w:rFonts w:ascii="Times New Roman" w:hAnsi="Times New Roman" w:cs="Times New Roman"/>
-        </w:rPr>
-      </w:pPr>
-      <w:r>
-        <w:rPr>
-          <w:rFonts w:ascii="Times New Roman" w:hAnsi="Times New Roman" w:cs="Times New Roman"/>
-        </w:rPr>
-        <w:t>Where applicable, reference sources for information cited should be provided. Because sites that clearly violate copyright statutes or other laws should not be linked, listed, or recommended.</w:t>
-      </w:r>
-    </w:p>
-    <w:p>
-      <w:pPr>
-        <w:pStyle w:val="ListParagraph"/>
-        <w:numPr>
-          <w:ilvl w:val="0"/>
-          <w:numId w:val="26"/>
-        </w:numPr>
-        <w:rPr>
-          <w:rFonts w:ascii="Times New Roman" w:hAnsi="Times New Roman" w:cs="Times New Roman"/>
-        </w:rPr>
-      </w:pPr>
-      <w:r>
-        <w:rPr>
-          <w:rFonts w:ascii="Times New Roman" w:hAnsi="Times New Roman" w:cs="Times New Roman"/>
-        </w:rPr>
-        <w:t xml:space="preserve">Is the author a person </w:t>
-      </w:r>
-      <w:r>
-        <w:rPr>
-          <w:rFonts w:ascii="Times New Roman" w:hAnsi="Times New Roman" w:cs="Times New Roman"/>
-        </w:rPr>
-        <w:t>recognized</w:t>
-      </w:r>
-      <w:r>
-        <w:rPr>
-          <w:rFonts w:ascii="Times New Roman" w:hAnsi="Times New Roman" w:cs="Times New Roman"/>
-        </w:rPr>
-        <w:t xml:space="preserve"> as an expert in his</w:t>
-      </w:r>
-      <w:r>
-        <w:rPr>
-          <w:rFonts w:ascii="Times New Roman" w:hAnsi="Times New Roman" w:cs="Times New Roman"/>
-        </w:rPr>
-        <w:t xml:space="preserve">/her field? If not, </w:t>
-      </w:r>
-      <w:r>
-        <w:rPr>
-          <w:rFonts w:ascii="Times New Roman" w:hAnsi="Times New Roman" w:cs="Times New Roman"/>
-        </w:rPr>
-        <w:t>there</w:t>
-      </w:r>
-      <w:r>
-        <w:rPr>
-          <w:rFonts w:ascii="Times New Roman" w:hAnsi="Times New Roman" w:cs="Times New Roman"/>
-        </w:rPr>
-        <w:t xml:space="preserve"> should be</w:t>
-      </w:r>
-      <w:r>
-        <w:rPr>
-          <w:rFonts w:ascii="Times New Roman" w:hAnsi="Times New Roman" w:cs="Times New Roman"/>
-        </w:rPr>
-        <w:t xml:space="preserve"> enough information provided to est</w:t>
-      </w:r>
-      <w:r>
-        <w:rPr>
-          <w:rFonts w:ascii="Times New Roman" w:hAnsi="Times New Roman" w:cs="Times New Roman"/>
-        </w:rPr>
-        <w:t>ablish the author’s credibility.</w:t>
-      </w:r>
-    </w:p>
-    <w:p>
-      <w:pPr>
-        <w:pStyle w:val="ListParagraph"/>
-        <w:numPr>
-          <w:ilvl w:val="0"/>
-          <w:numId w:val="26"/>
-        </w:numPr>
-        <w:rPr>
-          <w:rFonts w:ascii="Times New Roman" w:hAnsi="Times New Roman" w:cs="Times New Roman"/>
-        </w:rPr>
-      </w:pPr>
-      <w:r>
-        <w:rPr>
-          <w:rFonts w:ascii="Times New Roman" w:hAnsi="Times New Roman" w:cs="Times New Roman"/>
-        </w:rPr>
-        <w:t>The author’s qualification to write about the subject should also be qualified.</w:t>
-      </w:r>
-    </w:p>
-    <w:p>
-      <w:pPr>
-        <w:pStyle w:val="ListParagraph"/>
-        <w:numPr>
-          <w:ilvl w:val="0"/>
-          <w:numId w:val="26"/>
-        </w:numPr>
-        <w:rPr>
-          <w:rFonts w:ascii="Times New Roman" w:hAnsi="Times New Roman" w:cs="Times New Roman"/>
-        </w:rPr>
-      </w:pPr>
-      <w:r>
-        <w:rPr>
-          <w:rFonts w:ascii="Times New Roman" w:hAnsi="Times New Roman" w:cs="Times New Roman"/>
-        </w:rPr>
-        <w:t xml:space="preserve">If the information is part of a journal or other online publication, </w:t>
-      </w:r>
-      <w:r>
-        <w:rPr>
-          <w:rFonts w:ascii="Times New Roman" w:hAnsi="Times New Roman" w:cs="Times New Roman"/>
-        </w:rPr>
-        <w:t>one</w:t>
-      </w:r>
-      <w:r>
-        <w:rPr>
-          <w:rFonts w:ascii="Times New Roman" w:hAnsi="Times New Roman" w:cs="Times New Roman"/>
-        </w:rPr>
-        <w:t xml:space="preserve"> should try to establish th</w:t>
-      </w:r>
-      <w:r>
-        <w:rPr>
-          <w:rFonts w:ascii="Times New Roman" w:hAnsi="Times New Roman" w:cs="Times New Roman"/>
-        </w:rPr>
-        <w:t>e authority of that publication.</w:t>
-      </w:r>
-    </w:p>
-    <w:p>
-      <w:pPr>
-        <w:pStyle w:val="ListParagraph"/>
-        <w:numPr>
-          <w:ilvl w:val="0"/>
-          <w:numId w:val="26"/>
-        </w:numPr>
-        <w:rPr>
-          <w:rFonts w:ascii="Times New Roman" w:hAnsi="Times New Roman" w:cs="Times New Roman"/>
-        </w:rPr>
-      </w:pPr>
-      <w:r>
-        <w:rPr>
-          <w:rFonts w:ascii="Times New Roman" w:hAnsi="Times New Roman" w:cs="Times New Roman"/>
-        </w:rPr>
-        <w:t>Associated branding, and the publication being referenced elsewhere, can build up the trustworthiness of a site.</w:t>
+          <w:numId w:val="28"/>
+        </w:numPr>
+        <w:rPr>
+          <w:rFonts w:ascii="Times New Roman" w:hAnsi="Times New Roman" w:cs="Times New Roman"/>
+        </w:rPr>
+      </w:pPr>
+      <w:r>
+        <w:rPr>
+          <w:rFonts w:ascii="Times New Roman" w:hAnsi="Times New Roman" w:cs="Times New Roman"/>
+        </w:rPr>
+        <w:t>The more accurate a site’s content from spelling and grammatical errors</w:t>
+      </w:r>
+      <w:r>
+        <w:rPr>
+          <w:rFonts w:ascii="Times New Roman" w:hAnsi="Times New Roman" w:cs="Times New Roman"/>
+        </w:rPr>
+        <w:t xml:space="preserve"> </w:t>
+      </w:r>
+      <w:r>
+        <w:rPr>
+          <w:rFonts w:ascii="Times New Roman" w:hAnsi="Times New Roman" w:cs="Times New Roman"/>
+        </w:rPr>
+        <w:t>is the more reliable it will be.</w:t>
+      </w:r>
+    </w:p>
+    <w:p>
+      <w:pPr>
+        <w:pStyle w:val="ListParagraph"/>
+        <w:numPr>
+          <w:ilvl w:val="0"/>
+          <w:numId w:val="28"/>
+        </w:numPr>
+        <w:rPr>
+          <w:rFonts w:ascii="Times New Roman" w:hAnsi="Times New Roman" w:cs="Times New Roman"/>
+        </w:rPr>
+      </w:pPr>
+      <w:r>
+        <w:rPr>
+          <w:rFonts w:ascii="Times New Roman" w:hAnsi="Times New Roman" w:cs="Times New Roman"/>
+        </w:rPr>
+        <w:t xml:space="preserve">A content should be well-written and </w:t>
+      </w:r>
+      <w:r>
+        <w:rPr>
+          <w:rFonts w:ascii="Times New Roman" w:hAnsi="Times New Roman" w:cs="Times New Roman"/>
+        </w:rPr>
+        <w:t>been through an editin</w:t>
+      </w:r>
+      <w:r>
+        <w:rPr>
+          <w:rFonts w:ascii="Times New Roman" w:hAnsi="Times New Roman" w:cs="Times New Roman"/>
+        </w:rPr>
+        <w:t>g process or been peer reviewed.</w:t>
+      </w:r>
+    </w:p>
+    <w:p>
+      <w:pPr>
+        <w:pStyle w:val="ListParagraph"/>
+        <w:numPr>
+          <w:ilvl w:val="0"/>
+          <w:numId w:val="28"/>
+        </w:numPr>
+        <w:rPr>
+          <w:rFonts w:ascii="Times New Roman" w:hAnsi="Times New Roman" w:cs="Times New Roman"/>
+        </w:rPr>
+      </w:pPr>
+      <w:r>
+        <w:rPr>
+          <w:rFonts w:ascii="Times New Roman" w:hAnsi="Times New Roman" w:cs="Times New Roman"/>
+        </w:rPr>
+        <w:t>The author should include a bibliography</w:t>
+      </w:r>
+    </w:p>
+    <w:p>
+      <w:pPr>
+        <w:pStyle w:val="ListParagraph"/>
+        <w:numPr>
+          <w:ilvl w:val="0"/>
+          <w:numId w:val="28"/>
+        </w:numPr>
+        <w:rPr>
+          <w:rFonts w:ascii="Times New Roman" w:hAnsi="Times New Roman" w:cs="Times New Roman"/>
+        </w:rPr>
+      </w:pPr>
+      <w:r>
+        <w:rPr>
+          <w:rFonts w:ascii="Times New Roman" w:hAnsi="Times New Roman" w:cs="Times New Roman"/>
+        </w:rPr>
+        <w:t>T</w:t>
+      </w:r>
+      <w:r>
+        <w:rPr>
+          <w:rFonts w:ascii="Times New Roman" w:hAnsi="Times New Roman" w:cs="Times New Roman"/>
+        </w:rPr>
+        <w:t xml:space="preserve">he sources cited </w:t>
+      </w:r>
+      <w:r>
+        <w:rPr>
+          <w:rFonts w:ascii="Times New Roman" w:hAnsi="Times New Roman" w:cs="Times New Roman"/>
+        </w:rPr>
+        <w:t xml:space="preserve">must be </w:t>
+      </w:r>
+      <w:r>
+        <w:rPr>
+          <w:rFonts w:ascii="Times New Roman" w:hAnsi="Times New Roman" w:cs="Times New Roman"/>
+        </w:rPr>
+        <w:t xml:space="preserve">reliable and </w:t>
+      </w:r>
+      <w:r>
+        <w:rPr>
+          <w:rFonts w:ascii="Times New Roman" w:hAnsi="Times New Roman" w:cs="Times New Roman"/>
+        </w:rPr>
+        <w:t>must be verified elsewhere</w:t>
+      </w:r>
+    </w:p>
+    <w:p>
+      <w:pPr>
+        <w:pStyle w:val="ListParagraph"/>
+        <w:numPr>
+          <w:ilvl w:val="0"/>
+          <w:numId w:val="28"/>
+        </w:numPr>
+        <w:rPr>
+          <w:rFonts w:ascii="Times New Roman" w:hAnsi="Times New Roman" w:cs="Times New Roman"/>
+        </w:rPr>
+      </w:pPr>
+      <w:r>
+        <w:rPr>
+          <w:rFonts w:ascii="Times New Roman" w:hAnsi="Times New Roman" w:cs="Times New Roman"/>
+        </w:rPr>
+        <w:t>R</w:t>
+      </w:r>
+      <w:r>
+        <w:rPr>
+          <w:rFonts w:ascii="Times New Roman" w:hAnsi="Times New Roman" w:cs="Times New Roman"/>
+        </w:rPr>
+        <w:t xml:space="preserve">esearch methodologies </w:t>
+      </w:r>
+      <w:r>
+        <w:rPr>
+          <w:rFonts w:ascii="Times New Roman" w:hAnsi="Times New Roman" w:cs="Times New Roman"/>
+        </w:rPr>
+        <w:t>should be adequately explained</w:t>
       </w:r>
     </w:p>
     <w:p>
@@ -10848,187 +11314,15 @@
           <w:color w:val="auto"/>
         </w:rPr>
       </w:pPr>
-      <w:bookmarkStart w:id="21" w:name="_Toc34154265"/>
+      <w:bookmarkStart w:id="21" w:name="_Toc34154266"/>
       <w:r>
         <w:rPr>
           <w:rFonts w:ascii="Times New Roman" w:hAnsi="Times New Roman" w:cs="Times New Roman"/>
           <w:color w:val="auto"/>
         </w:rPr>
-        <w:t>Accuracy</w:t>
+        <w:t>Objectivity</w:t>
       </w:r>
       <w:bookmarkEnd w:id="21"/>
-    </w:p>
-    <w:p>
-      <w:pPr>
-        <w:pStyle w:val="ListParagraph"/>
-        <w:numPr>
-          <w:ilvl w:val="0"/>
-          <w:numId w:val="28"/>
-        </w:numPr>
-        <w:rPr>
-          <w:rFonts w:ascii="Times New Roman" w:hAnsi="Times New Roman" w:cs="Times New Roman"/>
-        </w:rPr>
-      </w:pPr>
-      <w:r>
-        <w:rPr>
-          <w:rFonts w:ascii="Times New Roman" w:hAnsi="Times New Roman" w:cs="Times New Roman"/>
-        </w:rPr>
-        <w:t>The more accurate a site’s content from spelling and grammatical errors</w:t>
-      </w:r>
-      <w:r>
-        <w:rPr>
-          <w:rFonts w:ascii="Times New Roman" w:hAnsi="Times New Roman" w:cs="Times New Roman"/>
-        </w:rPr>
-        <w:t xml:space="preserve"> </w:t>
-      </w:r>
-      <w:r>
-        <w:rPr>
-          <w:rFonts w:ascii="Times New Roman" w:hAnsi="Times New Roman" w:cs="Times New Roman"/>
-        </w:rPr>
-        <w:t>is the more reliable it will be.</w:t>
-      </w:r>
-    </w:p>
-    <w:p>
-      <w:pPr>
-        <w:pStyle w:val="ListParagraph"/>
-        <w:numPr>
-          <w:ilvl w:val="0"/>
-          <w:numId w:val="28"/>
-        </w:numPr>
-        <w:rPr>
-          <w:rFonts w:ascii="Times New Roman" w:hAnsi="Times New Roman" w:cs="Times New Roman"/>
-        </w:rPr>
-      </w:pPr>
-      <w:r>
-        <w:rPr>
-          <w:rFonts w:ascii="Times New Roman" w:hAnsi="Times New Roman" w:cs="Times New Roman"/>
-        </w:rPr>
-        <w:t xml:space="preserve">A content should be well-written and </w:t>
-      </w:r>
-      <w:r>
-        <w:rPr>
-          <w:rFonts w:ascii="Times New Roman" w:hAnsi="Times New Roman" w:cs="Times New Roman"/>
-        </w:rPr>
-        <w:t>been through an editin</w:t>
-      </w:r>
-      <w:r>
-        <w:rPr>
-          <w:rFonts w:ascii="Times New Roman" w:hAnsi="Times New Roman" w:cs="Times New Roman"/>
-        </w:rPr>
-        <w:t>g process or been peer reviewed.</w:t>
-      </w:r>
-    </w:p>
-    <w:p>
-      <w:pPr>
-        <w:pStyle w:val="ListParagraph"/>
-        <w:numPr>
-          <w:ilvl w:val="0"/>
-          <w:numId w:val="28"/>
-        </w:numPr>
-        <w:rPr>
-          <w:rFonts w:ascii="Times New Roman" w:hAnsi="Times New Roman" w:cs="Times New Roman"/>
-        </w:rPr>
-      </w:pPr>
-      <w:r>
-        <w:rPr>
-          <w:rFonts w:ascii="Times New Roman" w:hAnsi="Times New Roman" w:cs="Times New Roman"/>
-        </w:rPr>
-        <w:t>The author should include a bibliography</w:t>
-      </w:r>
-    </w:p>
-    <w:p>
-      <w:pPr>
-        <w:pStyle w:val="ListParagraph"/>
-        <w:numPr>
-          <w:ilvl w:val="0"/>
-          <w:numId w:val="28"/>
-        </w:numPr>
-        <w:rPr>
-          <w:rFonts w:ascii="Times New Roman" w:hAnsi="Times New Roman" w:cs="Times New Roman"/>
-        </w:rPr>
-      </w:pPr>
-      <w:r>
-        <w:rPr>
-          <w:rFonts w:ascii="Times New Roman" w:hAnsi="Times New Roman" w:cs="Times New Roman"/>
-        </w:rPr>
-        <w:t>T</w:t>
-      </w:r>
-      <w:r>
-        <w:rPr>
-          <w:rFonts w:ascii="Times New Roman" w:hAnsi="Times New Roman" w:cs="Times New Roman"/>
-        </w:rPr>
-        <w:t xml:space="preserve">he sources cited </w:t>
-      </w:r>
-      <w:r>
-        <w:rPr>
-          <w:rFonts w:ascii="Times New Roman" w:hAnsi="Times New Roman" w:cs="Times New Roman"/>
-        </w:rPr>
-        <w:t xml:space="preserve">must be </w:t>
-      </w:r>
-      <w:r>
-        <w:rPr>
-          <w:rFonts w:ascii="Times New Roman" w:hAnsi="Times New Roman" w:cs="Times New Roman"/>
-        </w:rPr>
-        <w:t xml:space="preserve">reliable and </w:t>
-      </w:r>
-      <w:r>
-        <w:rPr>
-          <w:rFonts w:ascii="Times New Roman" w:hAnsi="Times New Roman" w:cs="Times New Roman"/>
-        </w:rPr>
-        <w:t>must be verified elsewhere</w:t>
-      </w:r>
-    </w:p>
-    <w:p>
-      <w:pPr>
-        <w:pStyle w:val="ListParagraph"/>
-        <w:numPr>
-          <w:ilvl w:val="0"/>
-          <w:numId w:val="28"/>
-        </w:numPr>
-        <w:rPr>
-          <w:rFonts w:ascii="Times New Roman" w:hAnsi="Times New Roman" w:cs="Times New Roman"/>
-        </w:rPr>
-      </w:pPr>
-      <w:r>
-        <w:rPr>
-          <w:rFonts w:ascii="Times New Roman" w:hAnsi="Times New Roman" w:cs="Times New Roman"/>
-        </w:rPr>
-        <w:t>R</w:t>
-      </w:r>
-      <w:r>
-        <w:rPr>
-          <w:rFonts w:ascii="Times New Roman" w:hAnsi="Times New Roman" w:cs="Times New Roman"/>
-        </w:rPr>
-        <w:t xml:space="preserve">esearch methodologies </w:t>
-      </w:r>
-      <w:r>
-        <w:rPr>
-          <w:rFonts w:ascii="Times New Roman" w:hAnsi="Times New Roman" w:cs="Times New Roman"/>
-        </w:rPr>
-        <w:t>should be adequately explained</w:t>
-      </w:r>
-    </w:p>
-    <w:p>
-      <w:pPr>
-        <w:pStyle w:val="Heading2"/>
-        <w:numPr>
-          <w:ilvl w:val="0"/>
-          <w:numId w:val="24"/>
-        </w:numPr>
-        <w:rPr>
-          <w:rFonts w:ascii="Times New Roman" w:hAnsi="Times New Roman" w:cs="Times New Roman"/>
-          <w:color w:val="auto"/>
-        </w:rPr>
-      </w:pPr>
-      <w:bookmarkStart w:id="22" w:name="_Toc34154266"/>
-      <w:r>
-        <w:rPr>
-          <w:rFonts w:ascii="Times New Roman" w:hAnsi="Times New Roman" w:cs="Times New Roman"/>
-          <w:color w:val="auto"/>
-        </w:rPr>
-        <w:t>Objectivity</w:t>
-      </w:r>
-      <w:bookmarkEnd w:id="22"/>
     </w:p>
     <w:p>
       <w:pPr>
@@ -11266,7 +11560,7 @@
         </w:rPr>
         <w:t xml:space="preserve"> </w:t>
       </w:r>
-      <w:bookmarkStart w:id="23" w:name="_Toc34154267"/>
+      <w:bookmarkStart w:id="22" w:name="_Toc34154267"/>
       <w:r>
         <w:rPr>
           <w:rFonts w:ascii="Times New Roman" w:hAnsi="Times New Roman" w:cs="Times New Roman"/>
@@ -11274,6 +11568,64 @@
         </w:rPr>
         <w:t>PURPOSE</w:t>
       </w:r>
+      <w:bookmarkEnd w:id="22"/>
+    </w:p>
+    <w:p>
+      <w:pPr>
+        <w:pStyle w:val="ListParagraph"/>
+        <w:numPr>
+          <w:ilvl w:val="0"/>
+          <w:numId w:val="32"/>
+        </w:numPr>
+        <w:rPr>
+          <w:rFonts w:ascii="Times New Roman" w:hAnsi="Times New Roman" w:cs="Times New Roman"/>
+        </w:rPr>
+      </w:pPr>
+      <w:r>
+        <w:rPr>
+          <w:rFonts w:ascii="Times New Roman" w:hAnsi="Times New Roman" w:cs="Times New Roman"/>
+        </w:rPr>
+        <w:t>A site's purpose should be clear, and its content should reflect that purpose, be it to entertain, educate, or sell.</w:t>
+      </w:r>
+    </w:p>
+    <w:p>
+      <w:pPr>
+        <w:pStyle w:val="ListParagraph"/>
+        <w:numPr>
+          <w:ilvl w:val="0"/>
+          <w:numId w:val="32"/>
+        </w:numPr>
+        <w:rPr>
+          <w:rFonts w:ascii="Times New Roman" w:hAnsi="Times New Roman" w:cs="Times New Roman"/>
+        </w:rPr>
+      </w:pPr>
+      <w:r>
+        <w:rPr>
+          <w:rFonts w:ascii="Times New Roman" w:hAnsi="Times New Roman" w:cs="Times New Roman"/>
+        </w:rPr>
+        <w:t>Advertising should not overshadow the content.</w:t>
+      </w:r>
+    </w:p>
+    <w:p>
+      <w:pPr>
+        <w:pStyle w:val="Heading2"/>
+        <w:numPr>
+          <w:ilvl w:val="0"/>
+          <w:numId w:val="24"/>
+        </w:numPr>
+        <w:rPr>
+          <w:rFonts w:ascii="Times New Roman" w:hAnsi="Times New Roman" w:cs="Times New Roman"/>
+          <w:color w:val="auto"/>
+        </w:rPr>
+      </w:pPr>
+      <w:bookmarkStart w:id="23" w:name="_Toc34154268"/>
+      <w:r>
+        <w:rPr>
+          <w:rFonts w:ascii="Times New Roman" w:hAnsi="Times New Roman" w:cs="Times New Roman"/>
+          <w:color w:val="auto"/>
+        </w:rPr>
+        <w:t>Currency</w:t>
+      </w:r>
       <w:bookmarkEnd w:id="23"/>
     </w:p>
     <w:p>
@@ -11281,35 +11633,65 @@
         <w:pStyle w:val="ListParagraph"/>
         <w:numPr>
           <w:ilvl w:val="0"/>
-          <w:numId w:val="32"/>
-        </w:numPr>
-        <w:rPr>
-          <w:rFonts w:ascii="Times New Roman" w:hAnsi="Times New Roman" w:cs="Times New Roman"/>
-        </w:rPr>
-      </w:pPr>
-      <w:r>
-        <w:rPr>
-          <w:rFonts w:ascii="Times New Roman" w:hAnsi="Times New Roman" w:cs="Times New Roman"/>
-        </w:rPr>
-        <w:t>A site's purpose should be clear, and its content should reflect that purpose, be it to entertain, educate, or sell.</w:t>
-      </w:r>
-    </w:p>
-    <w:p>
-      <w:pPr>
-        <w:pStyle w:val="ListParagraph"/>
-        <w:numPr>
-          <w:ilvl w:val="0"/>
-          <w:numId w:val="32"/>
-        </w:numPr>
-        <w:rPr>
-          <w:rFonts w:ascii="Times New Roman" w:hAnsi="Times New Roman" w:cs="Times New Roman"/>
-        </w:rPr>
-      </w:pPr>
-      <w:r>
-        <w:rPr>
-          <w:rFonts w:ascii="Times New Roman" w:hAnsi="Times New Roman" w:cs="Times New Roman"/>
-        </w:rPr>
-        <w:t>Advertising should not overshadow the content.</w:t>
+          <w:numId w:val="30"/>
+        </w:numPr>
+        <w:rPr>
+          <w:rFonts w:ascii="Times New Roman" w:hAnsi="Times New Roman" w:cs="Times New Roman"/>
+        </w:rPr>
+      </w:pPr>
+      <w:r>
+        <w:rPr>
+          <w:rFonts w:ascii="Times New Roman" w:hAnsi="Times New Roman" w:cs="Times New Roman"/>
+        </w:rPr>
+        <w:t>W</w:t>
+      </w:r>
+      <w:r>
+        <w:rPr>
+          <w:rFonts w:ascii="Times New Roman" w:hAnsi="Times New Roman" w:cs="Times New Roman"/>
+        </w:rPr>
+        <w:t>he</w:t>
+      </w:r>
+      <w:r>
+        <w:rPr>
+          <w:rFonts w:ascii="Times New Roman" w:hAnsi="Times New Roman" w:cs="Times New Roman"/>
+        </w:rPr>
+        <w:t xml:space="preserve">n the information was published has to be considered </w:t>
+      </w:r>
+    </w:p>
+    <w:p>
+      <w:pPr>
+        <w:pStyle w:val="ListParagraph"/>
+        <w:numPr>
+          <w:ilvl w:val="0"/>
+          <w:numId w:val="30"/>
+        </w:numPr>
+        <w:rPr>
+          <w:rFonts w:ascii="Times New Roman" w:hAnsi="Times New Roman" w:cs="Times New Roman"/>
+        </w:rPr>
+      </w:pPr>
+      <w:r>
+        <w:rPr>
+          <w:rFonts w:ascii="Times New Roman" w:hAnsi="Times New Roman" w:cs="Times New Roman"/>
+        </w:rPr>
+        <w:t>The information should be current, accurate, and regularly updated. A "last updated" notification is a useful feature.</w:t>
+      </w:r>
+    </w:p>
+    <w:p>
+      <w:pPr>
+        <w:pStyle w:val="ListParagraph"/>
+        <w:numPr>
+          <w:ilvl w:val="0"/>
+          <w:numId w:val="30"/>
+        </w:numPr>
+        <w:rPr>
+          <w:rFonts w:ascii="Times New Roman" w:hAnsi="Times New Roman" w:cs="Times New Roman"/>
+        </w:rPr>
+      </w:pPr>
+      <w:r>
+        <w:rPr>
+          <w:rFonts w:ascii="Times New Roman" w:hAnsi="Times New Roman" w:cs="Times New Roman"/>
+        </w:rPr>
+        <w:t>A good website will show when it was ‘last updated’ or give a clear indication of the timeliness of the information. Working links indicate the website is being maintained and updated regularly.</w:t>
       </w:r>
     </w:p>
     <w:p>
@@ -11324,13 +11706,13 @@
           <w:color w:val="auto"/>
         </w:rPr>
       </w:pPr>
-      <w:bookmarkStart w:id="24" w:name="_Toc34154268"/>
+      <w:bookmarkStart w:id="24" w:name="_Toc34154269"/>
       <w:r>
         <w:rPr>
           <w:rFonts w:ascii="Times New Roman" w:hAnsi="Times New Roman" w:cs="Times New Roman"/>
           <w:color w:val="auto"/>
         </w:rPr>
-        <w:t>Currency</w:t>
+        <w:t>The URL</w:t>
       </w:r>
       <w:bookmarkEnd w:id="24"/>
     </w:p>
@@ -11339,65 +11721,17 @@
         <w:pStyle w:val="ListParagraph"/>
         <w:numPr>
           <w:ilvl w:val="0"/>
-          <w:numId w:val="30"/>
-        </w:numPr>
-        <w:rPr>
-          <w:rFonts w:ascii="Times New Roman" w:hAnsi="Times New Roman" w:cs="Times New Roman"/>
-        </w:rPr>
-      </w:pPr>
-      <w:r>
-        <w:rPr>
-          <w:rFonts w:ascii="Times New Roman" w:hAnsi="Times New Roman" w:cs="Times New Roman"/>
-        </w:rPr>
-        <w:t>W</w:t>
-      </w:r>
-      <w:r>
-        <w:rPr>
-          <w:rFonts w:ascii="Times New Roman" w:hAnsi="Times New Roman" w:cs="Times New Roman"/>
-        </w:rPr>
-        <w:t>he</w:t>
-      </w:r>
-      <w:r>
-        <w:rPr>
-          <w:rFonts w:ascii="Times New Roman" w:hAnsi="Times New Roman" w:cs="Times New Roman"/>
-        </w:rPr>
-        <w:t xml:space="preserve">n the information was published has to be considered </w:t>
-      </w:r>
-    </w:p>
-    <w:p>
-      <w:pPr>
-        <w:pStyle w:val="ListParagraph"/>
-        <w:numPr>
-          <w:ilvl w:val="0"/>
-          <w:numId w:val="30"/>
-        </w:numPr>
-        <w:rPr>
-          <w:rFonts w:ascii="Times New Roman" w:hAnsi="Times New Roman" w:cs="Times New Roman"/>
-        </w:rPr>
-      </w:pPr>
-      <w:r>
-        <w:rPr>
-          <w:rFonts w:ascii="Times New Roman" w:hAnsi="Times New Roman" w:cs="Times New Roman"/>
-        </w:rPr>
-        <w:t>The information should be current, accurate, and regularly updated. A "last updated" notification is a useful feature.</w:t>
-      </w:r>
-    </w:p>
-    <w:p>
-      <w:pPr>
-        <w:pStyle w:val="ListParagraph"/>
-        <w:numPr>
-          <w:ilvl w:val="0"/>
-          <w:numId w:val="30"/>
-        </w:numPr>
-        <w:rPr>
-          <w:rFonts w:ascii="Times New Roman" w:hAnsi="Times New Roman" w:cs="Times New Roman"/>
-        </w:rPr>
-      </w:pPr>
-      <w:r>
-        <w:rPr>
-          <w:rFonts w:ascii="Times New Roman" w:hAnsi="Times New Roman" w:cs="Times New Roman"/>
-        </w:rPr>
-        <w:t>A good website will show when it was ‘last updated’ or give a clear indication of the timeliness of the information. Working links indicate the website is being maintained and updated regularly.</w:t>
+          <w:numId w:val="31"/>
+        </w:numPr>
+        <w:rPr>
+          <w:rFonts w:ascii="Times New Roman" w:hAnsi="Times New Roman" w:cs="Times New Roman"/>
+        </w:rPr>
+      </w:pPr>
+      <w:r>
+        <w:rPr>
+          <w:rFonts w:ascii="Times New Roman" w:hAnsi="Times New Roman" w:cs="Times New Roman"/>
+        </w:rPr>
+        <w:t>The domain name can help establish if the information has been published by a credible source.</w:t>
       </w:r>
     </w:p>
     <w:p>
@@ -11412,13 +11746,13 @@
           <w:color w:val="auto"/>
         </w:rPr>
       </w:pPr>
-      <w:bookmarkStart w:id="25" w:name="_Toc34154269"/>
+      <w:bookmarkStart w:id="25" w:name="_Toc34154270"/>
       <w:r>
         <w:rPr>
           <w:rFonts w:ascii="Times New Roman" w:hAnsi="Times New Roman" w:cs="Times New Roman"/>
           <w:color w:val="auto"/>
         </w:rPr>
-        <w:t>The URL</w:t>
+        <w:t>TECHNICAL CONSIDERATIONS</w:t>
       </w:r>
       <w:bookmarkEnd w:id="25"/>
     </w:p>
@@ -11431,13 +11765,71 @@
         </w:numPr>
         <w:rPr>
           <w:rFonts w:ascii="Times New Roman" w:hAnsi="Times New Roman" w:cs="Times New Roman"/>
-        </w:rPr>
-      </w:pPr>
-      <w:r>
-        <w:rPr>
-          <w:rFonts w:ascii="Times New Roman" w:hAnsi="Times New Roman" w:cs="Times New Roman"/>
-        </w:rPr>
-        <w:t>The domain name can help establish if the information has been published by a credible source.</w:t>
+          <w:b/>
+        </w:rPr>
+      </w:pPr>
+      <w:r>
+        <w:rPr>
+          <w:rFonts w:ascii="Times New Roman" w:hAnsi="Times New Roman" w:cs="Times New Roman"/>
+        </w:rPr>
+        <w:t>Verify that the Web site's important capabilities, such as graphics or animations critical to the subject matter, can be utilized with the technology you have available. Some sites require more advanced browsers.</w:t>
+      </w:r>
+    </w:p>
+    <w:p>
+      <w:pPr>
+        <w:pStyle w:val="ListParagraph"/>
+        <w:numPr>
+          <w:ilvl w:val="0"/>
+          <w:numId w:val="31"/>
+        </w:numPr>
+        <w:rPr>
+          <w:rFonts w:ascii="Times New Roman" w:hAnsi="Times New Roman" w:cs="Times New Roman"/>
+          <w:b/>
+        </w:rPr>
+      </w:pPr>
+      <w:r>
+        <w:rPr>
+          <w:rFonts w:ascii="Times New Roman" w:hAnsi="Times New Roman" w:cs="Times New Roman"/>
+        </w:rPr>
+        <w:t>The page should be stable, that is, consistently available.</w:t>
+      </w:r>
+    </w:p>
+    <w:p>
+      <w:pPr>
+        <w:pStyle w:val="ListParagraph"/>
+        <w:numPr>
+          <w:ilvl w:val="0"/>
+          <w:numId w:val="31"/>
+        </w:numPr>
+        <w:rPr>
+          <w:rFonts w:ascii="Times New Roman" w:hAnsi="Times New Roman" w:cs="Times New Roman"/>
+          <w:b/>
+        </w:rPr>
+      </w:pPr>
+      <w:r>
+        <w:rPr>
+          <w:rFonts w:ascii="Times New Roman" w:hAnsi="Times New Roman" w:cs="Times New Roman"/>
+        </w:rPr>
+        <w:t>All the links and special features such as audios must be functioning; it is disconcerting if "Error" messages appear.</w:t>
+      </w:r>
+    </w:p>
+    <w:p>
+      <w:pPr>
+        <w:pStyle w:val="ListParagraph"/>
+        <w:numPr>
+          <w:ilvl w:val="0"/>
+          <w:numId w:val="31"/>
+        </w:numPr>
+        <w:rPr>
+          <w:rFonts w:ascii="Times New Roman" w:hAnsi="Times New Roman" w:cs="Times New Roman"/>
+          <w:b/>
+        </w:rPr>
+      </w:pPr>
+      <w:r>
+        <w:rPr>
+          <w:rFonts w:ascii="Times New Roman" w:hAnsi="Times New Roman" w:cs="Times New Roman"/>
+        </w:rPr>
+        <w:t>If there is a fee for using the site, the site should provide a secure way to send payment</w:t>
       </w:r>
     </w:p>
     <w:p>
@@ -11452,113 +11844,15 @@
           <w:color w:val="auto"/>
         </w:rPr>
       </w:pPr>
-      <w:bookmarkStart w:id="26" w:name="_Toc34154270"/>
+      <w:bookmarkStart w:id="26" w:name="_Toc34154271"/>
       <w:r>
         <w:rPr>
           <w:rFonts w:ascii="Times New Roman" w:hAnsi="Times New Roman" w:cs="Times New Roman"/>
           <w:color w:val="auto"/>
         </w:rPr>
-        <w:t>TECHNICAL CONSIDERATIONS</w:t>
+        <w:t>CONTENT</w:t>
       </w:r>
       <w:bookmarkEnd w:id="26"/>
-    </w:p>
-    <w:p>
-      <w:pPr>
-        <w:pStyle w:val="ListParagraph"/>
-        <w:numPr>
-          <w:ilvl w:val="0"/>
-          <w:numId w:val="31"/>
-        </w:numPr>
-        <w:rPr>
-          <w:rFonts w:ascii="Times New Roman" w:hAnsi="Times New Roman" w:cs="Times New Roman"/>
-          <w:b/>
-        </w:rPr>
-      </w:pPr>
-      <w:r>
-        <w:rPr>
-          <w:rFonts w:ascii="Times New Roman" w:hAnsi="Times New Roman" w:cs="Times New Roman"/>
-        </w:rPr>
-        <w:t>Verify that the Web site's important capabilities, such as graphics or animations critical to the subject matter, can be utilized with the technology you have available. Some sites require more advanced browsers.</w:t>
-      </w:r>
-    </w:p>
-    <w:p>
-      <w:pPr>
-        <w:pStyle w:val="ListParagraph"/>
-        <w:numPr>
-          <w:ilvl w:val="0"/>
-          <w:numId w:val="31"/>
-        </w:numPr>
-        <w:rPr>
-          <w:rFonts w:ascii="Times New Roman" w:hAnsi="Times New Roman" w:cs="Times New Roman"/>
-          <w:b/>
-        </w:rPr>
-      </w:pPr>
-      <w:r>
-        <w:rPr>
-          <w:rFonts w:ascii="Times New Roman" w:hAnsi="Times New Roman" w:cs="Times New Roman"/>
-        </w:rPr>
-        <w:t>The page should be stable, that is, consistently available.</w:t>
-      </w:r>
-    </w:p>
-    <w:p>
-      <w:pPr>
-        <w:pStyle w:val="ListParagraph"/>
-        <w:numPr>
-          <w:ilvl w:val="0"/>
-          <w:numId w:val="31"/>
-        </w:numPr>
-        <w:rPr>
-          <w:rFonts w:ascii="Times New Roman" w:hAnsi="Times New Roman" w:cs="Times New Roman"/>
-          <w:b/>
-        </w:rPr>
-      </w:pPr>
-      <w:r>
-        <w:rPr>
-          <w:rFonts w:ascii="Times New Roman" w:hAnsi="Times New Roman" w:cs="Times New Roman"/>
-        </w:rPr>
-        <w:t>All the links and special features such as audios must be functioning; it is disconcerting if "Error" messages appear.</w:t>
-      </w:r>
-    </w:p>
-    <w:p>
-      <w:pPr>
-        <w:pStyle w:val="ListParagraph"/>
-        <w:numPr>
-          <w:ilvl w:val="0"/>
-          <w:numId w:val="31"/>
-        </w:numPr>
-        <w:rPr>
-          <w:rFonts w:ascii="Times New Roman" w:hAnsi="Times New Roman" w:cs="Times New Roman"/>
-          <w:b/>
-        </w:rPr>
-      </w:pPr>
-      <w:r>
-        <w:rPr>
-          <w:rFonts w:ascii="Times New Roman" w:hAnsi="Times New Roman" w:cs="Times New Roman"/>
-        </w:rPr>
-        <w:t>If there is a fee for using the site, the site should provide a secure way to send payment</w:t>
-      </w:r>
-    </w:p>
-    <w:p>
-      <w:pPr>
-        <w:pStyle w:val="Heading2"/>
-        <w:numPr>
-          <w:ilvl w:val="0"/>
-          <w:numId w:val="24"/>
-        </w:numPr>
-        <w:rPr>
-          <w:rFonts w:ascii="Times New Roman" w:hAnsi="Times New Roman" w:cs="Times New Roman"/>
-          <w:color w:val="auto"/>
-        </w:rPr>
-      </w:pPr>
-      <w:bookmarkStart w:id="27" w:name="_Toc34154271"/>
-      <w:r>
-        <w:rPr>
-          <w:rFonts w:ascii="Times New Roman" w:hAnsi="Times New Roman" w:cs="Times New Roman"/>
-          <w:color w:val="auto"/>
-        </w:rPr>
-        <w:t>CONTENT</w:t>
-      </w:r>
-      <w:bookmarkEnd w:id="27"/>
     </w:p>
     <w:p>
       <w:pPr>
@@ -11766,7 +12060,7 @@
           <w:color w:val="auto"/>
         </w:rPr>
       </w:pPr>
-      <w:bookmarkStart w:id="28" w:name="_Toc34154272"/>
+      <w:bookmarkStart w:id="27" w:name="_Toc34154272"/>
       <w:r>
         <w:rPr>
           <w:rFonts w:ascii="Times New Roman" w:hAnsi="Times New Roman" w:cs="Times New Roman"/>
@@ -11774,180 +12068,180 @@
         </w:rPr>
         <w:t>FUNCTIONALITY</w:t>
       </w:r>
+      <w:bookmarkEnd w:id="27"/>
+    </w:p>
+    <w:p>
+      <w:pPr>
+        <w:pStyle w:val="ListParagraph"/>
+        <w:numPr>
+          <w:ilvl w:val="0"/>
+          <w:numId w:val="31"/>
+        </w:numPr>
+        <w:rPr>
+          <w:rFonts w:ascii="Times New Roman" w:hAnsi="Times New Roman" w:cs="Times New Roman"/>
+        </w:rPr>
+      </w:pPr>
+      <w:r>
+        <w:rPr>
+          <w:rFonts w:ascii="Times New Roman" w:hAnsi="Times New Roman" w:cs="Times New Roman"/>
+        </w:rPr>
+        <w:t xml:space="preserve">Language used in messages and instructions should be clear, </w:t>
+      </w:r>
+      <w:r>
+        <w:rPr>
+          <w:rFonts w:ascii="Times New Roman" w:hAnsi="Times New Roman" w:cs="Times New Roman"/>
+        </w:rPr>
+        <w:t>concise and easy to understand.</w:t>
+      </w:r>
+    </w:p>
+    <w:p>
+      <w:pPr>
+        <w:pStyle w:val="ListParagraph"/>
+        <w:numPr>
+          <w:ilvl w:val="0"/>
+          <w:numId w:val="31"/>
+        </w:numPr>
+        <w:rPr>
+          <w:rFonts w:ascii="Times New Roman" w:hAnsi="Times New Roman" w:cs="Times New Roman"/>
+        </w:rPr>
+      </w:pPr>
+      <w:r>
+        <w:rPr>
+          <w:rFonts w:ascii="Times New Roman" w:hAnsi="Times New Roman" w:cs="Times New Roman"/>
+        </w:rPr>
+        <w:t xml:space="preserve">Navigation within the site should be easily carried out. Required "plug-ins" or other helper applications should be clearly identified, and navigational buttons should be of a consistent shape and location. </w:t>
+      </w:r>
+    </w:p>
+    <w:p>
+      <w:pPr>
+        <w:pStyle w:val="ListParagraph"/>
+        <w:numPr>
+          <w:ilvl w:val="0"/>
+          <w:numId w:val="31"/>
+        </w:numPr>
+        <w:rPr>
+          <w:rFonts w:ascii="Times New Roman" w:hAnsi="Times New Roman" w:cs="Times New Roman"/>
+        </w:rPr>
+      </w:pPr>
+      <w:r>
+        <w:rPr>
+          <w:rFonts w:ascii="Times New Roman" w:hAnsi="Times New Roman" w:cs="Times New Roman"/>
+        </w:rPr>
+        <w:t>Links should be descriptive of the content, and link text items should sound like invitations to content, not "click me/this/here."</w:t>
+      </w:r>
+    </w:p>
+    <w:p>
+      <w:pPr>
+        <w:pStyle w:val="ListParagraph"/>
+        <w:numPr>
+          <w:ilvl w:val="0"/>
+          <w:numId w:val="31"/>
+        </w:numPr>
+        <w:rPr>
+          <w:rFonts w:ascii="Times New Roman" w:hAnsi="Times New Roman" w:cs="Times New Roman"/>
+        </w:rPr>
+      </w:pPr>
+      <w:r>
+        <w:rPr>
+          <w:rFonts w:ascii="Times New Roman" w:hAnsi="Times New Roman" w:cs="Times New Roman"/>
+        </w:rPr>
+        <w:t>If a search function is available, instructions for conducting searches should be provided.</w:t>
+      </w:r>
+    </w:p>
+    <w:p>
+      <w:pPr>
+        <w:pStyle w:val="ListParagraph"/>
+        <w:numPr>
+          <w:ilvl w:val="0"/>
+          <w:numId w:val="31"/>
+        </w:numPr>
+        <w:rPr>
+          <w:rFonts w:ascii="Times New Roman" w:hAnsi="Times New Roman" w:cs="Times New Roman"/>
+        </w:rPr>
+      </w:pPr>
+      <w:r>
+        <w:rPr>
+          <w:rFonts w:ascii="Times New Roman" w:hAnsi="Times New Roman" w:cs="Times New Roman"/>
+        </w:rPr>
+        <w:t>There should be consistency in the use of features such as headers, backgrounds, fonts, and colors, particularly when they act as thematic pointers (e.g., sub-headings use a smaller font than major headings).</w:t>
+      </w:r>
+    </w:p>
+    <w:p>
+      <w:pPr>
+        <w:pStyle w:val="ListParagraph"/>
+        <w:numPr>
+          <w:ilvl w:val="0"/>
+          <w:numId w:val="31"/>
+        </w:numPr>
+        <w:rPr>
+          <w:rFonts w:ascii="Times New Roman" w:hAnsi="Times New Roman" w:cs="Times New Roman"/>
+        </w:rPr>
+      </w:pPr>
+      <w:r>
+        <w:rPr>
+          <w:rFonts w:ascii="Times New Roman" w:hAnsi="Times New Roman" w:cs="Times New Roman"/>
+        </w:rPr>
+        <w:t>A text-only option is useful for sites with a lot of graphics; otherwise, download time may be too lengthy. Generally, wait time should not exceed 15-20 seconds.</w:t>
+      </w:r>
+    </w:p>
+    <w:p>
+      <w:pPr>
+        <w:pStyle w:val="ListParagraph"/>
+        <w:numPr>
+          <w:ilvl w:val="0"/>
+          <w:numId w:val="31"/>
+        </w:numPr>
+        <w:rPr>
+          <w:rFonts w:ascii="Times New Roman" w:hAnsi="Times New Roman" w:cs="Times New Roman"/>
+        </w:rPr>
+      </w:pPr>
+      <w:r>
+        <w:rPr>
+          <w:rFonts w:ascii="Times New Roman" w:hAnsi="Times New Roman" w:cs="Times New Roman"/>
+        </w:rPr>
+        <w:t>If necessary, features catering to the needs of special populations such as visually impaired and hearing-impaired users</w:t>
+      </w:r>
+      <w:r>
+        <w:rPr>
+          <w:rFonts w:ascii="Times New Roman" w:hAnsi="Times New Roman" w:cs="Times New Roman"/>
+        </w:rPr>
+        <w:t xml:space="preserve"> are preferred</w:t>
+      </w:r>
+      <w:r>
+        <w:rPr>
+          <w:rFonts w:ascii="Times New Roman" w:hAnsi="Times New Roman" w:cs="Times New Roman"/>
+        </w:rPr>
+        <w:t>. For example, images conveying important messages such as page titles or links should come with alternative text (text that is displayed when the cursor moves over the image), so that visually impaired users using screen readers will hear the relevant text when the cursor is over the image. Audio clips that convey important content (such as lyrics or announcements) must have optional links to readable text for hearing-impaired users.</w:t>
+      </w:r>
+    </w:p>
+    <w:p>
+      <w:pPr>
+        <w:rPr>
+          <w:rFonts w:ascii="Times New Roman" w:hAnsi="Times New Roman" w:cs="Times New Roman"/>
+        </w:rPr>
+      </w:pPr>
+    </w:p>
+    <w:p>
+      <w:pPr>
+        <w:pStyle w:val="Heading2"/>
+        <w:numPr>
+          <w:ilvl w:val="0"/>
+          <w:numId w:val="24"/>
+        </w:numPr>
+        <w:rPr>
+          <w:rFonts w:ascii="Times New Roman" w:hAnsi="Times New Roman" w:cs="Times New Roman"/>
+          <w:color w:val="auto"/>
+        </w:rPr>
+      </w:pPr>
+      <w:bookmarkStart w:id="28" w:name="_Toc34154273"/>
+      <w:r>
+        <w:rPr>
+          <w:rFonts w:ascii="Times New Roman" w:hAnsi="Times New Roman" w:cs="Times New Roman"/>
+          <w:color w:val="auto"/>
+        </w:rPr>
+        <w:t>DESIGN/AESTHETICS</w:t>
+      </w:r>
       <w:bookmarkEnd w:id="28"/>
-    </w:p>
-    <w:p>
-      <w:pPr>
-        <w:pStyle w:val="ListParagraph"/>
-        <w:numPr>
-          <w:ilvl w:val="0"/>
-          <w:numId w:val="31"/>
-        </w:numPr>
-        <w:rPr>
-          <w:rFonts w:ascii="Times New Roman" w:hAnsi="Times New Roman" w:cs="Times New Roman"/>
-        </w:rPr>
-      </w:pPr>
-      <w:r>
-        <w:rPr>
-          <w:rFonts w:ascii="Times New Roman" w:hAnsi="Times New Roman" w:cs="Times New Roman"/>
-        </w:rPr>
-        <w:t xml:space="preserve">Language used in messages and instructions should be clear, </w:t>
-      </w:r>
-      <w:r>
-        <w:rPr>
-          <w:rFonts w:ascii="Times New Roman" w:hAnsi="Times New Roman" w:cs="Times New Roman"/>
-        </w:rPr>
-        <w:t>concise and easy to understand.</w:t>
-      </w:r>
-    </w:p>
-    <w:p>
-      <w:pPr>
-        <w:pStyle w:val="ListParagraph"/>
-        <w:numPr>
-          <w:ilvl w:val="0"/>
-          <w:numId w:val="31"/>
-        </w:numPr>
-        <w:rPr>
-          <w:rFonts w:ascii="Times New Roman" w:hAnsi="Times New Roman" w:cs="Times New Roman"/>
-        </w:rPr>
-      </w:pPr>
-      <w:r>
-        <w:rPr>
-          <w:rFonts w:ascii="Times New Roman" w:hAnsi="Times New Roman" w:cs="Times New Roman"/>
-        </w:rPr>
-        <w:t xml:space="preserve">Navigation within the site should be easily carried out. Required "plug-ins" or other helper applications should be clearly identified, and navigational buttons should be of a consistent shape and location. </w:t>
-      </w:r>
-    </w:p>
-    <w:p>
-      <w:pPr>
-        <w:pStyle w:val="ListParagraph"/>
-        <w:numPr>
-          <w:ilvl w:val="0"/>
-          <w:numId w:val="31"/>
-        </w:numPr>
-        <w:rPr>
-          <w:rFonts w:ascii="Times New Roman" w:hAnsi="Times New Roman" w:cs="Times New Roman"/>
-        </w:rPr>
-      </w:pPr>
-      <w:r>
-        <w:rPr>
-          <w:rFonts w:ascii="Times New Roman" w:hAnsi="Times New Roman" w:cs="Times New Roman"/>
-        </w:rPr>
-        <w:t>Links should be descriptive of the content, and link text items should sound like invitations to content, not "click me/this/here."</w:t>
-      </w:r>
-    </w:p>
-    <w:p>
-      <w:pPr>
-        <w:pStyle w:val="ListParagraph"/>
-        <w:numPr>
-          <w:ilvl w:val="0"/>
-          <w:numId w:val="31"/>
-        </w:numPr>
-        <w:rPr>
-          <w:rFonts w:ascii="Times New Roman" w:hAnsi="Times New Roman" w:cs="Times New Roman"/>
-        </w:rPr>
-      </w:pPr>
-      <w:r>
-        <w:rPr>
-          <w:rFonts w:ascii="Times New Roman" w:hAnsi="Times New Roman" w:cs="Times New Roman"/>
-        </w:rPr>
-        <w:t>If a search function is available, instructions for conducting searches should be provided.</w:t>
-      </w:r>
-    </w:p>
-    <w:p>
-      <w:pPr>
-        <w:pStyle w:val="ListParagraph"/>
-        <w:numPr>
-          <w:ilvl w:val="0"/>
-          <w:numId w:val="31"/>
-        </w:numPr>
-        <w:rPr>
-          <w:rFonts w:ascii="Times New Roman" w:hAnsi="Times New Roman" w:cs="Times New Roman"/>
-        </w:rPr>
-      </w:pPr>
-      <w:r>
-        <w:rPr>
-          <w:rFonts w:ascii="Times New Roman" w:hAnsi="Times New Roman" w:cs="Times New Roman"/>
-        </w:rPr>
-        <w:t>There should be consistency in the use of features such as headers, backgrounds, fonts, and colors, particularly when they act as thematic pointers (e.g., sub-headings use a smaller font than major headings).</w:t>
-      </w:r>
-    </w:p>
-    <w:p>
-      <w:pPr>
-        <w:pStyle w:val="ListParagraph"/>
-        <w:numPr>
-          <w:ilvl w:val="0"/>
-          <w:numId w:val="31"/>
-        </w:numPr>
-        <w:rPr>
-          <w:rFonts w:ascii="Times New Roman" w:hAnsi="Times New Roman" w:cs="Times New Roman"/>
-        </w:rPr>
-      </w:pPr>
-      <w:r>
-        <w:rPr>
-          <w:rFonts w:ascii="Times New Roman" w:hAnsi="Times New Roman" w:cs="Times New Roman"/>
-        </w:rPr>
-        <w:t>A text-only option is useful for sites with a lot of graphics; otherwise, download time may be too lengthy. Generally, wait time should not exceed 15-20 seconds.</w:t>
-      </w:r>
-    </w:p>
-    <w:p>
-      <w:pPr>
-        <w:pStyle w:val="ListParagraph"/>
-        <w:numPr>
-          <w:ilvl w:val="0"/>
-          <w:numId w:val="31"/>
-        </w:numPr>
-        <w:rPr>
-          <w:rFonts w:ascii="Times New Roman" w:hAnsi="Times New Roman" w:cs="Times New Roman"/>
-        </w:rPr>
-      </w:pPr>
-      <w:r>
-        <w:rPr>
-          <w:rFonts w:ascii="Times New Roman" w:hAnsi="Times New Roman" w:cs="Times New Roman"/>
-        </w:rPr>
-        <w:t>If necessary, features catering to the needs of special populations such as visually impaired and hearing-impaired users</w:t>
-      </w:r>
-      <w:r>
-        <w:rPr>
-          <w:rFonts w:ascii="Times New Roman" w:hAnsi="Times New Roman" w:cs="Times New Roman"/>
-        </w:rPr>
-        <w:t xml:space="preserve"> are preferred</w:t>
-      </w:r>
-      <w:r>
-        <w:rPr>
-          <w:rFonts w:ascii="Times New Roman" w:hAnsi="Times New Roman" w:cs="Times New Roman"/>
-        </w:rPr>
-        <w:t>. For example, images conveying important messages such as page titles or links should come with alternative text (text that is displayed when the cursor moves over the image), so that visually impaired users using screen readers will hear the relevant text when the cursor is over the image. Audio clips that convey important content (such as lyrics or announcements) must have optional links to readable text for hearing-impaired users.</w:t>
-      </w:r>
-    </w:p>
-    <w:p>
-      <w:pPr>
-        <w:rPr>
-          <w:rFonts w:ascii="Times New Roman" w:hAnsi="Times New Roman" w:cs="Times New Roman"/>
-        </w:rPr>
-      </w:pPr>
-    </w:p>
-    <w:p>
-      <w:pPr>
-        <w:pStyle w:val="Heading2"/>
-        <w:numPr>
-          <w:ilvl w:val="0"/>
-          <w:numId w:val="24"/>
-        </w:numPr>
-        <w:rPr>
-          <w:rFonts w:ascii="Times New Roman" w:hAnsi="Times New Roman" w:cs="Times New Roman"/>
-          <w:color w:val="auto"/>
-        </w:rPr>
-      </w:pPr>
-      <w:bookmarkStart w:id="29" w:name="_Toc34154273"/>
-      <w:r>
-        <w:rPr>
-          <w:rFonts w:ascii="Times New Roman" w:hAnsi="Times New Roman" w:cs="Times New Roman"/>
-          <w:color w:val="auto"/>
-        </w:rPr>
-        <w:t>DESIGN/AESTHETICS</w:t>
-      </w:r>
-      <w:bookmarkEnd w:id="29"/>
     </w:p>
     <w:p>
       <w:pPr>
@@ -12196,7 +12490,7 @@
           <w:color w:val="auto"/>
         </w:rPr>
       </w:pPr>
-      <w:bookmarkStart w:id="30" w:name="_Toc34154274"/>
+      <w:bookmarkStart w:id="29" w:name="_Toc34154274"/>
       <w:r>
         <w:rPr>
           <w:rFonts w:ascii="Times New Roman" w:hAnsi="Times New Roman" w:cs="Times New Roman"/>
@@ -12205,7 +12499,7 @@
         <w:lastRenderedPageBreak/>
         <w:t>References</w:t>
       </w:r>
-      <w:bookmarkEnd w:id="30"/>
+      <w:bookmarkEnd w:id="29"/>
     </w:p>
     <w:p>
       <w:pPr>
@@ -12463,7 +12757,10 @@
         </w:numPr>
         <w:spacing w:after="100" w:line="276" w:lineRule="auto"/>
         <w:rPr>
-          <w:rFonts w:ascii="Times New Roman" w:hAnsi="Times New Roman" w:cs="Times New Roman"/>
+          <w:rStyle w:val="Hyperlink"/>
+          <w:rFonts w:ascii="Times New Roman" w:hAnsi="Times New Roman" w:cs="Times New Roman"/>
+          <w:color w:val="auto"/>
+          <w:u w:val="none"/>
         </w:rPr>
       </w:pPr>
       <w:hyperlink r:id="rId84" w:history="1">
@@ -12476,7 +12773,46 @@
         </w:r>
       </w:hyperlink>
     </w:p>
-    <w:bookmarkEnd w:id="0"/>
+    <w:p>
+      <w:pPr>
+        <w:pStyle w:val="ListParagraph"/>
+        <w:numPr>
+          <w:ilvl w:val="0"/>
+          <w:numId w:val="20"/>
+        </w:numPr>
+        <w:spacing w:after="100" w:line="276" w:lineRule="auto"/>
+        <w:rPr>
+          <w:rFonts w:ascii="Times New Roman" w:hAnsi="Times New Roman" w:cs="Times New Roman"/>
+        </w:rPr>
+      </w:pPr>
+      <w:hyperlink r:id="rId85" w:history="1">
+        <w:r>
+          <w:rPr>
+            <w:rStyle w:val="Hyperlink"/>
+            <w:rFonts w:ascii="Times New Roman" w:hAnsi="Times New Roman" w:cs="Times New Roman"/>
+          </w:rPr>
+          <w:t>https://web.archive.org/</w:t>
+        </w:r>
+      </w:hyperlink>
+      <w:r>
+        <w:rPr>
+          <w:rFonts w:ascii="Times New Roman" w:hAnsi="Times New Roman" w:cs="Times New Roman"/>
+        </w:rPr>
+        <w:t xml:space="preserve"> </w:t>
+      </w:r>
+    </w:p>
+    <w:p>
+      <w:pPr>
+        <w:pStyle w:val="ListParagraph"/>
+        <w:spacing w:after="100" w:line="276" w:lineRule="auto"/>
+        <w:ind w:left="540"/>
+        <w:rPr>
+          <w:rFonts w:ascii="Times New Roman" w:hAnsi="Times New Roman" w:cs="Times New Roman"/>
+        </w:rPr>
+      </w:pPr>
+      <w:bookmarkStart w:id="30" w:name="_GoBack"/>
+      <w:bookmarkEnd w:id="30"/>
+    </w:p>
     <w:p>
       <w:pPr>
         <w:rPr>
@@ -12485,7 +12821,7 @@
       </w:pPr>
     </w:p>
     <w:sectPr>
-      <w:footerReference w:type="default" r:id="rId85"/>
+      <w:footerReference w:type="default" r:id="rId86"/>
       <w:pgSz w:w="12240" w:h="15840"/>
       <w:pgMar w:top="1440" w:right="1440" w:bottom="1440" w:left="1440" w:header="720" w:footer="720" w:gutter="0"/>
       <w:pgNumType w:start="1" w:chapStyle="1"/>
@@ -17865,7 +18201,7 @@
 </file>
 
 <file path=customXml/itemProps1.xml><?xml version="1.0" encoding="utf-8"?>
-<ds:datastoreItem xmlns:ds="http://schemas.openxmlformats.org/officeDocument/2006/customXml" ds:itemID="{18E5693D-4A7E-4817-8D17-372077D7DA66}">
+<ds:datastoreItem xmlns:ds="http://schemas.openxmlformats.org/officeDocument/2006/customXml" ds:itemID="{76A14279-A761-4F08-8E47-11B2740FC548}">
   <ds:schemaRefs>
     <ds:schemaRef ds:uri="http://schemas.openxmlformats.org/officeDocument/2006/bibliography"/>
   </ds:schemaRefs>

</xml_diff>